<commit_message>
Model 6 restoration comparison
Not satisfactory
</commit_message>
<xml_diff>
--- a/STAR_model/Report.docx
+++ b/STAR_model/Report.docx
@@ -6184,10 +6184,7 @@
       </w:pPr>
       <w:r>
         <w:lastRenderedPageBreak/>
-        <w:t xml:space="preserve">Model </w:t>
-      </w:r>
-      <w:r>
-        <w:t>6</w:t>
+        <w:t>Model 6</w:t>
       </w:r>
     </w:p>
     <w:p>
@@ -6382,13 +6379,7 @@
                             <w:rPr>
                               <w:rFonts w:ascii="Cambria Math" w:hAnsi="Cambria Math"/>
                             </w:rPr>
-                            <m:t>t-</m:t>
-                          </m:r>
-                          <m:r>
-                            <w:rPr>
-                              <w:rFonts w:ascii="Cambria Math" w:hAnsi="Cambria Math"/>
-                            </w:rPr>
-                            <m:t>1,i</m:t>
+                            <m:t>t-1,i</m:t>
                           </m:r>
                         </m:sub>
                       </m:sSub>
@@ -6680,13 +6671,7 @@
                             <w:rPr>
                               <w:rFonts w:ascii="Cambria Math" w:hAnsi="Cambria Math"/>
                             </w:rPr>
-                            <m:t>×</m:t>
-                          </m:r>
-                          <m:r>
-                            <w:rPr>
-                              <w:rFonts w:ascii="Cambria Math" w:hAnsi="Cambria Math"/>
-                            </w:rPr>
-                            <m:t>y</m:t>
+                            <m:t>×y</m:t>
                           </m:r>
                         </m:e>
                         <m:sub>
@@ -6734,13 +6719,7 @@
                         <w:rPr>
                           <w:rFonts w:ascii="Cambria Math" w:hAnsi="Cambria Math"/>
                         </w:rPr>
-                        <m:t>×</m:t>
-                      </m:r>
-                      <m:r>
-                        <w:rPr>
-                          <w:rFonts w:ascii="Cambria Math" w:hAnsi="Cambria Math"/>
-                        </w:rPr>
-                        <m:t>y</m:t>
+                        <m:t>×y</m:t>
                       </m:r>
                     </m:e>
                     <m:sub>
@@ -6758,14 +6737,8 @@
           </m:d>
         </m:oMath>
       </m:oMathPara>
-    </w:p>
-    <w:p>
-      <w:pPr>
-        <w:ind w:left="-1080" w:right="-821"/>
-        <w:rPr>
-          <w:rFonts w:eastAsiaTheme="majorEastAsia" w:cstheme="majorBidi"/>
-        </w:rPr>
-      </w:pPr>
+      <w:bookmarkStart w:id="0" w:name="_GoBack"/>
+      <w:bookmarkEnd w:id="0"/>
     </w:p>
     <w:p>
       <w:pPr>
@@ -6924,13 +6897,7 @@
         <w:rPr>
           <w:rFonts w:eastAsiaTheme="majorEastAsia" w:cstheme="majorBidi"/>
         </w:rPr>
-        <w:t>w_t_1_i</w:t>
-      </w:r>
-      <w:r>
-        <w:rPr>
-          <w:rFonts w:eastAsiaTheme="majorEastAsia" w:cstheme="majorBidi"/>
-        </w:rPr>
-        <w:t xml:space="preserve"> = state of a node </w:t>
+        <w:t xml:space="preserve">w_t_1_i = state of a node </w:t>
       </w:r>
       <w:proofErr w:type="spellStart"/>
       <w:r>
@@ -6944,13 +6911,7 @@
         <w:rPr>
           <w:rFonts w:eastAsiaTheme="majorEastAsia" w:cstheme="majorBidi"/>
         </w:rPr>
-        <w:t xml:space="preserve"> at time t</w:t>
-      </w:r>
-      <w:r>
-        <w:rPr>
-          <w:rFonts w:eastAsiaTheme="majorEastAsia" w:cstheme="majorBidi"/>
-        </w:rPr>
-        <w:t>-1</w:t>
+        <w:t xml:space="preserve"> at time t-1</w:t>
       </w:r>
     </w:p>
     <w:p>
@@ -7021,135 +6982,99 @@
         <w:rPr>
           <w:rFonts w:eastAsiaTheme="majorEastAsia" w:cstheme="majorBidi"/>
         </w:rPr>
+        <w:t>y_t_i</w:t>
+      </w:r>
+      <w:proofErr w:type="spellEnd"/>
+      <w:r>
+        <w:rPr>
+          <w:rFonts w:eastAsiaTheme="majorEastAsia" w:cstheme="majorBidi"/>
+        </w:rPr>
+        <w:t xml:space="preserve"> = state of </w:t>
+      </w:r>
+      <w:proofErr w:type="spellStart"/>
+      <w:r>
+        <w:rPr>
+          <w:rFonts w:eastAsiaTheme="majorEastAsia" w:cstheme="majorBidi"/>
+        </w:rPr>
+        <w:t>a</w:t>
+      </w:r>
+      <w:proofErr w:type="spellEnd"/>
+      <w:r>
+        <w:rPr>
+          <w:rFonts w:eastAsiaTheme="majorEastAsia" w:cstheme="majorBidi"/>
+        </w:rPr>
+        <w:t xml:space="preserve"> arc </w:t>
+      </w:r>
+      <w:proofErr w:type="spellStart"/>
+      <w:r>
+        <w:rPr>
+          <w:rFonts w:eastAsiaTheme="majorEastAsia" w:cstheme="majorBidi"/>
+        </w:rPr>
+        <w:t>i</w:t>
+      </w:r>
+      <w:proofErr w:type="spellEnd"/>
+      <w:r>
+        <w:rPr>
+          <w:rFonts w:eastAsiaTheme="majorEastAsia" w:cstheme="majorBidi"/>
+        </w:rPr>
+        <w:t xml:space="preserve"> at time t </w:t>
+      </w:r>
+    </w:p>
+    <w:p>
+      <w:pPr>
+        <w:ind w:left="-1080" w:right="-821"/>
+        <w:rPr>
+          <w:rFonts w:eastAsiaTheme="majorEastAsia" w:cstheme="majorBidi"/>
+        </w:rPr>
+      </w:pPr>
+      <w:r>
+        <w:rPr>
+          <w:rFonts w:eastAsiaTheme="majorEastAsia" w:cstheme="majorBidi"/>
+        </w:rPr>
+        <w:t xml:space="preserve">y_t_1_i = state of </w:t>
+      </w:r>
+      <w:proofErr w:type="spellStart"/>
+      <w:r>
+        <w:rPr>
+          <w:rFonts w:eastAsiaTheme="majorEastAsia" w:cstheme="majorBidi"/>
+        </w:rPr>
+        <w:t>a</w:t>
+      </w:r>
+      <w:proofErr w:type="spellEnd"/>
+      <w:r>
+        <w:rPr>
+          <w:rFonts w:eastAsiaTheme="majorEastAsia" w:cstheme="majorBidi"/>
+        </w:rPr>
+        <w:t xml:space="preserve"> arc </w:t>
+      </w:r>
+      <w:proofErr w:type="spellStart"/>
+      <w:r>
+        <w:rPr>
+          <w:rFonts w:eastAsiaTheme="majorEastAsia" w:cstheme="majorBidi"/>
+        </w:rPr>
+        <w:t>i</w:t>
+      </w:r>
+      <w:proofErr w:type="spellEnd"/>
+      <w:r>
+        <w:rPr>
+          <w:rFonts w:eastAsiaTheme="majorEastAsia" w:cstheme="majorBidi"/>
+        </w:rPr>
+        <w:t xml:space="preserve"> at time t-1</w:t>
+      </w:r>
+    </w:p>
+    <w:p>
+      <w:pPr>
+        <w:ind w:left="-1080" w:right="-821"/>
+        <w:rPr>
+          <w:rFonts w:eastAsiaTheme="majorEastAsia" w:cstheme="majorBidi"/>
+        </w:rPr>
+      </w:pPr>
+      <w:r>
+        <w:rPr>
+          <w:rFonts w:eastAsiaTheme="majorEastAsia" w:cstheme="majorBidi"/>
+        </w:rPr>
         <w:t>y</w:t>
       </w:r>
-      <w:r>
-        <w:rPr>
-          <w:rFonts w:eastAsiaTheme="majorEastAsia" w:cstheme="majorBidi"/>
-        </w:rPr>
-        <w:t>_t_i</w:t>
-      </w:r>
-      <w:proofErr w:type="spellEnd"/>
-      <w:r>
-        <w:rPr>
-          <w:rFonts w:eastAsiaTheme="majorEastAsia" w:cstheme="majorBidi"/>
-        </w:rPr>
-        <w:t xml:space="preserve"> = state of </w:t>
-      </w:r>
-      <w:proofErr w:type="spellStart"/>
-      <w:r>
-        <w:rPr>
-          <w:rFonts w:eastAsiaTheme="majorEastAsia" w:cstheme="majorBidi"/>
-        </w:rPr>
-        <w:t>a</w:t>
-      </w:r>
-      <w:proofErr w:type="spellEnd"/>
-      <w:r>
-        <w:rPr>
-          <w:rFonts w:eastAsiaTheme="majorEastAsia" w:cstheme="majorBidi"/>
-        </w:rPr>
-        <w:t xml:space="preserve"> </w:t>
-      </w:r>
-      <w:r>
-        <w:rPr>
-          <w:rFonts w:eastAsiaTheme="majorEastAsia" w:cstheme="majorBidi"/>
-        </w:rPr>
-        <w:t>arc</w:t>
-      </w:r>
-      <w:r>
-        <w:rPr>
-          <w:rFonts w:eastAsiaTheme="majorEastAsia" w:cstheme="majorBidi"/>
-        </w:rPr>
-        <w:t xml:space="preserve"> </w:t>
-      </w:r>
-      <w:proofErr w:type="spellStart"/>
-      <w:r>
-        <w:rPr>
-          <w:rFonts w:eastAsiaTheme="majorEastAsia" w:cstheme="majorBidi"/>
-        </w:rPr>
-        <w:t>i</w:t>
-      </w:r>
-      <w:proofErr w:type="spellEnd"/>
-      <w:r>
-        <w:rPr>
-          <w:rFonts w:eastAsiaTheme="majorEastAsia" w:cstheme="majorBidi"/>
-        </w:rPr>
-        <w:t xml:space="preserve"> at time t </w:t>
-      </w:r>
-    </w:p>
-    <w:p>
-      <w:pPr>
-        <w:ind w:left="-1080" w:right="-821"/>
-        <w:rPr>
-          <w:rFonts w:eastAsiaTheme="majorEastAsia" w:cstheme="majorBidi"/>
-        </w:rPr>
-      </w:pPr>
-      <w:r>
-        <w:rPr>
-          <w:rFonts w:eastAsiaTheme="majorEastAsia" w:cstheme="majorBidi"/>
-        </w:rPr>
-        <w:t>y</w:t>
-      </w:r>
-      <w:r>
-        <w:rPr>
-          <w:rFonts w:eastAsiaTheme="majorEastAsia" w:cstheme="majorBidi"/>
-        </w:rPr>
-        <w:t xml:space="preserve">_t_1_i = state of </w:t>
-      </w:r>
-      <w:proofErr w:type="spellStart"/>
-      <w:r>
-        <w:rPr>
-          <w:rFonts w:eastAsiaTheme="majorEastAsia" w:cstheme="majorBidi"/>
-        </w:rPr>
-        <w:t>a</w:t>
-      </w:r>
-      <w:proofErr w:type="spellEnd"/>
-      <w:r>
-        <w:rPr>
-          <w:rFonts w:eastAsiaTheme="majorEastAsia" w:cstheme="majorBidi"/>
-        </w:rPr>
-        <w:t xml:space="preserve"> </w:t>
-      </w:r>
-      <w:r>
-        <w:rPr>
-          <w:rFonts w:eastAsiaTheme="majorEastAsia" w:cstheme="majorBidi"/>
-        </w:rPr>
-        <w:t>arc</w:t>
-      </w:r>
-      <w:r>
-        <w:rPr>
-          <w:rFonts w:eastAsiaTheme="majorEastAsia" w:cstheme="majorBidi"/>
-        </w:rPr>
-        <w:t xml:space="preserve"> </w:t>
-      </w:r>
-      <w:proofErr w:type="spellStart"/>
-      <w:r>
-        <w:rPr>
-          <w:rFonts w:eastAsiaTheme="majorEastAsia" w:cstheme="majorBidi"/>
-        </w:rPr>
-        <w:t>i</w:t>
-      </w:r>
-      <w:proofErr w:type="spellEnd"/>
-      <w:r>
-        <w:rPr>
-          <w:rFonts w:eastAsiaTheme="majorEastAsia" w:cstheme="majorBidi"/>
-        </w:rPr>
-        <w:t xml:space="preserve"> at time t-1</w:t>
-      </w:r>
-    </w:p>
-    <w:p>
-      <w:pPr>
-        <w:ind w:left="-1080" w:right="-821"/>
-        <w:rPr>
-          <w:rFonts w:eastAsiaTheme="majorEastAsia" w:cstheme="majorBidi"/>
-        </w:rPr>
-      </w:pPr>
-      <w:r>
-        <w:rPr>
-          <w:rFonts w:eastAsiaTheme="majorEastAsia" w:cstheme="majorBidi"/>
-        </w:rPr>
-        <w:t>y</w:t>
-      </w:r>
       <w:proofErr w:type="gramStart"/>
       <w:r>
         <w:rPr>
@@ -7162,25 +7087,7 @@
         <w:rPr>
           <w:rFonts w:eastAsiaTheme="majorEastAsia" w:cstheme="majorBidi"/>
         </w:rPr>
-        <w:t xml:space="preserve">t-1}_n = sum of the state of the </w:t>
-      </w:r>
-      <w:r>
-        <w:rPr>
-          <w:rFonts w:eastAsiaTheme="majorEastAsia" w:cstheme="majorBidi"/>
-        </w:rPr>
-        <w:t>connected</w:t>
-      </w:r>
-      <w:r>
-        <w:rPr>
-          <w:rFonts w:eastAsiaTheme="majorEastAsia" w:cstheme="majorBidi"/>
-        </w:rPr>
-        <w:t xml:space="preserve"> no</w:t>
-      </w:r>
-      <w:r>
-        <w:rPr>
-          <w:rFonts w:eastAsiaTheme="majorEastAsia" w:cstheme="majorBidi"/>
-        </w:rPr>
-        <w:t>des for a given arc at time t-1</w:t>
+        <w:t>t-1}_n = sum of the state of the connected nodes for a given arc at time t-1</w:t>
       </w:r>
     </w:p>
     <w:p>
@@ -7261,15 +7168,7 @@
         <w:ind w:left="-1080" w:right="-821"/>
       </w:pPr>
       <w:r>
-        <w:t>Suspiciously good fit</w:t>
-      </w:r>
-      <w:bookmarkStart w:id="0" w:name="_GoBack"/>
-      <w:bookmarkEnd w:id="0"/>
-      <w:r>
-        <w:t xml:space="preserve"> </w:t>
-      </w:r>
-      <w:r>
-        <w:t xml:space="preserve"> </w:t>
+        <w:t xml:space="preserve">Suspiciously good fit  </w:t>
       </w:r>
     </w:p>
     <w:p>

</xml_diff>

<commit_message>
Model 7 did not work
+ results for model 6 in folders 20200323
</commit_message>
<xml_diff>
--- a/STAR_model/Report.docx
+++ b/STAR_model/Report.docx
@@ -6489,6 +6489,44 @@
                       </m:r>
                     </m:sub>
                   </m:sSub>
+                  <m:r>
+                    <w:rPr>
+                      <w:rFonts w:ascii="Cambria Math" w:hAnsi="Cambria Math"/>
+                    </w:rPr>
+                    <m:t>+</m:t>
+                  </m:r>
+                  <m:sSub>
+                    <m:sSubPr>
+                      <m:ctrlPr>
+                        <w:rPr>
+                          <w:rFonts w:ascii="Cambria Math" w:hAnsi="Cambria Math"/>
+                          <w:i/>
+                        </w:rPr>
+                      </m:ctrlPr>
+                    </m:sSubPr>
+                    <m:e>
+                      <m:r>
+                        <w:rPr>
+                          <w:rFonts w:ascii="Cambria Math" w:hAnsi="Cambria Math"/>
+                        </w:rPr>
+                        <m:t>β</m:t>
+                      </m:r>
+                    </m:e>
+                    <m:sub>
+                      <m:r>
+                        <w:rPr>
+                          <w:rFonts w:ascii="Cambria Math" w:hAnsi="Cambria Math"/>
+                        </w:rPr>
+                        <m:t>4</m:t>
+                      </m:r>
+                    </m:sub>
+                  </m:sSub>
+                  <m:r>
+                    <w:rPr>
+                      <w:rFonts w:ascii="Cambria Math" w:hAnsi="Cambria Math"/>
+                    </w:rPr>
+                    <m:t>×t</m:t>
+                  </m:r>
                 </m:e>
               </m:d>
             </m:e>
@@ -6731,14 +6769,50 @@
                       </m:r>
                     </m:sub>
                   </m:sSub>
+                  <m:r>
+                    <w:rPr>
+                      <w:rFonts w:ascii="Cambria Math" w:hAnsi="Cambria Math"/>
+                    </w:rPr>
+                    <m:t>+</m:t>
+                  </m:r>
+                  <m:sSub>
+                    <m:sSubPr>
+                      <m:ctrlPr>
+                        <w:rPr>
+                          <w:rFonts w:ascii="Cambria Math" w:hAnsi="Cambria Math"/>
+                          <w:i/>
+                        </w:rPr>
+                      </m:ctrlPr>
+                    </m:sSubPr>
+                    <m:e>
+                      <m:r>
+                        <w:rPr>
+                          <w:rFonts w:ascii="Cambria Math" w:hAnsi="Cambria Math"/>
+                        </w:rPr>
+                        <m:t>β</m:t>
+                      </m:r>
+                    </m:e>
+                    <m:sub>
+                      <m:r>
+                        <w:rPr>
+                          <w:rFonts w:ascii="Cambria Math" w:hAnsi="Cambria Math"/>
+                        </w:rPr>
+                        <m:t>3</m:t>
+                      </m:r>
+                    </m:sub>
+                  </m:sSub>
+                  <m:r>
+                    <w:rPr>
+                      <w:rFonts w:ascii="Cambria Math" w:hAnsi="Cambria Math"/>
+                    </w:rPr>
+                    <m:t>×t</m:t>
+                  </m:r>
                 </m:e>
               </m:d>
             </m:e>
           </m:d>
         </m:oMath>
       </m:oMathPara>
-      <w:bookmarkStart w:id="0" w:name="_GoBack"/>
-      <w:bookmarkEnd w:id="0"/>
     </w:p>
     <w:p>
       <w:pPr>
@@ -7170,6 +7244,1288 @@
       <w:r>
         <w:t xml:space="preserve">Suspiciously good fit  </w:t>
       </w:r>
+    </w:p>
+    <w:p>
+      <w:r>
+        <w:br w:type="page"/>
+      </w:r>
+    </w:p>
+    <w:p>
+      <w:pPr>
+        <w:pStyle w:val="Heading1"/>
+        <w:ind w:left="-1080" w:right="-821"/>
+      </w:pPr>
+      <w:r>
+        <w:lastRenderedPageBreak/>
+        <w:t>Model 7</w:t>
+      </w:r>
+    </w:p>
+    <w:p>
+      <w:pPr>
+        <w:pStyle w:val="Heading2"/>
+        <w:ind w:left="-1080" w:right="-821"/>
+      </w:pPr>
+      <w:r>
+        <w:t>Model form</w:t>
+      </w:r>
+    </w:p>
+    <w:p>
+      <w:pPr>
+        <w:ind w:left="-1080" w:right="-821"/>
+        <w:rPr>
+          <w:rFonts w:eastAsiaTheme="majorEastAsia" w:cstheme="majorBidi"/>
+        </w:rPr>
+      </w:pPr>
+      <m:oMathPara>
+        <m:oMath>
+          <m:sSub>
+            <m:sSubPr>
+              <m:ctrlPr>
+                <w:rPr>
+                  <w:rFonts w:ascii="Cambria Math" w:hAnsi="Cambria Math"/>
+                  <w:i/>
+                </w:rPr>
+              </m:ctrlPr>
+            </m:sSubPr>
+            <m:e>
+              <m:r>
+                <w:rPr>
+                  <w:rFonts w:ascii="Cambria Math" w:hAnsi="Cambria Math"/>
+                </w:rPr>
+                <m:t>w</m:t>
+              </m:r>
+            </m:e>
+            <m:sub>
+              <m:r>
+                <w:rPr>
+                  <w:rFonts w:ascii="Cambria Math" w:hAnsi="Cambria Math"/>
+                </w:rPr>
+                <m:t>t,i</m:t>
+              </m:r>
+            </m:sub>
+          </m:sSub>
+          <m:r>
+            <w:rPr>
+              <w:rFonts w:ascii="Cambria Math" w:hAnsi="Cambria Math"/>
+            </w:rPr>
+            <m:t>=Bernulli</m:t>
+          </m:r>
+          <m:d>
+            <m:dPr>
+              <m:ctrlPr>
+                <w:rPr>
+                  <w:rFonts w:ascii="Cambria Math" w:hAnsi="Cambria Math"/>
+                  <w:i/>
+                </w:rPr>
+              </m:ctrlPr>
+            </m:dPr>
+            <m:e>
+              <m:sSub>
+                <m:sSubPr>
+                  <m:ctrlPr>
+                    <w:rPr>
+                      <w:rFonts w:ascii="Cambria Math" w:hAnsi="Cambria Math"/>
+                      <w:i/>
+                    </w:rPr>
+                  </m:ctrlPr>
+                </m:sSubPr>
+                <m:e>
+                  <m:r>
+                    <w:rPr>
+                      <w:rFonts w:ascii="Cambria Math" w:hAnsi="Cambria Math"/>
+                    </w:rPr>
+                    <m:t>p</m:t>
+                  </m:r>
+                </m:e>
+                <m:sub>
+                  <m:r>
+                    <w:rPr>
+                      <w:rFonts w:ascii="Cambria Math" w:hAnsi="Cambria Math"/>
+                    </w:rPr>
+                    <m:t>i</m:t>
+                  </m:r>
+                </m:sub>
+              </m:sSub>
+              <m:r>
+                <w:rPr>
+                  <w:rFonts w:ascii="Cambria Math" w:hAnsi="Cambria Math"/>
+                </w:rPr>
+                <m:t>=logistic</m:t>
+              </m:r>
+              <m:d>
+                <m:dPr>
+                  <m:ctrlPr>
+                    <w:rPr>
+                      <w:rFonts w:ascii="Cambria Math" w:hAnsi="Cambria Math"/>
+                      <w:i/>
+                    </w:rPr>
+                  </m:ctrlPr>
+                </m:dPr>
+                <m:e>
+                  <m:sSub>
+                    <m:sSubPr>
+                      <m:ctrlPr>
+                        <w:rPr>
+                          <w:rFonts w:ascii="Cambria Math" w:hAnsi="Cambria Math"/>
+                          <w:i/>
+                        </w:rPr>
+                      </m:ctrlPr>
+                    </m:sSubPr>
+                    <m:e>
+                      <m:sSub>
+                        <m:sSubPr>
+                          <m:ctrlPr>
+                            <w:rPr>
+                              <w:rFonts w:ascii="Cambria Math" w:hAnsi="Cambria Math"/>
+                              <w:i/>
+                            </w:rPr>
+                          </m:ctrlPr>
+                        </m:sSubPr>
+                        <m:e>
+                          <m:r>
+                            <w:rPr>
+                              <w:rFonts w:ascii="Cambria Math" w:hAnsi="Cambria Math"/>
+                            </w:rPr>
+                            <m:t>β</m:t>
+                          </m:r>
+                        </m:e>
+                        <m:sub>
+                          <m:r>
+                            <w:rPr>
+                              <w:rFonts w:ascii="Cambria Math" w:hAnsi="Cambria Math"/>
+                            </w:rPr>
+                            <m:t>0</m:t>
+                          </m:r>
+                        </m:sub>
+                      </m:sSub>
+                      <m:sSub>
+                        <m:sSubPr>
+                          <m:ctrlPr>
+                            <w:rPr>
+                              <w:rFonts w:ascii="Cambria Math" w:hAnsi="Cambria Math"/>
+                              <w:i/>
+                            </w:rPr>
+                          </m:ctrlPr>
+                        </m:sSubPr>
+                        <m:e>
+                          <m:r>
+                            <w:rPr>
+                              <w:rFonts w:ascii="Cambria Math" w:hAnsi="Cambria Math"/>
+                            </w:rPr>
+                            <m:t>+</m:t>
+                          </m:r>
+                          <m:sSub>
+                            <m:sSubPr>
+                              <m:ctrlPr>
+                                <w:rPr>
+                                  <w:rFonts w:ascii="Cambria Math" w:hAnsi="Cambria Math"/>
+                                  <w:i/>
+                                </w:rPr>
+                              </m:ctrlPr>
+                            </m:sSubPr>
+                            <m:e>
+                              <m:r>
+                                <w:rPr>
+                                  <w:rFonts w:ascii="Cambria Math" w:hAnsi="Cambria Math"/>
+                                </w:rPr>
+                                <m:t>β</m:t>
+                              </m:r>
+                            </m:e>
+                            <m:sub>
+                              <m:r>
+                                <w:rPr>
+                                  <w:rFonts w:ascii="Cambria Math" w:hAnsi="Cambria Math"/>
+                                </w:rPr>
+                                <m:t>1</m:t>
+                              </m:r>
+                            </m:sub>
+                          </m:sSub>
+                          <m:r>
+                            <w:rPr>
+                              <w:rFonts w:ascii="Cambria Math" w:hAnsi="Cambria Math"/>
+                            </w:rPr>
+                            <m:t>×w</m:t>
+                          </m:r>
+                        </m:e>
+                        <m:sub>
+                          <m:r>
+                            <w:rPr>
+                              <w:rFonts w:ascii="Cambria Math" w:hAnsi="Cambria Math"/>
+                            </w:rPr>
+                            <m:t>t-1,i</m:t>
+                          </m:r>
+                        </m:sub>
+                      </m:sSub>
+                      <m:r>
+                        <w:rPr>
+                          <w:rFonts w:ascii="Cambria Math" w:hAnsi="Cambria Math"/>
+                        </w:rPr>
+                        <m:t>+</m:t>
+                      </m:r>
+                      <m:sSub>
+                        <m:sSubPr>
+                          <m:ctrlPr>
+                            <w:rPr>
+                              <w:rFonts w:ascii="Cambria Math" w:hAnsi="Cambria Math"/>
+                              <w:i/>
+                            </w:rPr>
+                          </m:ctrlPr>
+                        </m:sSubPr>
+                        <m:e>
+                          <m:r>
+                            <w:rPr>
+                              <w:rFonts w:ascii="Cambria Math" w:hAnsi="Cambria Math"/>
+                            </w:rPr>
+                            <m:t>β</m:t>
+                          </m:r>
+                        </m:e>
+                        <m:sub>
+                          <m:r>
+                            <w:rPr>
+                              <w:rFonts w:ascii="Cambria Math" w:hAnsi="Cambria Math"/>
+                            </w:rPr>
+                            <m:t>2</m:t>
+                          </m:r>
+                        </m:sub>
+                      </m:sSub>
+                      <m:r>
+                        <w:rPr>
+                          <w:rFonts w:ascii="Cambria Math" w:hAnsi="Cambria Math"/>
+                        </w:rPr>
+                        <m:t>×w</m:t>
+                      </m:r>
+                    </m:e>
+                    <m:sub>
+                      <m:r>
+                        <w:rPr>
+                          <w:rFonts w:ascii="Cambria Math" w:hAnsi="Cambria Math"/>
+                        </w:rPr>
+                        <m:t>t-1, n</m:t>
+                      </m:r>
+                    </m:sub>
+                  </m:sSub>
+                  <m:sSub>
+                    <m:sSubPr>
+                      <m:ctrlPr>
+                        <w:rPr>
+                          <w:rFonts w:ascii="Cambria Math" w:hAnsi="Cambria Math"/>
+                          <w:i/>
+                        </w:rPr>
+                      </m:ctrlPr>
+                    </m:sSubPr>
+                    <m:e>
+                      <m:r>
+                        <w:rPr>
+                          <w:rFonts w:ascii="Cambria Math" w:hAnsi="Cambria Math"/>
+                        </w:rPr>
+                        <m:t>+</m:t>
+                      </m:r>
+                      <m:sSub>
+                        <m:sSubPr>
+                          <m:ctrlPr>
+                            <w:rPr>
+                              <w:rFonts w:ascii="Cambria Math" w:hAnsi="Cambria Math"/>
+                              <w:i/>
+                            </w:rPr>
+                          </m:ctrlPr>
+                        </m:sSubPr>
+                        <m:e>
+                          <m:r>
+                            <w:rPr>
+                              <w:rFonts w:ascii="Cambria Math" w:hAnsi="Cambria Math"/>
+                            </w:rPr>
+                            <m:t>β</m:t>
+                          </m:r>
+                        </m:e>
+                        <m:sub>
+                          <m:r>
+                            <w:rPr>
+                              <w:rFonts w:ascii="Cambria Math" w:hAnsi="Cambria Math"/>
+                            </w:rPr>
+                            <m:t>3</m:t>
+                          </m:r>
+                        </m:sub>
+                      </m:sSub>
+                      <m:r>
+                        <w:rPr>
+                          <w:rFonts w:ascii="Cambria Math" w:hAnsi="Cambria Math"/>
+                        </w:rPr>
+                        <m:t>×w</m:t>
+                      </m:r>
+                    </m:e>
+                    <m:sub>
+                      <m:r>
+                        <w:rPr>
+                          <w:rFonts w:ascii="Cambria Math" w:hAnsi="Cambria Math"/>
+                        </w:rPr>
+                        <m:t>t-1, a</m:t>
+                      </m:r>
+                    </m:sub>
+                  </m:sSub>
+                  <m:r>
+                    <w:rPr>
+                      <w:rFonts w:ascii="Cambria Math" w:hAnsi="Cambria Math"/>
+                    </w:rPr>
+                    <m:t>+</m:t>
+                  </m:r>
+                  <m:sSub>
+                    <m:sSubPr>
+                      <m:ctrlPr>
+                        <w:rPr>
+                          <w:rFonts w:ascii="Cambria Math" w:hAnsi="Cambria Math"/>
+                          <w:i/>
+                        </w:rPr>
+                      </m:ctrlPr>
+                    </m:sSubPr>
+                    <m:e>
+                      <m:r>
+                        <w:rPr>
+                          <w:rFonts w:ascii="Cambria Math" w:hAnsi="Cambria Math"/>
+                        </w:rPr>
+                        <m:t>β</m:t>
+                      </m:r>
+                    </m:e>
+                    <m:sub>
+                      <m:r>
+                        <w:rPr>
+                          <w:rFonts w:ascii="Cambria Math" w:hAnsi="Cambria Math"/>
+                        </w:rPr>
+                        <m:t>4</m:t>
+                      </m:r>
+                    </m:sub>
+                  </m:sSub>
+                  <m:r>
+                    <w:rPr>
+                      <w:rFonts w:ascii="Cambria Math" w:hAnsi="Cambria Math"/>
+                    </w:rPr>
+                    <m:t>×t</m:t>
+                  </m:r>
+                  <m:sSub>
+                    <m:sSubPr>
+                      <m:ctrlPr>
+                        <w:rPr>
+                          <w:rFonts w:ascii="Cambria Math" w:hAnsi="Cambria Math"/>
+                          <w:i/>
+                        </w:rPr>
+                      </m:ctrlPr>
+                    </m:sSubPr>
+                    <m:e>
+                      <m:r>
+                        <w:rPr>
+                          <w:rFonts w:ascii="Cambria Math" w:hAnsi="Cambria Math"/>
+                        </w:rPr>
+                        <m:t>+</m:t>
+                      </m:r>
+                      <m:sSub>
+                        <m:sSubPr>
+                          <m:ctrlPr>
+                            <w:rPr>
+                              <w:rFonts w:ascii="Cambria Math" w:hAnsi="Cambria Math"/>
+                              <w:i/>
+                            </w:rPr>
+                          </m:ctrlPr>
+                        </m:sSubPr>
+                        <m:e>
+                          <m:r>
+                            <w:rPr>
+                              <w:rFonts w:ascii="Cambria Math" w:hAnsi="Cambria Math"/>
+                            </w:rPr>
+                            <m:t>β</m:t>
+                          </m:r>
+                        </m:e>
+                        <m:sub>
+                          <m:r>
+                            <w:rPr>
+                              <w:rFonts w:ascii="Cambria Math" w:hAnsi="Cambria Math"/>
+                            </w:rPr>
+                            <m:t>5</m:t>
+                          </m:r>
+                        </m:sub>
+                      </m:sSub>
+                      <m:r>
+                        <w:rPr>
+                          <w:rFonts w:ascii="Cambria Math" w:hAnsi="Cambria Math"/>
+                        </w:rPr>
+                        <m:t>×w</m:t>
+                      </m:r>
+                    </m:e>
+                    <m:sub>
+                      <m:r>
+                        <w:rPr>
+                          <w:rFonts w:ascii="Cambria Math" w:hAnsi="Cambria Math"/>
+                        </w:rPr>
+                        <m:t>t-1, h</m:t>
+                      </m:r>
+                    </m:sub>
+                  </m:sSub>
+                  <m:sSub>
+                    <m:sSubPr>
+                      <m:ctrlPr>
+                        <w:rPr>
+                          <w:rFonts w:ascii="Cambria Math" w:hAnsi="Cambria Math"/>
+                          <w:i/>
+                        </w:rPr>
+                      </m:ctrlPr>
+                    </m:sSubPr>
+                    <m:e>
+                      <m:r>
+                        <w:rPr>
+                          <w:rFonts w:ascii="Cambria Math" w:hAnsi="Cambria Math"/>
+                        </w:rPr>
+                        <m:t>+</m:t>
+                      </m:r>
+                      <m:sSub>
+                        <m:sSubPr>
+                          <m:ctrlPr>
+                            <w:rPr>
+                              <w:rFonts w:ascii="Cambria Math" w:hAnsi="Cambria Math"/>
+                              <w:i/>
+                            </w:rPr>
+                          </m:ctrlPr>
+                        </m:sSubPr>
+                        <m:e>
+                          <m:r>
+                            <w:rPr>
+                              <w:rFonts w:ascii="Cambria Math" w:hAnsi="Cambria Math"/>
+                            </w:rPr>
+                            <m:t>β</m:t>
+                          </m:r>
+                        </m:e>
+                        <m:sub>
+                          <m:r>
+                            <w:rPr>
+                              <w:rFonts w:ascii="Cambria Math" w:hAnsi="Cambria Math"/>
+                            </w:rPr>
+                            <m:t>6</m:t>
+                          </m:r>
+                        </m:sub>
+                      </m:sSub>
+                      <m:r>
+                        <w:rPr>
+                          <w:rFonts w:ascii="Cambria Math" w:hAnsi="Cambria Math"/>
+                        </w:rPr>
+                        <m:t>×w</m:t>
+                      </m:r>
+                    </m:e>
+                    <m:sub>
+                      <m:r>
+                        <w:rPr>
+                          <w:rFonts w:ascii="Cambria Math" w:hAnsi="Cambria Math"/>
+                        </w:rPr>
+                        <m:t>t-1, c</m:t>
+                      </m:r>
+                    </m:sub>
+                  </m:sSub>
+                </m:e>
+              </m:d>
+            </m:e>
+          </m:d>
+        </m:oMath>
+      </m:oMathPara>
+    </w:p>
+    <w:p>
+      <w:pPr>
+        <w:ind w:left="-1080" w:right="-821"/>
+        <w:rPr>
+          <w:rFonts w:eastAsiaTheme="majorEastAsia" w:cstheme="majorBidi"/>
+        </w:rPr>
+      </w:pPr>
+      <m:oMathPara>
+        <m:oMath>
+          <m:sSub>
+            <m:sSubPr>
+              <m:ctrlPr>
+                <w:rPr>
+                  <w:rFonts w:ascii="Cambria Math" w:hAnsi="Cambria Math"/>
+                  <w:i/>
+                </w:rPr>
+              </m:ctrlPr>
+            </m:sSubPr>
+            <m:e>
+              <m:r>
+                <w:rPr>
+                  <w:rFonts w:ascii="Cambria Math" w:hAnsi="Cambria Math"/>
+                </w:rPr>
+                <m:t>y</m:t>
+              </m:r>
+            </m:e>
+            <m:sub>
+              <m:r>
+                <w:rPr>
+                  <w:rFonts w:ascii="Cambria Math" w:hAnsi="Cambria Math"/>
+                </w:rPr>
+                <m:t>t,i</m:t>
+              </m:r>
+            </m:sub>
+          </m:sSub>
+          <m:r>
+            <w:rPr>
+              <w:rFonts w:ascii="Cambria Math" w:hAnsi="Cambria Math"/>
+            </w:rPr>
+            <m:t>=Bernulli</m:t>
+          </m:r>
+          <m:d>
+            <m:dPr>
+              <m:ctrlPr>
+                <w:rPr>
+                  <w:rFonts w:ascii="Cambria Math" w:hAnsi="Cambria Math"/>
+                  <w:i/>
+                </w:rPr>
+              </m:ctrlPr>
+            </m:dPr>
+            <m:e>
+              <m:sSub>
+                <m:sSubPr>
+                  <m:ctrlPr>
+                    <w:rPr>
+                      <w:rFonts w:ascii="Cambria Math" w:hAnsi="Cambria Math"/>
+                      <w:i/>
+                    </w:rPr>
+                  </m:ctrlPr>
+                </m:sSubPr>
+                <m:e>
+                  <m:r>
+                    <w:rPr>
+                      <w:rFonts w:ascii="Cambria Math" w:hAnsi="Cambria Math"/>
+                    </w:rPr>
+                    <m:t>p</m:t>
+                  </m:r>
+                </m:e>
+                <m:sub>
+                  <m:r>
+                    <w:rPr>
+                      <w:rFonts w:ascii="Cambria Math" w:hAnsi="Cambria Math"/>
+                    </w:rPr>
+                    <m:t>i</m:t>
+                  </m:r>
+                </m:sub>
+              </m:sSub>
+              <m:r>
+                <w:rPr>
+                  <w:rFonts w:ascii="Cambria Math" w:hAnsi="Cambria Math"/>
+                </w:rPr>
+                <m:t>=logistic</m:t>
+              </m:r>
+              <m:d>
+                <m:dPr>
+                  <m:ctrlPr>
+                    <w:rPr>
+                      <w:rFonts w:ascii="Cambria Math" w:hAnsi="Cambria Math"/>
+                      <w:i/>
+                    </w:rPr>
+                  </m:ctrlPr>
+                </m:dPr>
+                <m:e>
+                  <m:sSub>
+                    <m:sSubPr>
+                      <m:ctrlPr>
+                        <w:rPr>
+                          <w:rFonts w:ascii="Cambria Math" w:hAnsi="Cambria Math"/>
+                          <w:i/>
+                        </w:rPr>
+                      </m:ctrlPr>
+                    </m:sSubPr>
+                    <m:e>
+                      <m:sSub>
+                        <m:sSubPr>
+                          <m:ctrlPr>
+                            <w:rPr>
+                              <w:rFonts w:ascii="Cambria Math" w:hAnsi="Cambria Math"/>
+                              <w:i/>
+                            </w:rPr>
+                          </m:ctrlPr>
+                        </m:sSubPr>
+                        <m:e>
+                          <m:r>
+                            <w:rPr>
+                              <w:rFonts w:ascii="Cambria Math" w:hAnsi="Cambria Math"/>
+                            </w:rPr>
+                            <m:t>β</m:t>
+                          </m:r>
+                        </m:e>
+                        <m:sub>
+                          <m:r>
+                            <w:rPr>
+                              <w:rFonts w:ascii="Cambria Math" w:hAnsi="Cambria Math"/>
+                            </w:rPr>
+                            <m:t>0</m:t>
+                          </m:r>
+                        </m:sub>
+                      </m:sSub>
+                      <m:sSub>
+                        <m:sSubPr>
+                          <m:ctrlPr>
+                            <w:rPr>
+                              <w:rFonts w:ascii="Cambria Math" w:hAnsi="Cambria Math"/>
+                              <w:i/>
+                            </w:rPr>
+                          </m:ctrlPr>
+                        </m:sSubPr>
+                        <m:e>
+                          <m:r>
+                            <w:rPr>
+                              <w:rFonts w:ascii="Cambria Math" w:hAnsi="Cambria Math"/>
+                            </w:rPr>
+                            <m:t>+</m:t>
+                          </m:r>
+                          <m:sSub>
+                            <m:sSubPr>
+                              <m:ctrlPr>
+                                <w:rPr>
+                                  <w:rFonts w:ascii="Cambria Math" w:hAnsi="Cambria Math"/>
+                                  <w:i/>
+                                </w:rPr>
+                              </m:ctrlPr>
+                            </m:sSubPr>
+                            <m:e>
+                              <m:r>
+                                <w:rPr>
+                                  <w:rFonts w:ascii="Cambria Math" w:hAnsi="Cambria Math"/>
+                                </w:rPr>
+                                <m:t>β</m:t>
+                              </m:r>
+                            </m:e>
+                            <m:sub>
+                              <m:r>
+                                <w:rPr>
+                                  <w:rFonts w:ascii="Cambria Math" w:hAnsi="Cambria Math"/>
+                                </w:rPr>
+                                <m:t>1</m:t>
+                              </m:r>
+                            </m:sub>
+                          </m:sSub>
+                          <m:r>
+                            <w:rPr>
+                              <w:rFonts w:ascii="Cambria Math" w:hAnsi="Cambria Math"/>
+                            </w:rPr>
+                            <m:t>×y</m:t>
+                          </m:r>
+                        </m:e>
+                        <m:sub>
+                          <m:r>
+                            <w:rPr>
+                              <w:rFonts w:ascii="Cambria Math" w:hAnsi="Cambria Math"/>
+                            </w:rPr>
+                            <m:t>t-1,i</m:t>
+                          </m:r>
+                        </m:sub>
+                      </m:sSub>
+                      <m:r>
+                        <w:rPr>
+                          <w:rFonts w:ascii="Cambria Math" w:hAnsi="Cambria Math"/>
+                        </w:rPr>
+                        <m:t>+</m:t>
+                      </m:r>
+                      <m:sSub>
+                        <m:sSubPr>
+                          <m:ctrlPr>
+                            <w:rPr>
+                              <w:rFonts w:ascii="Cambria Math" w:hAnsi="Cambria Math"/>
+                              <w:i/>
+                            </w:rPr>
+                          </m:ctrlPr>
+                        </m:sSubPr>
+                        <m:e>
+                          <m:r>
+                            <w:rPr>
+                              <w:rFonts w:ascii="Cambria Math" w:hAnsi="Cambria Math"/>
+                            </w:rPr>
+                            <m:t>β</m:t>
+                          </m:r>
+                        </m:e>
+                        <m:sub>
+                          <m:r>
+                            <w:rPr>
+                              <w:rFonts w:ascii="Cambria Math" w:hAnsi="Cambria Math"/>
+                            </w:rPr>
+                            <m:t>2</m:t>
+                          </m:r>
+                        </m:sub>
+                      </m:sSub>
+                      <m:r>
+                        <w:rPr>
+                          <w:rFonts w:ascii="Cambria Math" w:hAnsi="Cambria Math"/>
+                        </w:rPr>
+                        <m:t>×y</m:t>
+                      </m:r>
+                    </m:e>
+                    <m:sub>
+                      <m:r>
+                        <w:rPr>
+                          <w:rFonts w:ascii="Cambria Math" w:hAnsi="Cambria Math"/>
+                        </w:rPr>
+                        <m:t>t-1, n</m:t>
+                      </m:r>
+                    </m:sub>
+                  </m:sSub>
+                  <m:r>
+                    <w:rPr>
+                      <w:rFonts w:ascii="Cambria Math" w:hAnsi="Cambria Math"/>
+                    </w:rPr>
+                    <m:t>+</m:t>
+                  </m:r>
+                  <m:sSub>
+                    <m:sSubPr>
+                      <m:ctrlPr>
+                        <w:rPr>
+                          <w:rFonts w:ascii="Cambria Math" w:hAnsi="Cambria Math"/>
+                          <w:i/>
+                        </w:rPr>
+                      </m:ctrlPr>
+                    </m:sSubPr>
+                    <m:e>
+                      <m:r>
+                        <w:rPr>
+                          <w:rFonts w:ascii="Cambria Math" w:hAnsi="Cambria Math"/>
+                        </w:rPr>
+                        <m:t>β</m:t>
+                      </m:r>
+                    </m:e>
+                    <m:sub>
+                      <m:r>
+                        <w:rPr>
+                          <w:rFonts w:ascii="Cambria Math" w:hAnsi="Cambria Math"/>
+                        </w:rPr>
+                        <m:t>3</m:t>
+                      </m:r>
+                    </m:sub>
+                  </m:sSub>
+                  <m:r>
+                    <w:rPr>
+                      <w:rFonts w:ascii="Cambria Math" w:hAnsi="Cambria Math"/>
+                    </w:rPr>
+                    <m:t>×t</m:t>
+                  </m:r>
+                </m:e>
+              </m:d>
+            </m:e>
+          </m:d>
+        </m:oMath>
+      </m:oMathPara>
+    </w:p>
+    <w:p>
+      <w:pPr>
+        <w:ind w:left="-1080" w:right="-821"/>
+        <w:rPr>
+          <w:rFonts w:eastAsiaTheme="majorEastAsia" w:cstheme="majorBidi"/>
+        </w:rPr>
+      </w:pPr>
+      <m:oMathPara>
+        <m:oMath>
+          <m:r>
+            <w:rPr>
+              <w:rFonts w:ascii="Cambria Math" w:hAnsi="Cambria Math"/>
+            </w:rPr>
+            <m:t>logistic</m:t>
+          </m:r>
+          <m:d>
+            <m:dPr>
+              <m:ctrlPr>
+                <w:rPr>
+                  <w:rFonts w:ascii="Cambria Math" w:hAnsi="Cambria Math"/>
+                  <w:i/>
+                </w:rPr>
+              </m:ctrlPr>
+            </m:dPr>
+            <m:e>
+              <m:r>
+                <w:rPr>
+                  <w:rFonts w:ascii="Cambria Math" w:hAnsi="Cambria Math"/>
+                </w:rPr>
+                <m:t>x</m:t>
+              </m:r>
+            </m:e>
+          </m:d>
+          <m:r>
+            <w:rPr>
+              <w:rFonts w:ascii="Cambria Math" w:hAnsi="Cambria Math"/>
+            </w:rPr>
+            <m:t>=</m:t>
+          </m:r>
+          <m:f>
+            <m:fPr>
+              <m:ctrlPr>
+                <w:rPr>
+                  <w:rFonts w:ascii="Cambria Math" w:hAnsi="Cambria Math"/>
+                  <w:i/>
+                </w:rPr>
+              </m:ctrlPr>
+            </m:fPr>
+            <m:num>
+              <m:r>
+                <w:rPr>
+                  <w:rFonts w:ascii="Cambria Math" w:hAnsi="Cambria Math"/>
+                </w:rPr>
+                <m:t>1</m:t>
+              </m:r>
+            </m:num>
+            <m:den>
+              <m:r>
+                <w:rPr>
+                  <w:rFonts w:ascii="Cambria Math" w:hAnsi="Cambria Math"/>
+                </w:rPr>
+                <m:t>1+</m:t>
+              </m:r>
+              <m:sSup>
+                <m:sSupPr>
+                  <m:ctrlPr>
+                    <w:rPr>
+                      <w:rFonts w:ascii="Cambria Math" w:hAnsi="Cambria Math"/>
+                      <w:i/>
+                    </w:rPr>
+                  </m:ctrlPr>
+                </m:sSupPr>
+                <m:e>
+                  <m:r>
+                    <w:rPr>
+                      <w:rFonts w:ascii="Cambria Math" w:hAnsi="Cambria Math"/>
+                    </w:rPr>
+                    <m:t>e</m:t>
+                  </m:r>
+                </m:e>
+                <m:sup>
+                  <m:r>
+                    <w:rPr>
+                      <w:rFonts w:ascii="Cambria Math" w:hAnsi="Cambria Math"/>
+                    </w:rPr>
+                    <m:t>-x</m:t>
+                  </m:r>
+                </m:sup>
+              </m:sSup>
+            </m:den>
+          </m:f>
+        </m:oMath>
+      </m:oMathPara>
+    </w:p>
+    <w:p>
+      <w:pPr>
+        <w:ind w:left="-1080" w:right="-821"/>
+        <w:rPr>
+          <w:rFonts w:eastAsiaTheme="majorEastAsia" w:cstheme="majorBidi"/>
+        </w:rPr>
+      </w:pPr>
+      <w:proofErr w:type="gramStart"/>
+      <w:r>
+        <w:rPr>
+          <w:rFonts w:eastAsiaTheme="majorEastAsia" w:cstheme="majorBidi"/>
+        </w:rPr>
+        <w:t>where</w:t>
+      </w:r>
+      <w:proofErr w:type="gramEnd"/>
+    </w:p>
+    <w:p>
+      <w:pPr>
+        <w:ind w:left="-1080" w:right="-821"/>
+        <w:rPr>
+          <w:rFonts w:eastAsiaTheme="majorEastAsia" w:cstheme="majorBidi"/>
+        </w:rPr>
+      </w:pPr>
+      <w:proofErr w:type="spellStart"/>
+      <w:r>
+        <w:rPr>
+          <w:rFonts w:eastAsiaTheme="majorEastAsia" w:cstheme="majorBidi"/>
+        </w:rPr>
+        <w:t>w_t_i</w:t>
+      </w:r>
+      <w:proofErr w:type="spellEnd"/>
+      <w:r>
+        <w:rPr>
+          <w:rFonts w:eastAsiaTheme="majorEastAsia" w:cstheme="majorBidi"/>
+        </w:rPr>
+        <w:t xml:space="preserve"> = state of a node </w:t>
+      </w:r>
+      <w:proofErr w:type="spellStart"/>
+      <w:r>
+        <w:rPr>
+          <w:rFonts w:eastAsiaTheme="majorEastAsia" w:cstheme="majorBidi"/>
+        </w:rPr>
+        <w:t>i</w:t>
+      </w:r>
+      <w:proofErr w:type="spellEnd"/>
+      <w:r>
+        <w:rPr>
+          <w:rFonts w:eastAsiaTheme="majorEastAsia" w:cstheme="majorBidi"/>
+        </w:rPr>
+        <w:t xml:space="preserve"> at time t </w:t>
+      </w:r>
+    </w:p>
+    <w:p>
+      <w:pPr>
+        <w:ind w:left="-1080" w:right="-821"/>
+        <w:rPr>
+          <w:rFonts w:eastAsiaTheme="majorEastAsia" w:cstheme="majorBidi"/>
+        </w:rPr>
+      </w:pPr>
+      <w:r>
+        <w:rPr>
+          <w:rFonts w:eastAsiaTheme="majorEastAsia" w:cstheme="majorBidi"/>
+        </w:rPr>
+        <w:t xml:space="preserve">w_t_1_i = state of a node </w:t>
+      </w:r>
+      <w:proofErr w:type="spellStart"/>
+      <w:r>
+        <w:rPr>
+          <w:rFonts w:eastAsiaTheme="majorEastAsia" w:cstheme="majorBidi"/>
+        </w:rPr>
+        <w:t>i</w:t>
+      </w:r>
+      <w:proofErr w:type="spellEnd"/>
+      <w:r>
+        <w:rPr>
+          <w:rFonts w:eastAsiaTheme="majorEastAsia" w:cstheme="majorBidi"/>
+        </w:rPr>
+        <w:t xml:space="preserve"> at time t-1</w:t>
+      </w:r>
+    </w:p>
+    <w:p>
+      <w:pPr>
+        <w:ind w:left="-1080" w:right="-821"/>
+        <w:rPr>
+          <w:rFonts w:eastAsiaTheme="majorEastAsia" w:cstheme="majorBidi"/>
+        </w:rPr>
+      </w:pPr>
+      <w:r>
+        <w:rPr>
+          <w:rFonts w:eastAsiaTheme="majorEastAsia" w:cstheme="majorBidi"/>
+        </w:rPr>
+        <w:t>w</w:t>
+      </w:r>
+      <w:proofErr w:type="gramStart"/>
+      <w:r>
+        <w:rPr>
+          <w:rFonts w:eastAsiaTheme="majorEastAsia" w:cstheme="majorBidi"/>
+        </w:rPr>
+        <w:t>_{</w:t>
+      </w:r>
+      <w:proofErr w:type="gramEnd"/>
+      <w:r>
+        <w:rPr>
+          <w:rFonts w:eastAsiaTheme="majorEastAsia" w:cstheme="majorBidi"/>
+        </w:rPr>
+        <w:t>t-1}_n = sum of the state of the neighbor nodes for a given node at time t-1</w:t>
+      </w:r>
+    </w:p>
+    <w:p>
+      <w:pPr>
+        <w:ind w:left="-1080" w:right="-821"/>
+        <w:rPr>
+          <w:rFonts w:eastAsiaTheme="majorEastAsia" w:cstheme="majorBidi"/>
+        </w:rPr>
+      </w:pPr>
+      <w:r>
+        <w:rPr>
+          <w:rFonts w:eastAsiaTheme="majorEastAsia" w:cstheme="majorBidi"/>
+        </w:rPr>
+        <w:t>w</w:t>
+      </w:r>
+      <w:proofErr w:type="gramStart"/>
+      <w:r>
+        <w:rPr>
+          <w:rFonts w:eastAsiaTheme="majorEastAsia" w:cstheme="majorBidi"/>
+        </w:rPr>
+        <w:t>_{</w:t>
+      </w:r>
+      <w:proofErr w:type="gramEnd"/>
+      <w:r>
+        <w:rPr>
+          <w:rFonts w:eastAsiaTheme="majorEastAsia" w:cstheme="majorBidi"/>
+        </w:rPr>
+        <w:t>t-1}_a = sum of the state of the connected arcs for a given node at time t-1</w:t>
+      </w:r>
+    </w:p>
+    <w:p>
+      <w:pPr>
+        <w:ind w:left="-1080" w:right="-821"/>
+        <w:rPr>
+          <w:rFonts w:eastAsiaTheme="majorEastAsia" w:cstheme="majorBidi"/>
+        </w:rPr>
+      </w:pPr>
+      <w:r>
+        <w:rPr>
+          <w:rFonts w:eastAsiaTheme="majorEastAsia" w:cstheme="majorBidi"/>
+        </w:rPr>
+        <w:t>w</w:t>
+      </w:r>
+      <w:proofErr w:type="gramStart"/>
+      <w:r>
+        <w:rPr>
+          <w:rFonts w:eastAsiaTheme="majorEastAsia" w:cstheme="majorBidi"/>
+        </w:rPr>
+        <w:t>_{</w:t>
+      </w:r>
+      <w:proofErr w:type="gramEnd"/>
+      <w:r>
+        <w:rPr>
+          <w:rFonts w:eastAsiaTheme="majorEastAsia" w:cstheme="majorBidi"/>
+        </w:rPr>
+        <w:t>t-1}_h = sum of the state of the nodes (in the same layer) with highest absolute demand or supply at time t-1</w:t>
+      </w:r>
+    </w:p>
+    <w:p>
+      <w:pPr>
+        <w:ind w:left="-1080" w:right="-821"/>
+        <w:rPr>
+          <w:rFonts w:eastAsiaTheme="majorEastAsia" w:cstheme="majorBidi"/>
+        </w:rPr>
+      </w:pPr>
+      <w:r>
+        <w:rPr>
+          <w:rFonts w:eastAsiaTheme="majorEastAsia" w:cstheme="majorBidi"/>
+        </w:rPr>
+        <w:t>w</w:t>
+      </w:r>
+      <w:proofErr w:type="gramStart"/>
+      <w:r>
+        <w:rPr>
+          <w:rFonts w:eastAsiaTheme="majorEastAsia" w:cstheme="majorBidi"/>
+        </w:rPr>
+        <w:t>_{</w:t>
+      </w:r>
+      <w:proofErr w:type="gramEnd"/>
+      <w:r>
+        <w:rPr>
+          <w:rFonts w:eastAsiaTheme="majorEastAsia" w:cstheme="majorBidi"/>
+        </w:rPr>
+        <w:t xml:space="preserve">t-1}_c = sum of the state of </w:t>
+      </w:r>
+      <w:r>
+        <w:rPr>
+          <w:rFonts w:eastAsiaTheme="majorEastAsia" w:cstheme="majorBidi"/>
+        </w:rPr>
+        <w:t>all</w:t>
+      </w:r>
+      <w:bookmarkStart w:id="0" w:name="_GoBack"/>
+      <w:bookmarkEnd w:id="0"/>
+      <w:r>
+        <w:rPr>
+          <w:rFonts w:eastAsiaTheme="majorEastAsia" w:cstheme="majorBidi"/>
+        </w:rPr>
+        <w:t xml:space="preserve"> nodes (in the same layer) at time t-1</w:t>
+      </w:r>
+    </w:p>
+    <w:p>
+      <w:pPr>
+        <w:ind w:left="-1080" w:right="-821"/>
+        <w:rPr>
+          <w:rFonts w:eastAsiaTheme="majorEastAsia" w:cstheme="majorBidi"/>
+        </w:rPr>
+      </w:pPr>
+    </w:p>
+    <w:p>
+      <w:pPr>
+        <w:ind w:left="-1080" w:right="-821"/>
+        <w:rPr>
+          <w:rFonts w:eastAsiaTheme="majorEastAsia" w:cstheme="majorBidi"/>
+        </w:rPr>
+      </w:pPr>
+      <w:proofErr w:type="spellStart"/>
+      <w:r>
+        <w:rPr>
+          <w:rFonts w:eastAsiaTheme="majorEastAsia" w:cstheme="majorBidi"/>
+        </w:rPr>
+        <w:t>y_t_i</w:t>
+      </w:r>
+      <w:proofErr w:type="spellEnd"/>
+      <w:r>
+        <w:rPr>
+          <w:rFonts w:eastAsiaTheme="majorEastAsia" w:cstheme="majorBidi"/>
+        </w:rPr>
+        <w:t xml:space="preserve"> = state of </w:t>
+      </w:r>
+      <w:proofErr w:type="spellStart"/>
+      <w:r>
+        <w:rPr>
+          <w:rFonts w:eastAsiaTheme="majorEastAsia" w:cstheme="majorBidi"/>
+        </w:rPr>
+        <w:t>a</w:t>
+      </w:r>
+      <w:proofErr w:type="spellEnd"/>
+      <w:r>
+        <w:rPr>
+          <w:rFonts w:eastAsiaTheme="majorEastAsia" w:cstheme="majorBidi"/>
+        </w:rPr>
+        <w:t xml:space="preserve"> arc </w:t>
+      </w:r>
+      <w:proofErr w:type="spellStart"/>
+      <w:r>
+        <w:rPr>
+          <w:rFonts w:eastAsiaTheme="majorEastAsia" w:cstheme="majorBidi"/>
+        </w:rPr>
+        <w:t>i</w:t>
+      </w:r>
+      <w:proofErr w:type="spellEnd"/>
+      <w:r>
+        <w:rPr>
+          <w:rFonts w:eastAsiaTheme="majorEastAsia" w:cstheme="majorBidi"/>
+        </w:rPr>
+        <w:t xml:space="preserve"> at time t </w:t>
+      </w:r>
+    </w:p>
+    <w:p>
+      <w:pPr>
+        <w:ind w:left="-1080" w:right="-821"/>
+        <w:rPr>
+          <w:rFonts w:eastAsiaTheme="majorEastAsia" w:cstheme="majorBidi"/>
+        </w:rPr>
+      </w:pPr>
+      <w:r>
+        <w:rPr>
+          <w:rFonts w:eastAsiaTheme="majorEastAsia" w:cstheme="majorBidi"/>
+        </w:rPr>
+        <w:t xml:space="preserve">y_t_1_i = state of </w:t>
+      </w:r>
+      <w:proofErr w:type="spellStart"/>
+      <w:r>
+        <w:rPr>
+          <w:rFonts w:eastAsiaTheme="majorEastAsia" w:cstheme="majorBidi"/>
+        </w:rPr>
+        <w:t>a</w:t>
+      </w:r>
+      <w:proofErr w:type="spellEnd"/>
+      <w:r>
+        <w:rPr>
+          <w:rFonts w:eastAsiaTheme="majorEastAsia" w:cstheme="majorBidi"/>
+        </w:rPr>
+        <w:t xml:space="preserve"> arc </w:t>
+      </w:r>
+      <w:proofErr w:type="spellStart"/>
+      <w:r>
+        <w:rPr>
+          <w:rFonts w:eastAsiaTheme="majorEastAsia" w:cstheme="majorBidi"/>
+        </w:rPr>
+        <w:t>i</w:t>
+      </w:r>
+      <w:proofErr w:type="spellEnd"/>
+      <w:r>
+        <w:rPr>
+          <w:rFonts w:eastAsiaTheme="majorEastAsia" w:cstheme="majorBidi"/>
+        </w:rPr>
+        <w:t xml:space="preserve"> at time t-1</w:t>
+      </w:r>
+    </w:p>
+    <w:p>
+      <w:pPr>
+        <w:ind w:left="-1080" w:right="-821"/>
+        <w:rPr>
+          <w:rFonts w:eastAsiaTheme="majorEastAsia" w:cstheme="majorBidi"/>
+        </w:rPr>
+      </w:pPr>
+      <w:r>
+        <w:rPr>
+          <w:rFonts w:eastAsiaTheme="majorEastAsia" w:cstheme="majorBidi"/>
+        </w:rPr>
+        <w:t>y</w:t>
+      </w:r>
+      <w:proofErr w:type="gramStart"/>
+      <w:r>
+        <w:rPr>
+          <w:rFonts w:eastAsiaTheme="majorEastAsia" w:cstheme="majorBidi"/>
+        </w:rPr>
+        <w:t>_{</w:t>
+      </w:r>
+      <w:proofErr w:type="gramEnd"/>
+      <w:r>
+        <w:rPr>
+          <w:rFonts w:eastAsiaTheme="majorEastAsia" w:cstheme="majorBidi"/>
+        </w:rPr>
+        <w:t>t-1}_n = sum of the state of the connected nodes for a given arc at time t-1</w:t>
+      </w:r>
+    </w:p>
+    <w:p>
+      <w:pPr>
+        <w:ind w:left="-1080" w:right="-821"/>
+        <w:rPr>
+          <w:rFonts w:eastAsiaTheme="majorEastAsia" w:cstheme="majorBidi"/>
+          <w:color w:val="FF0000"/>
+        </w:rPr>
+      </w:pPr>
+      <w:r>
+        <w:rPr>
+          <w:rFonts w:eastAsiaTheme="majorEastAsia" w:cstheme="majorBidi"/>
+          <w:color w:val="FF0000"/>
+        </w:rPr>
+        <w:t>This model is</w:t>
+      </w:r>
+      <w:r>
+        <w:rPr>
+          <w:rFonts w:eastAsiaTheme="majorEastAsia" w:cstheme="majorBidi"/>
+          <w:color w:val="FF0000"/>
+        </w:rPr>
+        <w:t xml:space="preserve"> trained for each node</w:t>
+      </w:r>
+      <w:r>
+        <w:rPr>
+          <w:rFonts w:eastAsiaTheme="majorEastAsia" w:cstheme="majorBidi"/>
+          <w:color w:val="FF0000"/>
+        </w:rPr>
+        <w:t xml:space="preserve"> and arcs over </w:t>
+      </w:r>
+      <w:r>
+        <w:rPr>
+          <w:rFonts w:eastAsiaTheme="majorEastAsia" w:cstheme="majorBidi"/>
+          <w:color w:val="FF0000"/>
+        </w:rPr>
+        <w:t>data points except when</w:t>
+      </w:r>
+      <w:r>
+        <w:rPr>
+          <w:rFonts w:eastAsiaTheme="majorEastAsia" w:cstheme="majorBidi"/>
+          <w:color w:val="FF0000"/>
+        </w:rPr>
+        <w:t xml:space="preserve"> w_t_1_i=1 or y_t_1=1</w:t>
+      </w:r>
+      <w:r>
+        <w:rPr>
+          <w:rFonts w:eastAsiaTheme="majorEastAsia" w:cstheme="majorBidi"/>
+          <w:color w:val="FF0000"/>
+        </w:rPr>
+        <w:t>.</w:t>
+      </w:r>
+    </w:p>
+    <w:p>
+      <w:pPr>
+        <w:pStyle w:val="Heading2"/>
+        <w:ind w:left="-1080" w:right="-821"/>
+      </w:pPr>
+      <w:r>
+        <w:t>Estimated Parameters</w:t>
+      </w:r>
+    </w:p>
+    <w:p>
+      <w:pPr>
+        <w:pStyle w:val="Heading2"/>
+        <w:ind w:left="-1080" w:right="-821"/>
+      </w:pPr>
+      <w:r>
+        <w:t>Figures</w:t>
+      </w:r>
+    </w:p>
+    <w:p>
+      <w:pPr>
+        <w:pStyle w:val="Heading2"/>
+        <w:ind w:left="-1080" w:right="-821"/>
+      </w:pPr>
+      <w:r>
+        <w:t>Results</w:t>
+      </w:r>
+    </w:p>
+    <w:p>
+      <w:pPr>
+        <w:ind w:left="-1080" w:right="-821"/>
+      </w:pPr>
+      <w:r>
+        <w:t>Not good fits</w:t>
+      </w:r>
+    </w:p>
+    <w:p>
+      <w:pPr>
+        <w:ind w:left="-1080" w:right="-821"/>
+      </w:pPr>
+    </w:p>
+    <w:p>
+      <w:pPr>
+        <w:ind w:left="-1080" w:right="-821"/>
+      </w:pPr>
     </w:p>
     <w:p>
       <w:pPr>

</xml_diff>

<commit_message>
Model 8 did not work
</commit_message>
<xml_diff>
--- a/STAR_model/Report.docx
+++ b/STAR_model/Report.docx
@@ -7654,7 +7654,13 @@
                         <w:rPr>
                           <w:rFonts w:ascii="Cambria Math" w:hAnsi="Cambria Math"/>
                         </w:rPr>
-                        <m:t>t-1, h</m:t>
+                        <m:t xml:space="preserve">t-1, </m:t>
+                      </m:r>
+                      <m:r>
+                        <w:rPr>
+                          <w:rFonts w:ascii="Cambria Math" w:hAnsi="Cambria Math"/>
+                        </w:rPr>
+                        <m:t>h</m:t>
                       </m:r>
                     </m:sub>
                   </m:sSub>
@@ -8294,142 +8300,1315 @@
         </w:rPr>
         <w:t>all</w:t>
       </w:r>
+      <w:r>
+        <w:rPr>
+          <w:rFonts w:eastAsiaTheme="majorEastAsia" w:cstheme="majorBidi"/>
+        </w:rPr>
+        <w:t xml:space="preserve"> nodes (in the same layer) at time t-1</w:t>
+      </w:r>
+    </w:p>
+    <w:p>
+      <w:pPr>
+        <w:ind w:left="-1080" w:right="-821"/>
+        <w:rPr>
+          <w:rFonts w:eastAsiaTheme="majorEastAsia" w:cstheme="majorBidi"/>
+        </w:rPr>
+      </w:pPr>
+      <w:r>
+        <w:rPr>
+          <w:rFonts w:eastAsiaTheme="majorEastAsia" w:cstheme="majorBidi"/>
+          <w:color w:val="FF0000"/>
+        </w:rPr>
+        <w:t>This model is</w:t>
+      </w:r>
+      <w:r>
+        <w:rPr>
+          <w:rFonts w:eastAsiaTheme="majorEastAsia" w:cstheme="majorBidi"/>
+          <w:color w:val="FF0000"/>
+        </w:rPr>
+        <w:t xml:space="preserve"> trained for each node</w:t>
+      </w:r>
+      <w:r>
+        <w:rPr>
+          <w:rFonts w:eastAsiaTheme="majorEastAsia" w:cstheme="majorBidi"/>
+          <w:color w:val="FF0000"/>
+        </w:rPr>
+        <w:t xml:space="preserve"> and arcs over </w:t>
+      </w:r>
+      <w:r>
+        <w:rPr>
+          <w:rFonts w:eastAsiaTheme="majorEastAsia" w:cstheme="majorBidi"/>
+          <w:color w:val="FF0000"/>
+        </w:rPr>
+        <w:t>data points except when</w:t>
+      </w:r>
+      <w:r>
+        <w:rPr>
+          <w:rFonts w:eastAsiaTheme="majorEastAsia" w:cstheme="majorBidi"/>
+          <w:color w:val="FF0000"/>
+        </w:rPr>
+        <w:t xml:space="preserve"> w_t_1_i=1</w:t>
+      </w:r>
+      <w:r>
+        <w:rPr>
+          <w:rFonts w:eastAsiaTheme="majorEastAsia" w:cstheme="majorBidi"/>
+          <w:color w:val="FF0000"/>
+        </w:rPr>
+        <w:t>.</w:t>
+      </w:r>
+    </w:p>
+    <w:p>
+      <w:pPr>
+        <w:pStyle w:val="Heading2"/>
+        <w:ind w:left="-1080" w:right="-821"/>
+      </w:pPr>
+      <w:r>
+        <w:t>Estimated Parameters</w:t>
+      </w:r>
+    </w:p>
+    <w:p>
+      <w:pPr>
+        <w:pStyle w:val="Heading2"/>
+        <w:ind w:left="-1080" w:right="-821"/>
+      </w:pPr>
+      <w:r>
+        <w:t>Figures</w:t>
+      </w:r>
+    </w:p>
+    <w:p>
+      <w:pPr>
+        <w:pStyle w:val="Heading2"/>
+        <w:ind w:left="-1080" w:right="-821"/>
+      </w:pPr>
+      <w:r>
+        <w:t>Results</w:t>
+      </w:r>
+    </w:p>
+    <w:p>
+      <w:pPr>
+        <w:ind w:left="-1080" w:right="-821"/>
+      </w:pPr>
+      <w:r>
+        <w:t>Not good fits</w:t>
+      </w:r>
+    </w:p>
+    <w:p>
+      <w:pPr>
+        <w:ind w:left="-1080" w:right="-821"/>
+      </w:pPr>
+    </w:p>
+    <w:p>
+      <w:pPr>
+        <w:ind w:left="-1080" w:right="-821"/>
+      </w:pPr>
+    </w:p>
+    <w:p>
+      <w:pPr>
+        <w:ind w:left="-1080" w:right="-821"/>
+      </w:pPr>
+      <w:r>
+        <w:t xml:space="preserve"> </w:t>
+      </w:r>
+    </w:p>
+    <w:p>
+      <w:pPr>
+        <w:ind w:left="-1080" w:right="-821"/>
+      </w:pPr>
+    </w:p>
+    <w:p>
+      <w:r>
+        <w:br w:type="page"/>
+      </w:r>
+    </w:p>
+    <w:p>
+      <w:pPr>
+        <w:pStyle w:val="Heading1"/>
+        <w:ind w:left="-1080" w:right="-821"/>
+      </w:pPr>
+      <w:r>
+        <w:lastRenderedPageBreak/>
+        <w:t xml:space="preserve">Model </w:t>
+      </w:r>
+      <w:r>
+        <w:t>8</w:t>
+      </w:r>
+    </w:p>
+    <w:p>
+      <w:pPr>
+        <w:pStyle w:val="Heading2"/>
+        <w:ind w:left="-1080" w:right="-821"/>
+      </w:pPr>
+      <w:r>
+        <w:t>Model form</w:t>
+      </w:r>
+    </w:p>
+    <w:p>
+      <w:pPr>
+        <w:ind w:left="-1080" w:right="-821"/>
+        <w:rPr>
+          <w:rFonts w:eastAsiaTheme="majorEastAsia" w:cstheme="majorBidi"/>
+        </w:rPr>
+      </w:pPr>
+      <m:oMathPara>
+        <m:oMath>
+          <m:sSub>
+            <m:sSubPr>
+              <m:ctrlPr>
+                <w:rPr>
+                  <w:rFonts w:ascii="Cambria Math" w:hAnsi="Cambria Math"/>
+                  <w:i/>
+                </w:rPr>
+              </m:ctrlPr>
+            </m:sSubPr>
+            <m:e>
+              <m:r>
+                <w:rPr>
+                  <w:rFonts w:ascii="Cambria Math" w:hAnsi="Cambria Math"/>
+                </w:rPr>
+                <m:t>w</m:t>
+              </m:r>
+            </m:e>
+            <m:sub>
+              <m:r>
+                <w:rPr>
+                  <w:rFonts w:ascii="Cambria Math" w:hAnsi="Cambria Math"/>
+                </w:rPr>
+                <m:t>t,i</m:t>
+              </m:r>
+            </m:sub>
+          </m:sSub>
+          <m:r>
+            <w:rPr>
+              <w:rFonts w:ascii="Cambria Math" w:hAnsi="Cambria Math"/>
+            </w:rPr>
+            <m:t>=Bernulli</m:t>
+          </m:r>
+          <m:d>
+            <m:dPr>
+              <m:ctrlPr>
+                <w:rPr>
+                  <w:rFonts w:ascii="Cambria Math" w:hAnsi="Cambria Math"/>
+                  <w:i/>
+                </w:rPr>
+              </m:ctrlPr>
+            </m:dPr>
+            <m:e>
+              <m:sSub>
+                <m:sSubPr>
+                  <m:ctrlPr>
+                    <w:rPr>
+                      <w:rFonts w:ascii="Cambria Math" w:hAnsi="Cambria Math"/>
+                      <w:i/>
+                    </w:rPr>
+                  </m:ctrlPr>
+                </m:sSubPr>
+                <m:e>
+                  <m:r>
+                    <w:rPr>
+                      <w:rFonts w:ascii="Cambria Math" w:hAnsi="Cambria Math"/>
+                    </w:rPr>
+                    <m:t>p</m:t>
+                  </m:r>
+                </m:e>
+                <m:sub>
+                  <m:r>
+                    <w:rPr>
+                      <w:rFonts w:ascii="Cambria Math" w:hAnsi="Cambria Math"/>
+                    </w:rPr>
+                    <m:t>i</m:t>
+                  </m:r>
+                </m:sub>
+              </m:sSub>
+              <m:r>
+                <w:rPr>
+                  <w:rFonts w:ascii="Cambria Math" w:hAnsi="Cambria Math"/>
+                </w:rPr>
+                <m:t>=logistic</m:t>
+              </m:r>
+              <m:d>
+                <m:dPr>
+                  <m:ctrlPr>
+                    <w:rPr>
+                      <w:rFonts w:ascii="Cambria Math" w:hAnsi="Cambria Math"/>
+                      <w:i/>
+                    </w:rPr>
+                  </m:ctrlPr>
+                </m:dPr>
+                <m:e>
+                  <m:sSub>
+                    <m:sSubPr>
+                      <m:ctrlPr>
+                        <w:rPr>
+                          <w:rFonts w:ascii="Cambria Math" w:hAnsi="Cambria Math"/>
+                          <w:i/>
+                        </w:rPr>
+                      </m:ctrlPr>
+                    </m:sSubPr>
+                    <m:e>
+                      <m:sSub>
+                        <m:sSubPr>
+                          <m:ctrlPr>
+                            <w:rPr>
+                              <w:rFonts w:ascii="Cambria Math" w:hAnsi="Cambria Math"/>
+                              <w:i/>
+                            </w:rPr>
+                          </m:ctrlPr>
+                        </m:sSubPr>
+                        <m:e>
+                          <m:r>
+                            <w:rPr>
+                              <w:rFonts w:ascii="Cambria Math" w:hAnsi="Cambria Math"/>
+                            </w:rPr>
+                            <m:t>β</m:t>
+                          </m:r>
+                        </m:e>
+                        <m:sub>
+                          <m:r>
+                            <w:rPr>
+                              <w:rFonts w:ascii="Cambria Math" w:hAnsi="Cambria Math"/>
+                            </w:rPr>
+                            <m:t>0</m:t>
+                          </m:r>
+                        </m:sub>
+                      </m:sSub>
+                      <m:sSub>
+                        <m:sSubPr>
+                          <m:ctrlPr>
+                            <w:rPr>
+                              <w:rFonts w:ascii="Cambria Math" w:hAnsi="Cambria Math"/>
+                              <w:i/>
+                            </w:rPr>
+                          </m:ctrlPr>
+                        </m:sSubPr>
+                        <m:e>
+                          <m:r>
+                            <w:rPr>
+                              <w:rFonts w:ascii="Cambria Math" w:hAnsi="Cambria Math"/>
+                            </w:rPr>
+                            <m:t>+</m:t>
+                          </m:r>
+                          <m:sSub>
+                            <m:sSubPr>
+                              <m:ctrlPr>
+                                <w:rPr>
+                                  <w:rFonts w:ascii="Cambria Math" w:hAnsi="Cambria Math"/>
+                                  <w:i/>
+                                </w:rPr>
+                              </m:ctrlPr>
+                            </m:sSubPr>
+                            <m:e>
+                              <m:r>
+                                <w:rPr>
+                                  <w:rFonts w:ascii="Cambria Math" w:hAnsi="Cambria Math"/>
+                                </w:rPr>
+                                <m:t>β</m:t>
+                              </m:r>
+                            </m:e>
+                            <m:sub>
+                              <m:r>
+                                <w:rPr>
+                                  <w:rFonts w:ascii="Cambria Math" w:hAnsi="Cambria Math"/>
+                                </w:rPr>
+                                <m:t>1</m:t>
+                              </m:r>
+                            </m:sub>
+                          </m:sSub>
+                          <m:r>
+                            <w:rPr>
+                              <w:rFonts w:ascii="Cambria Math" w:hAnsi="Cambria Math"/>
+                            </w:rPr>
+                            <m:t>×w</m:t>
+                          </m:r>
+                        </m:e>
+                        <m:sub>
+                          <m:r>
+                            <w:rPr>
+                              <w:rFonts w:ascii="Cambria Math" w:hAnsi="Cambria Math"/>
+                            </w:rPr>
+                            <m:t>&lt;t</m:t>
+                          </m:r>
+                          <m:r>
+                            <w:rPr>
+                              <w:rFonts w:ascii="Cambria Math" w:hAnsi="Cambria Math"/>
+                            </w:rPr>
+                            <m:t>,i</m:t>
+                          </m:r>
+                        </m:sub>
+                      </m:sSub>
+                      <m:r>
+                        <w:rPr>
+                          <w:rFonts w:ascii="Cambria Math" w:hAnsi="Cambria Math"/>
+                        </w:rPr>
+                        <m:t>+</m:t>
+                      </m:r>
+                      <m:sSub>
+                        <m:sSubPr>
+                          <m:ctrlPr>
+                            <w:rPr>
+                              <w:rFonts w:ascii="Cambria Math" w:hAnsi="Cambria Math"/>
+                              <w:i/>
+                            </w:rPr>
+                          </m:ctrlPr>
+                        </m:sSubPr>
+                        <m:e>
+                          <m:r>
+                            <w:rPr>
+                              <w:rFonts w:ascii="Cambria Math" w:hAnsi="Cambria Math"/>
+                            </w:rPr>
+                            <m:t>β</m:t>
+                          </m:r>
+                        </m:e>
+                        <m:sub>
+                          <m:r>
+                            <w:rPr>
+                              <w:rFonts w:ascii="Cambria Math" w:hAnsi="Cambria Math"/>
+                            </w:rPr>
+                            <m:t>2</m:t>
+                          </m:r>
+                        </m:sub>
+                      </m:sSub>
+                      <m:r>
+                        <w:rPr>
+                          <w:rFonts w:ascii="Cambria Math" w:hAnsi="Cambria Math"/>
+                        </w:rPr>
+                        <m:t>×w</m:t>
+                      </m:r>
+                    </m:e>
+                    <m:sub>
+                      <m:r>
+                        <w:rPr>
+                          <w:rFonts w:ascii="Cambria Math" w:hAnsi="Cambria Math"/>
+                        </w:rPr>
+                        <m:t>&lt;t, n</m:t>
+                      </m:r>
+                    </m:sub>
+                  </m:sSub>
+                  <m:sSub>
+                    <m:sSubPr>
+                      <m:ctrlPr>
+                        <w:rPr>
+                          <w:rFonts w:ascii="Cambria Math" w:hAnsi="Cambria Math"/>
+                          <w:i/>
+                        </w:rPr>
+                      </m:ctrlPr>
+                    </m:sSubPr>
+                    <m:e>
+                      <m:r>
+                        <w:rPr>
+                          <w:rFonts w:ascii="Cambria Math" w:hAnsi="Cambria Math"/>
+                        </w:rPr>
+                        <m:t>+</m:t>
+                      </m:r>
+                      <m:sSub>
+                        <m:sSubPr>
+                          <m:ctrlPr>
+                            <w:rPr>
+                              <w:rFonts w:ascii="Cambria Math" w:hAnsi="Cambria Math"/>
+                              <w:i/>
+                            </w:rPr>
+                          </m:ctrlPr>
+                        </m:sSubPr>
+                        <m:e>
+                          <m:r>
+                            <w:rPr>
+                              <w:rFonts w:ascii="Cambria Math" w:hAnsi="Cambria Math"/>
+                            </w:rPr>
+                            <m:t>β</m:t>
+                          </m:r>
+                        </m:e>
+                        <m:sub>
+                          <m:r>
+                            <w:rPr>
+                              <w:rFonts w:ascii="Cambria Math" w:hAnsi="Cambria Math"/>
+                            </w:rPr>
+                            <m:t>3</m:t>
+                          </m:r>
+                        </m:sub>
+                      </m:sSub>
+                      <m:r>
+                        <w:rPr>
+                          <w:rFonts w:ascii="Cambria Math" w:hAnsi="Cambria Math"/>
+                        </w:rPr>
+                        <m:t>×w</m:t>
+                      </m:r>
+                    </m:e>
+                    <m:sub>
+                      <m:r>
+                        <w:rPr>
+                          <w:rFonts w:ascii="Cambria Math" w:hAnsi="Cambria Math"/>
+                        </w:rPr>
+                        <m:t>&lt;t, a</m:t>
+                      </m:r>
+                    </m:sub>
+                  </m:sSub>
+                  <m:r>
+                    <w:rPr>
+                      <w:rFonts w:ascii="Cambria Math" w:hAnsi="Cambria Math"/>
+                    </w:rPr>
+                    <m:t>+</m:t>
+                  </m:r>
+                  <m:sSub>
+                    <m:sSubPr>
+                      <m:ctrlPr>
+                        <w:rPr>
+                          <w:rFonts w:ascii="Cambria Math" w:hAnsi="Cambria Math"/>
+                          <w:i/>
+                        </w:rPr>
+                      </m:ctrlPr>
+                    </m:sSubPr>
+                    <m:e>
+                      <m:r>
+                        <w:rPr>
+                          <w:rFonts w:ascii="Cambria Math" w:hAnsi="Cambria Math"/>
+                        </w:rPr>
+                        <m:t>β</m:t>
+                      </m:r>
+                    </m:e>
+                    <m:sub>
+                      <m:r>
+                        <w:rPr>
+                          <w:rFonts w:ascii="Cambria Math" w:hAnsi="Cambria Math"/>
+                        </w:rPr>
+                        <m:t>4</m:t>
+                      </m:r>
+                    </m:sub>
+                  </m:sSub>
+                  <m:r>
+                    <w:rPr>
+                      <w:rFonts w:ascii="Cambria Math" w:hAnsi="Cambria Math"/>
+                    </w:rPr>
+                    <m:t>×t</m:t>
+                  </m:r>
+                  <m:sSub>
+                    <m:sSubPr>
+                      <m:ctrlPr>
+                        <w:rPr>
+                          <w:rFonts w:ascii="Cambria Math" w:hAnsi="Cambria Math"/>
+                          <w:i/>
+                        </w:rPr>
+                      </m:ctrlPr>
+                    </m:sSubPr>
+                    <m:e>
+                      <m:r>
+                        <w:rPr>
+                          <w:rFonts w:ascii="Cambria Math" w:hAnsi="Cambria Math"/>
+                        </w:rPr>
+                        <m:t>+</m:t>
+                      </m:r>
+                      <m:sSub>
+                        <m:sSubPr>
+                          <m:ctrlPr>
+                            <w:rPr>
+                              <w:rFonts w:ascii="Cambria Math" w:hAnsi="Cambria Math"/>
+                              <w:i/>
+                            </w:rPr>
+                          </m:ctrlPr>
+                        </m:sSubPr>
+                        <m:e>
+                          <m:r>
+                            <w:rPr>
+                              <w:rFonts w:ascii="Cambria Math" w:hAnsi="Cambria Math"/>
+                            </w:rPr>
+                            <m:t>β</m:t>
+                          </m:r>
+                        </m:e>
+                        <m:sub>
+                          <m:r>
+                            <w:rPr>
+                              <w:rFonts w:ascii="Cambria Math" w:hAnsi="Cambria Math"/>
+                            </w:rPr>
+                            <m:t>5</m:t>
+                          </m:r>
+                        </m:sub>
+                      </m:sSub>
+                      <m:r>
+                        <w:rPr>
+                          <w:rFonts w:ascii="Cambria Math" w:hAnsi="Cambria Math"/>
+                        </w:rPr>
+                        <m:t>×w</m:t>
+                      </m:r>
+                    </m:e>
+                    <m:sub>
+                      <m:r>
+                        <w:rPr>
+                          <w:rFonts w:ascii="Cambria Math" w:hAnsi="Cambria Math"/>
+                        </w:rPr>
+                        <m:t>&lt;t, h</m:t>
+                      </m:r>
+                    </m:sub>
+                  </m:sSub>
+                  <m:sSub>
+                    <m:sSubPr>
+                      <m:ctrlPr>
+                        <w:rPr>
+                          <w:rFonts w:ascii="Cambria Math" w:hAnsi="Cambria Math"/>
+                          <w:i/>
+                        </w:rPr>
+                      </m:ctrlPr>
+                    </m:sSubPr>
+                    <m:e>
+                      <m:r>
+                        <w:rPr>
+                          <w:rFonts w:ascii="Cambria Math" w:hAnsi="Cambria Math"/>
+                        </w:rPr>
+                        <m:t>+</m:t>
+                      </m:r>
+                      <m:sSub>
+                        <m:sSubPr>
+                          <m:ctrlPr>
+                            <w:rPr>
+                              <w:rFonts w:ascii="Cambria Math" w:hAnsi="Cambria Math"/>
+                              <w:i/>
+                            </w:rPr>
+                          </m:ctrlPr>
+                        </m:sSubPr>
+                        <m:e>
+                          <m:r>
+                            <w:rPr>
+                              <w:rFonts w:ascii="Cambria Math" w:hAnsi="Cambria Math"/>
+                            </w:rPr>
+                            <m:t>β</m:t>
+                          </m:r>
+                        </m:e>
+                        <m:sub>
+                          <m:r>
+                            <w:rPr>
+                              <w:rFonts w:ascii="Cambria Math" w:hAnsi="Cambria Math"/>
+                            </w:rPr>
+                            <m:t>6</m:t>
+                          </m:r>
+                        </m:sub>
+                      </m:sSub>
+                      <m:r>
+                        <w:rPr>
+                          <w:rFonts w:ascii="Cambria Math" w:hAnsi="Cambria Math"/>
+                        </w:rPr>
+                        <m:t>×w</m:t>
+                      </m:r>
+                    </m:e>
+                    <m:sub>
+                      <m:r>
+                        <w:rPr>
+                          <w:rFonts w:ascii="Cambria Math" w:hAnsi="Cambria Math"/>
+                        </w:rPr>
+                        <m:t>&lt;t, c</m:t>
+                      </m:r>
+                    </m:sub>
+                  </m:sSub>
+                </m:e>
+              </m:d>
+            </m:e>
+          </m:d>
+        </m:oMath>
+      </m:oMathPara>
+    </w:p>
+    <w:p>
+      <w:pPr>
+        <w:ind w:left="-1080" w:right="-821"/>
+        <w:rPr>
+          <w:rFonts w:eastAsiaTheme="majorEastAsia" w:cstheme="majorBidi"/>
+        </w:rPr>
+      </w:pPr>
+      <m:oMathPara>
+        <m:oMath>
+          <m:sSub>
+            <m:sSubPr>
+              <m:ctrlPr>
+                <w:rPr>
+                  <w:rFonts w:ascii="Cambria Math" w:hAnsi="Cambria Math"/>
+                  <w:i/>
+                </w:rPr>
+              </m:ctrlPr>
+            </m:sSubPr>
+            <m:e>
+              <m:r>
+                <w:rPr>
+                  <w:rFonts w:ascii="Cambria Math" w:hAnsi="Cambria Math"/>
+                </w:rPr>
+                <m:t>y</m:t>
+              </m:r>
+            </m:e>
+            <m:sub>
+              <m:r>
+                <w:rPr>
+                  <w:rFonts w:ascii="Cambria Math" w:hAnsi="Cambria Math"/>
+                </w:rPr>
+                <m:t>t,i</m:t>
+              </m:r>
+            </m:sub>
+          </m:sSub>
+          <m:r>
+            <w:rPr>
+              <w:rFonts w:ascii="Cambria Math" w:hAnsi="Cambria Math"/>
+            </w:rPr>
+            <m:t>=Bernulli</m:t>
+          </m:r>
+          <m:d>
+            <m:dPr>
+              <m:ctrlPr>
+                <w:rPr>
+                  <w:rFonts w:ascii="Cambria Math" w:hAnsi="Cambria Math"/>
+                  <w:i/>
+                </w:rPr>
+              </m:ctrlPr>
+            </m:dPr>
+            <m:e>
+              <m:sSub>
+                <m:sSubPr>
+                  <m:ctrlPr>
+                    <w:rPr>
+                      <w:rFonts w:ascii="Cambria Math" w:hAnsi="Cambria Math"/>
+                      <w:i/>
+                    </w:rPr>
+                  </m:ctrlPr>
+                </m:sSubPr>
+                <m:e>
+                  <m:r>
+                    <w:rPr>
+                      <w:rFonts w:ascii="Cambria Math" w:hAnsi="Cambria Math"/>
+                    </w:rPr>
+                    <m:t>p</m:t>
+                  </m:r>
+                </m:e>
+                <m:sub>
+                  <m:r>
+                    <w:rPr>
+                      <w:rFonts w:ascii="Cambria Math" w:hAnsi="Cambria Math"/>
+                    </w:rPr>
+                    <m:t>i</m:t>
+                  </m:r>
+                </m:sub>
+              </m:sSub>
+              <m:r>
+                <w:rPr>
+                  <w:rFonts w:ascii="Cambria Math" w:hAnsi="Cambria Math"/>
+                </w:rPr>
+                <m:t>=logistic</m:t>
+              </m:r>
+              <m:d>
+                <m:dPr>
+                  <m:ctrlPr>
+                    <w:rPr>
+                      <w:rFonts w:ascii="Cambria Math" w:hAnsi="Cambria Math"/>
+                      <w:i/>
+                    </w:rPr>
+                  </m:ctrlPr>
+                </m:dPr>
+                <m:e>
+                  <m:sSub>
+                    <m:sSubPr>
+                      <m:ctrlPr>
+                        <w:rPr>
+                          <w:rFonts w:ascii="Cambria Math" w:hAnsi="Cambria Math"/>
+                          <w:i/>
+                        </w:rPr>
+                      </m:ctrlPr>
+                    </m:sSubPr>
+                    <m:e>
+                      <m:sSub>
+                        <m:sSubPr>
+                          <m:ctrlPr>
+                            <w:rPr>
+                              <w:rFonts w:ascii="Cambria Math" w:hAnsi="Cambria Math"/>
+                              <w:i/>
+                            </w:rPr>
+                          </m:ctrlPr>
+                        </m:sSubPr>
+                        <m:e>
+                          <m:r>
+                            <w:rPr>
+                              <w:rFonts w:ascii="Cambria Math" w:hAnsi="Cambria Math"/>
+                            </w:rPr>
+                            <m:t>β</m:t>
+                          </m:r>
+                        </m:e>
+                        <m:sub>
+                          <m:r>
+                            <w:rPr>
+                              <w:rFonts w:ascii="Cambria Math" w:hAnsi="Cambria Math"/>
+                            </w:rPr>
+                            <m:t>0</m:t>
+                          </m:r>
+                        </m:sub>
+                      </m:sSub>
+                      <m:sSub>
+                        <m:sSubPr>
+                          <m:ctrlPr>
+                            <w:rPr>
+                              <w:rFonts w:ascii="Cambria Math" w:hAnsi="Cambria Math"/>
+                              <w:i/>
+                            </w:rPr>
+                          </m:ctrlPr>
+                        </m:sSubPr>
+                        <m:e>
+                          <m:r>
+                            <w:rPr>
+                              <w:rFonts w:ascii="Cambria Math" w:hAnsi="Cambria Math"/>
+                            </w:rPr>
+                            <m:t>+</m:t>
+                          </m:r>
+                          <m:sSub>
+                            <m:sSubPr>
+                              <m:ctrlPr>
+                                <w:rPr>
+                                  <w:rFonts w:ascii="Cambria Math" w:hAnsi="Cambria Math"/>
+                                  <w:i/>
+                                </w:rPr>
+                              </m:ctrlPr>
+                            </m:sSubPr>
+                            <m:e>
+                              <m:r>
+                                <w:rPr>
+                                  <w:rFonts w:ascii="Cambria Math" w:hAnsi="Cambria Math"/>
+                                </w:rPr>
+                                <m:t>β</m:t>
+                              </m:r>
+                            </m:e>
+                            <m:sub>
+                              <m:r>
+                                <w:rPr>
+                                  <w:rFonts w:ascii="Cambria Math" w:hAnsi="Cambria Math"/>
+                                </w:rPr>
+                                <m:t>1</m:t>
+                              </m:r>
+                            </m:sub>
+                          </m:sSub>
+                          <m:r>
+                            <w:rPr>
+                              <w:rFonts w:ascii="Cambria Math" w:hAnsi="Cambria Math"/>
+                            </w:rPr>
+                            <m:t>×y</m:t>
+                          </m:r>
+                        </m:e>
+                        <m:sub>
+                          <m:r>
+                            <w:rPr>
+                              <w:rFonts w:ascii="Cambria Math" w:hAnsi="Cambria Math"/>
+                            </w:rPr>
+                            <m:t>t-1,i</m:t>
+                          </m:r>
+                        </m:sub>
+                      </m:sSub>
+                      <m:r>
+                        <w:rPr>
+                          <w:rFonts w:ascii="Cambria Math" w:hAnsi="Cambria Math"/>
+                        </w:rPr>
+                        <m:t>+</m:t>
+                      </m:r>
+                      <m:sSub>
+                        <m:sSubPr>
+                          <m:ctrlPr>
+                            <w:rPr>
+                              <w:rFonts w:ascii="Cambria Math" w:hAnsi="Cambria Math"/>
+                              <w:i/>
+                            </w:rPr>
+                          </m:ctrlPr>
+                        </m:sSubPr>
+                        <m:e>
+                          <m:r>
+                            <w:rPr>
+                              <w:rFonts w:ascii="Cambria Math" w:hAnsi="Cambria Math"/>
+                            </w:rPr>
+                            <m:t>β</m:t>
+                          </m:r>
+                        </m:e>
+                        <m:sub>
+                          <m:r>
+                            <w:rPr>
+                              <w:rFonts w:ascii="Cambria Math" w:hAnsi="Cambria Math"/>
+                            </w:rPr>
+                            <m:t>2</m:t>
+                          </m:r>
+                        </m:sub>
+                      </m:sSub>
+                      <m:r>
+                        <w:rPr>
+                          <w:rFonts w:ascii="Cambria Math" w:hAnsi="Cambria Math"/>
+                        </w:rPr>
+                        <m:t>×y</m:t>
+                      </m:r>
+                    </m:e>
+                    <m:sub>
+                      <m:r>
+                        <w:rPr>
+                          <w:rFonts w:ascii="Cambria Math" w:hAnsi="Cambria Math"/>
+                        </w:rPr>
+                        <m:t>t-1, n</m:t>
+                      </m:r>
+                    </m:sub>
+                  </m:sSub>
+                  <m:r>
+                    <w:rPr>
+                      <w:rFonts w:ascii="Cambria Math" w:hAnsi="Cambria Math"/>
+                    </w:rPr>
+                    <m:t>+</m:t>
+                  </m:r>
+                  <m:sSub>
+                    <m:sSubPr>
+                      <m:ctrlPr>
+                        <w:rPr>
+                          <w:rFonts w:ascii="Cambria Math" w:hAnsi="Cambria Math"/>
+                          <w:i/>
+                        </w:rPr>
+                      </m:ctrlPr>
+                    </m:sSubPr>
+                    <m:e>
+                      <m:r>
+                        <w:rPr>
+                          <w:rFonts w:ascii="Cambria Math" w:hAnsi="Cambria Math"/>
+                        </w:rPr>
+                        <m:t>β</m:t>
+                      </m:r>
+                    </m:e>
+                    <m:sub>
+                      <m:r>
+                        <w:rPr>
+                          <w:rFonts w:ascii="Cambria Math" w:hAnsi="Cambria Math"/>
+                        </w:rPr>
+                        <m:t>3</m:t>
+                      </m:r>
+                    </m:sub>
+                  </m:sSub>
+                  <m:r>
+                    <w:rPr>
+                      <w:rFonts w:ascii="Cambria Math" w:hAnsi="Cambria Math"/>
+                    </w:rPr>
+                    <m:t>×t</m:t>
+                  </m:r>
+                </m:e>
+              </m:d>
+            </m:e>
+          </m:d>
+        </m:oMath>
+      </m:oMathPara>
+    </w:p>
+    <w:p>
+      <w:pPr>
+        <w:ind w:left="-1080" w:right="-821"/>
+        <w:rPr>
+          <w:rFonts w:eastAsiaTheme="majorEastAsia" w:cstheme="majorBidi"/>
+        </w:rPr>
+      </w:pPr>
+      <m:oMathPara>
+        <m:oMath>
+          <m:r>
+            <w:rPr>
+              <w:rFonts w:ascii="Cambria Math" w:hAnsi="Cambria Math"/>
+            </w:rPr>
+            <m:t>logistic</m:t>
+          </m:r>
+          <m:d>
+            <m:dPr>
+              <m:ctrlPr>
+                <w:rPr>
+                  <w:rFonts w:ascii="Cambria Math" w:hAnsi="Cambria Math"/>
+                  <w:i/>
+                </w:rPr>
+              </m:ctrlPr>
+            </m:dPr>
+            <m:e>
+              <m:r>
+                <w:rPr>
+                  <w:rFonts w:ascii="Cambria Math" w:hAnsi="Cambria Math"/>
+                </w:rPr>
+                <m:t>x</m:t>
+              </m:r>
+            </m:e>
+          </m:d>
+          <m:r>
+            <w:rPr>
+              <w:rFonts w:ascii="Cambria Math" w:hAnsi="Cambria Math"/>
+            </w:rPr>
+            <m:t>=</m:t>
+          </m:r>
+          <m:f>
+            <m:fPr>
+              <m:ctrlPr>
+                <w:rPr>
+                  <w:rFonts w:ascii="Cambria Math" w:hAnsi="Cambria Math"/>
+                  <w:i/>
+                </w:rPr>
+              </m:ctrlPr>
+            </m:fPr>
+            <m:num>
+              <m:r>
+                <w:rPr>
+                  <w:rFonts w:ascii="Cambria Math" w:hAnsi="Cambria Math"/>
+                </w:rPr>
+                <m:t>1</m:t>
+              </m:r>
+            </m:num>
+            <m:den>
+              <m:r>
+                <w:rPr>
+                  <w:rFonts w:ascii="Cambria Math" w:hAnsi="Cambria Math"/>
+                </w:rPr>
+                <m:t>1+</m:t>
+              </m:r>
+              <m:sSup>
+                <m:sSupPr>
+                  <m:ctrlPr>
+                    <w:rPr>
+                      <w:rFonts w:ascii="Cambria Math" w:hAnsi="Cambria Math"/>
+                      <w:i/>
+                    </w:rPr>
+                  </m:ctrlPr>
+                </m:sSupPr>
+                <m:e>
+                  <m:r>
+                    <w:rPr>
+                      <w:rFonts w:ascii="Cambria Math" w:hAnsi="Cambria Math"/>
+                    </w:rPr>
+                    <m:t>e</m:t>
+                  </m:r>
+                </m:e>
+                <m:sup>
+                  <m:r>
+                    <w:rPr>
+                      <w:rFonts w:ascii="Cambria Math" w:hAnsi="Cambria Math"/>
+                    </w:rPr>
+                    <m:t>-x</m:t>
+                  </m:r>
+                </m:sup>
+              </m:sSup>
+            </m:den>
+          </m:f>
+        </m:oMath>
+      </m:oMathPara>
+    </w:p>
+    <w:p>
+      <w:pPr>
+        <w:ind w:left="-1080" w:right="-821"/>
+        <w:rPr>
+          <w:rFonts w:eastAsiaTheme="majorEastAsia" w:cstheme="majorBidi"/>
+        </w:rPr>
+      </w:pPr>
+      <w:proofErr w:type="gramStart"/>
+      <w:r>
+        <w:rPr>
+          <w:rFonts w:eastAsiaTheme="majorEastAsia" w:cstheme="majorBidi"/>
+        </w:rPr>
+        <w:t>where</w:t>
+      </w:r>
+      <w:proofErr w:type="gramEnd"/>
+    </w:p>
+    <w:p>
+      <w:pPr>
+        <w:ind w:left="-1080" w:right="-821"/>
+        <w:rPr>
+          <w:rFonts w:eastAsiaTheme="majorEastAsia" w:cstheme="majorBidi"/>
+        </w:rPr>
+      </w:pPr>
+      <w:proofErr w:type="spellStart"/>
+      <w:r>
+        <w:rPr>
+          <w:rFonts w:eastAsiaTheme="majorEastAsia" w:cstheme="majorBidi"/>
+        </w:rPr>
+        <w:t>w_t_i</w:t>
+      </w:r>
+      <w:proofErr w:type="spellEnd"/>
+      <w:r>
+        <w:rPr>
+          <w:rFonts w:eastAsiaTheme="majorEastAsia" w:cstheme="majorBidi"/>
+        </w:rPr>
+        <w:t xml:space="preserve"> = state of a node </w:t>
+      </w:r>
+      <w:proofErr w:type="spellStart"/>
+      <w:r>
+        <w:rPr>
+          <w:rFonts w:eastAsiaTheme="majorEastAsia" w:cstheme="majorBidi"/>
+        </w:rPr>
+        <w:t>i</w:t>
+      </w:r>
+      <w:proofErr w:type="spellEnd"/>
+      <w:r>
+        <w:rPr>
+          <w:rFonts w:eastAsiaTheme="majorEastAsia" w:cstheme="majorBidi"/>
+        </w:rPr>
+        <w:t xml:space="preserve"> at time t </w:t>
+      </w:r>
+    </w:p>
+    <w:p>
+      <w:pPr>
+        <w:ind w:left="-1080" w:right="-821"/>
+        <w:rPr>
+          <w:rFonts w:eastAsiaTheme="majorEastAsia" w:cstheme="majorBidi"/>
+        </w:rPr>
+      </w:pPr>
+      <w:r>
+        <w:rPr>
+          <w:rFonts w:eastAsiaTheme="majorEastAsia" w:cstheme="majorBidi"/>
+        </w:rPr>
+        <w:t>w</w:t>
+      </w:r>
+      <w:proofErr w:type="gramStart"/>
+      <w:r>
+        <w:rPr>
+          <w:rFonts w:eastAsiaTheme="majorEastAsia" w:cstheme="majorBidi"/>
+        </w:rPr>
+        <w:t>_{</w:t>
+      </w:r>
+      <w:proofErr w:type="gramEnd"/>
+      <w:r>
+        <w:rPr>
+          <w:rFonts w:eastAsiaTheme="majorEastAsia" w:cstheme="majorBidi"/>
+        </w:rPr>
+        <w:t>&lt;t }</w:t>
+      </w:r>
+      <w:r>
+        <w:rPr>
+          <w:rFonts w:eastAsiaTheme="majorEastAsia" w:cstheme="majorBidi"/>
+        </w:rPr>
+        <w:t>,</w:t>
+      </w:r>
+      <w:proofErr w:type="spellStart"/>
+      <w:r>
+        <w:rPr>
+          <w:rFonts w:eastAsiaTheme="majorEastAsia" w:cstheme="majorBidi"/>
+        </w:rPr>
+        <w:t>i</w:t>
+      </w:r>
+      <w:proofErr w:type="spellEnd"/>
+      <w:r>
+        <w:rPr>
+          <w:rFonts w:eastAsiaTheme="majorEastAsia" w:cstheme="majorBidi"/>
+        </w:rPr>
+        <w:t xml:space="preserve"> = sum of the states of a node </w:t>
+      </w:r>
+      <w:proofErr w:type="spellStart"/>
+      <w:r>
+        <w:rPr>
+          <w:rFonts w:eastAsiaTheme="majorEastAsia" w:cstheme="majorBidi"/>
+        </w:rPr>
+        <w:t>i</w:t>
+      </w:r>
+      <w:proofErr w:type="spellEnd"/>
+      <w:r>
+        <w:rPr>
+          <w:rFonts w:eastAsiaTheme="majorEastAsia" w:cstheme="majorBidi"/>
+        </w:rPr>
+        <w:t xml:space="preserve"> for time&lt;t </w:t>
+      </w:r>
+    </w:p>
+    <w:p>
+      <w:pPr>
+        <w:ind w:left="-1080" w:right="-821"/>
+        <w:rPr>
+          <w:rFonts w:eastAsiaTheme="majorEastAsia" w:cstheme="majorBidi"/>
+        </w:rPr>
+      </w:pPr>
+      <w:r>
+        <w:rPr>
+          <w:rFonts w:eastAsiaTheme="majorEastAsia" w:cstheme="majorBidi"/>
+        </w:rPr>
+        <w:t>w</w:t>
+      </w:r>
+      <w:proofErr w:type="gramStart"/>
+      <w:r>
+        <w:rPr>
+          <w:rFonts w:eastAsiaTheme="majorEastAsia" w:cstheme="majorBidi"/>
+        </w:rPr>
+        <w:t>_{</w:t>
+      </w:r>
+      <w:proofErr w:type="gramEnd"/>
+      <w:r>
+        <w:rPr>
+          <w:rFonts w:eastAsiaTheme="majorEastAsia" w:cstheme="majorBidi"/>
+        </w:rPr>
+        <w:t>&lt;t</w:t>
+      </w:r>
+      <w:r>
+        <w:rPr>
+          <w:rFonts w:eastAsiaTheme="majorEastAsia" w:cstheme="majorBidi"/>
+        </w:rPr>
+        <w:t xml:space="preserve"> </w:t>
+      </w:r>
+      <w:r>
+        <w:rPr>
+          <w:rFonts w:eastAsiaTheme="majorEastAsia" w:cstheme="majorBidi"/>
+        </w:rPr>
+        <w:t>}</w:t>
+      </w:r>
+      <w:r>
+        <w:rPr>
+          <w:rFonts w:eastAsiaTheme="majorEastAsia" w:cstheme="majorBidi"/>
+        </w:rPr>
+        <w:t>,</w:t>
+      </w:r>
+      <w:r>
+        <w:rPr>
+          <w:rFonts w:eastAsiaTheme="majorEastAsia" w:cstheme="majorBidi"/>
+        </w:rPr>
+        <w:t>n = sum of the state of the neighbor nodes for a given node for time&lt;t</w:t>
+      </w:r>
+    </w:p>
+    <w:p>
+      <w:pPr>
+        <w:ind w:left="-1080" w:right="-821"/>
+        <w:rPr>
+          <w:rFonts w:eastAsiaTheme="majorEastAsia" w:cstheme="majorBidi"/>
+        </w:rPr>
+      </w:pPr>
+      <w:r>
+        <w:rPr>
+          <w:rFonts w:eastAsiaTheme="majorEastAsia" w:cstheme="majorBidi"/>
+        </w:rPr>
+        <w:t>w</w:t>
+      </w:r>
+      <w:proofErr w:type="gramStart"/>
+      <w:r>
+        <w:rPr>
+          <w:rFonts w:eastAsiaTheme="majorEastAsia" w:cstheme="majorBidi"/>
+        </w:rPr>
+        <w:t>_{</w:t>
+      </w:r>
+      <w:proofErr w:type="gramEnd"/>
+      <w:r>
+        <w:rPr>
+          <w:rFonts w:eastAsiaTheme="majorEastAsia" w:cstheme="majorBidi"/>
+        </w:rPr>
+        <w:t>&lt;t</w:t>
+      </w:r>
+      <w:r>
+        <w:rPr>
+          <w:rFonts w:eastAsiaTheme="majorEastAsia" w:cstheme="majorBidi"/>
+        </w:rPr>
+        <w:t xml:space="preserve"> </w:t>
+      </w:r>
+      <w:r>
+        <w:rPr>
+          <w:rFonts w:eastAsiaTheme="majorEastAsia" w:cstheme="majorBidi"/>
+        </w:rPr>
+        <w:t>}</w:t>
+      </w:r>
+      <w:r>
+        <w:rPr>
+          <w:rFonts w:eastAsiaTheme="majorEastAsia" w:cstheme="majorBidi"/>
+        </w:rPr>
+        <w:t>,</w:t>
+      </w:r>
+      <w:r>
+        <w:rPr>
+          <w:rFonts w:eastAsiaTheme="majorEastAsia" w:cstheme="majorBidi"/>
+        </w:rPr>
+        <w:t>a = sum of the state of the connected arcs for a given node for time&lt;t</w:t>
+      </w:r>
+    </w:p>
+    <w:p>
+      <w:pPr>
+        <w:ind w:left="-1080" w:right="-821"/>
+        <w:rPr>
+          <w:rFonts w:eastAsiaTheme="majorEastAsia" w:cstheme="majorBidi"/>
+        </w:rPr>
+      </w:pPr>
+      <w:r>
+        <w:rPr>
+          <w:rFonts w:eastAsiaTheme="majorEastAsia" w:cstheme="majorBidi"/>
+        </w:rPr>
+        <w:t>w</w:t>
+      </w:r>
+      <w:proofErr w:type="gramStart"/>
+      <w:r>
+        <w:rPr>
+          <w:rFonts w:eastAsiaTheme="majorEastAsia" w:cstheme="majorBidi"/>
+        </w:rPr>
+        <w:t>_{</w:t>
+      </w:r>
+      <w:proofErr w:type="gramEnd"/>
+      <w:r>
+        <w:rPr>
+          <w:rFonts w:eastAsiaTheme="majorEastAsia" w:cstheme="majorBidi"/>
+        </w:rPr>
+        <w:t>&lt;t</w:t>
+      </w:r>
+      <w:r>
+        <w:rPr>
+          <w:rFonts w:eastAsiaTheme="majorEastAsia" w:cstheme="majorBidi"/>
+        </w:rPr>
+        <w:t xml:space="preserve"> </w:t>
+      </w:r>
+      <w:r>
+        <w:rPr>
+          <w:rFonts w:eastAsiaTheme="majorEastAsia" w:cstheme="majorBidi"/>
+        </w:rPr>
+        <w:t>}</w:t>
+      </w:r>
+      <w:r>
+        <w:rPr>
+          <w:rFonts w:eastAsiaTheme="majorEastAsia" w:cstheme="majorBidi"/>
+        </w:rPr>
+        <w:t>,</w:t>
+      </w:r>
+      <w:r>
+        <w:rPr>
+          <w:rFonts w:eastAsiaTheme="majorEastAsia" w:cstheme="majorBidi"/>
+        </w:rPr>
+        <w:t>h = sum of the state of the nodes (in the same layer) with highest absolute demand or supply</w:t>
+      </w:r>
+      <w:r>
+        <w:rPr>
+          <w:rFonts w:eastAsiaTheme="majorEastAsia" w:cstheme="majorBidi"/>
+        </w:rPr>
+        <w:t xml:space="preserve"> </w:t>
+      </w:r>
+      <w:r>
+        <w:rPr>
+          <w:rFonts w:eastAsiaTheme="majorEastAsia" w:cstheme="majorBidi"/>
+        </w:rPr>
+        <w:t>for time&lt;t</w:t>
+      </w:r>
+    </w:p>
+    <w:p>
+      <w:pPr>
+        <w:ind w:left="-1080" w:right="-821"/>
+        <w:rPr>
+          <w:rFonts w:eastAsiaTheme="majorEastAsia" w:cstheme="majorBidi"/>
+        </w:rPr>
+      </w:pPr>
+      <w:r>
+        <w:rPr>
+          <w:rFonts w:eastAsiaTheme="majorEastAsia" w:cstheme="majorBidi"/>
+        </w:rPr>
+        <w:t>w_{&lt;t</w:t>
+      </w:r>
+      <w:r>
+        <w:rPr>
+          <w:rFonts w:eastAsiaTheme="majorEastAsia" w:cstheme="majorBidi"/>
+        </w:rPr>
+        <w:t xml:space="preserve"> </w:t>
+      </w:r>
+      <w:r>
+        <w:rPr>
+          <w:rFonts w:eastAsiaTheme="majorEastAsia" w:cstheme="majorBidi"/>
+        </w:rPr>
+        <w:t>}</w:t>
+      </w:r>
+      <w:r>
+        <w:rPr>
+          <w:rFonts w:eastAsiaTheme="majorEastAsia" w:cstheme="majorBidi"/>
+        </w:rPr>
+        <w:t>,</w:t>
+      </w:r>
+      <w:r>
+        <w:rPr>
+          <w:rFonts w:eastAsiaTheme="majorEastAsia" w:cstheme="majorBidi"/>
+        </w:rPr>
+        <w:t>c = sum of the state of all nodes (in the same layer) at</w:t>
+      </w:r>
+      <w:r>
+        <w:rPr>
+          <w:rFonts w:eastAsiaTheme="majorEastAsia" w:cstheme="majorBidi"/>
+        </w:rPr>
+        <w:t xml:space="preserve"> </w:t>
+      </w:r>
+      <w:r>
+        <w:rPr>
+          <w:rFonts w:eastAsiaTheme="majorEastAsia" w:cstheme="majorBidi"/>
+        </w:rPr>
+        <w:t>for time&lt;t</w:t>
+      </w:r>
       <w:bookmarkStart w:id="0" w:name="_GoBack"/>
       <w:bookmarkEnd w:id="0"/>
-      <w:r>
-        <w:rPr>
-          <w:rFonts w:eastAsiaTheme="majorEastAsia" w:cstheme="majorBidi"/>
-        </w:rPr>
-        <w:t xml:space="preserve"> nodes (in the same layer) at time t-1</w:t>
-      </w:r>
-    </w:p>
-    <w:p>
-      <w:pPr>
-        <w:ind w:left="-1080" w:right="-821"/>
-        <w:rPr>
-          <w:rFonts w:eastAsiaTheme="majorEastAsia" w:cstheme="majorBidi"/>
-        </w:rPr>
-      </w:pPr>
-    </w:p>
-    <w:p>
-      <w:pPr>
-        <w:ind w:left="-1080" w:right="-821"/>
-        <w:rPr>
-          <w:rFonts w:eastAsiaTheme="majorEastAsia" w:cstheme="majorBidi"/>
-        </w:rPr>
-      </w:pPr>
-      <w:proofErr w:type="spellStart"/>
-      <w:r>
-        <w:rPr>
-          <w:rFonts w:eastAsiaTheme="majorEastAsia" w:cstheme="majorBidi"/>
-        </w:rPr>
-        <w:t>y_t_i</w:t>
-      </w:r>
-      <w:proofErr w:type="spellEnd"/>
-      <w:r>
-        <w:rPr>
-          <w:rFonts w:eastAsiaTheme="majorEastAsia" w:cstheme="majorBidi"/>
-        </w:rPr>
-        <w:t xml:space="preserve"> = state of </w:t>
-      </w:r>
-      <w:proofErr w:type="spellStart"/>
-      <w:r>
-        <w:rPr>
-          <w:rFonts w:eastAsiaTheme="majorEastAsia" w:cstheme="majorBidi"/>
-        </w:rPr>
-        <w:t>a</w:t>
-      </w:r>
-      <w:proofErr w:type="spellEnd"/>
-      <w:r>
-        <w:rPr>
-          <w:rFonts w:eastAsiaTheme="majorEastAsia" w:cstheme="majorBidi"/>
-        </w:rPr>
-        <w:t xml:space="preserve"> arc </w:t>
-      </w:r>
-      <w:proofErr w:type="spellStart"/>
-      <w:r>
-        <w:rPr>
-          <w:rFonts w:eastAsiaTheme="majorEastAsia" w:cstheme="majorBidi"/>
-        </w:rPr>
-        <w:t>i</w:t>
-      </w:r>
-      <w:proofErr w:type="spellEnd"/>
-      <w:r>
-        <w:rPr>
-          <w:rFonts w:eastAsiaTheme="majorEastAsia" w:cstheme="majorBidi"/>
-        </w:rPr>
-        <w:t xml:space="preserve"> at time t </w:t>
-      </w:r>
-    </w:p>
-    <w:p>
-      <w:pPr>
-        <w:ind w:left="-1080" w:right="-821"/>
-        <w:rPr>
-          <w:rFonts w:eastAsiaTheme="majorEastAsia" w:cstheme="majorBidi"/>
-        </w:rPr>
-      </w:pPr>
-      <w:r>
-        <w:rPr>
-          <w:rFonts w:eastAsiaTheme="majorEastAsia" w:cstheme="majorBidi"/>
-        </w:rPr>
-        <w:t xml:space="preserve">y_t_1_i = state of </w:t>
-      </w:r>
-      <w:proofErr w:type="spellStart"/>
-      <w:r>
-        <w:rPr>
-          <w:rFonts w:eastAsiaTheme="majorEastAsia" w:cstheme="majorBidi"/>
-        </w:rPr>
-        <w:t>a</w:t>
-      </w:r>
-      <w:proofErr w:type="spellEnd"/>
-      <w:r>
-        <w:rPr>
-          <w:rFonts w:eastAsiaTheme="majorEastAsia" w:cstheme="majorBidi"/>
-        </w:rPr>
-        <w:t xml:space="preserve"> arc </w:t>
-      </w:r>
-      <w:proofErr w:type="spellStart"/>
-      <w:r>
-        <w:rPr>
-          <w:rFonts w:eastAsiaTheme="majorEastAsia" w:cstheme="majorBidi"/>
-        </w:rPr>
-        <w:t>i</w:t>
-      </w:r>
-      <w:proofErr w:type="spellEnd"/>
-      <w:r>
-        <w:rPr>
-          <w:rFonts w:eastAsiaTheme="majorEastAsia" w:cstheme="majorBidi"/>
-        </w:rPr>
-        <w:t xml:space="preserve"> at time t-1</w:t>
-      </w:r>
-    </w:p>
-    <w:p>
-      <w:pPr>
-        <w:ind w:left="-1080" w:right="-821"/>
-        <w:rPr>
-          <w:rFonts w:eastAsiaTheme="majorEastAsia" w:cstheme="majorBidi"/>
-        </w:rPr>
-      </w:pPr>
-      <w:r>
-        <w:rPr>
-          <w:rFonts w:eastAsiaTheme="majorEastAsia" w:cstheme="majorBidi"/>
-        </w:rPr>
-        <w:t>y</w:t>
-      </w:r>
-      <w:proofErr w:type="gramStart"/>
-      <w:r>
-        <w:rPr>
-          <w:rFonts w:eastAsiaTheme="majorEastAsia" w:cstheme="majorBidi"/>
-        </w:rPr>
-        <w:t>_{</w:t>
-      </w:r>
-      <w:proofErr w:type="gramEnd"/>
-      <w:r>
-        <w:rPr>
-          <w:rFonts w:eastAsiaTheme="majorEastAsia" w:cstheme="majorBidi"/>
-        </w:rPr>
-        <w:t>t-1}_n = sum of the state of the connected nodes for a given arc at time t-1</w:t>
-      </w:r>
     </w:p>
     <w:p>
       <w:pPr>
@@ -8458,27 +9637,13 @@
           <w:rFonts w:eastAsiaTheme="majorEastAsia" w:cstheme="majorBidi"/>
           <w:color w:val="FF0000"/>
         </w:rPr>
-        <w:t xml:space="preserve"> and arcs over </w:t>
+        <w:t xml:space="preserve"> and arcs over data points except when w_t_1_i=1</w:t>
       </w:r>
       <w:r>
         <w:rPr>
           <w:rFonts w:eastAsiaTheme="majorEastAsia" w:cstheme="majorBidi"/>
           <w:color w:val="FF0000"/>
         </w:rPr>
-        <w:t>data points except when</w:t>
-      </w:r>
-      <w:r>
-        <w:rPr>
-          <w:rFonts w:eastAsiaTheme="majorEastAsia" w:cstheme="majorBidi"/>
-          <w:color w:val="FF0000"/>
-        </w:rPr>
-        <w:t xml:space="preserve"> w_t_1_i=1 or y_t_1=1</w:t>
-      </w:r>
-      <w:r>
-        <w:rPr>
-          <w:rFonts w:eastAsiaTheme="majorEastAsia" w:cstheme="majorBidi"/>
-          <w:color w:val="FF0000"/>
-        </w:rPr>
         <w:t>.</w:t>
       </w:r>
     </w:p>
@@ -8534,6 +9699,11 @@
       <w:r>
         <w:t xml:space="preserve"> </w:t>
       </w:r>
+    </w:p>
+    <w:p>
+      <w:pPr>
+        <w:ind w:left="-1080" w:right="-821"/>
+      </w:pPr>
     </w:p>
     <w:p>
       <w:pPr>

</xml_diff>

<commit_message>
Model 10 did not work
- Plotting model test results are controlled by an argument
- Some correction on Shelby data
- Some clean up
</commit_message>
<xml_diff>
--- a/STAR_model/Report.docx
+++ b/STAR_model/Report.docx
@@ -33,6 +33,7 @@
     <w:p>
       <w:pPr>
         <w:ind w:left="-1080" w:right="-821"/>
+        <w:jc w:val="center"/>
         <w:rPr>
           <w:rFonts w:eastAsiaTheme="majorEastAsia" w:cstheme="majorBidi"/>
         </w:rPr>
@@ -148,6 +149,107 @@
           <w:rFonts w:eastAsiaTheme="majorEastAsia" w:cstheme="majorBidi"/>
         </w:rPr>
       </w:pPr>
+      <w:r>
+        <w:rPr>
+          <w:rFonts w:eastAsiaTheme="majorEastAsia" w:cstheme="majorBidi"/>
+        </w:rPr>
+        <w:t>Each scenario produces T=10 data points for each node</w:t>
+      </w:r>
+    </w:p>
+    <w:p>
+      <w:pPr>
+        <w:pStyle w:val="ListParagraph"/>
+        <w:ind w:left="-720" w:right="-821"/>
+        <w:rPr>
+          <w:rFonts w:eastAsiaTheme="majorEastAsia" w:cstheme="majorBidi"/>
+        </w:rPr>
+      </w:pPr>
+    </w:p>
+    <w:p>
+      <w:pPr>
+        <w:pStyle w:val="ListParagraph"/>
+        <w:ind w:left="-720" w:right="-821"/>
+        <w:jc w:val="center"/>
+        <w:rPr>
+          <w:rFonts w:eastAsiaTheme="majorEastAsia" w:cstheme="majorBidi"/>
+        </w:rPr>
+      </w:pPr>
+      <w:r>
+        <w:rPr>
+          <w:noProof/>
+        </w:rPr>
+        <w:drawing>
+          <wp:inline distT="0" distB="0" distL="0" distR="0" wp14:anchorId="384E0BA1" wp14:editId="29157087">
+            <wp:extent cx="4690604" cy="2682910"/>
+            <wp:effectExtent l="0" t="0" r="0" b="3175"/>
+            <wp:docPr id="13" name="Picture 13"/>
+            <wp:cNvGraphicFramePr>
+              <a:graphicFrameLocks xmlns:a="http://schemas.openxmlformats.org/drawingml/2006/main" noChangeAspect="1"/>
+            </wp:cNvGraphicFramePr>
+            <a:graphic xmlns:a="http://schemas.openxmlformats.org/drawingml/2006/main">
+              <a:graphicData uri="http://schemas.openxmlformats.org/drawingml/2006/picture">
+                <pic:pic xmlns:pic="http://schemas.openxmlformats.org/drawingml/2006/picture">
+                  <pic:nvPicPr>
+                    <pic:cNvPr id="1" name=""/>
+                    <pic:cNvPicPr/>
+                  </pic:nvPicPr>
+                  <pic:blipFill rotWithShape="1">
+                    <a:blip r:embed="rId6"/>
+                    <a:srcRect b="39625"/>
+                    <a:stretch/>
+                  </pic:blipFill>
+                  <pic:spPr bwMode="auto">
+                    <a:xfrm>
+                      <a:off x="0" y="0"/>
+                      <a:ext cx="4690872" cy="2683063"/>
+                    </a:xfrm>
+                    <a:prstGeom prst="rect">
+                      <a:avLst/>
+                    </a:prstGeom>
+                    <a:ln>
+                      <a:noFill/>
+                    </a:ln>
+                    <a:extLst>
+                      <a:ext uri="{53640926-AAD7-44D8-BBD7-CCE9431645EC}">
+                        <a14:shadowObscured xmlns:a14="http://schemas.microsoft.com/office/drawing/2010/main"/>
+                      </a:ext>
+                    </a:extLst>
+                  </pic:spPr>
+                </pic:pic>
+              </a:graphicData>
+            </a:graphic>
+          </wp:inline>
+        </w:drawing>
+      </w:r>
+    </w:p>
+    <w:p>
+      <w:pPr>
+        <w:pStyle w:val="ListParagraph"/>
+        <w:ind w:left="-720" w:right="-821"/>
+        <w:jc w:val="center"/>
+        <w:rPr>
+          <w:rFonts w:eastAsiaTheme="majorEastAsia" w:cstheme="majorBidi"/>
+        </w:rPr>
+      </w:pPr>
+    </w:p>
+    <w:p>
+      <w:pPr>
+        <w:pStyle w:val="ListParagraph"/>
+        <w:numPr>
+          <w:ilvl w:val="0"/>
+          <w:numId w:val="1"/>
+        </w:numPr>
+        <w:ind w:right="-821"/>
+        <w:rPr>
+          <w:rFonts w:eastAsiaTheme="majorEastAsia" w:cstheme="majorBidi"/>
+        </w:rPr>
+      </w:pPr>
+      <w:r>
+        <w:rPr>
+          <w:rFonts w:eastAsiaTheme="majorEastAsia" w:cstheme="majorBidi"/>
+        </w:rPr>
+        <w:t>80-20 train-test split</w:t>
+      </w:r>
     </w:p>
     <w:p>
       <w:pPr>
@@ -673,21 +775,7 @@
           <w:rFonts w:eastAsiaTheme="majorEastAsia" w:cstheme="majorBidi"/>
           <w:color w:val="FF0000"/>
         </w:rPr>
-        <w:t xml:space="preserve">s over all data point </w:t>
-      </w:r>
-      <w:r>
-        <w:rPr>
-          <w:rFonts w:eastAsiaTheme="majorEastAsia" w:cstheme="majorBidi"/>
-          <w:color w:val="FF0000"/>
-        </w:rPr>
-        <w:t>except</w:t>
-      </w:r>
-      <w:r>
-        <w:rPr>
-          <w:rFonts w:eastAsiaTheme="majorEastAsia" w:cstheme="majorBidi"/>
-          <w:color w:val="FF0000"/>
-        </w:rPr>
-        <w:t xml:space="preserve"> when w_t_1_i=1 or y_t_1=1</w:t>
+        <w:t>s over all data point except when w_t_1_i=1 or y_t_1=1</w:t>
       </w:r>
     </w:p>
     <w:p>
@@ -1900,7 +1988,7 @@
                     <pic:cNvPicPr/>
                   </pic:nvPicPr>
                   <pic:blipFill>
-                    <a:blip r:embed="rId6">
+                    <a:blip r:embed="rId7">
                       <a:extLst>
                         <a:ext uri="{28A0092B-C50C-407E-A947-70E740481C1C}">
                           <a14:useLocalDpi xmlns:a14="http://schemas.microsoft.com/office/drawing/2010/main" val="0"/>
@@ -1952,7 +2040,7 @@
                     <pic:cNvPicPr/>
                   </pic:nvPicPr>
                   <pic:blipFill>
-                    <a:blip r:embed="rId7" cstate="print">
+                    <a:blip r:embed="rId8" cstate="print">
                       <a:extLst>
                         <a:ext uri="{28A0092B-C50C-407E-A947-70E740481C1C}">
                           <a14:useLocalDpi xmlns:a14="http://schemas.microsoft.com/office/drawing/2010/main" val="0"/>
@@ -2003,7 +2091,7 @@
                     <pic:cNvPicPr/>
                   </pic:nvPicPr>
                   <pic:blipFill>
-                    <a:blip r:embed="rId8" cstate="print">
+                    <a:blip r:embed="rId9" cstate="print">
                       <a:extLst>
                         <a:ext uri="{28A0092B-C50C-407E-A947-70E740481C1C}">
                           <a14:useLocalDpi xmlns:a14="http://schemas.microsoft.com/office/drawing/2010/main" val="0"/>
@@ -3544,59 +3632,6 @@
                     <pic:cNvPicPr/>
                   </pic:nvPicPr>
                   <pic:blipFill>
-                    <a:blip r:embed="rId9" cstate="print">
-                      <a:extLst>
-                        <a:ext uri="{28A0092B-C50C-407E-A947-70E740481C1C}">
-                          <a14:useLocalDpi xmlns:a14="http://schemas.microsoft.com/office/drawing/2010/main" val="0"/>
-                        </a:ext>
-                      </a:extLst>
-                    </a:blip>
-                    <a:stretch>
-                      <a:fillRect/>
-                    </a:stretch>
-                  </pic:blipFill>
-                  <pic:spPr>
-                    <a:xfrm>
-                      <a:off x="0" y="0"/>
-                      <a:ext cx="5879465" cy="2905760"/>
-                    </a:xfrm>
-                    <a:prstGeom prst="rect">
-                      <a:avLst/>
-                    </a:prstGeom>
-                  </pic:spPr>
-                </pic:pic>
-              </a:graphicData>
-            </a:graphic>
-          </wp:inline>
-        </w:drawing>
-      </w:r>
-    </w:p>
-    <w:p>
-      <w:pPr>
-        <w:ind w:left="-1080" w:right="-821"/>
-        <w:jc w:val="center"/>
-      </w:pPr>
-      <w:r>
-        <w:rPr>
-          <w:noProof/>
-        </w:rPr>
-        <w:lastRenderedPageBreak/>
-        <w:drawing>
-          <wp:inline distT="0" distB="0" distL="0" distR="0">
-            <wp:extent cx="5879465" cy="2905760"/>
-            <wp:effectExtent l="0" t="0" r="6985" b="8890"/>
-            <wp:docPr id="8" name="Picture 8"/>
-            <wp:cNvGraphicFramePr>
-              <a:graphicFrameLocks xmlns:a="http://schemas.openxmlformats.org/drawingml/2006/main" noChangeAspect="1"/>
-            </wp:cNvGraphicFramePr>
-            <a:graphic xmlns:a="http://schemas.openxmlformats.org/drawingml/2006/main">
-              <a:graphicData uri="http://schemas.openxmlformats.org/drawingml/2006/picture">
-                <pic:pic xmlns:pic="http://schemas.openxmlformats.org/drawingml/2006/picture">
-                  <pic:nvPicPr>
-                    <pic:cNvPr id="8" name="Figure_2.png"/>
-                    <pic:cNvPicPr/>
-                  </pic:nvPicPr>
-                  <pic:blipFill>
                     <a:blip r:embed="rId10" cstate="print">
                       <a:extLst>
                         <a:ext uri="{28A0092B-C50C-407E-A947-70E740481C1C}">
@@ -3633,6 +3668,59 @@
         <w:rPr>
           <w:noProof/>
         </w:rPr>
+        <w:lastRenderedPageBreak/>
+        <w:drawing>
+          <wp:inline distT="0" distB="0" distL="0" distR="0">
+            <wp:extent cx="5879465" cy="2905760"/>
+            <wp:effectExtent l="0" t="0" r="6985" b="8890"/>
+            <wp:docPr id="8" name="Picture 8"/>
+            <wp:cNvGraphicFramePr>
+              <a:graphicFrameLocks xmlns:a="http://schemas.openxmlformats.org/drawingml/2006/main" noChangeAspect="1"/>
+            </wp:cNvGraphicFramePr>
+            <a:graphic xmlns:a="http://schemas.openxmlformats.org/drawingml/2006/main">
+              <a:graphicData uri="http://schemas.openxmlformats.org/drawingml/2006/picture">
+                <pic:pic xmlns:pic="http://schemas.openxmlformats.org/drawingml/2006/picture">
+                  <pic:nvPicPr>
+                    <pic:cNvPr id="8" name="Figure_2.png"/>
+                    <pic:cNvPicPr/>
+                  </pic:nvPicPr>
+                  <pic:blipFill>
+                    <a:blip r:embed="rId11" cstate="print">
+                      <a:extLst>
+                        <a:ext uri="{28A0092B-C50C-407E-A947-70E740481C1C}">
+                          <a14:useLocalDpi xmlns:a14="http://schemas.microsoft.com/office/drawing/2010/main" val="0"/>
+                        </a:ext>
+                      </a:extLst>
+                    </a:blip>
+                    <a:stretch>
+                      <a:fillRect/>
+                    </a:stretch>
+                  </pic:blipFill>
+                  <pic:spPr>
+                    <a:xfrm>
+                      <a:off x="0" y="0"/>
+                      <a:ext cx="5879465" cy="2905760"/>
+                    </a:xfrm>
+                    <a:prstGeom prst="rect">
+                      <a:avLst/>
+                    </a:prstGeom>
+                  </pic:spPr>
+                </pic:pic>
+              </a:graphicData>
+            </a:graphic>
+          </wp:inline>
+        </w:drawing>
+      </w:r>
+    </w:p>
+    <w:p>
+      <w:pPr>
+        <w:ind w:left="-1080" w:right="-821"/>
+        <w:jc w:val="center"/>
+      </w:pPr>
+      <w:r>
+        <w:rPr>
+          <w:noProof/>
+        </w:rPr>
         <w:drawing>
           <wp:inline distT="0" distB="0" distL="0" distR="0">
             <wp:extent cx="5879465" cy="2905760"/>
@@ -3649,7 +3737,7 @@
                     <pic:cNvPicPr/>
                   </pic:nvPicPr>
                   <pic:blipFill>
-                    <a:blip r:embed="rId11" cstate="print">
+                    <a:blip r:embed="rId12" cstate="print">
                       <a:extLst>
                         <a:ext uri="{28A0092B-C50C-407E-A947-70E740481C1C}">
                           <a14:useLocalDpi xmlns:a14="http://schemas.microsoft.com/office/drawing/2010/main" val="0"/>
@@ -5394,58 +5482,6 @@
                     <pic:cNvPicPr/>
                   </pic:nvPicPr>
                   <pic:blipFill>
-                    <a:blip r:embed="rId12" cstate="print">
-                      <a:extLst>
-                        <a:ext uri="{28A0092B-C50C-407E-A947-70E740481C1C}">
-                          <a14:useLocalDpi xmlns:a14="http://schemas.microsoft.com/office/drawing/2010/main" val="0"/>
-                        </a:ext>
-                      </a:extLst>
-                    </a:blip>
-                    <a:stretch>
-                      <a:fillRect/>
-                    </a:stretch>
-                  </pic:blipFill>
-                  <pic:spPr>
-                    <a:xfrm>
-                      <a:off x="0" y="0"/>
-                      <a:ext cx="5879465" cy="2905760"/>
-                    </a:xfrm>
-                    <a:prstGeom prst="rect">
-                      <a:avLst/>
-                    </a:prstGeom>
-                  </pic:spPr>
-                </pic:pic>
-              </a:graphicData>
-            </a:graphic>
-          </wp:inline>
-        </w:drawing>
-      </w:r>
-    </w:p>
-    <w:p>
-      <w:pPr>
-        <w:jc w:val="center"/>
-      </w:pPr>
-      <w:r>
-        <w:rPr>
-          <w:noProof/>
-        </w:rPr>
-        <w:lastRenderedPageBreak/>
-        <w:drawing>
-          <wp:inline distT="0" distB="0" distL="0" distR="0">
-            <wp:extent cx="5879465" cy="2905760"/>
-            <wp:effectExtent l="0" t="0" r="6985" b="8890"/>
-            <wp:docPr id="11" name="Picture 11"/>
-            <wp:cNvGraphicFramePr>
-              <a:graphicFrameLocks xmlns:a="http://schemas.openxmlformats.org/drawingml/2006/main" noChangeAspect="1"/>
-            </wp:cNvGraphicFramePr>
-            <a:graphic xmlns:a="http://schemas.openxmlformats.org/drawingml/2006/main">
-              <a:graphicData uri="http://schemas.openxmlformats.org/drawingml/2006/picture">
-                <pic:pic xmlns:pic="http://schemas.openxmlformats.org/drawingml/2006/picture">
-                  <pic:nvPicPr>
-                    <pic:cNvPr id="11" name="Figure_2.png"/>
-                    <pic:cNvPicPr/>
-                  </pic:nvPicPr>
-                  <pic:blipFill>
                     <a:blip r:embed="rId13" cstate="print">
                       <a:extLst>
                         <a:ext uri="{28A0092B-C50C-407E-A947-70E740481C1C}">
@@ -5481,6 +5517,58 @@
         <w:rPr>
           <w:noProof/>
         </w:rPr>
+        <w:lastRenderedPageBreak/>
+        <w:drawing>
+          <wp:inline distT="0" distB="0" distL="0" distR="0">
+            <wp:extent cx="5879465" cy="2905760"/>
+            <wp:effectExtent l="0" t="0" r="6985" b="8890"/>
+            <wp:docPr id="11" name="Picture 11"/>
+            <wp:cNvGraphicFramePr>
+              <a:graphicFrameLocks xmlns:a="http://schemas.openxmlformats.org/drawingml/2006/main" noChangeAspect="1"/>
+            </wp:cNvGraphicFramePr>
+            <a:graphic xmlns:a="http://schemas.openxmlformats.org/drawingml/2006/main">
+              <a:graphicData uri="http://schemas.openxmlformats.org/drawingml/2006/picture">
+                <pic:pic xmlns:pic="http://schemas.openxmlformats.org/drawingml/2006/picture">
+                  <pic:nvPicPr>
+                    <pic:cNvPr id="11" name="Figure_2.png"/>
+                    <pic:cNvPicPr/>
+                  </pic:nvPicPr>
+                  <pic:blipFill>
+                    <a:blip r:embed="rId14" cstate="print">
+                      <a:extLst>
+                        <a:ext uri="{28A0092B-C50C-407E-A947-70E740481C1C}">
+                          <a14:useLocalDpi xmlns:a14="http://schemas.microsoft.com/office/drawing/2010/main" val="0"/>
+                        </a:ext>
+                      </a:extLst>
+                    </a:blip>
+                    <a:stretch>
+                      <a:fillRect/>
+                    </a:stretch>
+                  </pic:blipFill>
+                  <pic:spPr>
+                    <a:xfrm>
+                      <a:off x="0" y="0"/>
+                      <a:ext cx="5879465" cy="2905760"/>
+                    </a:xfrm>
+                    <a:prstGeom prst="rect">
+                      <a:avLst/>
+                    </a:prstGeom>
+                  </pic:spPr>
+                </pic:pic>
+              </a:graphicData>
+            </a:graphic>
+          </wp:inline>
+        </w:drawing>
+      </w:r>
+    </w:p>
+    <w:p>
+      <w:pPr>
+        <w:jc w:val="center"/>
+      </w:pPr>
+      <w:r>
+        <w:rPr>
+          <w:noProof/>
+        </w:rPr>
         <w:drawing>
           <wp:inline distT="0" distB="0" distL="0" distR="0">
             <wp:extent cx="5879465" cy="2905760"/>
@@ -5497,7 +5585,7 @@
                     <pic:cNvPicPr/>
                   </pic:nvPicPr>
                   <pic:blipFill>
-                    <a:blip r:embed="rId14" cstate="print">
+                    <a:blip r:embed="rId15" cstate="print">
                       <a:extLst>
                         <a:ext uri="{28A0092B-C50C-407E-A947-70E740481C1C}">
                           <a14:useLocalDpi xmlns:a14="http://schemas.microsoft.com/office/drawing/2010/main" val="0"/>
@@ -6343,13 +6431,7 @@
                         <w:rPr>
                           <w:rFonts w:ascii="Cambria Math" w:hAnsi="Cambria Math"/>
                         </w:rPr>
-                        <m:t xml:space="preserve">t-1, </m:t>
-                      </m:r>
-                      <m:r>
-                        <w:rPr>
-                          <w:rFonts w:ascii="Cambria Math" w:hAnsi="Cambria Math"/>
-                        </w:rPr>
-                        <m:t>d</m:t>
+                        <m:t>t-1, d</m:t>
                       </m:r>
                     </m:sub>
                   </m:sSub>
@@ -6625,13 +6707,7 @@
         <w:rPr>
           <w:rFonts w:eastAsiaTheme="majorEastAsia" w:cstheme="majorBidi"/>
         </w:rPr>
-        <w:t xml:space="preserve">t-1},d = sum of the state of the dependee nodes for a given node </w:t>
-      </w:r>
-      <w:r>
-        <w:rPr>
-          <w:rFonts w:eastAsiaTheme="majorEastAsia" w:cstheme="majorBidi"/>
-        </w:rPr>
-        <w:t>at time t-1</w:t>
+        <w:t>t-1},d = sum of the state of the dependee nodes for a given node at time t-1</w:t>
       </w:r>
     </w:p>
     <w:p>
@@ -6670,8 +6746,6 @@
         </w:rPr>
         <w:t xml:space="preserve"> node</w:t>
       </w:r>
-      <w:bookmarkStart w:id="0" w:name="_GoBack"/>
-      <w:bookmarkEnd w:id="0"/>
       <w:r>
         <w:rPr>
           <w:rFonts w:eastAsiaTheme="majorEastAsia" w:cstheme="majorBidi"/>
@@ -7068,13 +7142,7 @@
                         <w:rPr>
                           <w:rFonts w:ascii="Cambria Math" w:hAnsi="Cambria Math"/>
                         </w:rPr>
-                        <m:t xml:space="preserve">t-1, </m:t>
-                      </m:r>
-                      <m:r>
-                        <w:rPr>
-                          <w:rFonts w:ascii="Cambria Math" w:hAnsi="Cambria Math"/>
-                        </w:rPr>
-                        <m:t>d</m:t>
+                        <m:t>t-1, d</m:t>
                       </m:r>
                     </m:sub>
                   </m:sSub>
@@ -7770,6 +7838,74 @@
         <w:rPr>
           <w:rFonts w:eastAsiaTheme="majorEastAsia" w:cstheme="majorBidi"/>
         </w:rPr>
+        <w:t>t-1},</w:t>
+      </w:r>
+      <w:proofErr w:type="spellStart"/>
+      <w:r>
+        <w:rPr>
+          <w:rFonts w:eastAsiaTheme="majorEastAsia" w:cstheme="majorBidi"/>
+        </w:rPr>
+        <w:t>i</w:t>
+      </w:r>
+      <w:proofErr w:type="spellEnd"/>
+      <w:r>
+        <w:rPr>
+          <w:rFonts w:eastAsiaTheme="majorEastAsia" w:cstheme="majorBidi"/>
+        </w:rPr>
+        <w:t xml:space="preserve"> = state of a</w:t>
+      </w:r>
+      <w:r>
+        <w:rPr>
+          <w:rFonts w:eastAsiaTheme="majorEastAsia" w:cstheme="majorBidi"/>
+        </w:rPr>
+        <w:t>n</w:t>
+      </w:r>
+      <w:r>
+        <w:rPr>
+          <w:rFonts w:eastAsiaTheme="majorEastAsia" w:cstheme="majorBidi"/>
+        </w:rPr>
+        <w:t xml:space="preserve"> arc </w:t>
+      </w:r>
+      <w:proofErr w:type="spellStart"/>
+      <w:r>
+        <w:rPr>
+          <w:rFonts w:eastAsiaTheme="majorEastAsia" w:cstheme="majorBidi"/>
+        </w:rPr>
+        <w:t>i</w:t>
+      </w:r>
+      <w:proofErr w:type="spellEnd"/>
+      <w:r>
+        <w:rPr>
+          <w:rFonts w:eastAsiaTheme="majorEastAsia" w:cstheme="majorBidi"/>
+        </w:rPr>
+        <w:t xml:space="preserve"> at time t-1</w:t>
+      </w:r>
+    </w:p>
+    <w:p>
+      <w:pPr>
+        <w:ind w:left="-1080" w:right="-821"/>
+        <w:rPr>
+          <w:rFonts w:eastAsiaTheme="majorEastAsia" w:cstheme="majorBidi"/>
+        </w:rPr>
+      </w:pPr>
+      <w:r>
+        <w:rPr>
+          <w:rFonts w:eastAsiaTheme="majorEastAsia" w:cstheme="majorBidi"/>
+        </w:rPr>
+        <w:t>y</w:t>
+      </w:r>
+      <w:proofErr w:type="gramStart"/>
+      <w:r>
+        <w:rPr>
+          <w:rFonts w:eastAsiaTheme="majorEastAsia" w:cstheme="majorBidi"/>
+        </w:rPr>
+        <w:t>_{</w:t>
+      </w:r>
+      <w:proofErr w:type="gramEnd"/>
+      <w:r>
+        <w:rPr>
+          <w:rFonts w:eastAsiaTheme="majorEastAsia" w:cstheme="majorBidi"/>
+        </w:rPr>
         <w:t>t-1}</w:t>
       </w:r>
       <w:r>
@@ -7778,80 +7914,6 @@
         </w:rPr>
         <w:t>,</w:t>
       </w:r>
-      <w:proofErr w:type="spellStart"/>
-      <w:r>
-        <w:rPr>
-          <w:rFonts w:eastAsiaTheme="majorEastAsia" w:cstheme="majorBidi"/>
-        </w:rPr>
-        <w:t>i</w:t>
-      </w:r>
-      <w:proofErr w:type="spellEnd"/>
-      <w:r>
-        <w:rPr>
-          <w:rFonts w:eastAsiaTheme="majorEastAsia" w:cstheme="majorBidi"/>
-        </w:rPr>
-        <w:t xml:space="preserve"> = state of a</w:t>
-      </w:r>
-      <w:r>
-        <w:rPr>
-          <w:rFonts w:eastAsiaTheme="majorEastAsia" w:cstheme="majorBidi"/>
-        </w:rPr>
-        <w:t>n</w:t>
-      </w:r>
-      <w:r>
-        <w:rPr>
-          <w:rFonts w:eastAsiaTheme="majorEastAsia" w:cstheme="majorBidi"/>
-        </w:rPr>
-        <w:t xml:space="preserve"> arc </w:t>
-      </w:r>
-      <w:proofErr w:type="spellStart"/>
-      <w:r>
-        <w:rPr>
-          <w:rFonts w:eastAsiaTheme="majorEastAsia" w:cstheme="majorBidi"/>
-        </w:rPr>
-        <w:t>i</w:t>
-      </w:r>
-      <w:proofErr w:type="spellEnd"/>
-      <w:r>
-        <w:rPr>
-          <w:rFonts w:eastAsiaTheme="majorEastAsia" w:cstheme="majorBidi"/>
-        </w:rPr>
-        <w:t xml:space="preserve"> at time t-1</w:t>
-      </w:r>
-    </w:p>
-    <w:p>
-      <w:pPr>
-        <w:ind w:left="-1080" w:right="-821"/>
-        <w:rPr>
-          <w:rFonts w:eastAsiaTheme="majorEastAsia" w:cstheme="majorBidi"/>
-        </w:rPr>
-      </w:pPr>
-      <w:r>
-        <w:rPr>
-          <w:rFonts w:eastAsiaTheme="majorEastAsia" w:cstheme="majorBidi"/>
-        </w:rPr>
-        <w:t>y</w:t>
-      </w:r>
-      <w:proofErr w:type="gramStart"/>
-      <w:r>
-        <w:rPr>
-          <w:rFonts w:eastAsiaTheme="majorEastAsia" w:cstheme="majorBidi"/>
-        </w:rPr>
-        <w:t>_{</w:t>
-      </w:r>
-      <w:proofErr w:type="gramEnd"/>
-      <w:r>
-        <w:rPr>
-          <w:rFonts w:eastAsiaTheme="majorEastAsia" w:cstheme="majorBidi"/>
-        </w:rPr>
-        <w:t>t-1}</w:t>
-      </w:r>
-      <w:r>
-        <w:rPr>
-          <w:rFonts w:eastAsiaTheme="majorEastAsia" w:cstheme="majorBidi"/>
-        </w:rPr>
-        <w:t>,</w:t>
-      </w:r>
       <w:r>
         <w:rPr>
           <w:rFonts w:eastAsiaTheme="majorEastAsia" w:cstheme="majorBidi"/>
@@ -7896,6 +7958,109 @@
       </w:pPr>
       <w:r>
         <w:t>Results</w:t>
+      </w:r>
+    </w:p>
+    <w:p>
+      <w:r>
+        <w:rPr>
+          <w:noProof/>
+        </w:rPr>
+        <w:drawing>
+          <wp:inline distT="0" distB="0" distL="0" distR="0">
+            <wp:extent cx="5879465" cy="2905760"/>
+            <wp:effectExtent l="0" t="0" r="6985" b="8890"/>
+            <wp:docPr id="5" name="Picture 5"/>
+            <wp:cNvGraphicFramePr>
+              <a:graphicFrameLocks xmlns:a="http://schemas.openxmlformats.org/drawingml/2006/main" noChangeAspect="1"/>
+            </wp:cNvGraphicFramePr>
+            <a:graphic xmlns:a="http://schemas.openxmlformats.org/drawingml/2006/main">
+              <a:graphicData uri="http://schemas.openxmlformats.org/drawingml/2006/picture">
+                <pic:pic xmlns:pic="http://schemas.openxmlformats.org/drawingml/2006/picture">
+                  <pic:nvPicPr>
+                    <pic:cNvPr id="5" name="Figure_1-2.png"/>
+                    <pic:cNvPicPr/>
+                  </pic:nvPicPr>
+                  <pic:blipFill>
+                    <a:blip r:embed="rId16" cstate="print">
+                      <a:extLst>
+                        <a:ext uri="{28A0092B-C50C-407E-A947-70E740481C1C}">
+                          <a14:useLocalDpi xmlns:a14="http://schemas.microsoft.com/office/drawing/2010/main" val="0"/>
+                        </a:ext>
+                      </a:extLst>
+                    </a:blip>
+                    <a:stretch>
+                      <a:fillRect/>
+                    </a:stretch>
+                  </pic:blipFill>
+                  <pic:spPr>
+                    <a:xfrm>
+                      <a:off x="0" y="0"/>
+                      <a:ext cx="5879465" cy="2905760"/>
+                    </a:xfrm>
+                    <a:prstGeom prst="rect">
+                      <a:avLst/>
+                    </a:prstGeom>
+                  </pic:spPr>
+                </pic:pic>
+              </a:graphicData>
+            </a:graphic>
+          </wp:inline>
+        </w:drawing>
+      </w:r>
+    </w:p>
+    <w:p>
+      <w:pPr>
+        <w:rPr>
+          <w:rtl/>
+          <w:lang w:bidi="fa-IR"/>
+        </w:rPr>
+      </w:pPr>
+      <w:r>
+        <w:rPr>
+          <w:noProof/>
+        </w:rPr>
+        <w:lastRenderedPageBreak/>
+        <w:drawing>
+          <wp:inline distT="0" distB="0" distL="0" distR="0">
+            <wp:extent cx="5879465" cy="2905760"/>
+            <wp:effectExtent l="0" t="0" r="6985" b="8890"/>
+            <wp:docPr id="6" name="Picture 6"/>
+            <wp:cNvGraphicFramePr>
+              <a:graphicFrameLocks xmlns:a="http://schemas.openxmlformats.org/drawingml/2006/main" noChangeAspect="1"/>
+            </wp:cNvGraphicFramePr>
+            <a:graphic xmlns:a="http://schemas.openxmlformats.org/drawingml/2006/main">
+              <a:graphicData uri="http://schemas.openxmlformats.org/drawingml/2006/picture">
+                <pic:pic xmlns:pic="http://schemas.openxmlformats.org/drawingml/2006/picture">
+                  <pic:nvPicPr>
+                    <pic:cNvPr id="6" name="Figure_2-1.png"/>
+                    <pic:cNvPicPr/>
+                  </pic:nvPicPr>
+                  <pic:blipFill>
+                    <a:blip r:embed="rId17" cstate="print">
+                      <a:extLst>
+                        <a:ext uri="{28A0092B-C50C-407E-A947-70E740481C1C}">
+                          <a14:useLocalDpi xmlns:a14="http://schemas.microsoft.com/office/drawing/2010/main" val="0"/>
+                        </a:ext>
+                      </a:extLst>
+                    </a:blip>
+                    <a:stretch>
+                      <a:fillRect/>
+                    </a:stretch>
+                  </pic:blipFill>
+                  <pic:spPr>
+                    <a:xfrm>
+                      <a:off x="0" y="0"/>
+                      <a:ext cx="5879465" cy="2905760"/>
+                    </a:xfrm>
+                    <a:prstGeom prst="rect">
+                      <a:avLst/>
+                    </a:prstGeom>
+                  </pic:spPr>
+                </pic:pic>
+              </a:graphicData>
+            </a:graphic>
+          </wp:inline>
+        </w:drawing>
       </w:r>
     </w:p>
     <w:p>
@@ -8449,13 +8614,7 @@
                             <w:rPr>
                               <w:rFonts w:ascii="Cambria Math" w:hAnsi="Cambria Math"/>
                             </w:rPr>
-                            <m:t>t-1,</m:t>
-                          </m:r>
-                          <m:r>
-                            <w:rPr>
-                              <w:rFonts w:ascii="Cambria Math" w:hAnsi="Cambria Math"/>
-                            </w:rPr>
-                            <m:t>d</m:t>
+                            <m:t>t-1,d</m:t>
                           </m:r>
                         </m:sub>
                       </m:sSub>
@@ -8873,13 +9032,7 @@
         <w:rPr>
           <w:rFonts w:eastAsiaTheme="majorEastAsia" w:cstheme="majorBidi"/>
         </w:rPr>
-        <w:t>t-1</w:t>
-      </w:r>
-      <w:r>
-        <w:rPr>
-          <w:rFonts w:eastAsiaTheme="majorEastAsia" w:cstheme="majorBidi"/>
-        </w:rPr>
-        <w:t>},d = sum of the state of the dependee nodes for a given node at time t-1</w:t>
+        <w:t>t-1},d = sum of the state of the dependee nodes for a given node at time t-1</w:t>
       </w:r>
     </w:p>
     <w:p>
@@ -9512,13 +9665,7 @@
                             <w:rPr>
                               <w:rFonts w:ascii="Cambria Math" w:hAnsi="Cambria Math"/>
                             </w:rPr>
-                            <m:t xml:space="preserve">&lt;t, </m:t>
-                          </m:r>
-                          <m:r>
-                            <w:rPr>
-                              <w:rFonts w:ascii="Cambria Math" w:hAnsi="Cambria Math"/>
-                            </w:rPr>
-                            <m:t>d</m:t>
+                            <m:t>&lt;t, d</m:t>
                           </m:r>
                         </m:sub>
                       </m:sSub>
@@ -9908,25 +10055,7 @@
         <w:rPr>
           <w:rFonts w:eastAsiaTheme="majorEastAsia" w:cstheme="majorBidi"/>
         </w:rPr>
-        <w:t>&lt;t },</w:t>
-      </w:r>
-      <w:r>
-        <w:rPr>
-          <w:rFonts w:eastAsiaTheme="majorEastAsia" w:cstheme="majorBidi"/>
-        </w:rPr>
-        <w:t>d</w:t>
-      </w:r>
-      <w:r>
-        <w:rPr>
-          <w:rFonts w:eastAsiaTheme="majorEastAsia" w:cstheme="majorBidi"/>
-        </w:rPr>
-        <w:t xml:space="preserve"> = sum of the state of the </w:t>
-      </w:r>
-      <w:r>
-        <w:rPr>
-          <w:rFonts w:eastAsiaTheme="majorEastAsia" w:cstheme="majorBidi"/>
-        </w:rPr>
-        <w:t>dependee nodes for a given node for time&lt;t</w:t>
+        <w:t>&lt;t },d = sum of the state of the dependee nodes for a given node for time&lt;t</w:t>
       </w:r>
     </w:p>
     <w:p>
@@ -10017,6 +10146,7 @@
         <w:t>Not good fits</w:t>
       </w:r>
     </w:p>
+    <w:p/>
     <w:p>
       <w:r>
         <w:br w:type="page"/>
@@ -10029,10 +10159,7 @@
       </w:pPr>
       <w:r>
         <w:lastRenderedPageBreak/>
-        <w:t xml:space="preserve">Model </w:t>
-      </w:r>
-      <w:r>
-        <w:t>9</w:t>
+        <w:t>Model 9</w:t>
       </w:r>
     </w:p>
     <w:p>
@@ -10372,13 +10499,7 @@
                                 <w:rPr>
                                   <w:rFonts w:ascii="Cambria Math" w:hAnsi="Cambria Math"/>
                                 </w:rPr>
-                                <m:t xml:space="preserve">t-1, </m:t>
-                              </m:r>
-                              <m:r>
-                                <w:rPr>
-                                  <w:rFonts w:ascii="Cambria Math" w:hAnsi="Cambria Math"/>
-                                </w:rPr>
-                                <m:t>a</m:t>
+                                <m:t>t-1, a</m:t>
                               </m:r>
                             </m:sub>
                           </m:sSub>
@@ -10584,7 +10705,13 @@
                                 <w:rPr>
                                   <w:rFonts w:ascii="Cambria Math" w:hAnsi="Cambria Math"/>
                                 </w:rPr>
-                                <m:t>t-1, h</m:t>
+                                <m:t xml:space="preserve">t-1, </m:t>
+                              </m:r>
+                              <m:r>
+                                <w:rPr>
+                                  <w:rFonts w:ascii="Cambria Math" w:hAnsi="Cambria Math"/>
+                                </w:rPr>
+                                <m:t>h</m:t>
                               </m:r>
                             </m:sub>
                           </m:sSub>
@@ -10822,19 +10949,7 @@
         <w:rPr>
           <w:rFonts w:eastAsiaTheme="majorEastAsia" w:cstheme="majorBidi"/>
         </w:rPr>
-        <w:t>t-1}</w:t>
-      </w:r>
-      <w:r>
-        <w:rPr>
-          <w:rFonts w:eastAsiaTheme="majorEastAsia" w:cstheme="majorBidi"/>
-        </w:rPr>
-        <w:t>,</w:t>
-      </w:r>
-      <w:r>
-        <w:rPr>
-          <w:rFonts w:eastAsiaTheme="majorEastAsia" w:cstheme="majorBidi"/>
-        </w:rPr>
-        <w:t>n = state of the neighbor node n at time t-1</w:t>
+        <w:t>t-1},n = state of the neighbor node n at time t-1</w:t>
       </w:r>
     </w:p>
     <w:p>
@@ -10862,31 +10977,7 @@
         <w:rPr>
           <w:rFonts w:eastAsiaTheme="majorEastAsia" w:cstheme="majorBidi"/>
         </w:rPr>
-        <w:t>t-1}</w:t>
-      </w:r>
-      <w:r>
-        <w:rPr>
-          <w:rFonts w:eastAsiaTheme="majorEastAsia" w:cstheme="majorBidi"/>
-        </w:rPr>
-        <w:t>,</w:t>
-      </w:r>
-      <w:r>
-        <w:rPr>
-          <w:rFonts w:eastAsiaTheme="majorEastAsia" w:cstheme="majorBidi"/>
-        </w:rPr>
-        <w:t xml:space="preserve">a = state of the connected arcs </w:t>
-      </w:r>
-      <w:r>
-        <w:rPr>
-          <w:rFonts w:eastAsiaTheme="majorEastAsia" w:cstheme="majorBidi"/>
-        </w:rPr>
-        <w:t>a</w:t>
-      </w:r>
-      <w:r>
-        <w:rPr>
-          <w:rFonts w:eastAsiaTheme="majorEastAsia" w:cstheme="majorBidi"/>
-        </w:rPr>
-        <w:t xml:space="preserve"> at time t-1</w:t>
+        <w:t>t-1},a = state of the connected arcs a at time t-1</w:t>
       </w:r>
     </w:p>
     <w:p>
@@ -10914,31 +11005,7 @@
         <w:rPr>
           <w:rFonts w:eastAsiaTheme="majorEastAsia" w:cstheme="majorBidi"/>
         </w:rPr>
-        <w:t>t-1}</w:t>
-      </w:r>
-      <w:r>
-        <w:rPr>
-          <w:rFonts w:eastAsiaTheme="majorEastAsia" w:cstheme="majorBidi"/>
-        </w:rPr>
-        <w:t>,</w:t>
-      </w:r>
-      <w:r>
-        <w:rPr>
-          <w:rFonts w:eastAsiaTheme="majorEastAsia" w:cstheme="majorBidi"/>
-        </w:rPr>
-        <w:t>h = state of the node</w:t>
-      </w:r>
-      <w:r>
-        <w:rPr>
-          <w:rFonts w:eastAsiaTheme="majorEastAsia" w:cstheme="majorBidi"/>
-        </w:rPr>
-        <w:t xml:space="preserve"> h</w:t>
-      </w:r>
-      <w:r>
-        <w:rPr>
-          <w:rFonts w:eastAsiaTheme="majorEastAsia" w:cstheme="majorBidi"/>
-        </w:rPr>
-        <w:t xml:space="preserve"> (in the same layer) with highest absolute demand or supply at time t-1</w:t>
+        <w:t>t-1},h = state of the node h (in the same layer) with highest absolute demand or supply at time t-1</w:t>
       </w:r>
     </w:p>
     <w:p>
@@ -10966,31 +11033,7 @@
         <w:rPr>
           <w:rFonts w:eastAsiaTheme="majorEastAsia" w:cstheme="majorBidi"/>
         </w:rPr>
-        <w:t>t-1}</w:t>
-      </w:r>
-      <w:r>
-        <w:rPr>
-          <w:rFonts w:eastAsiaTheme="majorEastAsia" w:cstheme="majorBidi"/>
-        </w:rPr>
-        <w:t>,d</w:t>
-      </w:r>
-      <w:r>
-        <w:rPr>
-          <w:rFonts w:eastAsiaTheme="majorEastAsia" w:cstheme="majorBidi"/>
-        </w:rPr>
-        <w:t xml:space="preserve"> = state of </w:t>
-      </w:r>
-      <w:r>
-        <w:rPr>
-          <w:rFonts w:eastAsiaTheme="majorEastAsia" w:cstheme="majorBidi"/>
-        </w:rPr>
-        <w:t>the dependee node d</w:t>
-      </w:r>
-      <w:r>
-        <w:rPr>
-          <w:rFonts w:eastAsiaTheme="majorEastAsia" w:cstheme="majorBidi"/>
-        </w:rPr>
-        <w:t xml:space="preserve"> at time t-1</w:t>
+        <w:t>t-1},d = state of the dependee node d at time t-1</w:t>
       </w:r>
     </w:p>
     <w:p>
@@ -11083,9 +11126,1501 @@
       </w:pPr>
     </w:p>
     <w:p>
-      <w:pPr>
-        <w:ind w:left="-1080" w:right="-821"/>
-      </w:pPr>
+      <w:r>
+        <w:br w:type="page"/>
+      </w:r>
+    </w:p>
+    <w:p>
+      <w:pPr>
+        <w:pStyle w:val="Heading1"/>
+        <w:ind w:left="-1080" w:right="-821"/>
+      </w:pPr>
+      <w:r>
+        <w:lastRenderedPageBreak/>
+        <w:t xml:space="preserve">Model </w:t>
+      </w:r>
+      <w:r>
+        <w:t>10</w:t>
+      </w:r>
+    </w:p>
+    <w:p>
+      <w:pPr>
+        <w:pStyle w:val="Heading2"/>
+        <w:ind w:left="-1080" w:right="-821"/>
+      </w:pPr>
+      <w:r>
+        <w:t>Model form</w:t>
+      </w:r>
+    </w:p>
+    <w:p>
+      <w:pPr>
+        <w:ind w:left="-1080" w:right="-821"/>
+        <w:rPr>
+          <w:rFonts w:eastAsiaTheme="majorEastAsia" w:cstheme="majorBidi"/>
+        </w:rPr>
+      </w:pPr>
+      <m:oMathPara>
+        <m:oMath>
+          <m:sSub>
+            <m:sSubPr>
+              <m:ctrlPr>
+                <w:rPr>
+                  <w:rFonts w:ascii="Cambria Math" w:hAnsi="Cambria Math"/>
+                  <w:i/>
+                </w:rPr>
+              </m:ctrlPr>
+            </m:sSubPr>
+            <m:e>
+              <m:r>
+                <w:rPr>
+                  <w:rFonts w:ascii="Cambria Math" w:hAnsi="Cambria Math"/>
+                </w:rPr>
+                <m:t>w</m:t>
+              </m:r>
+            </m:e>
+            <m:sub>
+              <m:r>
+                <w:rPr>
+                  <w:rFonts w:ascii="Cambria Math" w:hAnsi="Cambria Math"/>
+                </w:rPr>
+                <m:t>t,i</m:t>
+              </m:r>
+            </m:sub>
+          </m:sSub>
+          <m:r>
+            <w:rPr>
+              <w:rFonts w:ascii="Cambria Math" w:hAnsi="Cambria Math"/>
+            </w:rPr>
+            <m:t>=Bernulli</m:t>
+          </m:r>
+          <m:d>
+            <m:dPr>
+              <m:ctrlPr>
+                <w:rPr>
+                  <w:rFonts w:ascii="Cambria Math" w:hAnsi="Cambria Math"/>
+                  <w:i/>
+                </w:rPr>
+              </m:ctrlPr>
+            </m:dPr>
+            <m:e>
+              <m:sSub>
+                <m:sSubPr>
+                  <m:ctrlPr>
+                    <w:rPr>
+                      <w:rFonts w:ascii="Cambria Math" w:hAnsi="Cambria Math"/>
+                      <w:i/>
+                    </w:rPr>
+                  </m:ctrlPr>
+                </m:sSubPr>
+                <m:e>
+                  <m:r>
+                    <w:rPr>
+                      <w:rFonts w:ascii="Cambria Math" w:hAnsi="Cambria Math"/>
+                    </w:rPr>
+                    <m:t>p</m:t>
+                  </m:r>
+                </m:e>
+                <m:sub>
+                  <m:r>
+                    <w:rPr>
+                      <w:rFonts w:ascii="Cambria Math" w:hAnsi="Cambria Math"/>
+                    </w:rPr>
+                    <m:t>i</m:t>
+                  </m:r>
+                </m:sub>
+              </m:sSub>
+              <m:r>
+                <w:rPr>
+                  <w:rFonts w:ascii="Cambria Math" w:hAnsi="Cambria Math"/>
+                </w:rPr>
+                <m:t>=logistic</m:t>
+              </m:r>
+              <m:d>
+                <m:dPr>
+                  <m:ctrlPr>
+                    <w:rPr>
+                      <w:rFonts w:ascii="Cambria Math" w:hAnsi="Cambria Math"/>
+                      <w:i/>
+                    </w:rPr>
+                  </m:ctrlPr>
+                </m:dPr>
+                <m:e>
+                  <m:eqArr>
+                    <m:eqArrPr>
+                      <m:ctrlPr>
+                        <w:rPr>
+                          <w:rFonts w:ascii="Cambria Math" w:hAnsi="Cambria Math"/>
+                          <w:i/>
+                        </w:rPr>
+                      </m:ctrlPr>
+                    </m:eqArrPr>
+                    <m:e>
+                      <m:sSub>
+                        <m:sSubPr>
+                          <m:ctrlPr>
+                            <w:rPr>
+                              <w:rFonts w:ascii="Cambria Math" w:hAnsi="Cambria Math"/>
+                              <w:i/>
+                            </w:rPr>
+                          </m:ctrlPr>
+                        </m:sSubPr>
+                        <m:e>
+                          <m:sSub>
+                            <m:sSubPr>
+                              <m:ctrlPr>
+                                <w:rPr>
+                                  <w:rFonts w:ascii="Cambria Math" w:hAnsi="Cambria Math"/>
+                                  <w:i/>
+                                </w:rPr>
+                              </m:ctrlPr>
+                            </m:sSubPr>
+                            <m:e>
+                              <m:r>
+                                <w:rPr>
+                                  <w:rFonts w:ascii="Cambria Math" w:hAnsi="Cambria Math"/>
+                                </w:rPr>
+                                <m:t>β</m:t>
+                              </m:r>
+                            </m:e>
+                            <m:sub>
+                              <m:r>
+                                <w:rPr>
+                                  <w:rFonts w:ascii="Cambria Math" w:hAnsi="Cambria Math"/>
+                                </w:rPr>
+                                <m:t>0</m:t>
+                              </m:r>
+                            </m:sub>
+                          </m:sSub>
+                          <m:r>
+                            <w:rPr>
+                              <w:rFonts w:ascii="Cambria Math" w:hAnsi="Cambria Math"/>
+                            </w:rPr>
+                            <m:t>+</m:t>
+                          </m:r>
+                          <m:sSub>
+                            <m:sSubPr>
+                              <m:ctrlPr>
+                                <w:rPr>
+                                  <w:rFonts w:ascii="Cambria Math" w:hAnsi="Cambria Math"/>
+                                  <w:i/>
+                                </w:rPr>
+                              </m:ctrlPr>
+                            </m:sSubPr>
+                            <m:e>
+                              <m:r>
+                                <w:rPr>
+                                  <w:rFonts w:ascii="Cambria Math" w:hAnsi="Cambria Math"/>
+                                </w:rPr>
+                                <m:t>β</m:t>
+                              </m:r>
+                            </m:e>
+                            <m:sub>
+                              <m:r>
+                                <w:rPr>
+                                  <w:rFonts w:ascii="Cambria Math" w:hAnsi="Cambria Math"/>
+                                </w:rPr>
+                                <m:t>1</m:t>
+                              </m:r>
+                            </m:sub>
+                          </m:sSub>
+                          <m:r>
+                            <w:rPr>
+                              <w:rFonts w:ascii="Cambria Math" w:hAnsi="Cambria Math"/>
+                            </w:rPr>
+                            <m:t>×w</m:t>
+                          </m:r>
+                        </m:e>
+                        <m:sub>
+                          <m:r>
+                            <w:rPr>
+                              <w:rFonts w:ascii="Cambria Math" w:hAnsi="Cambria Math"/>
+                            </w:rPr>
+                            <m:t>&lt;t, n</m:t>
+                          </m:r>
+                        </m:sub>
+                      </m:sSub>
+                      <m:sSub>
+                        <m:sSubPr>
+                          <m:ctrlPr>
+                            <w:rPr>
+                              <w:rFonts w:ascii="Cambria Math" w:hAnsi="Cambria Math"/>
+                              <w:i/>
+                            </w:rPr>
+                          </m:ctrlPr>
+                        </m:sSubPr>
+                        <m:e>
+                          <m:r>
+                            <w:rPr>
+                              <w:rFonts w:ascii="Cambria Math" w:hAnsi="Cambria Math"/>
+                            </w:rPr>
+                            <m:t>+</m:t>
+                          </m:r>
+                          <m:sSub>
+                            <m:sSubPr>
+                              <m:ctrlPr>
+                                <w:rPr>
+                                  <w:rFonts w:ascii="Cambria Math" w:hAnsi="Cambria Math"/>
+                                  <w:i/>
+                                </w:rPr>
+                              </m:ctrlPr>
+                            </m:sSubPr>
+                            <m:e>
+                              <m:r>
+                                <w:rPr>
+                                  <w:rFonts w:ascii="Cambria Math" w:hAnsi="Cambria Math"/>
+                                </w:rPr>
+                                <m:t>β</m:t>
+                              </m:r>
+                            </m:e>
+                            <m:sub>
+                              <m:r>
+                                <w:rPr>
+                                  <w:rFonts w:ascii="Cambria Math" w:hAnsi="Cambria Math"/>
+                                </w:rPr>
+                                <m:t>2</m:t>
+                              </m:r>
+                            </m:sub>
+                          </m:sSub>
+                          <m:r>
+                            <w:rPr>
+                              <w:rFonts w:ascii="Cambria Math" w:hAnsi="Cambria Math"/>
+                            </w:rPr>
+                            <m:t>×w</m:t>
+                          </m:r>
+                        </m:e>
+                        <m:sub>
+                          <m:r>
+                            <w:rPr>
+                              <w:rFonts w:ascii="Cambria Math" w:hAnsi="Cambria Math"/>
+                            </w:rPr>
+                            <m:t>&lt;t, a</m:t>
+                          </m:r>
+                        </m:sub>
+                      </m:sSub>
+                      <m:r>
+                        <w:rPr>
+                          <w:rFonts w:ascii="Cambria Math" w:hAnsi="Cambria Math"/>
+                        </w:rPr>
+                        <m:t>+</m:t>
+                      </m:r>
+                      <m:sSub>
+                        <m:sSubPr>
+                          <m:ctrlPr>
+                            <w:rPr>
+                              <w:rFonts w:ascii="Cambria Math" w:hAnsi="Cambria Math"/>
+                              <w:i/>
+                            </w:rPr>
+                          </m:ctrlPr>
+                        </m:sSubPr>
+                        <m:e>
+                          <m:r>
+                            <w:rPr>
+                              <w:rFonts w:ascii="Cambria Math" w:hAnsi="Cambria Math"/>
+                            </w:rPr>
+                            <m:t>β</m:t>
+                          </m:r>
+                        </m:e>
+                        <m:sub>
+                          <m:r>
+                            <w:rPr>
+                              <w:rFonts w:ascii="Cambria Math" w:hAnsi="Cambria Math"/>
+                            </w:rPr>
+                            <m:t>3</m:t>
+                          </m:r>
+                        </m:sub>
+                      </m:sSub>
+                      <m:r>
+                        <w:rPr>
+                          <w:rFonts w:ascii="Cambria Math" w:hAnsi="Cambria Math"/>
+                        </w:rPr>
+                        <m:t>×t</m:t>
+                      </m:r>
+                      <m:sSub>
+                        <m:sSubPr>
+                          <m:ctrlPr>
+                            <w:rPr>
+                              <w:rFonts w:ascii="Cambria Math" w:hAnsi="Cambria Math"/>
+                              <w:i/>
+                            </w:rPr>
+                          </m:ctrlPr>
+                        </m:sSubPr>
+                        <m:e>
+                          <m:r>
+                            <w:rPr>
+                              <w:rFonts w:ascii="Cambria Math" w:hAnsi="Cambria Math"/>
+                            </w:rPr>
+                            <m:t>+</m:t>
+                          </m:r>
+                          <m:sSub>
+                            <m:sSubPr>
+                              <m:ctrlPr>
+                                <w:rPr>
+                                  <w:rFonts w:ascii="Cambria Math" w:hAnsi="Cambria Math"/>
+                                  <w:i/>
+                                </w:rPr>
+                              </m:ctrlPr>
+                            </m:sSubPr>
+                            <m:e>
+                              <m:r>
+                                <w:rPr>
+                                  <w:rFonts w:ascii="Cambria Math" w:hAnsi="Cambria Math"/>
+                                </w:rPr>
+                                <m:t>β</m:t>
+                              </m:r>
+                            </m:e>
+                            <m:sub>
+                              <m:r>
+                                <w:rPr>
+                                  <w:rFonts w:ascii="Cambria Math" w:hAnsi="Cambria Math"/>
+                                </w:rPr>
+                                <m:t>4</m:t>
+                              </m:r>
+                            </m:sub>
+                          </m:sSub>
+                          <m:r>
+                            <w:rPr>
+                              <w:rFonts w:ascii="Cambria Math" w:hAnsi="Cambria Math"/>
+                            </w:rPr>
+                            <m:t>×w</m:t>
+                          </m:r>
+                        </m:e>
+                        <m:sub>
+                          <m:r>
+                            <w:rPr>
+                              <w:rFonts w:ascii="Cambria Math" w:hAnsi="Cambria Math"/>
+                            </w:rPr>
+                            <m:t>&lt;t, h</m:t>
+                          </m:r>
+                        </m:sub>
+                      </m:sSub>
+                    </m:e>
+                    <m:e>
+                      <m:sSub>
+                        <m:sSubPr>
+                          <m:ctrlPr>
+                            <w:rPr>
+                              <w:rFonts w:ascii="Cambria Math" w:hAnsi="Cambria Math"/>
+                              <w:i/>
+                            </w:rPr>
+                          </m:ctrlPr>
+                        </m:sSubPr>
+                        <m:e>
+                          <m:r>
+                            <w:rPr>
+                              <w:rFonts w:ascii="Cambria Math" w:hAnsi="Cambria Math"/>
+                            </w:rPr>
+                            <m:t>+</m:t>
+                          </m:r>
+                          <m:sSub>
+                            <m:sSubPr>
+                              <m:ctrlPr>
+                                <w:rPr>
+                                  <w:rFonts w:ascii="Cambria Math" w:hAnsi="Cambria Math"/>
+                                  <w:i/>
+                                </w:rPr>
+                              </m:ctrlPr>
+                            </m:sSubPr>
+                            <m:e>
+                              <m:r>
+                                <w:rPr>
+                                  <w:rFonts w:ascii="Cambria Math" w:hAnsi="Cambria Math"/>
+                                </w:rPr>
+                                <m:t>β</m:t>
+                              </m:r>
+                            </m:e>
+                            <m:sub>
+                              <m:r>
+                                <w:rPr>
+                                  <w:rFonts w:ascii="Cambria Math" w:hAnsi="Cambria Math"/>
+                                </w:rPr>
+                                <m:t>5</m:t>
+                              </m:r>
+                            </m:sub>
+                          </m:sSub>
+                          <m:r>
+                            <w:rPr>
+                              <w:rFonts w:ascii="Cambria Math" w:hAnsi="Cambria Math"/>
+                            </w:rPr>
+                            <m:t>×w</m:t>
+                          </m:r>
+                        </m:e>
+                        <m:sub>
+                          <m:r>
+                            <w:rPr>
+                              <w:rFonts w:ascii="Cambria Math" w:hAnsi="Cambria Math"/>
+                            </w:rPr>
+                            <m:t>&lt;t, c</m:t>
+                          </m:r>
+                        </m:sub>
+                      </m:sSub>
+                      <m:sSub>
+                        <m:sSubPr>
+                          <m:ctrlPr>
+                            <w:rPr>
+                              <w:rFonts w:ascii="Cambria Math" w:hAnsi="Cambria Math"/>
+                              <w:i/>
+                            </w:rPr>
+                          </m:ctrlPr>
+                        </m:sSubPr>
+                        <m:e>
+                          <m:r>
+                            <w:rPr>
+                              <w:rFonts w:ascii="Cambria Math" w:hAnsi="Cambria Math"/>
+                            </w:rPr>
+                            <m:t>+</m:t>
+                          </m:r>
+                          <m:sSub>
+                            <m:sSubPr>
+                              <m:ctrlPr>
+                                <w:rPr>
+                                  <w:rFonts w:ascii="Cambria Math" w:hAnsi="Cambria Math"/>
+                                  <w:i/>
+                                </w:rPr>
+                              </m:ctrlPr>
+                            </m:sSubPr>
+                            <m:e>
+                              <m:r>
+                                <w:rPr>
+                                  <w:rFonts w:ascii="Cambria Math" w:hAnsi="Cambria Math"/>
+                                </w:rPr>
+                                <m:t>β</m:t>
+                              </m:r>
+                            </m:e>
+                            <m:sub>
+                              <m:r>
+                                <w:rPr>
+                                  <w:rFonts w:ascii="Cambria Math" w:hAnsi="Cambria Math"/>
+                                </w:rPr>
+                                <m:t>6</m:t>
+                              </m:r>
+                            </m:sub>
+                          </m:sSub>
+                          <m:r>
+                            <w:rPr>
+                              <w:rFonts w:ascii="Cambria Math" w:hAnsi="Cambria Math"/>
+                            </w:rPr>
+                            <m:t>×w</m:t>
+                          </m:r>
+                        </m:e>
+                        <m:sub>
+                          <m:r>
+                            <w:rPr>
+                              <w:rFonts w:ascii="Cambria Math" w:hAnsi="Cambria Math"/>
+                            </w:rPr>
+                            <m:t>&lt;t, d</m:t>
+                          </m:r>
+                        </m:sub>
+                      </m:sSub>
+                      <m:sSub>
+                        <m:sSubPr>
+                          <m:ctrlPr>
+                            <w:rPr>
+                              <w:rFonts w:ascii="Cambria Math" w:hAnsi="Cambria Math"/>
+                              <w:i/>
+                            </w:rPr>
+                          </m:ctrlPr>
+                        </m:sSubPr>
+                        <m:e>
+                          <m:r>
+                            <w:rPr>
+                              <w:rFonts w:ascii="Cambria Math" w:hAnsi="Cambria Math"/>
+                            </w:rPr>
+                            <m:t>+</m:t>
+                          </m:r>
+                          <m:sSub>
+                            <m:sSubPr>
+                              <m:ctrlPr>
+                                <w:rPr>
+                                  <w:rFonts w:ascii="Cambria Math" w:hAnsi="Cambria Math"/>
+                                  <w:i/>
+                                </w:rPr>
+                              </m:ctrlPr>
+                            </m:sSubPr>
+                            <m:e>
+                              <m:r>
+                                <w:rPr>
+                                  <w:rFonts w:ascii="Cambria Math" w:hAnsi="Cambria Math"/>
+                                </w:rPr>
+                                <m:t>β</m:t>
+                              </m:r>
+                            </m:e>
+                            <m:sub>
+                              <m:r>
+                                <w:rPr>
+                                  <w:rFonts w:ascii="Cambria Math" w:hAnsi="Cambria Math"/>
+                                </w:rPr>
+                                <m:t>7</m:t>
+                              </m:r>
+                            </m:sub>
+                          </m:sSub>
+                          <m:r>
+                            <w:rPr>
+                              <w:rFonts w:ascii="Cambria Math" w:hAnsi="Cambria Math"/>
+                            </w:rPr>
+                            <m:t>×y</m:t>
+                          </m:r>
+                        </m:e>
+                        <m:sub>
+                          <m:r>
+                            <w:rPr>
+                              <w:rFonts w:ascii="Cambria Math" w:hAnsi="Cambria Math"/>
+                            </w:rPr>
+                            <m:t>&lt;t, c</m:t>
+                          </m:r>
+                        </m:sub>
+                      </m:sSub>
+                    </m:e>
+                  </m:eqArr>
+                </m:e>
+              </m:d>
+            </m:e>
+          </m:d>
+        </m:oMath>
+      </m:oMathPara>
+    </w:p>
+    <w:p>
+      <w:pPr>
+        <w:ind w:left="-1080" w:right="-821"/>
+        <w:rPr>
+          <w:rFonts w:eastAsiaTheme="majorEastAsia" w:cstheme="majorBidi"/>
+        </w:rPr>
+      </w:pPr>
+      <m:oMathPara>
+        <m:oMath>
+          <m:sSub>
+            <m:sSubPr>
+              <m:ctrlPr>
+                <w:rPr>
+                  <w:rFonts w:ascii="Cambria Math" w:hAnsi="Cambria Math"/>
+                  <w:i/>
+                </w:rPr>
+              </m:ctrlPr>
+            </m:sSubPr>
+            <m:e>
+              <m:r>
+                <w:rPr>
+                  <w:rFonts w:ascii="Cambria Math" w:hAnsi="Cambria Math"/>
+                </w:rPr>
+                <m:t>y</m:t>
+              </m:r>
+            </m:e>
+            <m:sub>
+              <m:r>
+                <w:rPr>
+                  <w:rFonts w:ascii="Cambria Math" w:hAnsi="Cambria Math"/>
+                </w:rPr>
+                <m:t>t,i</m:t>
+              </m:r>
+            </m:sub>
+          </m:sSub>
+          <m:r>
+            <w:rPr>
+              <w:rFonts w:ascii="Cambria Math" w:hAnsi="Cambria Math"/>
+            </w:rPr>
+            <m:t>=Bernulli</m:t>
+          </m:r>
+          <m:d>
+            <m:dPr>
+              <m:ctrlPr>
+                <w:rPr>
+                  <w:rFonts w:ascii="Cambria Math" w:hAnsi="Cambria Math"/>
+                  <w:i/>
+                </w:rPr>
+              </m:ctrlPr>
+            </m:dPr>
+            <m:e>
+              <m:sSub>
+                <m:sSubPr>
+                  <m:ctrlPr>
+                    <w:rPr>
+                      <w:rFonts w:ascii="Cambria Math" w:hAnsi="Cambria Math"/>
+                      <w:i/>
+                    </w:rPr>
+                  </m:ctrlPr>
+                </m:sSubPr>
+                <m:e>
+                  <m:r>
+                    <w:rPr>
+                      <w:rFonts w:ascii="Cambria Math" w:hAnsi="Cambria Math"/>
+                    </w:rPr>
+                    <m:t>p</m:t>
+                  </m:r>
+                </m:e>
+                <m:sub>
+                  <m:r>
+                    <w:rPr>
+                      <w:rFonts w:ascii="Cambria Math" w:hAnsi="Cambria Math"/>
+                    </w:rPr>
+                    <m:t>i</m:t>
+                  </m:r>
+                </m:sub>
+              </m:sSub>
+              <m:r>
+                <w:rPr>
+                  <w:rFonts w:ascii="Cambria Math" w:hAnsi="Cambria Math"/>
+                </w:rPr>
+                <m:t>=logistic</m:t>
+              </m:r>
+              <m:d>
+                <m:dPr>
+                  <m:ctrlPr>
+                    <w:rPr>
+                      <w:rFonts w:ascii="Cambria Math" w:hAnsi="Cambria Math"/>
+                      <w:i/>
+                    </w:rPr>
+                  </m:ctrlPr>
+                </m:dPr>
+                <m:e>
+                  <m:sSub>
+                    <m:sSubPr>
+                      <m:ctrlPr>
+                        <w:rPr>
+                          <w:rFonts w:ascii="Cambria Math" w:hAnsi="Cambria Math"/>
+                          <w:i/>
+                        </w:rPr>
+                      </m:ctrlPr>
+                    </m:sSubPr>
+                    <m:e>
+                      <m:sSub>
+                        <m:sSubPr>
+                          <m:ctrlPr>
+                            <w:rPr>
+                              <w:rFonts w:ascii="Cambria Math" w:hAnsi="Cambria Math"/>
+                              <w:i/>
+                            </w:rPr>
+                          </m:ctrlPr>
+                        </m:sSubPr>
+                        <m:e>
+                          <m:r>
+                            <w:rPr>
+                              <w:rFonts w:ascii="Cambria Math" w:hAnsi="Cambria Math"/>
+                            </w:rPr>
+                            <m:t>β</m:t>
+                          </m:r>
+                        </m:e>
+                        <m:sub>
+                          <m:r>
+                            <w:rPr>
+                              <w:rFonts w:ascii="Cambria Math" w:hAnsi="Cambria Math"/>
+                            </w:rPr>
+                            <m:t>0</m:t>
+                          </m:r>
+                        </m:sub>
+                      </m:sSub>
+                      <m:r>
+                        <w:rPr>
+                          <w:rFonts w:ascii="Cambria Math" w:hAnsi="Cambria Math"/>
+                        </w:rPr>
+                        <m:t>+</m:t>
+                      </m:r>
+                      <m:sSub>
+                        <m:sSubPr>
+                          <m:ctrlPr>
+                            <w:rPr>
+                              <w:rFonts w:ascii="Cambria Math" w:hAnsi="Cambria Math"/>
+                              <w:i/>
+                            </w:rPr>
+                          </m:ctrlPr>
+                        </m:sSubPr>
+                        <m:e>
+                          <m:r>
+                            <w:rPr>
+                              <w:rFonts w:ascii="Cambria Math" w:hAnsi="Cambria Math"/>
+                            </w:rPr>
+                            <m:t>β</m:t>
+                          </m:r>
+                        </m:e>
+                        <m:sub>
+                          <m:r>
+                            <w:rPr>
+                              <w:rFonts w:ascii="Cambria Math" w:hAnsi="Cambria Math"/>
+                            </w:rPr>
+                            <m:t>1</m:t>
+                          </m:r>
+                        </m:sub>
+                      </m:sSub>
+                      <m:r>
+                        <w:rPr>
+                          <w:rFonts w:ascii="Cambria Math" w:hAnsi="Cambria Math"/>
+                        </w:rPr>
+                        <m:t>×y</m:t>
+                      </m:r>
+                    </m:e>
+                    <m:sub>
+                      <m:r>
+                        <w:rPr>
+                          <w:rFonts w:ascii="Cambria Math" w:hAnsi="Cambria Math"/>
+                        </w:rPr>
+                        <m:t>&lt;t, n</m:t>
+                      </m:r>
+                    </m:sub>
+                  </m:sSub>
+                  <m:sSub>
+                    <m:sSubPr>
+                      <m:ctrlPr>
+                        <w:rPr>
+                          <w:rFonts w:ascii="Cambria Math" w:hAnsi="Cambria Math"/>
+                          <w:i/>
+                        </w:rPr>
+                      </m:ctrlPr>
+                    </m:sSubPr>
+                    <m:e>
+                      <m:r>
+                        <w:rPr>
+                          <w:rFonts w:ascii="Cambria Math" w:hAnsi="Cambria Math"/>
+                        </w:rPr>
+                        <m:t>+</m:t>
+                      </m:r>
+                      <m:sSub>
+                        <m:sSubPr>
+                          <m:ctrlPr>
+                            <w:rPr>
+                              <w:rFonts w:ascii="Cambria Math" w:hAnsi="Cambria Math"/>
+                              <w:i/>
+                            </w:rPr>
+                          </m:ctrlPr>
+                        </m:sSubPr>
+                        <m:e>
+                          <m:r>
+                            <w:rPr>
+                              <w:rFonts w:ascii="Cambria Math" w:hAnsi="Cambria Math"/>
+                            </w:rPr>
+                            <m:t>β</m:t>
+                          </m:r>
+                        </m:e>
+                        <m:sub>
+                          <m:r>
+                            <w:rPr>
+                              <w:rFonts w:ascii="Cambria Math" w:hAnsi="Cambria Math"/>
+                            </w:rPr>
+                            <m:t>2</m:t>
+                          </m:r>
+                        </m:sub>
+                      </m:sSub>
+                      <m:r>
+                        <w:rPr>
+                          <w:rFonts w:ascii="Cambria Math" w:hAnsi="Cambria Math"/>
+                        </w:rPr>
+                        <m:t>×y</m:t>
+                      </m:r>
+                    </m:e>
+                    <m:sub>
+                      <m:r>
+                        <w:rPr>
+                          <w:rFonts w:ascii="Cambria Math" w:hAnsi="Cambria Math"/>
+                        </w:rPr>
+                        <m:t xml:space="preserve">&lt;t, </m:t>
+                      </m:r>
+                      <m:r>
+                        <w:rPr>
+                          <w:rFonts w:ascii="Cambria Math" w:hAnsi="Cambria Math"/>
+                        </w:rPr>
+                        <m:t>c</m:t>
+                      </m:r>
+                    </m:sub>
+                  </m:sSub>
+                  <m:r>
+                    <w:rPr>
+                      <w:rFonts w:ascii="Cambria Math" w:hAnsi="Cambria Math"/>
+                    </w:rPr>
+                    <m:t>+</m:t>
+                  </m:r>
+                  <m:sSub>
+                    <m:sSubPr>
+                      <m:ctrlPr>
+                        <w:rPr>
+                          <w:rFonts w:ascii="Cambria Math" w:hAnsi="Cambria Math"/>
+                          <w:i/>
+                        </w:rPr>
+                      </m:ctrlPr>
+                    </m:sSubPr>
+                    <m:e>
+                      <m:r>
+                        <w:rPr>
+                          <w:rFonts w:ascii="Cambria Math" w:hAnsi="Cambria Math"/>
+                        </w:rPr>
+                        <m:t>β</m:t>
+                      </m:r>
+                    </m:e>
+                    <m:sub>
+                      <m:r>
+                        <w:rPr>
+                          <w:rFonts w:ascii="Cambria Math" w:hAnsi="Cambria Math"/>
+                        </w:rPr>
+                        <m:t>3</m:t>
+                      </m:r>
+                    </m:sub>
+                  </m:sSub>
+                  <m:r>
+                    <w:rPr>
+                      <w:rFonts w:ascii="Cambria Math" w:hAnsi="Cambria Math"/>
+                    </w:rPr>
+                    <m:t>×t</m:t>
+                  </m:r>
+                </m:e>
+              </m:d>
+            </m:e>
+          </m:d>
+        </m:oMath>
+      </m:oMathPara>
+    </w:p>
+    <w:p>
+      <w:pPr>
+        <w:ind w:left="-1080" w:right="-821"/>
+        <w:rPr>
+          <w:rFonts w:eastAsiaTheme="majorEastAsia" w:cstheme="majorBidi"/>
+        </w:rPr>
+      </w:pPr>
+      <m:oMathPara>
+        <m:oMath>
+          <m:r>
+            <w:rPr>
+              <w:rFonts w:ascii="Cambria Math" w:hAnsi="Cambria Math"/>
+            </w:rPr>
+            <m:t>logistic</m:t>
+          </m:r>
+          <m:d>
+            <m:dPr>
+              <m:ctrlPr>
+                <w:rPr>
+                  <w:rFonts w:ascii="Cambria Math" w:hAnsi="Cambria Math"/>
+                  <w:i/>
+                </w:rPr>
+              </m:ctrlPr>
+            </m:dPr>
+            <m:e>
+              <m:r>
+                <w:rPr>
+                  <w:rFonts w:ascii="Cambria Math" w:hAnsi="Cambria Math"/>
+                </w:rPr>
+                <m:t>x</m:t>
+              </m:r>
+            </m:e>
+          </m:d>
+          <m:r>
+            <w:rPr>
+              <w:rFonts w:ascii="Cambria Math" w:hAnsi="Cambria Math"/>
+            </w:rPr>
+            <m:t>=</m:t>
+          </m:r>
+          <m:f>
+            <m:fPr>
+              <m:ctrlPr>
+                <w:rPr>
+                  <w:rFonts w:ascii="Cambria Math" w:hAnsi="Cambria Math"/>
+                  <w:i/>
+                </w:rPr>
+              </m:ctrlPr>
+            </m:fPr>
+            <m:num>
+              <m:r>
+                <w:rPr>
+                  <w:rFonts w:ascii="Cambria Math" w:hAnsi="Cambria Math"/>
+                </w:rPr>
+                <m:t>1</m:t>
+              </m:r>
+            </m:num>
+            <m:den>
+              <m:r>
+                <w:rPr>
+                  <w:rFonts w:ascii="Cambria Math" w:hAnsi="Cambria Math"/>
+                </w:rPr>
+                <m:t>1+</m:t>
+              </m:r>
+              <m:sSup>
+                <m:sSupPr>
+                  <m:ctrlPr>
+                    <w:rPr>
+                      <w:rFonts w:ascii="Cambria Math" w:hAnsi="Cambria Math"/>
+                      <w:i/>
+                    </w:rPr>
+                  </m:ctrlPr>
+                </m:sSupPr>
+                <m:e>
+                  <m:r>
+                    <w:rPr>
+                      <w:rFonts w:ascii="Cambria Math" w:hAnsi="Cambria Math"/>
+                    </w:rPr>
+                    <m:t>e</m:t>
+                  </m:r>
+                </m:e>
+                <m:sup>
+                  <m:r>
+                    <w:rPr>
+                      <w:rFonts w:ascii="Cambria Math" w:hAnsi="Cambria Math"/>
+                    </w:rPr>
+                    <m:t>-x</m:t>
+                  </m:r>
+                </m:sup>
+              </m:sSup>
+            </m:den>
+          </m:f>
+        </m:oMath>
+      </m:oMathPara>
+    </w:p>
+    <w:p>
+      <w:pPr>
+        <w:ind w:left="-1080" w:right="-821"/>
+        <w:rPr>
+          <w:rFonts w:eastAsiaTheme="majorEastAsia" w:cstheme="majorBidi"/>
+        </w:rPr>
+      </w:pPr>
+      <w:proofErr w:type="gramStart"/>
+      <w:r>
+        <w:rPr>
+          <w:rFonts w:eastAsiaTheme="majorEastAsia" w:cstheme="majorBidi"/>
+        </w:rPr>
+        <w:t>where</w:t>
+      </w:r>
+      <w:proofErr w:type="gramEnd"/>
+    </w:p>
+    <w:p>
+      <w:pPr>
+        <w:ind w:left="-1080" w:right="-821"/>
+        <w:rPr>
+          <w:rFonts w:eastAsiaTheme="majorEastAsia" w:cstheme="majorBidi"/>
+        </w:rPr>
+      </w:pPr>
+      <w:proofErr w:type="spellStart"/>
+      <w:r>
+        <w:rPr>
+          <w:rFonts w:eastAsiaTheme="majorEastAsia" w:cstheme="majorBidi"/>
+        </w:rPr>
+        <w:t>w_t</w:t>
+      </w:r>
+      <w:proofErr w:type="gramStart"/>
+      <w:r>
+        <w:rPr>
+          <w:rFonts w:eastAsiaTheme="majorEastAsia" w:cstheme="majorBidi"/>
+        </w:rPr>
+        <w:t>,i</w:t>
+      </w:r>
+      <w:proofErr w:type="spellEnd"/>
+      <w:proofErr w:type="gramEnd"/>
+      <w:r>
+        <w:rPr>
+          <w:rFonts w:eastAsiaTheme="majorEastAsia" w:cstheme="majorBidi"/>
+        </w:rPr>
+        <w:t xml:space="preserve"> = state of a node </w:t>
+      </w:r>
+      <w:proofErr w:type="spellStart"/>
+      <w:r>
+        <w:rPr>
+          <w:rFonts w:eastAsiaTheme="majorEastAsia" w:cstheme="majorBidi"/>
+        </w:rPr>
+        <w:t>i</w:t>
+      </w:r>
+      <w:proofErr w:type="spellEnd"/>
+      <w:r>
+        <w:rPr>
+          <w:rFonts w:eastAsiaTheme="majorEastAsia" w:cstheme="majorBidi"/>
+        </w:rPr>
+        <w:t xml:space="preserve"> at time t </w:t>
+      </w:r>
+    </w:p>
+    <w:p>
+      <w:pPr>
+        <w:ind w:left="-1080" w:right="-821"/>
+        <w:rPr>
+          <w:rFonts w:eastAsiaTheme="majorEastAsia" w:cstheme="majorBidi"/>
+          <w:strike/>
+        </w:rPr>
+      </w:pPr>
+      <w:r>
+        <w:rPr>
+          <w:rFonts w:eastAsiaTheme="majorEastAsia" w:cstheme="majorBidi"/>
+          <w:strike/>
+        </w:rPr>
+        <w:t>w</w:t>
+      </w:r>
+      <w:proofErr w:type="gramStart"/>
+      <w:r>
+        <w:rPr>
+          <w:rFonts w:eastAsiaTheme="majorEastAsia" w:cstheme="majorBidi"/>
+          <w:strike/>
+        </w:rPr>
+        <w:t>_{</w:t>
+      </w:r>
+      <w:proofErr w:type="gramEnd"/>
+      <w:r>
+        <w:rPr>
+          <w:rFonts w:eastAsiaTheme="majorEastAsia" w:cstheme="majorBidi"/>
+          <w:strike/>
+        </w:rPr>
+        <w:t>&lt;t },</w:t>
+      </w:r>
+      <w:proofErr w:type="spellStart"/>
+      <w:r>
+        <w:rPr>
+          <w:rFonts w:eastAsiaTheme="majorEastAsia" w:cstheme="majorBidi"/>
+          <w:strike/>
+        </w:rPr>
+        <w:t>i</w:t>
+      </w:r>
+      <w:proofErr w:type="spellEnd"/>
+      <w:r>
+        <w:rPr>
+          <w:rFonts w:eastAsiaTheme="majorEastAsia" w:cstheme="majorBidi"/>
+          <w:strike/>
+        </w:rPr>
+        <w:t xml:space="preserve"> = sum of the states of a node </w:t>
+      </w:r>
+      <w:proofErr w:type="spellStart"/>
+      <w:r>
+        <w:rPr>
+          <w:rFonts w:eastAsiaTheme="majorEastAsia" w:cstheme="majorBidi"/>
+          <w:strike/>
+        </w:rPr>
+        <w:t>i</w:t>
+      </w:r>
+      <w:proofErr w:type="spellEnd"/>
+      <w:r>
+        <w:rPr>
+          <w:rFonts w:eastAsiaTheme="majorEastAsia" w:cstheme="majorBidi"/>
+          <w:strike/>
+        </w:rPr>
+        <w:t xml:space="preserve"> for time&lt;t </w:t>
+      </w:r>
+    </w:p>
+    <w:p>
+      <w:pPr>
+        <w:ind w:left="-1080" w:right="-821"/>
+        <w:rPr>
+          <w:rFonts w:eastAsiaTheme="majorEastAsia" w:cstheme="majorBidi"/>
+        </w:rPr>
+      </w:pPr>
+      <w:r>
+        <w:rPr>
+          <w:rFonts w:eastAsiaTheme="majorEastAsia" w:cstheme="majorBidi"/>
+        </w:rPr>
+        <w:t>w</w:t>
+      </w:r>
+      <w:proofErr w:type="gramStart"/>
+      <w:r>
+        <w:rPr>
+          <w:rFonts w:eastAsiaTheme="majorEastAsia" w:cstheme="majorBidi"/>
+        </w:rPr>
+        <w:t>_{</w:t>
+      </w:r>
+      <w:proofErr w:type="gramEnd"/>
+      <w:r>
+        <w:rPr>
+          <w:rFonts w:eastAsiaTheme="majorEastAsia" w:cstheme="majorBidi"/>
+        </w:rPr>
+        <w:t>&lt;t },n = sum of the state of the neighbor nodes for a given node for time&lt;t</w:t>
+      </w:r>
+    </w:p>
+    <w:p>
+      <w:pPr>
+        <w:ind w:left="-1080" w:right="-821"/>
+        <w:rPr>
+          <w:rFonts w:eastAsiaTheme="majorEastAsia" w:cstheme="majorBidi"/>
+        </w:rPr>
+      </w:pPr>
+      <w:r>
+        <w:rPr>
+          <w:rFonts w:eastAsiaTheme="majorEastAsia" w:cstheme="majorBidi"/>
+        </w:rPr>
+        <w:t>w</w:t>
+      </w:r>
+      <w:proofErr w:type="gramStart"/>
+      <w:r>
+        <w:rPr>
+          <w:rFonts w:eastAsiaTheme="majorEastAsia" w:cstheme="majorBidi"/>
+        </w:rPr>
+        <w:t>_{</w:t>
+      </w:r>
+      <w:proofErr w:type="gramEnd"/>
+      <w:r>
+        <w:rPr>
+          <w:rFonts w:eastAsiaTheme="majorEastAsia" w:cstheme="majorBidi"/>
+        </w:rPr>
+        <w:t>&lt;t },a = sum of the state of the connected arcs for a given node for time&lt;t</w:t>
+      </w:r>
+    </w:p>
+    <w:p>
+      <w:pPr>
+        <w:ind w:left="-1080" w:right="-821"/>
+        <w:rPr>
+          <w:rFonts w:eastAsiaTheme="majorEastAsia" w:cstheme="majorBidi"/>
+        </w:rPr>
+      </w:pPr>
+      <w:r>
+        <w:rPr>
+          <w:rFonts w:eastAsiaTheme="majorEastAsia" w:cstheme="majorBidi"/>
+        </w:rPr>
+        <w:t>w</w:t>
+      </w:r>
+      <w:proofErr w:type="gramStart"/>
+      <w:r>
+        <w:rPr>
+          <w:rFonts w:eastAsiaTheme="majorEastAsia" w:cstheme="majorBidi"/>
+        </w:rPr>
+        <w:t>_{</w:t>
+      </w:r>
+      <w:proofErr w:type="gramEnd"/>
+      <w:r>
+        <w:rPr>
+          <w:rFonts w:eastAsiaTheme="majorEastAsia" w:cstheme="majorBidi"/>
+        </w:rPr>
+        <w:t>&lt;t },h = sum of the state of the nodes (in the same layer) with highest absolute demand or supply</w:t>
+      </w:r>
+      <w:r>
+        <w:rPr>
+          <w:rFonts w:eastAsiaTheme="majorEastAsia" w:cstheme="majorBidi"/>
+        </w:rPr>
+        <w:t xml:space="preserve"> </w:t>
+      </w:r>
+      <w:r>
+        <w:rPr>
+          <w:rFonts w:eastAsiaTheme="majorEastAsia" w:cstheme="majorBidi"/>
+        </w:rPr>
+        <w:t>for time&lt;t</w:t>
+      </w:r>
+    </w:p>
+    <w:p>
+      <w:pPr>
+        <w:ind w:left="-1080" w:right="-821"/>
+        <w:rPr>
+          <w:rFonts w:eastAsiaTheme="majorEastAsia" w:cstheme="majorBidi"/>
+        </w:rPr>
+      </w:pPr>
+      <w:r>
+        <w:rPr>
+          <w:rFonts w:eastAsiaTheme="majorEastAsia" w:cstheme="majorBidi"/>
+        </w:rPr>
+        <w:t>w</w:t>
+      </w:r>
+      <w:proofErr w:type="gramStart"/>
+      <w:r>
+        <w:rPr>
+          <w:rFonts w:eastAsiaTheme="majorEastAsia" w:cstheme="majorBidi"/>
+        </w:rPr>
+        <w:t>_{</w:t>
+      </w:r>
+      <w:proofErr w:type="gramEnd"/>
+      <w:r>
+        <w:rPr>
+          <w:rFonts w:eastAsiaTheme="majorEastAsia" w:cstheme="majorBidi"/>
+        </w:rPr>
+        <w:t>&lt;t },c = sum of the state of all nodes (in the same layer) for time&lt;t</w:t>
+      </w:r>
+    </w:p>
+    <w:p>
+      <w:pPr>
+        <w:ind w:left="-1080" w:right="-821"/>
+        <w:rPr>
+          <w:rFonts w:eastAsiaTheme="majorEastAsia" w:cstheme="majorBidi"/>
+        </w:rPr>
+      </w:pPr>
+      <w:r>
+        <w:rPr>
+          <w:rFonts w:eastAsiaTheme="majorEastAsia" w:cstheme="majorBidi"/>
+        </w:rPr>
+        <w:t>w</w:t>
+      </w:r>
+      <w:proofErr w:type="gramStart"/>
+      <w:r>
+        <w:rPr>
+          <w:rFonts w:eastAsiaTheme="majorEastAsia" w:cstheme="majorBidi"/>
+        </w:rPr>
+        <w:t>_{</w:t>
+      </w:r>
+      <w:proofErr w:type="gramEnd"/>
+      <w:r>
+        <w:rPr>
+          <w:rFonts w:eastAsiaTheme="majorEastAsia" w:cstheme="majorBidi"/>
+        </w:rPr>
+        <w:t>&lt;t },d = sum of the state of the dependee nodes for a given node for time&lt;t</w:t>
+      </w:r>
+    </w:p>
+    <w:p>
+      <w:pPr>
+        <w:ind w:left="-1080" w:right="-821"/>
+        <w:rPr>
+          <w:rFonts w:eastAsiaTheme="majorEastAsia" w:cstheme="majorBidi"/>
+        </w:rPr>
+      </w:pPr>
+      <w:proofErr w:type="spellStart"/>
+      <w:r>
+        <w:rPr>
+          <w:rFonts w:eastAsiaTheme="majorEastAsia" w:cstheme="majorBidi"/>
+        </w:rPr>
+        <w:t>y_t</w:t>
+      </w:r>
+      <w:proofErr w:type="gramStart"/>
+      <w:r>
+        <w:rPr>
+          <w:rFonts w:eastAsiaTheme="majorEastAsia" w:cstheme="majorBidi"/>
+        </w:rPr>
+        <w:t>,i</w:t>
+      </w:r>
+      <w:proofErr w:type="spellEnd"/>
+      <w:proofErr w:type="gramEnd"/>
+      <w:r>
+        <w:rPr>
+          <w:rFonts w:eastAsiaTheme="majorEastAsia" w:cstheme="majorBidi"/>
+        </w:rPr>
+        <w:t xml:space="preserve"> = state of an arc </w:t>
+      </w:r>
+      <w:proofErr w:type="spellStart"/>
+      <w:r>
+        <w:rPr>
+          <w:rFonts w:eastAsiaTheme="majorEastAsia" w:cstheme="majorBidi"/>
+        </w:rPr>
+        <w:t>i</w:t>
+      </w:r>
+      <w:proofErr w:type="spellEnd"/>
+      <w:r>
+        <w:rPr>
+          <w:rFonts w:eastAsiaTheme="majorEastAsia" w:cstheme="majorBidi"/>
+        </w:rPr>
+        <w:t xml:space="preserve"> at time t </w:t>
+      </w:r>
+    </w:p>
+    <w:p>
+      <w:pPr>
+        <w:ind w:left="-1080" w:right="-821"/>
+        <w:rPr>
+          <w:rFonts w:eastAsiaTheme="majorEastAsia" w:cstheme="majorBidi"/>
+          <w:strike/>
+        </w:rPr>
+      </w:pPr>
+      <w:r>
+        <w:rPr>
+          <w:rFonts w:eastAsiaTheme="majorEastAsia" w:cstheme="majorBidi"/>
+          <w:strike/>
+        </w:rPr>
+        <w:t>y</w:t>
+      </w:r>
+      <w:proofErr w:type="gramStart"/>
+      <w:r>
+        <w:rPr>
+          <w:rFonts w:eastAsiaTheme="majorEastAsia" w:cstheme="majorBidi"/>
+          <w:strike/>
+        </w:rPr>
+        <w:t>_{</w:t>
+      </w:r>
+      <w:proofErr w:type="gramEnd"/>
+      <w:r>
+        <w:rPr>
+          <w:rFonts w:eastAsiaTheme="majorEastAsia" w:cstheme="majorBidi"/>
+          <w:strike/>
+        </w:rPr>
+        <w:t>&lt;t},</w:t>
+      </w:r>
+      <w:proofErr w:type="spellStart"/>
+      <w:r>
+        <w:rPr>
+          <w:rFonts w:eastAsiaTheme="majorEastAsia" w:cstheme="majorBidi"/>
+          <w:strike/>
+        </w:rPr>
+        <w:t>i</w:t>
+      </w:r>
+      <w:proofErr w:type="spellEnd"/>
+      <w:r>
+        <w:rPr>
+          <w:rFonts w:eastAsiaTheme="majorEastAsia" w:cstheme="majorBidi"/>
+          <w:strike/>
+        </w:rPr>
+        <w:t xml:space="preserve"> = state of an arc </w:t>
+      </w:r>
+      <w:proofErr w:type="spellStart"/>
+      <w:r>
+        <w:rPr>
+          <w:rFonts w:eastAsiaTheme="majorEastAsia" w:cstheme="majorBidi"/>
+          <w:strike/>
+        </w:rPr>
+        <w:t>i</w:t>
+      </w:r>
+      <w:proofErr w:type="spellEnd"/>
+      <w:r>
+        <w:rPr>
+          <w:rFonts w:eastAsiaTheme="majorEastAsia" w:cstheme="majorBidi"/>
+          <w:strike/>
+        </w:rPr>
+        <w:t xml:space="preserve"> </w:t>
+      </w:r>
+      <w:r>
+        <w:rPr>
+          <w:rFonts w:eastAsiaTheme="majorEastAsia" w:cstheme="majorBidi"/>
+          <w:strike/>
+        </w:rPr>
+        <w:t>for</w:t>
+      </w:r>
+      <w:r>
+        <w:rPr>
+          <w:rFonts w:eastAsiaTheme="majorEastAsia" w:cstheme="majorBidi"/>
+          <w:strike/>
+        </w:rPr>
+        <w:t xml:space="preserve"> time</w:t>
+      </w:r>
+      <w:r>
+        <w:rPr>
+          <w:rFonts w:eastAsiaTheme="majorEastAsia" w:cstheme="majorBidi"/>
+          <w:strike/>
+        </w:rPr>
+        <w:t>&lt;t</w:t>
+      </w:r>
+    </w:p>
+    <w:p>
+      <w:pPr>
+        <w:ind w:left="-1080" w:right="-821"/>
+        <w:rPr>
+          <w:rFonts w:eastAsiaTheme="majorEastAsia" w:cstheme="majorBidi"/>
+        </w:rPr>
+      </w:pPr>
+      <w:r>
+        <w:rPr>
+          <w:rFonts w:eastAsiaTheme="majorEastAsia" w:cstheme="majorBidi"/>
+        </w:rPr>
+        <w:t>y</w:t>
+      </w:r>
+      <w:proofErr w:type="gramStart"/>
+      <w:r>
+        <w:rPr>
+          <w:rFonts w:eastAsiaTheme="majorEastAsia" w:cstheme="majorBidi"/>
+        </w:rPr>
+        <w:t>_{</w:t>
+      </w:r>
+      <w:proofErr w:type="gramEnd"/>
+      <w:r>
+        <w:rPr>
+          <w:rFonts w:eastAsiaTheme="majorEastAsia" w:cstheme="majorBidi"/>
+        </w:rPr>
+        <w:t>&lt;t</w:t>
+      </w:r>
+      <w:r>
+        <w:rPr>
+          <w:rFonts w:eastAsiaTheme="majorEastAsia" w:cstheme="majorBidi"/>
+        </w:rPr>
+        <w:t xml:space="preserve">},n = sum of the state of the connected nodes for a given arc at </w:t>
+      </w:r>
+      <w:r>
+        <w:rPr>
+          <w:rFonts w:eastAsiaTheme="majorEastAsia" w:cstheme="majorBidi"/>
+        </w:rPr>
+        <w:t xml:space="preserve">for </w:t>
+      </w:r>
+      <w:r>
+        <w:rPr>
+          <w:rFonts w:eastAsiaTheme="majorEastAsia" w:cstheme="majorBidi"/>
+        </w:rPr>
+        <w:t>time</w:t>
+      </w:r>
+      <w:r>
+        <w:rPr>
+          <w:rFonts w:eastAsiaTheme="majorEastAsia" w:cstheme="majorBidi"/>
+        </w:rPr>
+        <w:t>&lt;t</w:t>
+      </w:r>
+    </w:p>
+    <w:p>
+      <w:pPr>
+        <w:ind w:left="-1080" w:right="-821"/>
+        <w:rPr>
+          <w:rFonts w:eastAsiaTheme="majorEastAsia" w:cstheme="majorBidi"/>
+        </w:rPr>
+      </w:pPr>
+      <w:r>
+        <w:rPr>
+          <w:rFonts w:eastAsiaTheme="majorEastAsia" w:cstheme="majorBidi"/>
+        </w:rPr>
+        <w:t>y</w:t>
+      </w:r>
+      <w:proofErr w:type="gramStart"/>
+      <w:r>
+        <w:rPr>
+          <w:rFonts w:eastAsiaTheme="majorEastAsia" w:cstheme="majorBidi"/>
+        </w:rPr>
+        <w:t>_{</w:t>
+      </w:r>
+      <w:proofErr w:type="gramEnd"/>
+      <w:r>
+        <w:rPr>
+          <w:rFonts w:eastAsiaTheme="majorEastAsia" w:cstheme="majorBidi"/>
+        </w:rPr>
+        <w:t>&lt;t },c = sum of the state of all arcs (in the same layer) for time&lt;t</w:t>
+      </w:r>
+    </w:p>
+    <w:p>
+      <w:pPr>
+        <w:ind w:left="-1080" w:right="-821"/>
+        <w:rPr>
+          <w:rFonts w:eastAsiaTheme="majorEastAsia" w:cstheme="majorBidi"/>
+          <w:color w:val="FF0000"/>
+        </w:rPr>
+      </w:pPr>
+      <w:r>
+        <w:rPr>
+          <w:rFonts w:eastAsiaTheme="majorEastAsia" w:cstheme="majorBidi"/>
+          <w:color w:val="FF0000"/>
+        </w:rPr>
+        <w:t>This model is</w:t>
+      </w:r>
+      <w:r>
+        <w:rPr>
+          <w:rFonts w:eastAsiaTheme="majorEastAsia" w:cstheme="majorBidi"/>
+          <w:color w:val="FF0000"/>
+        </w:rPr>
+        <w:t xml:space="preserve"> trained for each node</w:t>
+      </w:r>
+      <w:r>
+        <w:rPr>
+          <w:rFonts w:eastAsiaTheme="majorEastAsia" w:cstheme="majorBidi"/>
+          <w:color w:val="FF0000"/>
+        </w:rPr>
+        <w:t xml:space="preserve"> over data points except when </w:t>
+      </w:r>
+      <w:proofErr w:type="spellStart"/>
+      <w:r>
+        <w:rPr>
+          <w:rFonts w:eastAsiaTheme="majorEastAsia" w:cstheme="majorBidi"/>
+          <w:color w:val="FF0000"/>
+        </w:rPr>
+        <w:t>w_t_i</w:t>
+      </w:r>
+      <w:proofErr w:type="spellEnd"/>
+      <w:r>
+        <w:rPr>
+          <w:rFonts w:eastAsiaTheme="majorEastAsia" w:cstheme="majorBidi"/>
+          <w:color w:val="FF0000"/>
+        </w:rPr>
+        <w:t>=1 and w_t_1_i=1</w:t>
+      </w:r>
+      <w:r>
+        <w:rPr>
+          <w:rFonts w:eastAsiaTheme="majorEastAsia" w:cstheme="majorBidi"/>
+          <w:color w:val="FF0000"/>
+        </w:rPr>
+        <w:t xml:space="preserve"> (the same for arcs)</w:t>
+      </w:r>
+      <w:bookmarkStart w:id="0" w:name="_GoBack"/>
+      <w:bookmarkEnd w:id="0"/>
+      <w:r>
+        <w:rPr>
+          <w:rFonts w:eastAsiaTheme="majorEastAsia" w:cstheme="majorBidi"/>
+          <w:color w:val="FF0000"/>
+        </w:rPr>
+        <w:t>.</w:t>
+      </w:r>
+    </w:p>
+    <w:p>
+      <w:pPr>
+        <w:pStyle w:val="Heading2"/>
+        <w:ind w:left="-1080" w:right="-821"/>
+      </w:pPr>
+      <w:r>
+        <w:t>Results</w:t>
+      </w:r>
+    </w:p>
+    <w:p>
+      <w:pPr>
+        <w:ind w:left="-1080" w:right="-821"/>
+      </w:pPr>
+      <w:r>
+        <w:t>Improves upon previous models but still not an acceptable fit</w:t>
+      </w:r>
     </w:p>
     <w:p>
       <w:pPr>

</xml_diff>

<commit_message>
Model 11 seems to be acceptable
- Model 11 was tested for the cases 1) only global costs, 2) globaal and local costs, and 3) only local costs. 1 and 2 have almost the same performance which is better than 2's. So, 1, which has fewer variables is chosen.
- flow.py was changes so flow results are calculated in a new function and also results for each layer are returned.
- Links from nodes 41, 42, and 43 in power net was added to the network
- STAR_utiles was changes to be more modular
</commit_message>
<xml_diff>
--- a/STAR_model/Report.docx
+++ b/STAR_model/Report.docx
@@ -11137,10 +11137,7 @@
       </w:pPr>
       <w:r>
         <w:lastRenderedPageBreak/>
-        <w:t xml:space="preserve">Model </w:t>
-      </w:r>
-      <w:r>
-        <w:t>10</w:t>
+        <w:t>Model 10</w:t>
       </w:r>
     </w:p>
     <w:p>
@@ -11909,13 +11906,7 @@
                         <w:rPr>
                           <w:rFonts w:ascii="Cambria Math" w:hAnsi="Cambria Math"/>
                         </w:rPr>
-                        <m:t xml:space="preserve">&lt;t, </m:t>
-                      </m:r>
-                      <m:r>
-                        <w:rPr>
-                          <w:rFonts w:ascii="Cambria Math" w:hAnsi="Cambria Math"/>
-                        </w:rPr>
-                        <m:t>c</m:t>
+                        <m:t>&lt;t, c</m:t>
                       </m:r>
                     </m:sub>
                   </m:sSub>
@@ -12494,25 +12485,7 @@
         <w:rPr>
           <w:rFonts w:eastAsiaTheme="majorEastAsia" w:cstheme="majorBidi"/>
         </w:rPr>
-        <w:t xml:space="preserve">},n = sum of the state of the connected nodes for a given arc at </w:t>
-      </w:r>
-      <w:r>
-        <w:rPr>
-          <w:rFonts w:eastAsiaTheme="majorEastAsia" w:cstheme="majorBidi"/>
-        </w:rPr>
-        <w:t xml:space="preserve">for </w:t>
-      </w:r>
-      <w:r>
-        <w:rPr>
-          <w:rFonts w:eastAsiaTheme="majorEastAsia" w:cstheme="majorBidi"/>
-        </w:rPr>
-        <w:t>time</w:t>
-      </w:r>
-      <w:r>
-        <w:rPr>
-          <w:rFonts w:eastAsiaTheme="majorEastAsia" w:cstheme="majorBidi"/>
-        </w:rPr>
-        <w:t>&lt;t</w:t>
+        <w:t>},n = sum of the state of the connected nodes for a given arc at for time&lt;t</w:t>
       </w:r>
     </w:p>
     <w:p>
@@ -12586,6 +12559,1220 @@
           <w:rFonts w:eastAsiaTheme="majorEastAsia" w:cstheme="majorBidi"/>
           <w:color w:val="FF0000"/>
         </w:rPr>
+        <w:t>=1 and w_t_1_i=1 (the same for arcs)</w:t>
+      </w:r>
+      <w:r>
+        <w:rPr>
+          <w:rFonts w:eastAsiaTheme="majorEastAsia" w:cstheme="majorBidi"/>
+          <w:color w:val="FF0000"/>
+        </w:rPr>
+        <w:t>.</w:t>
+      </w:r>
+    </w:p>
+    <w:p>
+      <w:pPr>
+        <w:pStyle w:val="Heading2"/>
+        <w:ind w:left="-1080" w:right="-821"/>
+      </w:pPr>
+      <w:r>
+        <w:t>Results</w:t>
+      </w:r>
+    </w:p>
+    <w:p>
+      <w:pPr>
+        <w:ind w:left="-1080" w:right="-821"/>
+      </w:pPr>
+      <w:r>
+        <w:t>Improves upon previous models but still not an acceptable fit</w:t>
+      </w:r>
+    </w:p>
+    <w:p>
+      <w:pPr>
+        <w:ind w:left="-1080" w:right="-821"/>
+      </w:pPr>
+    </w:p>
+    <w:p>
+      <w:pPr>
+        <w:ind w:left="-1080" w:right="-821"/>
+      </w:pPr>
+      <w:r>
+        <w:t xml:space="preserve"> </w:t>
+      </w:r>
+    </w:p>
+    <w:p>
+      <w:pPr>
+        <w:ind w:left="-1080" w:right="-821"/>
+      </w:pPr>
+    </w:p>
+    <w:p>
+      <w:pPr>
+        <w:ind w:left="-1080" w:right="-821"/>
+      </w:pPr>
+    </w:p>
+    <w:p>
+      <w:r>
+        <w:br w:type="page"/>
+      </w:r>
+    </w:p>
+    <w:p>
+      <w:pPr>
+        <w:pStyle w:val="Heading1"/>
+        <w:ind w:left="-1080" w:right="-821"/>
+      </w:pPr>
+      <w:r>
+        <w:lastRenderedPageBreak/>
+        <w:t>Model 11</w:t>
+      </w:r>
+    </w:p>
+    <w:p>
+      <w:pPr>
+        <w:pStyle w:val="Heading2"/>
+        <w:ind w:left="-1080" w:right="-821"/>
+      </w:pPr>
+      <w:r>
+        <w:t>Model form</w:t>
+      </w:r>
+    </w:p>
+    <w:p>
+      <w:pPr>
+        <w:ind w:left="-1080" w:right="-821"/>
+        <w:rPr>
+          <w:rFonts w:eastAsiaTheme="majorEastAsia" w:cstheme="majorBidi"/>
+        </w:rPr>
+      </w:pPr>
+      <m:oMathPara>
+        <m:oMath>
+          <m:sSub>
+            <m:sSubPr>
+              <m:ctrlPr>
+                <w:rPr>
+                  <w:rFonts w:ascii="Cambria Math" w:hAnsi="Cambria Math"/>
+                  <w:i/>
+                </w:rPr>
+              </m:ctrlPr>
+            </m:sSubPr>
+            <m:e>
+              <m:r>
+                <w:rPr>
+                  <w:rFonts w:ascii="Cambria Math" w:hAnsi="Cambria Math"/>
+                </w:rPr>
+                <m:t>w</m:t>
+              </m:r>
+            </m:e>
+            <m:sub>
+              <m:r>
+                <w:rPr>
+                  <w:rFonts w:ascii="Cambria Math" w:hAnsi="Cambria Math"/>
+                </w:rPr>
+                <m:t>t,i</m:t>
+              </m:r>
+            </m:sub>
+          </m:sSub>
+          <m:r>
+            <w:rPr>
+              <w:rFonts w:ascii="Cambria Math" w:hAnsi="Cambria Math"/>
+            </w:rPr>
+            <m:t>=Bernulli</m:t>
+          </m:r>
+          <m:d>
+            <m:dPr>
+              <m:ctrlPr>
+                <w:rPr>
+                  <w:rFonts w:ascii="Cambria Math" w:hAnsi="Cambria Math"/>
+                  <w:i/>
+                </w:rPr>
+              </m:ctrlPr>
+            </m:dPr>
+            <m:e>
+              <m:sSub>
+                <m:sSubPr>
+                  <m:ctrlPr>
+                    <w:rPr>
+                      <w:rFonts w:ascii="Cambria Math" w:hAnsi="Cambria Math"/>
+                      <w:i/>
+                    </w:rPr>
+                  </m:ctrlPr>
+                </m:sSubPr>
+                <m:e>
+                  <m:r>
+                    <w:rPr>
+                      <w:rFonts w:ascii="Cambria Math" w:hAnsi="Cambria Math"/>
+                    </w:rPr>
+                    <m:t>p</m:t>
+                  </m:r>
+                </m:e>
+                <m:sub>
+                  <m:r>
+                    <w:rPr>
+                      <w:rFonts w:ascii="Cambria Math" w:hAnsi="Cambria Math"/>
+                    </w:rPr>
+                    <m:t>i</m:t>
+                  </m:r>
+                </m:sub>
+              </m:sSub>
+              <m:r>
+                <w:rPr>
+                  <w:rFonts w:ascii="Cambria Math" w:hAnsi="Cambria Math"/>
+                </w:rPr>
+                <m:t>=logistic</m:t>
+              </m:r>
+              <m:d>
+                <m:dPr>
+                  <m:ctrlPr>
+                    <w:rPr>
+                      <w:rFonts w:ascii="Cambria Math" w:hAnsi="Cambria Math"/>
+                      <w:i/>
+                    </w:rPr>
+                  </m:ctrlPr>
+                </m:dPr>
+                <m:e>
+                  <m:eqArr>
+                    <m:eqArrPr>
+                      <m:ctrlPr>
+                        <w:rPr>
+                          <w:rFonts w:ascii="Cambria Math" w:hAnsi="Cambria Math"/>
+                          <w:i/>
+                        </w:rPr>
+                      </m:ctrlPr>
+                    </m:eqArrPr>
+                    <m:e>
+                      <m:sSub>
+                        <m:sSubPr>
+                          <m:ctrlPr>
+                            <w:rPr>
+                              <w:rFonts w:ascii="Cambria Math" w:hAnsi="Cambria Math"/>
+                              <w:i/>
+                            </w:rPr>
+                          </m:ctrlPr>
+                        </m:sSubPr>
+                        <m:e>
+                          <m:sSub>
+                            <m:sSubPr>
+                              <m:ctrlPr>
+                                <w:rPr>
+                                  <w:rFonts w:ascii="Cambria Math" w:hAnsi="Cambria Math"/>
+                                  <w:i/>
+                                </w:rPr>
+                              </m:ctrlPr>
+                            </m:sSubPr>
+                            <m:e>
+                              <m:r>
+                                <w:rPr>
+                                  <w:rFonts w:ascii="Cambria Math" w:hAnsi="Cambria Math"/>
+                                </w:rPr>
+                                <m:t>β</m:t>
+                              </m:r>
+                            </m:e>
+                            <m:sub>
+                              <m:r>
+                                <w:rPr>
+                                  <w:rFonts w:ascii="Cambria Math" w:hAnsi="Cambria Math"/>
+                                </w:rPr>
+                                <m:t>0</m:t>
+                              </m:r>
+                            </m:sub>
+                          </m:sSub>
+                          <m:sSub>
+                            <m:sSubPr>
+                              <m:ctrlPr>
+                                <w:rPr>
+                                  <w:rFonts w:ascii="Cambria Math" w:hAnsi="Cambria Math"/>
+                                  <w:i/>
+                                </w:rPr>
+                              </m:ctrlPr>
+                            </m:sSubPr>
+                            <m:e>
+                              <m:r>
+                                <w:rPr>
+                                  <w:rFonts w:ascii="Cambria Math" w:hAnsi="Cambria Math"/>
+                                </w:rPr>
+                                <m:t>+</m:t>
+                              </m:r>
+                              <m:sSub>
+                                <m:sSubPr>
+                                  <m:ctrlPr>
+                                    <w:rPr>
+                                      <w:rFonts w:ascii="Cambria Math" w:hAnsi="Cambria Math"/>
+                                      <w:i/>
+                                    </w:rPr>
+                                  </m:ctrlPr>
+                                </m:sSubPr>
+                                <m:e>
+                                  <m:r>
+                                    <w:rPr>
+                                      <w:rFonts w:ascii="Cambria Math" w:hAnsi="Cambria Math"/>
+                                    </w:rPr>
+                                    <m:t>β</m:t>
+                                  </m:r>
+                                </m:e>
+                                <m:sub>
+                                  <m:r>
+                                    <w:rPr>
+                                      <w:rFonts w:ascii="Cambria Math" w:hAnsi="Cambria Math"/>
+                                    </w:rPr>
+                                    <m:t>1</m:t>
+                                  </m:r>
+                                </m:sub>
+                              </m:sSub>
+                              <m:r>
+                                <w:rPr>
+                                  <w:rFonts w:ascii="Cambria Math" w:hAnsi="Cambria Math"/>
+                                </w:rPr>
+                                <m:t>×w</m:t>
+                              </m:r>
+                            </m:e>
+                            <m:sub>
+                              <m:r>
+                                <w:rPr>
+                                  <w:rFonts w:ascii="Cambria Math" w:hAnsi="Cambria Math"/>
+                                </w:rPr>
+                                <m:t>t-1,i</m:t>
+                              </m:r>
+                            </m:sub>
+                          </m:sSub>
+                          <m:r>
+                            <w:rPr>
+                              <w:rFonts w:ascii="Cambria Math" w:hAnsi="Cambria Math"/>
+                            </w:rPr>
+                            <m:t>+</m:t>
+                          </m:r>
+                          <m:sSub>
+                            <m:sSubPr>
+                              <m:ctrlPr>
+                                <w:rPr>
+                                  <w:rFonts w:ascii="Cambria Math" w:hAnsi="Cambria Math"/>
+                                  <w:i/>
+                                </w:rPr>
+                              </m:ctrlPr>
+                            </m:sSubPr>
+                            <m:e>
+                              <m:r>
+                                <w:rPr>
+                                  <w:rFonts w:ascii="Cambria Math" w:hAnsi="Cambria Math"/>
+                                </w:rPr>
+                                <m:t>β</m:t>
+                              </m:r>
+                            </m:e>
+                            <m:sub>
+                              <m:r>
+                                <w:rPr>
+                                  <w:rFonts w:ascii="Cambria Math" w:hAnsi="Cambria Math"/>
+                                </w:rPr>
+                                <m:t>2</m:t>
+                              </m:r>
+                            </m:sub>
+                          </m:sSub>
+                          <m:r>
+                            <w:rPr>
+                              <w:rFonts w:ascii="Cambria Math" w:hAnsi="Cambria Math"/>
+                            </w:rPr>
+                            <m:t>×w</m:t>
+                          </m:r>
+                        </m:e>
+                        <m:sub>
+                          <m:r>
+                            <w:rPr>
+                              <w:rFonts w:ascii="Cambria Math" w:hAnsi="Cambria Math"/>
+                            </w:rPr>
+                            <m:t>t-1, n</m:t>
+                          </m:r>
+                        </m:sub>
+                      </m:sSub>
+                      <m:sSub>
+                        <m:sSubPr>
+                          <m:ctrlPr>
+                            <w:rPr>
+                              <w:rFonts w:ascii="Cambria Math" w:hAnsi="Cambria Math"/>
+                              <w:i/>
+                            </w:rPr>
+                          </m:ctrlPr>
+                        </m:sSubPr>
+                        <m:e>
+                          <m:r>
+                            <w:rPr>
+                              <w:rFonts w:ascii="Cambria Math" w:hAnsi="Cambria Math"/>
+                            </w:rPr>
+                            <m:t>+</m:t>
+                          </m:r>
+                          <m:sSub>
+                            <m:sSubPr>
+                              <m:ctrlPr>
+                                <w:rPr>
+                                  <w:rFonts w:ascii="Cambria Math" w:hAnsi="Cambria Math"/>
+                                  <w:i/>
+                                </w:rPr>
+                              </m:ctrlPr>
+                            </m:sSubPr>
+                            <m:e>
+                              <m:r>
+                                <w:rPr>
+                                  <w:rFonts w:ascii="Cambria Math" w:hAnsi="Cambria Math"/>
+                                </w:rPr>
+                                <m:t>β</m:t>
+                              </m:r>
+                            </m:e>
+                            <m:sub>
+                              <m:r>
+                                <w:rPr>
+                                  <w:rFonts w:ascii="Cambria Math" w:hAnsi="Cambria Math"/>
+                                </w:rPr>
+                                <m:t>3</m:t>
+                              </m:r>
+                            </m:sub>
+                          </m:sSub>
+                          <m:r>
+                            <w:rPr>
+                              <w:rFonts w:ascii="Cambria Math" w:hAnsi="Cambria Math"/>
+                            </w:rPr>
+                            <m:t>×w</m:t>
+                          </m:r>
+                        </m:e>
+                        <m:sub>
+                          <m:r>
+                            <w:rPr>
+                              <w:rFonts w:ascii="Cambria Math" w:hAnsi="Cambria Math"/>
+                            </w:rPr>
+                            <m:t>t-1, a</m:t>
+                          </m:r>
+                        </m:sub>
+                      </m:sSub>
+                    </m:e>
+                    <m:e>
+                      <m:sSub>
+                        <m:sSubPr>
+                          <m:ctrlPr>
+                            <w:rPr>
+                              <w:rFonts w:ascii="Cambria Math" w:hAnsi="Cambria Math"/>
+                              <w:i/>
+                            </w:rPr>
+                          </m:ctrlPr>
+                        </m:sSubPr>
+                        <m:e>
+                          <m:r>
+                            <w:rPr>
+                              <w:rFonts w:ascii="Cambria Math" w:hAnsi="Cambria Math"/>
+                            </w:rPr>
+                            <m:t>+</m:t>
+                          </m:r>
+                          <m:sSub>
+                            <m:sSubPr>
+                              <m:ctrlPr>
+                                <w:rPr>
+                                  <w:rFonts w:ascii="Cambria Math" w:hAnsi="Cambria Math"/>
+                                  <w:i/>
+                                </w:rPr>
+                              </m:ctrlPr>
+                            </m:sSubPr>
+                            <m:e>
+                              <m:r>
+                                <w:rPr>
+                                  <w:rFonts w:ascii="Cambria Math" w:hAnsi="Cambria Math"/>
+                                </w:rPr>
+                                <m:t>β</m:t>
+                              </m:r>
+                            </m:e>
+                            <m:sub>
+                              <m:r>
+                                <w:rPr>
+                                  <w:rFonts w:ascii="Cambria Math" w:hAnsi="Cambria Math"/>
+                                </w:rPr>
+                                <m:t>4</m:t>
+                              </m:r>
+                            </m:sub>
+                          </m:sSub>
+                          <m:r>
+                            <w:rPr>
+                              <w:rFonts w:ascii="Cambria Math" w:hAnsi="Cambria Math"/>
+                            </w:rPr>
+                            <m:t>×w</m:t>
+                          </m:r>
+                        </m:e>
+                        <m:sub>
+                          <m:r>
+                            <w:rPr>
+                              <w:rFonts w:ascii="Cambria Math" w:hAnsi="Cambria Math"/>
+                            </w:rPr>
+                            <m:t>t-1, c</m:t>
+                          </m:r>
+                        </m:sub>
+                      </m:sSub>
+                      <m:sSub>
+                        <m:sSubPr>
+                          <m:ctrlPr>
+                            <w:rPr>
+                              <w:rFonts w:ascii="Cambria Math" w:hAnsi="Cambria Math"/>
+                              <w:i/>
+                            </w:rPr>
+                          </m:ctrlPr>
+                        </m:sSubPr>
+                        <m:e>
+                          <m:r>
+                            <w:rPr>
+                              <w:rFonts w:ascii="Cambria Math" w:hAnsi="Cambria Math"/>
+                            </w:rPr>
+                            <m:t>+</m:t>
+                          </m:r>
+                          <m:sSub>
+                            <m:sSubPr>
+                              <m:ctrlPr>
+                                <w:rPr>
+                                  <w:rFonts w:ascii="Cambria Math" w:hAnsi="Cambria Math"/>
+                                  <w:i/>
+                                </w:rPr>
+                              </m:ctrlPr>
+                            </m:sSubPr>
+                            <m:e>
+                              <m:r>
+                                <w:rPr>
+                                  <w:rFonts w:ascii="Cambria Math" w:hAnsi="Cambria Math"/>
+                                </w:rPr>
+                                <m:t>β</m:t>
+                              </m:r>
+                            </m:e>
+                            <m:sub>
+                              <m:r>
+                                <w:rPr>
+                                  <w:rFonts w:ascii="Cambria Math" w:hAnsi="Cambria Math"/>
+                                </w:rPr>
+                                <m:t>5</m:t>
+                              </m:r>
+                            </m:sub>
+                          </m:sSub>
+                          <m:r>
+                            <w:rPr>
+                              <w:rFonts w:ascii="Cambria Math" w:hAnsi="Cambria Math"/>
+                            </w:rPr>
+                            <m:t>×w</m:t>
+                          </m:r>
+                        </m:e>
+                        <m:sub>
+                          <m:r>
+                            <w:rPr>
+                              <w:rFonts w:ascii="Cambria Math" w:hAnsi="Cambria Math"/>
+                            </w:rPr>
+                            <m:t>t-1,d</m:t>
+                          </m:r>
+                        </m:sub>
+                      </m:sSub>
+                      <m:sSub>
+                        <m:sSubPr>
+                          <m:ctrlPr>
+                            <w:rPr>
+                              <w:rFonts w:ascii="Cambria Math" w:hAnsi="Cambria Math"/>
+                              <w:i/>
+                            </w:rPr>
+                          </m:ctrlPr>
+                        </m:sSubPr>
+                        <m:e>
+                          <m:r>
+                            <w:rPr>
+                              <w:rFonts w:ascii="Cambria Math" w:hAnsi="Cambria Math"/>
+                            </w:rPr>
+                            <m:t>+</m:t>
+                          </m:r>
+                          <m:sSub>
+                            <m:sSubPr>
+                              <m:ctrlPr>
+                                <w:rPr>
+                                  <w:rFonts w:ascii="Cambria Math" w:hAnsi="Cambria Math"/>
+                                  <w:i/>
+                                </w:rPr>
+                              </m:ctrlPr>
+                            </m:sSubPr>
+                            <m:e>
+                              <m:r>
+                                <w:rPr>
+                                  <w:rFonts w:ascii="Cambria Math" w:hAnsi="Cambria Math"/>
+                                </w:rPr>
+                                <m:t>β</m:t>
+                              </m:r>
+                            </m:e>
+                            <m:sub>
+                              <m:r>
+                                <w:rPr>
+                                  <w:rFonts w:ascii="Cambria Math" w:hAnsi="Cambria Math"/>
+                                </w:rPr>
+                                <m:t>6</m:t>
+                              </m:r>
+                            </m:sub>
+                          </m:sSub>
+                          <m:r>
+                            <w:rPr>
+                              <w:rFonts w:ascii="Cambria Math" w:hAnsi="Cambria Math"/>
+                            </w:rPr>
+                            <m:t>×c</m:t>
+                          </m:r>
+                        </m:e>
+                        <m:sub>
+                          <m:r>
+                            <w:rPr>
+                              <w:rFonts w:ascii="Cambria Math" w:hAnsi="Cambria Math"/>
+                            </w:rPr>
+                            <m:t>t-1,n</m:t>
+                          </m:r>
+                        </m:sub>
+                      </m:sSub>
+                      <m:ctrlPr>
+                        <w:rPr>
+                          <w:rFonts w:ascii="Cambria Math" w:eastAsia="Cambria Math" w:hAnsi="Cambria Math" w:cs="Cambria Math"/>
+                          <w:i/>
+                        </w:rPr>
+                      </m:ctrlPr>
+                    </m:e>
+                    <m:e>
+                      <m:sSub>
+                        <m:sSubPr>
+                          <m:ctrlPr>
+                            <w:rPr>
+                              <w:rFonts w:ascii="Cambria Math" w:hAnsi="Cambria Math"/>
+                              <w:i/>
+                            </w:rPr>
+                          </m:ctrlPr>
+                        </m:sSubPr>
+                        <m:e>
+                          <m:r>
+                            <w:rPr>
+                              <w:rFonts w:ascii="Cambria Math" w:hAnsi="Cambria Math"/>
+                            </w:rPr>
+                            <m:t>+</m:t>
+                          </m:r>
+                          <m:sSub>
+                            <m:sSubPr>
+                              <m:ctrlPr>
+                                <w:rPr>
+                                  <w:rFonts w:ascii="Cambria Math" w:hAnsi="Cambria Math"/>
+                                  <w:i/>
+                                </w:rPr>
+                              </m:ctrlPr>
+                            </m:sSubPr>
+                            <m:e>
+                              <m:r>
+                                <w:rPr>
+                                  <w:rFonts w:ascii="Cambria Math" w:hAnsi="Cambria Math"/>
+                                </w:rPr>
+                                <m:t>β</m:t>
+                              </m:r>
+                            </m:e>
+                            <m:sub>
+                              <m:r>
+                                <w:rPr>
+                                  <w:rFonts w:ascii="Cambria Math" w:hAnsi="Cambria Math"/>
+                                </w:rPr>
+                                <m:t>7</m:t>
+                              </m:r>
+                            </m:sub>
+                          </m:sSub>
+                          <m:r>
+                            <w:rPr>
+                              <w:rFonts w:ascii="Cambria Math" w:hAnsi="Cambria Math"/>
+                            </w:rPr>
+                            <m:t>×c</m:t>
+                          </m:r>
+                        </m:e>
+                        <m:sub>
+                          <m:r>
+                            <w:rPr>
+                              <w:rFonts w:ascii="Cambria Math" w:hAnsi="Cambria Math"/>
+                            </w:rPr>
+                            <m:t>t-1,us</m:t>
+                          </m:r>
+                        </m:sub>
+                      </m:sSub>
+                      <m:sSub>
+                        <m:sSubPr>
+                          <m:ctrlPr>
+                            <w:rPr>
+                              <w:rFonts w:ascii="Cambria Math" w:hAnsi="Cambria Math"/>
+                              <w:i/>
+                            </w:rPr>
+                          </m:ctrlPr>
+                        </m:sSubPr>
+                        <m:e>
+                          <m:r>
+                            <w:rPr>
+                              <w:rFonts w:ascii="Cambria Math" w:hAnsi="Cambria Math"/>
+                            </w:rPr>
+                            <m:t>+</m:t>
+                          </m:r>
+                          <m:sSub>
+                            <m:sSubPr>
+                              <m:ctrlPr>
+                                <w:rPr>
+                                  <w:rFonts w:ascii="Cambria Math" w:hAnsi="Cambria Math"/>
+                                  <w:i/>
+                                </w:rPr>
+                              </m:ctrlPr>
+                            </m:sSubPr>
+                            <m:e>
+                              <m:r>
+                                <w:rPr>
+                                  <w:rFonts w:ascii="Cambria Math" w:hAnsi="Cambria Math"/>
+                                </w:rPr>
+                                <m:t>β</m:t>
+                              </m:r>
+                            </m:e>
+                            <m:sub>
+                              <m:r>
+                                <w:rPr>
+                                  <w:rFonts w:ascii="Cambria Math" w:hAnsi="Cambria Math"/>
+                                </w:rPr>
+                                <m:t>8</m:t>
+                              </m:r>
+                            </m:sub>
+                          </m:sSub>
+                          <m:r>
+                            <w:rPr>
+                              <w:rFonts w:ascii="Cambria Math" w:hAnsi="Cambria Math"/>
+                            </w:rPr>
+                            <m:t>×c</m:t>
+                          </m:r>
+                        </m:e>
+                        <m:sub>
+                          <m:r>
+                            <w:rPr>
+                              <w:rFonts w:ascii="Cambria Math" w:hAnsi="Cambria Math"/>
+                            </w:rPr>
+                            <m:t>t-1,f</m:t>
+                          </m:r>
+                        </m:sub>
+                      </m:sSub>
+                      <m:sSub>
+                        <m:sSubPr>
+                          <m:ctrlPr>
+                            <w:rPr>
+                              <w:rFonts w:ascii="Cambria Math" w:hAnsi="Cambria Math"/>
+                              <w:i/>
+                            </w:rPr>
+                          </m:ctrlPr>
+                        </m:sSubPr>
+                        <m:e>
+                          <m:r>
+                            <w:rPr>
+                              <w:rFonts w:ascii="Cambria Math" w:hAnsi="Cambria Math"/>
+                            </w:rPr>
+                            <m:t>+</m:t>
+                          </m:r>
+                          <m:sSub>
+                            <m:sSubPr>
+                              <m:ctrlPr>
+                                <w:rPr>
+                                  <w:rFonts w:ascii="Cambria Math" w:hAnsi="Cambria Math"/>
+                                  <w:i/>
+                                </w:rPr>
+                              </m:ctrlPr>
+                            </m:sSubPr>
+                            <m:e>
+                              <m:r>
+                                <w:rPr>
+                                  <w:rFonts w:ascii="Cambria Math" w:hAnsi="Cambria Math"/>
+                                </w:rPr>
+                                <m:t>β</m:t>
+                              </m:r>
+                            </m:e>
+                            <m:sub>
+                              <m:r>
+                                <w:rPr>
+                                  <w:rFonts w:ascii="Cambria Math" w:hAnsi="Cambria Math"/>
+                                </w:rPr>
+                                <m:t>9</m:t>
+                              </m:r>
+                            </m:sub>
+                          </m:sSub>
+                          <m:r>
+                            <w:rPr>
+                              <w:rFonts w:ascii="Cambria Math" w:hAnsi="Cambria Math"/>
+                            </w:rPr>
+                            <m:t>×c</m:t>
+                          </m:r>
+                        </m:e>
+                        <m:sub>
+                          <m:r>
+                            <w:rPr>
+                              <w:rFonts w:ascii="Cambria Math" w:hAnsi="Cambria Math"/>
+                            </w:rPr>
+                            <m:t>t-1,a</m:t>
+                          </m:r>
+                        </m:sub>
+                      </m:sSub>
+                      <m:ctrlPr>
+                        <w:rPr>
+                          <w:rFonts w:ascii="Cambria Math" w:eastAsia="Cambria Math" w:hAnsi="Cambria Math" w:cs="Cambria Math"/>
+                          <w:i/>
+                        </w:rPr>
+                      </m:ctrlPr>
+                    </m:e>
+                    <m:e/>
+                  </m:eqArr>
+                </m:e>
+              </m:d>
+            </m:e>
+          </m:d>
+        </m:oMath>
+      </m:oMathPara>
+    </w:p>
+    <w:p>
+      <w:pPr>
+        <w:ind w:left="-1080" w:right="-821"/>
+        <w:rPr>
+          <w:rFonts w:eastAsiaTheme="majorEastAsia" w:cstheme="majorBidi"/>
+        </w:rPr>
+      </w:pPr>
+      <m:oMathPara>
+        <m:oMath>
+          <m:r>
+            <w:rPr>
+              <w:rFonts w:ascii="Cambria Math" w:hAnsi="Cambria Math"/>
+            </w:rPr>
+            <m:t>logistic</m:t>
+          </m:r>
+          <m:d>
+            <m:dPr>
+              <m:ctrlPr>
+                <w:rPr>
+                  <w:rFonts w:ascii="Cambria Math" w:hAnsi="Cambria Math"/>
+                  <w:i/>
+                </w:rPr>
+              </m:ctrlPr>
+            </m:dPr>
+            <m:e>
+              <m:r>
+                <w:rPr>
+                  <w:rFonts w:ascii="Cambria Math" w:hAnsi="Cambria Math"/>
+                </w:rPr>
+                <m:t>x</m:t>
+              </m:r>
+            </m:e>
+          </m:d>
+          <m:r>
+            <w:rPr>
+              <w:rFonts w:ascii="Cambria Math" w:hAnsi="Cambria Math"/>
+            </w:rPr>
+            <m:t>=</m:t>
+          </m:r>
+          <m:f>
+            <m:fPr>
+              <m:ctrlPr>
+                <w:rPr>
+                  <w:rFonts w:ascii="Cambria Math" w:hAnsi="Cambria Math"/>
+                  <w:i/>
+                </w:rPr>
+              </m:ctrlPr>
+            </m:fPr>
+            <m:num>
+              <m:r>
+                <w:rPr>
+                  <w:rFonts w:ascii="Cambria Math" w:hAnsi="Cambria Math"/>
+                </w:rPr>
+                <m:t>1</m:t>
+              </m:r>
+            </m:num>
+            <m:den>
+              <m:r>
+                <w:rPr>
+                  <w:rFonts w:ascii="Cambria Math" w:hAnsi="Cambria Math"/>
+                </w:rPr>
+                <m:t>1+</m:t>
+              </m:r>
+              <m:sSup>
+                <m:sSupPr>
+                  <m:ctrlPr>
+                    <w:rPr>
+                      <w:rFonts w:ascii="Cambria Math" w:hAnsi="Cambria Math"/>
+                      <w:i/>
+                    </w:rPr>
+                  </m:ctrlPr>
+                </m:sSupPr>
+                <m:e>
+                  <m:r>
+                    <w:rPr>
+                      <w:rFonts w:ascii="Cambria Math" w:hAnsi="Cambria Math"/>
+                    </w:rPr>
+                    <m:t>e</m:t>
+                  </m:r>
+                </m:e>
+                <m:sup>
+                  <m:r>
+                    <w:rPr>
+                      <w:rFonts w:ascii="Cambria Math" w:hAnsi="Cambria Math"/>
+                    </w:rPr>
+                    <m:t>-x</m:t>
+                  </m:r>
+                </m:sup>
+              </m:sSup>
+            </m:den>
+          </m:f>
+        </m:oMath>
+      </m:oMathPara>
+    </w:p>
+    <w:p>
+      <w:pPr>
+        <w:ind w:left="-1080" w:right="-821"/>
+        <w:rPr>
+          <w:rFonts w:eastAsiaTheme="majorEastAsia" w:cstheme="majorBidi"/>
+        </w:rPr>
+      </w:pPr>
+      <w:proofErr w:type="gramStart"/>
+      <w:r>
+        <w:rPr>
+          <w:rFonts w:eastAsiaTheme="majorEastAsia" w:cstheme="majorBidi"/>
+        </w:rPr>
+        <w:t>where</w:t>
+      </w:r>
+      <w:proofErr w:type="gramEnd"/>
+    </w:p>
+    <w:p>
+      <w:pPr>
+        <w:ind w:left="-1080" w:right="-821"/>
+        <w:rPr>
+          <w:rFonts w:eastAsiaTheme="majorEastAsia" w:cstheme="majorBidi"/>
+        </w:rPr>
+      </w:pPr>
+      <w:proofErr w:type="spellStart"/>
+      <w:r>
+        <w:rPr>
+          <w:rFonts w:eastAsiaTheme="majorEastAsia" w:cstheme="majorBidi"/>
+        </w:rPr>
+        <w:t>w_t</w:t>
+      </w:r>
+      <w:proofErr w:type="gramStart"/>
+      <w:r>
+        <w:rPr>
+          <w:rFonts w:eastAsiaTheme="majorEastAsia" w:cstheme="majorBidi"/>
+        </w:rPr>
+        <w:t>,i</w:t>
+      </w:r>
+      <w:proofErr w:type="spellEnd"/>
+      <w:proofErr w:type="gramEnd"/>
+      <w:r>
+        <w:rPr>
+          <w:rFonts w:eastAsiaTheme="majorEastAsia" w:cstheme="majorBidi"/>
+        </w:rPr>
+        <w:t xml:space="preserve"> = state of a node </w:t>
+      </w:r>
+      <w:proofErr w:type="spellStart"/>
+      <w:r>
+        <w:rPr>
+          <w:rFonts w:eastAsiaTheme="majorEastAsia" w:cstheme="majorBidi"/>
+        </w:rPr>
+        <w:t>i</w:t>
+      </w:r>
+      <w:proofErr w:type="spellEnd"/>
+      <w:r>
+        <w:rPr>
+          <w:rFonts w:eastAsiaTheme="majorEastAsia" w:cstheme="majorBidi"/>
+        </w:rPr>
+        <w:t xml:space="preserve"> at time t </w:t>
+      </w:r>
+    </w:p>
+    <w:p>
+      <w:pPr>
+        <w:ind w:left="-1080" w:right="-821"/>
+        <w:rPr>
+          <w:rFonts w:eastAsiaTheme="majorEastAsia" w:cstheme="majorBidi"/>
+        </w:rPr>
+      </w:pPr>
+      <w:r>
+        <w:rPr>
+          <w:rFonts w:eastAsiaTheme="majorEastAsia" w:cstheme="majorBidi"/>
+        </w:rPr>
+        <w:t>w_t_1</w:t>
+      </w:r>
+      <w:proofErr w:type="gramStart"/>
+      <w:r>
+        <w:rPr>
+          <w:rFonts w:eastAsiaTheme="majorEastAsia" w:cstheme="majorBidi"/>
+        </w:rPr>
+        <w:t>,i</w:t>
+      </w:r>
+      <w:proofErr w:type="gramEnd"/>
+      <w:r>
+        <w:rPr>
+          <w:rFonts w:eastAsiaTheme="majorEastAsia" w:cstheme="majorBidi"/>
+        </w:rPr>
+        <w:t xml:space="preserve"> = state of a node </w:t>
+      </w:r>
+      <w:proofErr w:type="spellStart"/>
+      <w:r>
+        <w:rPr>
+          <w:rFonts w:eastAsiaTheme="majorEastAsia" w:cstheme="majorBidi"/>
+        </w:rPr>
+        <w:t>i</w:t>
+      </w:r>
+      <w:proofErr w:type="spellEnd"/>
+      <w:r>
+        <w:rPr>
+          <w:rFonts w:eastAsiaTheme="majorEastAsia" w:cstheme="majorBidi"/>
+        </w:rPr>
+        <w:t xml:space="preserve"> at time t-1</w:t>
+      </w:r>
+    </w:p>
+    <w:p>
+      <w:pPr>
+        <w:ind w:left="-1080" w:right="-821"/>
+        <w:rPr>
+          <w:rFonts w:eastAsiaTheme="majorEastAsia" w:cstheme="majorBidi"/>
+        </w:rPr>
+      </w:pPr>
+      <w:r>
+        <w:rPr>
+          <w:rFonts w:eastAsiaTheme="majorEastAsia" w:cstheme="majorBidi"/>
+        </w:rPr>
+        <w:t>w</w:t>
+      </w:r>
+      <w:proofErr w:type="gramStart"/>
+      <w:r>
+        <w:rPr>
+          <w:rFonts w:eastAsiaTheme="majorEastAsia" w:cstheme="majorBidi"/>
+        </w:rPr>
+        <w:t>_{</w:t>
+      </w:r>
+      <w:proofErr w:type="gramEnd"/>
+      <w:r>
+        <w:rPr>
+          <w:rFonts w:eastAsiaTheme="majorEastAsia" w:cstheme="majorBidi"/>
+        </w:rPr>
+        <w:t>t-1},n = (normalized) sum of the state of the neighbor nodes for a given node at time t-1</w:t>
+      </w:r>
+    </w:p>
+    <w:p>
+      <w:pPr>
+        <w:ind w:left="-1080" w:right="-821"/>
+        <w:rPr>
+          <w:rFonts w:eastAsiaTheme="majorEastAsia" w:cstheme="majorBidi"/>
+        </w:rPr>
+      </w:pPr>
+      <w:r>
+        <w:rPr>
+          <w:rFonts w:eastAsiaTheme="majorEastAsia" w:cstheme="majorBidi"/>
+        </w:rPr>
+        <w:t>w</w:t>
+      </w:r>
+      <w:proofErr w:type="gramStart"/>
+      <w:r>
+        <w:rPr>
+          <w:rFonts w:eastAsiaTheme="majorEastAsia" w:cstheme="majorBidi"/>
+        </w:rPr>
+        <w:t>_{</w:t>
+      </w:r>
+      <w:proofErr w:type="gramEnd"/>
+      <w:r>
+        <w:rPr>
+          <w:rFonts w:eastAsiaTheme="majorEastAsia" w:cstheme="majorBidi"/>
+        </w:rPr>
+        <w:t>t-1},a = (normalized) sum of the state of the connected arcs for a given node at time t-1</w:t>
+      </w:r>
+    </w:p>
+    <w:p>
+      <w:pPr>
+        <w:ind w:left="-1080" w:right="-821"/>
+        <w:rPr>
+          <w:rFonts w:eastAsiaTheme="majorEastAsia" w:cstheme="majorBidi"/>
+        </w:rPr>
+      </w:pPr>
+      <w:r>
+        <w:rPr>
+          <w:rFonts w:eastAsiaTheme="majorEastAsia" w:cstheme="majorBidi"/>
+        </w:rPr>
+        <w:t>w</w:t>
+      </w:r>
+      <w:proofErr w:type="gramStart"/>
+      <w:r>
+        <w:rPr>
+          <w:rFonts w:eastAsiaTheme="majorEastAsia" w:cstheme="majorBidi"/>
+        </w:rPr>
+        <w:t>_{</w:t>
+      </w:r>
+      <w:proofErr w:type="gramEnd"/>
+      <w:r>
+        <w:rPr>
+          <w:rFonts w:eastAsiaTheme="majorEastAsia" w:cstheme="majorBidi"/>
+        </w:rPr>
+        <w:t>t-1},c = (normalized) sum of the state of all nodes (in the same layer) at time t-1</w:t>
+      </w:r>
+    </w:p>
+    <w:p>
+      <w:pPr>
+        <w:ind w:left="-1080" w:right="-821"/>
+        <w:rPr>
+          <w:rFonts w:eastAsiaTheme="majorEastAsia" w:cstheme="majorBidi"/>
+        </w:rPr>
+      </w:pPr>
+      <w:r>
+        <w:rPr>
+          <w:rFonts w:eastAsiaTheme="majorEastAsia" w:cstheme="majorBidi"/>
+        </w:rPr>
+        <w:t>w</w:t>
+      </w:r>
+      <w:proofErr w:type="gramStart"/>
+      <w:r>
+        <w:rPr>
+          <w:rFonts w:eastAsiaTheme="majorEastAsia" w:cstheme="majorBidi"/>
+        </w:rPr>
+        <w:t>_{</w:t>
+      </w:r>
+      <w:proofErr w:type="gramEnd"/>
+      <w:r>
+        <w:rPr>
+          <w:rFonts w:eastAsiaTheme="majorEastAsia" w:cstheme="majorBidi"/>
+        </w:rPr>
+        <w:t>t-1},d = (normalized) sum of the state of the dependee nodes for a given node at time t-1</w:t>
+      </w:r>
+    </w:p>
+    <w:p>
+      <w:pPr>
+        <w:ind w:left="-1080" w:right="-821"/>
+        <w:rPr>
+          <w:rFonts w:eastAsiaTheme="majorEastAsia" w:cstheme="majorBidi"/>
+        </w:rPr>
+      </w:pPr>
+      <w:r>
+        <w:rPr>
+          <w:rFonts w:eastAsiaTheme="majorEastAsia" w:cstheme="majorBidi"/>
+        </w:rPr>
+        <w:t>c</w:t>
+      </w:r>
+      <w:proofErr w:type="gramStart"/>
+      <w:r>
+        <w:rPr>
+          <w:rFonts w:eastAsiaTheme="majorEastAsia" w:cstheme="majorBidi"/>
+        </w:rPr>
+        <w:t>_{</w:t>
+      </w:r>
+      <w:proofErr w:type="gramEnd"/>
+      <w:r>
+        <w:rPr>
+          <w:rFonts w:eastAsiaTheme="majorEastAsia" w:cstheme="majorBidi"/>
+        </w:rPr>
+        <w:t>t-1},n = Node reconstruction cost for the entire interdependent network at time t-1</w:t>
+      </w:r>
+    </w:p>
+    <w:p>
+      <w:pPr>
+        <w:ind w:left="-1080" w:right="-821"/>
+        <w:rPr>
+          <w:rFonts w:eastAsiaTheme="majorEastAsia" w:cstheme="majorBidi"/>
+        </w:rPr>
+      </w:pPr>
+      <w:r>
+        <w:rPr>
+          <w:rFonts w:eastAsiaTheme="majorEastAsia" w:cstheme="majorBidi"/>
+        </w:rPr>
+        <w:t>c</w:t>
+      </w:r>
+      <w:proofErr w:type="gramStart"/>
+      <w:r>
+        <w:rPr>
+          <w:rFonts w:eastAsiaTheme="majorEastAsia" w:cstheme="majorBidi"/>
+        </w:rPr>
+        <w:t>_{</w:t>
+      </w:r>
+      <w:proofErr w:type="gramEnd"/>
+      <w:r>
+        <w:rPr>
+          <w:rFonts w:eastAsiaTheme="majorEastAsia" w:cstheme="majorBidi"/>
+        </w:rPr>
+        <w:t>t-1},us = Under supply penalties for the entire interdependent network at time t-1</w:t>
+      </w:r>
+    </w:p>
+    <w:p>
+      <w:pPr>
+        <w:ind w:left="-1080" w:right="-821"/>
+        <w:rPr>
+          <w:rFonts w:eastAsiaTheme="majorEastAsia" w:cstheme="majorBidi"/>
+        </w:rPr>
+      </w:pPr>
+      <w:r>
+        <w:rPr>
+          <w:rFonts w:eastAsiaTheme="majorEastAsia" w:cstheme="majorBidi"/>
+        </w:rPr>
+        <w:t>c</w:t>
+      </w:r>
+      <w:proofErr w:type="gramStart"/>
+      <w:r>
+        <w:rPr>
+          <w:rFonts w:eastAsiaTheme="majorEastAsia" w:cstheme="majorBidi"/>
+        </w:rPr>
+        <w:t>_{</w:t>
+      </w:r>
+      <w:proofErr w:type="gramEnd"/>
+      <w:r>
+        <w:rPr>
+          <w:rFonts w:eastAsiaTheme="majorEastAsia" w:cstheme="majorBidi"/>
+        </w:rPr>
+        <w:t>t-1},f = Flow cost for the entire interdependent network at time t-1</w:t>
+      </w:r>
+    </w:p>
+    <w:p>
+      <w:pPr>
+        <w:ind w:left="-1080" w:right="-821"/>
+        <w:rPr>
+          <w:rFonts w:eastAsiaTheme="majorEastAsia" w:cstheme="majorBidi"/>
+        </w:rPr>
+      </w:pPr>
+      <w:r>
+        <w:rPr>
+          <w:rFonts w:eastAsiaTheme="majorEastAsia" w:cstheme="majorBidi"/>
+        </w:rPr>
+        <w:t>c</w:t>
+      </w:r>
+      <w:proofErr w:type="gramStart"/>
+      <w:r>
+        <w:rPr>
+          <w:rFonts w:eastAsiaTheme="majorEastAsia" w:cstheme="majorBidi"/>
+        </w:rPr>
+        <w:t>_{</w:t>
+      </w:r>
+      <w:proofErr w:type="gramEnd"/>
+      <w:r>
+        <w:rPr>
+          <w:rFonts w:eastAsiaTheme="majorEastAsia" w:cstheme="majorBidi"/>
+        </w:rPr>
+        <w:t>t-1},a = Arc reconstruction cost for the entire interdependent network at time t-1</w:t>
+      </w:r>
+    </w:p>
+    <w:p>
+      <w:pPr>
+        <w:ind w:left="-1080" w:right="-821"/>
+        <w:rPr>
+          <w:rFonts w:eastAsiaTheme="majorEastAsia" w:cstheme="majorBidi"/>
+          <w:color w:val="FF0000"/>
+        </w:rPr>
+      </w:pPr>
+      <w:r>
+        <w:rPr>
+          <w:rFonts w:eastAsiaTheme="majorEastAsia" w:cstheme="majorBidi"/>
+          <w:color w:val="FF0000"/>
+        </w:rPr>
+        <w:t>This model is</w:t>
+      </w:r>
+      <w:r>
+        <w:rPr>
+          <w:rFonts w:eastAsiaTheme="majorEastAsia" w:cstheme="majorBidi"/>
+          <w:color w:val="FF0000"/>
+        </w:rPr>
+        <w:t xml:space="preserve"> trained for each node</w:t>
+      </w:r>
+      <w:r>
+        <w:rPr>
+          <w:rFonts w:eastAsiaTheme="majorEastAsia" w:cstheme="majorBidi"/>
+          <w:color w:val="FF0000"/>
+        </w:rPr>
+        <w:t xml:space="preserve"> over data points except when </w:t>
+      </w:r>
+      <w:proofErr w:type="spellStart"/>
+      <w:r>
+        <w:rPr>
+          <w:rFonts w:eastAsiaTheme="majorEastAsia" w:cstheme="majorBidi"/>
+          <w:color w:val="FF0000"/>
+        </w:rPr>
+        <w:t>w_t_i</w:t>
+      </w:r>
+      <w:proofErr w:type="spellEnd"/>
+      <w:r>
+        <w:rPr>
+          <w:rFonts w:eastAsiaTheme="majorEastAsia" w:cstheme="majorBidi"/>
+          <w:color w:val="FF0000"/>
+        </w:rPr>
         <w:t>=1 and w_t_1_i=1</w:t>
       </w:r>
       <w:r>
@@ -12593,52 +13780,73 @@
           <w:rFonts w:eastAsiaTheme="majorEastAsia" w:cstheme="majorBidi"/>
           <w:color w:val="FF0000"/>
         </w:rPr>
-        <w:t xml:space="preserve"> (the same for arcs)</w:t>
+        <w:t>.</w:t>
+      </w:r>
+    </w:p>
+    <w:p>
+      <w:pPr>
+        <w:pStyle w:val="Heading2"/>
+        <w:ind w:left="-1080" w:right="-821"/>
+      </w:pPr>
+      <w:r>
+        <w:t>Results</w:t>
+      </w:r>
+    </w:p>
+    <w:p>
+      <w:pPr>
+        <w:ind w:left="-1080" w:right="-821"/>
+      </w:pPr>
+      <w:r>
+        <w:t>Acceptable</w:t>
+      </w:r>
+    </w:p>
+    <w:p>
+      <w:pPr>
+        <w:ind w:left="-1080" w:right="-821"/>
+      </w:pPr>
+      <w:r>
+        <w:t>Considering only local cost (for each layer) results in poorer predictions</w:t>
+      </w:r>
+      <w:r>
+        <w:t xml:space="preserve"> compared to the case with</w:t>
       </w:r>
       <w:bookmarkStart w:id="0" w:name="_GoBack"/>
       <w:bookmarkEnd w:id="0"/>
       <w:r>
-        <w:rPr>
-          <w:rFonts w:eastAsiaTheme="majorEastAsia" w:cstheme="majorBidi"/>
-          <w:color w:val="FF0000"/>
-        </w:rPr>
-        <w:t>.</w:t>
-      </w:r>
-    </w:p>
-    <w:p>
-      <w:pPr>
-        <w:pStyle w:val="Heading2"/>
-        <w:ind w:left="-1080" w:right="-821"/>
-      </w:pPr>
-      <w:r>
-        <w:t>Results</w:t>
-      </w:r>
-    </w:p>
-    <w:p>
-      <w:pPr>
-        <w:ind w:left="-1080" w:right="-821"/>
-      </w:pPr>
-      <w:r>
-        <w:t>Improves upon previous models but still not an acceptable fit</w:t>
-      </w:r>
-    </w:p>
-    <w:p>
-      <w:pPr>
-        <w:ind w:left="-1080" w:right="-821"/>
-      </w:pPr>
-    </w:p>
-    <w:p>
-      <w:pPr>
-        <w:ind w:left="-1080" w:right="-821"/>
-      </w:pPr>
-      <w:r>
-        <w:t xml:space="preserve"> </w:t>
-      </w:r>
-    </w:p>
-    <w:p>
-      <w:pPr>
-        <w:ind w:left="-1080" w:right="-821"/>
-      </w:pPr>
+        <w:t xml:space="preserve"> all global and local variables</w:t>
+      </w:r>
+      <w:r>
+        <w:t xml:space="preserve"> (average R2=12% as opposed to 15% on test data and average R2=26% as opposed to 34% on training data)</w:t>
+      </w:r>
+    </w:p>
+    <w:p>
+      <w:pPr>
+        <w:ind w:left="-1080" w:right="-821"/>
+      </w:pPr>
+      <w:r>
+        <w:t xml:space="preserve">Considering only </w:t>
+      </w:r>
+      <w:r>
+        <w:t>global</w:t>
+      </w:r>
+      <w:r>
+        <w:t xml:space="preserve"> cost</w:t>
+      </w:r>
+      <w:r>
+        <w:t>s</w:t>
+      </w:r>
+      <w:r>
+        <w:t xml:space="preserve"> results in </w:t>
+      </w:r>
+      <w:r>
+        <w:t>almost the same</w:t>
+      </w:r>
+      <w:r>
+        <w:t xml:space="preserve"> predictions </w:t>
+      </w:r>
+      <w:r>
+        <w:t>as of the case when all global and local variables are considered.</w:t>
+      </w:r>
     </w:p>
     <w:p>
       <w:pPr>

</xml_diff>

<commit_message>
Model 12 - number of resources was added + augmented database
- local cost was removed from the code to make it lighter
</commit_message>
<xml_diff>
--- a/STAR_model/Report.docx
+++ b/STAR_model/Report.docx
@@ -111,7 +111,6 @@
         </w:rPr>
         <w:t xml:space="preserve">Optimal plans for each scenario by INDP with </w:t>
       </w:r>
-      <w:proofErr w:type="spellStart"/>
       <w:r>
         <w:rPr>
           <w:rFonts w:eastAsiaTheme="majorEastAsia" w:cstheme="majorBidi"/>
@@ -129,7 +128,6 @@
         </w:rPr>
         <w:t>c</w:t>
       </w:r>
-      <w:proofErr w:type="spellEnd"/>
       <w:r>
         <w:rPr>
           <w:rFonts w:eastAsiaTheme="majorEastAsia" w:cstheme="majorBidi"/>
@@ -609,77 +607,39 @@
           <w:rFonts w:eastAsiaTheme="majorEastAsia" w:cstheme="majorBidi"/>
         </w:rPr>
       </w:pPr>
-      <w:proofErr w:type="gramStart"/>
       <w:r>
         <w:rPr>
           <w:rFonts w:eastAsiaTheme="majorEastAsia" w:cstheme="majorBidi"/>
         </w:rPr>
         <w:t>where</w:t>
       </w:r>
-      <w:proofErr w:type="gramEnd"/>
-    </w:p>
-    <w:p>
-      <w:pPr>
-        <w:ind w:left="-1080" w:right="-821"/>
-        <w:rPr>
-          <w:rFonts w:eastAsiaTheme="majorEastAsia" w:cstheme="majorBidi"/>
-        </w:rPr>
-      </w:pPr>
-      <w:proofErr w:type="spellStart"/>
-      <w:r>
-        <w:rPr>
-          <w:rFonts w:eastAsiaTheme="majorEastAsia" w:cstheme="majorBidi"/>
-        </w:rPr>
-        <w:t>w_t</w:t>
-      </w:r>
-      <w:proofErr w:type="spellEnd"/>
-      <w:r>
-        <w:rPr>
-          <w:rFonts w:eastAsiaTheme="majorEastAsia" w:cstheme="majorBidi"/>
-        </w:rPr>
-        <w:t xml:space="preserve"> = state of a given node at time t given that w</w:t>
-      </w:r>
-      <w:proofErr w:type="gramStart"/>
-      <w:r>
-        <w:rPr>
-          <w:rFonts w:eastAsiaTheme="majorEastAsia" w:cstheme="majorBidi"/>
-        </w:rPr>
-        <w:t>_{</w:t>
-      </w:r>
-      <w:proofErr w:type="gramEnd"/>
-      <w:r>
-        <w:rPr>
-          <w:rFonts w:eastAsiaTheme="majorEastAsia" w:cstheme="majorBidi"/>
-        </w:rPr>
-        <w:t>t-1}=0</w:t>
-      </w:r>
-    </w:p>
-    <w:p>
-      <w:pPr>
-        <w:ind w:left="-1080" w:right="-821"/>
-        <w:rPr>
-          <w:rFonts w:eastAsiaTheme="majorEastAsia" w:cstheme="majorBidi"/>
-        </w:rPr>
-      </w:pPr>
-      <w:r>
-        <w:rPr>
-          <w:rFonts w:eastAsiaTheme="majorEastAsia" w:cstheme="majorBidi"/>
-        </w:rPr>
-        <w:t>w</w:t>
-      </w:r>
-      <w:proofErr w:type="gramStart"/>
-      <w:r>
-        <w:rPr>
-          <w:rFonts w:eastAsiaTheme="majorEastAsia" w:cstheme="majorBidi"/>
-        </w:rPr>
-        <w:t>_{</w:t>
-      </w:r>
-      <w:proofErr w:type="gramEnd"/>
-      <w:r>
-        <w:rPr>
-          <w:rFonts w:eastAsiaTheme="majorEastAsia" w:cstheme="majorBidi"/>
-        </w:rPr>
-        <w:t>t-1}</w:t>
+    </w:p>
+    <w:p>
+      <w:pPr>
+        <w:ind w:left="-1080" w:right="-821"/>
+        <w:rPr>
+          <w:rFonts w:eastAsiaTheme="majorEastAsia" w:cstheme="majorBidi"/>
+        </w:rPr>
+      </w:pPr>
+      <w:r>
+        <w:rPr>
+          <w:rFonts w:eastAsiaTheme="majorEastAsia" w:cstheme="majorBidi"/>
+        </w:rPr>
+        <w:t>w_t = state of a given node at time t given that w_{t-1}=0</w:t>
+      </w:r>
+    </w:p>
+    <w:p>
+      <w:pPr>
+        <w:ind w:left="-1080" w:right="-821"/>
+        <w:rPr>
+          <w:rFonts w:eastAsiaTheme="majorEastAsia" w:cstheme="majorBidi"/>
+        </w:rPr>
+      </w:pPr>
+      <w:r>
+        <w:rPr>
+          <w:rFonts w:eastAsiaTheme="majorEastAsia" w:cstheme="majorBidi"/>
+        </w:rPr>
+        <w:t>w_{t-1}</w:t>
       </w:r>
       <w:r>
         <w:rPr>
@@ -705,21 +665,7 @@
         <w:rPr>
           <w:rFonts w:eastAsiaTheme="majorEastAsia" w:cstheme="majorBidi"/>
         </w:rPr>
-        <w:t>w</w:t>
-      </w:r>
-      <w:proofErr w:type="gramStart"/>
-      <w:r>
-        <w:rPr>
-          <w:rFonts w:eastAsiaTheme="majorEastAsia" w:cstheme="majorBidi"/>
-        </w:rPr>
-        <w:t>_{</w:t>
-      </w:r>
-      <w:proofErr w:type="gramEnd"/>
-      <w:r>
-        <w:rPr>
-          <w:rFonts w:eastAsiaTheme="majorEastAsia" w:cstheme="majorBidi"/>
-        </w:rPr>
-        <w:t>t-1}</w:t>
+        <w:t>w_{t-1}</w:t>
       </w:r>
       <w:r>
         <w:rPr>
@@ -859,7 +805,6 @@
                 <w:sz w:val="22"/>
               </w:rPr>
             </w:pPr>
-            <w:proofErr w:type="spellStart"/>
             <w:r>
               <w:rPr>
                 <w:rFonts w:ascii="Calibri Light" w:hAnsi="Calibri Light" w:cs="Calibri Light"/>
@@ -868,7 +813,6 @@
               </w:rPr>
               <w:t>sd</w:t>
             </w:r>
-            <w:proofErr w:type="spellEnd"/>
           </w:p>
         </w:tc>
         <w:tc>
@@ -886,7 +830,6 @@
                 <w:sz w:val="22"/>
               </w:rPr>
             </w:pPr>
-            <w:proofErr w:type="spellStart"/>
             <w:r>
               <w:rPr>
                 <w:rFonts w:ascii="Calibri Light" w:hAnsi="Calibri Light" w:cs="Calibri Light"/>
@@ -895,7 +838,6 @@
               </w:rPr>
               <w:t>mc_error</w:t>
             </w:r>
-            <w:proofErr w:type="spellEnd"/>
           </w:p>
         </w:tc>
         <w:tc>
@@ -963,7 +905,6 @@
                 <w:sz w:val="22"/>
               </w:rPr>
             </w:pPr>
-            <w:proofErr w:type="spellStart"/>
             <w:r>
               <w:rPr>
                 <w:rFonts w:ascii="Calibri Light" w:hAnsi="Calibri Light" w:cs="Calibri Light"/>
@@ -972,7 +913,6 @@
               </w:rPr>
               <w:t>n_eff</w:t>
             </w:r>
-            <w:proofErr w:type="spellEnd"/>
           </w:p>
         </w:tc>
         <w:tc>
@@ -990,7 +930,6 @@
                 <w:sz w:val="22"/>
               </w:rPr>
             </w:pPr>
-            <w:proofErr w:type="spellStart"/>
             <w:r>
               <w:rPr>
                 <w:rFonts w:ascii="Calibri Light" w:hAnsi="Calibri Light" w:cs="Calibri Light"/>
@@ -999,7 +938,6 @@
               </w:rPr>
               <w:t>Rhat</w:t>
             </w:r>
-            <w:proofErr w:type="spellEnd"/>
           </w:p>
         </w:tc>
       </w:tr>
@@ -2505,77 +2443,39 @@
           <w:rFonts w:eastAsiaTheme="majorEastAsia" w:cstheme="majorBidi"/>
         </w:rPr>
       </w:pPr>
-      <w:proofErr w:type="gramStart"/>
       <w:r>
         <w:rPr>
           <w:rFonts w:eastAsiaTheme="majorEastAsia" w:cstheme="majorBidi"/>
         </w:rPr>
         <w:t>where</w:t>
       </w:r>
-      <w:proofErr w:type="gramEnd"/>
-    </w:p>
-    <w:p>
-      <w:pPr>
-        <w:ind w:left="-1080" w:right="-821"/>
-        <w:rPr>
-          <w:rFonts w:eastAsiaTheme="majorEastAsia" w:cstheme="majorBidi"/>
-        </w:rPr>
-      </w:pPr>
-      <w:proofErr w:type="spellStart"/>
-      <w:r>
-        <w:rPr>
-          <w:rFonts w:eastAsiaTheme="majorEastAsia" w:cstheme="majorBidi"/>
-        </w:rPr>
-        <w:t>w_t</w:t>
-      </w:r>
-      <w:proofErr w:type="spellEnd"/>
-      <w:r>
-        <w:rPr>
-          <w:rFonts w:eastAsiaTheme="majorEastAsia" w:cstheme="majorBidi"/>
-        </w:rPr>
-        <w:t xml:space="preserve"> = state of a given node at time t given that w</w:t>
-      </w:r>
-      <w:proofErr w:type="gramStart"/>
-      <w:r>
-        <w:rPr>
-          <w:rFonts w:eastAsiaTheme="majorEastAsia" w:cstheme="majorBidi"/>
-        </w:rPr>
-        <w:t>_{</w:t>
-      </w:r>
-      <w:proofErr w:type="gramEnd"/>
-      <w:r>
-        <w:rPr>
-          <w:rFonts w:eastAsiaTheme="majorEastAsia" w:cstheme="majorBidi"/>
-        </w:rPr>
-        <w:t>t-1}=0</w:t>
-      </w:r>
-    </w:p>
-    <w:p>
-      <w:pPr>
-        <w:ind w:left="-1080" w:right="-821"/>
-        <w:rPr>
-          <w:rFonts w:eastAsiaTheme="majorEastAsia" w:cstheme="majorBidi"/>
-        </w:rPr>
-      </w:pPr>
-      <w:r>
-        <w:rPr>
-          <w:rFonts w:eastAsiaTheme="majorEastAsia" w:cstheme="majorBidi"/>
-        </w:rPr>
-        <w:t>w</w:t>
-      </w:r>
-      <w:proofErr w:type="gramStart"/>
-      <w:r>
-        <w:rPr>
-          <w:rFonts w:eastAsiaTheme="majorEastAsia" w:cstheme="majorBidi"/>
-        </w:rPr>
-        <w:t>_{</w:t>
-      </w:r>
-      <w:proofErr w:type="gramEnd"/>
-      <w:r>
-        <w:rPr>
-          <w:rFonts w:eastAsiaTheme="majorEastAsia" w:cstheme="majorBidi"/>
-        </w:rPr>
-        <w:t>t-1}</w:t>
+    </w:p>
+    <w:p>
+      <w:pPr>
+        <w:ind w:left="-1080" w:right="-821"/>
+        <w:rPr>
+          <w:rFonts w:eastAsiaTheme="majorEastAsia" w:cstheme="majorBidi"/>
+        </w:rPr>
+      </w:pPr>
+      <w:r>
+        <w:rPr>
+          <w:rFonts w:eastAsiaTheme="majorEastAsia" w:cstheme="majorBidi"/>
+        </w:rPr>
+        <w:t>w_t = state of a given node at time t given that w_{t-1}=0</w:t>
+      </w:r>
+    </w:p>
+    <w:p>
+      <w:pPr>
+        <w:ind w:left="-1080" w:right="-821"/>
+        <w:rPr>
+          <w:rFonts w:eastAsiaTheme="majorEastAsia" w:cstheme="majorBidi"/>
+        </w:rPr>
+      </w:pPr>
+      <w:r>
+        <w:rPr>
+          <w:rFonts w:eastAsiaTheme="majorEastAsia" w:cstheme="majorBidi"/>
+        </w:rPr>
+        <w:t>w_{t-1}</w:t>
       </w:r>
       <w:r>
         <w:rPr>
@@ -2601,21 +2501,7 @@
         <w:rPr>
           <w:rFonts w:eastAsiaTheme="majorEastAsia" w:cstheme="majorBidi"/>
         </w:rPr>
-        <w:t>w</w:t>
-      </w:r>
-      <w:proofErr w:type="gramStart"/>
-      <w:r>
-        <w:rPr>
-          <w:rFonts w:eastAsiaTheme="majorEastAsia" w:cstheme="majorBidi"/>
-        </w:rPr>
-        <w:t>_{</w:t>
-      </w:r>
-      <w:proofErr w:type="gramEnd"/>
-      <w:r>
-        <w:rPr>
-          <w:rFonts w:eastAsiaTheme="majorEastAsia" w:cstheme="majorBidi"/>
-        </w:rPr>
-        <w:t>t-1}</w:t>
+        <w:t>w_{t-1}</w:t>
       </w:r>
       <w:r>
         <w:rPr>
@@ -2755,7 +2641,6 @@
                 <w:sz w:val="22"/>
               </w:rPr>
             </w:pPr>
-            <w:proofErr w:type="spellStart"/>
             <w:r>
               <w:rPr>
                 <w:rFonts w:ascii="Calibri Light" w:hAnsi="Calibri Light" w:cs="Calibri Light"/>
@@ -2764,7 +2649,6 @@
               </w:rPr>
               <w:t>sd</w:t>
             </w:r>
-            <w:proofErr w:type="spellEnd"/>
           </w:p>
         </w:tc>
         <w:tc>
@@ -2782,7 +2666,6 @@
                 <w:sz w:val="22"/>
               </w:rPr>
             </w:pPr>
-            <w:proofErr w:type="spellStart"/>
             <w:r>
               <w:rPr>
                 <w:rFonts w:ascii="Calibri Light" w:hAnsi="Calibri Light" w:cs="Calibri Light"/>
@@ -2791,7 +2674,6 @@
               </w:rPr>
               <w:t>mc_error</w:t>
             </w:r>
-            <w:proofErr w:type="spellEnd"/>
           </w:p>
         </w:tc>
         <w:tc>
@@ -2859,7 +2741,6 @@
                 <w:sz w:val="22"/>
               </w:rPr>
             </w:pPr>
-            <w:proofErr w:type="spellStart"/>
             <w:r>
               <w:rPr>
                 <w:rFonts w:ascii="Calibri Light" w:hAnsi="Calibri Light" w:cs="Calibri Light"/>
@@ -2868,7 +2749,6 @@
               </w:rPr>
               <w:t>n_eff</w:t>
             </w:r>
-            <w:proofErr w:type="spellEnd"/>
           </w:p>
         </w:tc>
         <w:tc>
@@ -2886,7 +2766,6 @@
                 <w:sz w:val="22"/>
               </w:rPr>
             </w:pPr>
-            <w:proofErr w:type="spellStart"/>
             <w:r>
               <w:rPr>
                 <w:rFonts w:ascii="Calibri Light" w:hAnsi="Calibri Light" w:cs="Calibri Light"/>
@@ -2895,7 +2774,6 @@
               </w:rPr>
               <w:t>Rhat</w:t>
             </w:r>
-            <w:proofErr w:type="spellEnd"/>
           </w:p>
         </w:tc>
       </w:tr>
@@ -4206,77 +4084,39 @@
           <w:rFonts w:eastAsiaTheme="majorEastAsia" w:cstheme="majorBidi"/>
         </w:rPr>
       </w:pPr>
-      <w:proofErr w:type="gramStart"/>
       <w:r>
         <w:rPr>
           <w:rFonts w:eastAsiaTheme="majorEastAsia" w:cstheme="majorBidi"/>
         </w:rPr>
         <w:t>where</w:t>
       </w:r>
-      <w:proofErr w:type="gramEnd"/>
-    </w:p>
-    <w:p>
-      <w:pPr>
-        <w:ind w:left="-1080" w:right="-821"/>
-        <w:rPr>
-          <w:rFonts w:eastAsiaTheme="majorEastAsia" w:cstheme="majorBidi"/>
-        </w:rPr>
-      </w:pPr>
-      <w:proofErr w:type="spellStart"/>
-      <w:r>
-        <w:rPr>
-          <w:rFonts w:eastAsiaTheme="majorEastAsia" w:cstheme="majorBidi"/>
-        </w:rPr>
-        <w:t>w_t</w:t>
-      </w:r>
-      <w:proofErr w:type="spellEnd"/>
-      <w:r>
-        <w:rPr>
-          <w:rFonts w:eastAsiaTheme="majorEastAsia" w:cstheme="majorBidi"/>
-        </w:rPr>
-        <w:t xml:space="preserve"> = state of a given node at time t given that w</w:t>
-      </w:r>
-      <w:proofErr w:type="gramStart"/>
-      <w:r>
-        <w:rPr>
-          <w:rFonts w:eastAsiaTheme="majorEastAsia" w:cstheme="majorBidi"/>
-        </w:rPr>
-        <w:t>_{</w:t>
-      </w:r>
-      <w:proofErr w:type="gramEnd"/>
-      <w:r>
-        <w:rPr>
-          <w:rFonts w:eastAsiaTheme="majorEastAsia" w:cstheme="majorBidi"/>
-        </w:rPr>
-        <w:t>t-1}=0</w:t>
-      </w:r>
-    </w:p>
-    <w:p>
-      <w:pPr>
-        <w:ind w:left="-1080" w:right="-821"/>
-        <w:rPr>
-          <w:rFonts w:eastAsiaTheme="majorEastAsia" w:cstheme="majorBidi"/>
-        </w:rPr>
-      </w:pPr>
-      <w:r>
-        <w:rPr>
-          <w:rFonts w:eastAsiaTheme="majorEastAsia" w:cstheme="majorBidi"/>
-        </w:rPr>
-        <w:t>w</w:t>
-      </w:r>
-      <w:proofErr w:type="gramStart"/>
-      <w:r>
-        <w:rPr>
-          <w:rFonts w:eastAsiaTheme="majorEastAsia" w:cstheme="majorBidi"/>
-        </w:rPr>
-        <w:t>_{</w:t>
-      </w:r>
-      <w:proofErr w:type="gramEnd"/>
-      <w:r>
-        <w:rPr>
-          <w:rFonts w:eastAsiaTheme="majorEastAsia" w:cstheme="majorBidi"/>
-        </w:rPr>
-        <w:t>t-1}</w:t>
+    </w:p>
+    <w:p>
+      <w:pPr>
+        <w:ind w:left="-1080" w:right="-821"/>
+        <w:rPr>
+          <w:rFonts w:eastAsiaTheme="majorEastAsia" w:cstheme="majorBidi"/>
+        </w:rPr>
+      </w:pPr>
+      <w:r>
+        <w:rPr>
+          <w:rFonts w:eastAsiaTheme="majorEastAsia" w:cstheme="majorBidi"/>
+        </w:rPr>
+        <w:t>w_t = state of a given node at time t given that w_{t-1}=0</w:t>
+      </w:r>
+    </w:p>
+    <w:p>
+      <w:pPr>
+        <w:ind w:left="-1080" w:right="-821"/>
+        <w:rPr>
+          <w:rFonts w:eastAsiaTheme="majorEastAsia" w:cstheme="majorBidi"/>
+        </w:rPr>
+      </w:pPr>
+      <w:r>
+        <w:rPr>
+          <w:rFonts w:eastAsiaTheme="majorEastAsia" w:cstheme="majorBidi"/>
+        </w:rPr>
+        <w:t>w_{t-1}</w:t>
       </w:r>
       <w:r>
         <w:rPr>
@@ -4302,21 +4142,7 @@
         <w:rPr>
           <w:rFonts w:eastAsiaTheme="majorEastAsia" w:cstheme="majorBidi"/>
         </w:rPr>
-        <w:t>w</w:t>
-      </w:r>
-      <w:proofErr w:type="gramStart"/>
-      <w:r>
-        <w:rPr>
-          <w:rFonts w:eastAsiaTheme="majorEastAsia" w:cstheme="majorBidi"/>
-        </w:rPr>
-        <w:t>_{</w:t>
-      </w:r>
-      <w:proofErr w:type="gramEnd"/>
-      <w:r>
-        <w:rPr>
-          <w:rFonts w:eastAsiaTheme="majorEastAsia" w:cstheme="majorBidi"/>
-        </w:rPr>
-        <w:t>t-1}</w:t>
+        <w:t>w_{t-1}</w:t>
       </w:r>
       <w:r>
         <w:rPr>
@@ -4342,21 +4168,7 @@
         <w:rPr>
           <w:rFonts w:eastAsiaTheme="majorEastAsia" w:cstheme="majorBidi"/>
         </w:rPr>
-        <w:t>w</w:t>
-      </w:r>
-      <w:proofErr w:type="gramStart"/>
-      <w:r>
-        <w:rPr>
-          <w:rFonts w:eastAsiaTheme="majorEastAsia" w:cstheme="majorBidi"/>
-        </w:rPr>
-        <w:t>_{</w:t>
-      </w:r>
-      <w:proofErr w:type="gramEnd"/>
-      <w:r>
-        <w:rPr>
-          <w:rFonts w:eastAsiaTheme="majorEastAsia" w:cstheme="majorBidi"/>
-        </w:rPr>
-        <w:t>t-1}</w:t>
+        <w:t>w_{t-1}</w:t>
       </w:r>
       <w:r>
         <w:rPr>
@@ -4475,11 +4287,9 @@
             <w:pPr>
               <w:jc w:val="center"/>
             </w:pPr>
-            <w:proofErr w:type="spellStart"/>
             <w:r>
               <w:t>sd</w:t>
             </w:r>
-            <w:proofErr w:type="spellEnd"/>
           </w:p>
         </w:tc>
         <w:tc>
@@ -4491,11 +4301,9 @@
             <w:pPr>
               <w:jc w:val="center"/>
             </w:pPr>
-            <w:proofErr w:type="spellStart"/>
             <w:r>
               <w:t>mc_error</w:t>
             </w:r>
-            <w:proofErr w:type="spellEnd"/>
           </w:p>
         </w:tc>
         <w:tc>
@@ -4535,11 +4343,9 @@
             <w:pPr>
               <w:jc w:val="center"/>
             </w:pPr>
-            <w:proofErr w:type="spellStart"/>
             <w:r>
               <w:t>n_eff</w:t>
             </w:r>
-            <w:proofErr w:type="spellEnd"/>
           </w:p>
         </w:tc>
         <w:tc>
@@ -4551,11 +4357,9 @@
             <w:pPr>
               <w:jc w:val="center"/>
             </w:pPr>
-            <w:proofErr w:type="spellStart"/>
             <w:r>
               <w:t>Rhat</w:t>
             </w:r>
-            <w:proofErr w:type="spellEnd"/>
           </w:p>
         </w:tc>
       </w:tr>
@@ -6015,74 +5819,40 @@
           <w:rFonts w:eastAsiaTheme="majorEastAsia" w:cstheme="majorBidi"/>
         </w:rPr>
       </w:pPr>
-      <w:proofErr w:type="gramStart"/>
       <w:r>
         <w:rPr>
           <w:rFonts w:eastAsiaTheme="majorEastAsia" w:cstheme="majorBidi"/>
         </w:rPr>
         <w:t>where</w:t>
       </w:r>
-      <w:proofErr w:type="gramEnd"/>
-    </w:p>
-    <w:p>
-      <w:pPr>
-        <w:ind w:left="-1080" w:right="-821"/>
-        <w:rPr>
-          <w:rFonts w:eastAsiaTheme="majorEastAsia" w:cstheme="majorBidi"/>
-        </w:rPr>
-      </w:pPr>
-      <w:proofErr w:type="spellStart"/>
-      <w:r>
-        <w:rPr>
-          <w:rFonts w:eastAsiaTheme="majorEastAsia" w:cstheme="majorBidi"/>
-        </w:rPr>
-        <w:t>p_i</w:t>
-      </w:r>
-      <w:proofErr w:type="spellEnd"/>
-      <w:r>
-        <w:rPr>
-          <w:rFonts w:eastAsiaTheme="majorEastAsia" w:cstheme="majorBidi"/>
-        </w:rPr>
-        <w:t xml:space="preserve"> = probability of being 1 for node </w:t>
-      </w:r>
-      <w:proofErr w:type="spellStart"/>
-      <w:r>
-        <w:rPr>
-          <w:rFonts w:eastAsiaTheme="majorEastAsia" w:cstheme="majorBidi"/>
-        </w:rPr>
-        <w:t>i</w:t>
-      </w:r>
-      <w:proofErr w:type="spellEnd"/>
-    </w:p>
-    <w:p>
-      <w:pPr>
-        <w:ind w:left="-1080" w:right="-821"/>
-        <w:rPr>
-          <w:rFonts w:eastAsiaTheme="majorEastAsia" w:cstheme="majorBidi"/>
-        </w:rPr>
-      </w:pPr>
-      <w:proofErr w:type="spellStart"/>
-      <w:r>
-        <w:rPr>
-          <w:rFonts w:eastAsiaTheme="majorEastAsia" w:cstheme="majorBidi"/>
-        </w:rPr>
-        <w:t>N_i</w:t>
-      </w:r>
-      <w:proofErr w:type="spellEnd"/>
-      <w:r>
-        <w:rPr>
-          <w:rFonts w:eastAsiaTheme="majorEastAsia" w:cstheme="majorBidi"/>
-        </w:rPr>
-        <w:t xml:space="preserve"> = neighborhood of node </w:t>
-      </w:r>
-      <w:proofErr w:type="spellStart"/>
-      <w:r>
-        <w:rPr>
-          <w:rFonts w:eastAsiaTheme="majorEastAsia" w:cstheme="majorBidi"/>
-        </w:rPr>
-        <w:t>i</w:t>
-      </w:r>
-      <w:proofErr w:type="spellEnd"/>
+    </w:p>
+    <w:p>
+      <w:pPr>
+        <w:ind w:left="-1080" w:right="-821"/>
+        <w:rPr>
+          <w:rFonts w:eastAsiaTheme="majorEastAsia" w:cstheme="majorBidi"/>
+        </w:rPr>
+      </w:pPr>
+      <w:r>
+        <w:rPr>
+          <w:rFonts w:eastAsiaTheme="majorEastAsia" w:cstheme="majorBidi"/>
+        </w:rPr>
+        <w:t>p_i = probability of being 1 for node i</w:t>
+      </w:r>
+    </w:p>
+    <w:p>
+      <w:pPr>
+        <w:ind w:left="-1080" w:right="-821"/>
+        <w:rPr>
+          <w:rFonts w:eastAsiaTheme="majorEastAsia" w:cstheme="majorBidi"/>
+        </w:rPr>
+      </w:pPr>
+      <w:r>
+        <w:rPr>
+          <w:rFonts w:eastAsiaTheme="majorEastAsia" w:cstheme="majorBidi"/>
+        </w:rPr>
+        <w:t>N_i = neighborhood of node i</w:t>
+      </w:r>
     </w:p>
     <w:p>
       <w:pPr>
@@ -6543,91 +6313,39 @@
           <w:rFonts w:eastAsiaTheme="majorEastAsia" w:cstheme="majorBidi"/>
         </w:rPr>
       </w:pPr>
-      <w:proofErr w:type="gramStart"/>
       <w:r>
         <w:rPr>
           <w:rFonts w:eastAsiaTheme="majorEastAsia" w:cstheme="majorBidi"/>
         </w:rPr>
         <w:t>where</w:t>
       </w:r>
-      <w:proofErr w:type="gramEnd"/>
-    </w:p>
-    <w:p>
-      <w:pPr>
-        <w:ind w:left="-1080" w:right="-821"/>
-        <w:rPr>
-          <w:rFonts w:eastAsiaTheme="majorEastAsia" w:cstheme="majorBidi"/>
-        </w:rPr>
-      </w:pPr>
-      <w:proofErr w:type="spellStart"/>
-      <w:r>
-        <w:rPr>
-          <w:rFonts w:eastAsiaTheme="majorEastAsia" w:cstheme="majorBidi"/>
-        </w:rPr>
-        <w:t>w_t_i</w:t>
-      </w:r>
-      <w:proofErr w:type="spellEnd"/>
-      <w:r>
-        <w:rPr>
-          <w:rFonts w:eastAsiaTheme="majorEastAsia" w:cstheme="majorBidi"/>
-        </w:rPr>
-        <w:t xml:space="preserve"> = state of a node </w:t>
-      </w:r>
-      <w:proofErr w:type="spellStart"/>
-      <w:r>
-        <w:rPr>
-          <w:rFonts w:eastAsiaTheme="majorEastAsia" w:cstheme="majorBidi"/>
-        </w:rPr>
-        <w:t>i</w:t>
-      </w:r>
-      <w:proofErr w:type="spellEnd"/>
-      <w:r>
-        <w:rPr>
-          <w:rFonts w:eastAsiaTheme="majorEastAsia" w:cstheme="majorBidi"/>
-        </w:rPr>
-        <w:t xml:space="preserve"> at time t given that w</w:t>
-      </w:r>
-      <w:proofErr w:type="gramStart"/>
-      <w:r>
-        <w:rPr>
-          <w:rFonts w:eastAsiaTheme="majorEastAsia" w:cstheme="majorBidi"/>
-        </w:rPr>
-        <w:t>_{</w:t>
-      </w:r>
-      <w:proofErr w:type="gramEnd"/>
-      <w:r>
-        <w:rPr>
-          <w:rFonts w:eastAsiaTheme="majorEastAsia" w:cstheme="majorBidi"/>
-        </w:rPr>
-        <w:t>t-1}=0</w:t>
-      </w:r>
-    </w:p>
-    <w:p>
-      <w:pPr>
-        <w:ind w:left="-1080" w:right="-821"/>
-        <w:rPr>
-          <w:rFonts w:eastAsiaTheme="majorEastAsia" w:cstheme="majorBidi"/>
-        </w:rPr>
-      </w:pPr>
-      <w:r>
-        <w:rPr>
-          <w:rFonts w:eastAsiaTheme="majorEastAsia" w:cstheme="majorBidi"/>
-        </w:rPr>
-        <w:t>w</w:t>
-      </w:r>
-      <w:proofErr w:type="gramStart"/>
-      <w:r>
-        <w:rPr>
-          <w:rFonts w:eastAsiaTheme="majorEastAsia" w:cstheme="majorBidi"/>
-        </w:rPr>
-        <w:t>_{</w:t>
-      </w:r>
-      <w:proofErr w:type="gramEnd"/>
-      <w:r>
-        <w:rPr>
-          <w:rFonts w:eastAsiaTheme="majorEastAsia" w:cstheme="majorBidi"/>
-        </w:rPr>
-        <w:t>t-1}</w:t>
+    </w:p>
+    <w:p>
+      <w:pPr>
+        <w:ind w:left="-1080" w:right="-821"/>
+        <w:rPr>
+          <w:rFonts w:eastAsiaTheme="majorEastAsia" w:cstheme="majorBidi"/>
+        </w:rPr>
+      </w:pPr>
+      <w:r>
+        <w:rPr>
+          <w:rFonts w:eastAsiaTheme="majorEastAsia" w:cstheme="majorBidi"/>
+        </w:rPr>
+        <w:t>w_t_i = state of a node i at time t given that w_{t-1}=0</w:t>
+      </w:r>
+    </w:p>
+    <w:p>
+      <w:pPr>
+        <w:ind w:left="-1080" w:right="-821"/>
+        <w:rPr>
+          <w:rFonts w:eastAsiaTheme="majorEastAsia" w:cstheme="majorBidi"/>
+        </w:rPr>
+      </w:pPr>
+      <w:r>
+        <w:rPr>
+          <w:rFonts w:eastAsiaTheme="majorEastAsia" w:cstheme="majorBidi"/>
+        </w:rPr>
+        <w:t>w_{t-1}</w:t>
       </w:r>
       <w:r>
         <w:rPr>
@@ -6653,21 +6371,7 @@
         <w:rPr>
           <w:rFonts w:eastAsiaTheme="majorEastAsia" w:cstheme="majorBidi"/>
         </w:rPr>
-        <w:t>w</w:t>
-      </w:r>
-      <w:proofErr w:type="gramStart"/>
-      <w:r>
-        <w:rPr>
-          <w:rFonts w:eastAsiaTheme="majorEastAsia" w:cstheme="majorBidi"/>
-        </w:rPr>
-        <w:t>_{</w:t>
-      </w:r>
-      <w:proofErr w:type="gramEnd"/>
-      <w:r>
-        <w:rPr>
-          <w:rFonts w:eastAsiaTheme="majorEastAsia" w:cstheme="majorBidi"/>
-        </w:rPr>
-        <w:t>t-1}</w:t>
+        <w:t>w_{t-1}</w:t>
       </w:r>
       <w:r>
         <w:rPr>
@@ -6693,21 +6397,7 @@
         <w:rPr>
           <w:rFonts w:eastAsiaTheme="majorEastAsia" w:cstheme="majorBidi"/>
         </w:rPr>
-        <w:t>w</w:t>
-      </w:r>
-      <w:proofErr w:type="gramStart"/>
-      <w:r>
-        <w:rPr>
-          <w:rFonts w:eastAsiaTheme="majorEastAsia" w:cstheme="majorBidi"/>
-        </w:rPr>
-        <w:t>_{</w:t>
-      </w:r>
-      <w:proofErr w:type="gramEnd"/>
-      <w:r>
-        <w:rPr>
-          <w:rFonts w:eastAsiaTheme="majorEastAsia" w:cstheme="majorBidi"/>
-        </w:rPr>
-        <w:t>t-1},d = sum of the state of the dependee nodes for a given node at time t-1</w:t>
+        <w:t>w_{t-1},d = sum of the state of the dependee nodes for a given node at time t-1</w:t>
       </w:r>
     </w:p>
     <w:p>
@@ -7572,200 +7262,96 @@
           <w:rFonts w:eastAsiaTheme="majorEastAsia" w:cstheme="majorBidi"/>
         </w:rPr>
       </w:pPr>
-      <w:proofErr w:type="gramStart"/>
       <w:r>
         <w:rPr>
           <w:rFonts w:eastAsiaTheme="majorEastAsia" w:cstheme="majorBidi"/>
         </w:rPr>
         <w:t>where</w:t>
       </w:r>
-      <w:proofErr w:type="gramEnd"/>
-    </w:p>
-    <w:p>
-      <w:pPr>
-        <w:ind w:left="-1080" w:right="-821"/>
-        <w:rPr>
-          <w:rFonts w:eastAsiaTheme="majorEastAsia" w:cstheme="majorBidi"/>
-        </w:rPr>
-      </w:pPr>
-      <w:proofErr w:type="spellStart"/>
-      <w:r>
-        <w:rPr>
-          <w:rFonts w:eastAsiaTheme="majorEastAsia" w:cstheme="majorBidi"/>
-        </w:rPr>
-        <w:t>w_t</w:t>
-      </w:r>
-      <w:proofErr w:type="gramStart"/>
-      <w:r>
-        <w:rPr>
-          <w:rFonts w:eastAsiaTheme="majorEastAsia" w:cstheme="majorBidi"/>
-        </w:rPr>
-        <w:t>,i</w:t>
-      </w:r>
-      <w:proofErr w:type="spellEnd"/>
-      <w:proofErr w:type="gramEnd"/>
-      <w:r>
-        <w:rPr>
-          <w:rFonts w:eastAsiaTheme="majorEastAsia" w:cstheme="majorBidi"/>
-        </w:rPr>
-        <w:t xml:space="preserve"> = state of a node </w:t>
-      </w:r>
-      <w:proofErr w:type="spellStart"/>
-      <w:r>
-        <w:rPr>
-          <w:rFonts w:eastAsiaTheme="majorEastAsia" w:cstheme="majorBidi"/>
-        </w:rPr>
-        <w:t>i</w:t>
-      </w:r>
-      <w:proofErr w:type="spellEnd"/>
-      <w:r>
-        <w:rPr>
-          <w:rFonts w:eastAsiaTheme="majorEastAsia" w:cstheme="majorBidi"/>
-        </w:rPr>
-        <w:t xml:space="preserve"> at time t </w:t>
-      </w:r>
-    </w:p>
-    <w:p>
-      <w:pPr>
-        <w:ind w:left="-1080" w:right="-821"/>
-        <w:rPr>
-          <w:rFonts w:eastAsiaTheme="majorEastAsia" w:cstheme="majorBidi"/>
-        </w:rPr>
-      </w:pPr>
-      <w:r>
-        <w:rPr>
-          <w:rFonts w:eastAsiaTheme="majorEastAsia" w:cstheme="majorBidi"/>
-        </w:rPr>
-        <w:t>w_t_1</w:t>
-      </w:r>
-      <w:proofErr w:type="gramStart"/>
-      <w:r>
-        <w:rPr>
-          <w:rFonts w:eastAsiaTheme="majorEastAsia" w:cstheme="majorBidi"/>
-        </w:rPr>
-        <w:t>,i</w:t>
-      </w:r>
-      <w:proofErr w:type="gramEnd"/>
-      <w:r>
-        <w:rPr>
-          <w:rFonts w:eastAsiaTheme="majorEastAsia" w:cstheme="majorBidi"/>
-        </w:rPr>
-        <w:t xml:space="preserve"> = state of a node </w:t>
-      </w:r>
-      <w:proofErr w:type="spellStart"/>
-      <w:r>
-        <w:rPr>
-          <w:rFonts w:eastAsiaTheme="majorEastAsia" w:cstheme="majorBidi"/>
-        </w:rPr>
-        <w:t>i</w:t>
-      </w:r>
-      <w:proofErr w:type="spellEnd"/>
-      <w:r>
-        <w:rPr>
-          <w:rFonts w:eastAsiaTheme="majorEastAsia" w:cstheme="majorBidi"/>
-        </w:rPr>
-        <w:t xml:space="preserve"> at time t-1</w:t>
-      </w:r>
-    </w:p>
-    <w:p>
-      <w:pPr>
-        <w:ind w:left="-1080" w:right="-821"/>
-        <w:rPr>
-          <w:rFonts w:eastAsiaTheme="majorEastAsia" w:cstheme="majorBidi"/>
-        </w:rPr>
-      </w:pPr>
-      <w:r>
-        <w:rPr>
-          <w:rFonts w:eastAsiaTheme="majorEastAsia" w:cstheme="majorBidi"/>
-        </w:rPr>
-        <w:t>w</w:t>
-      </w:r>
-      <w:proofErr w:type="gramStart"/>
-      <w:r>
-        <w:rPr>
-          <w:rFonts w:eastAsiaTheme="majorEastAsia" w:cstheme="majorBidi"/>
-        </w:rPr>
-        <w:t>_{</w:t>
-      </w:r>
-      <w:proofErr w:type="gramEnd"/>
-      <w:r>
-        <w:rPr>
-          <w:rFonts w:eastAsiaTheme="majorEastAsia" w:cstheme="majorBidi"/>
-        </w:rPr>
-        <w:t>t-1},n = sum of the state of the neighbor nodes for a given node at time t-1</w:t>
-      </w:r>
-    </w:p>
-    <w:p>
-      <w:pPr>
-        <w:ind w:left="-1080" w:right="-821"/>
-        <w:rPr>
-          <w:rFonts w:eastAsiaTheme="majorEastAsia" w:cstheme="majorBidi"/>
-        </w:rPr>
-      </w:pPr>
-      <w:r>
-        <w:rPr>
-          <w:rFonts w:eastAsiaTheme="majorEastAsia" w:cstheme="majorBidi"/>
-        </w:rPr>
-        <w:t>w</w:t>
-      </w:r>
-      <w:proofErr w:type="gramStart"/>
-      <w:r>
-        <w:rPr>
-          <w:rFonts w:eastAsiaTheme="majorEastAsia" w:cstheme="majorBidi"/>
-        </w:rPr>
-        <w:t>_{</w:t>
-      </w:r>
-      <w:proofErr w:type="gramEnd"/>
-      <w:r>
-        <w:rPr>
-          <w:rFonts w:eastAsiaTheme="majorEastAsia" w:cstheme="majorBidi"/>
-        </w:rPr>
-        <w:t>t-1},a = sum of the state of the connected arcs for a given node at time t-1</w:t>
-      </w:r>
-    </w:p>
-    <w:p>
-      <w:pPr>
-        <w:ind w:left="-1080" w:right="-821"/>
-        <w:rPr>
-          <w:rFonts w:eastAsiaTheme="majorEastAsia" w:cstheme="majorBidi"/>
-        </w:rPr>
-      </w:pPr>
-      <w:r>
-        <w:rPr>
-          <w:rFonts w:eastAsiaTheme="majorEastAsia" w:cstheme="majorBidi"/>
-        </w:rPr>
-        <w:t>w</w:t>
-      </w:r>
-      <w:proofErr w:type="gramStart"/>
-      <w:r>
-        <w:rPr>
-          <w:rFonts w:eastAsiaTheme="majorEastAsia" w:cstheme="majorBidi"/>
-        </w:rPr>
-        <w:t>_{</w:t>
-      </w:r>
-      <w:proofErr w:type="gramEnd"/>
-      <w:r>
-        <w:rPr>
-          <w:rFonts w:eastAsiaTheme="majorEastAsia" w:cstheme="majorBidi"/>
-        </w:rPr>
-        <w:t>t-1},d = sum of the state of the dependee nodes for a given node at time t-1</w:t>
-      </w:r>
-    </w:p>
-    <w:p>
-      <w:pPr>
-        <w:ind w:left="-1080" w:right="-821"/>
-        <w:rPr>
-          <w:rFonts w:eastAsiaTheme="majorEastAsia" w:cstheme="majorBidi"/>
-        </w:rPr>
-      </w:pPr>
-      <w:proofErr w:type="spellStart"/>
+    </w:p>
+    <w:p>
+      <w:pPr>
+        <w:ind w:left="-1080" w:right="-821"/>
+        <w:rPr>
+          <w:rFonts w:eastAsiaTheme="majorEastAsia" w:cstheme="majorBidi"/>
+        </w:rPr>
+      </w:pPr>
+      <w:r>
+        <w:rPr>
+          <w:rFonts w:eastAsiaTheme="majorEastAsia" w:cstheme="majorBidi"/>
+        </w:rPr>
+        <w:t xml:space="preserve">w_t,i = state of a node i at time t </w:t>
+      </w:r>
+    </w:p>
+    <w:p>
+      <w:pPr>
+        <w:ind w:left="-1080" w:right="-821"/>
+        <w:rPr>
+          <w:rFonts w:eastAsiaTheme="majorEastAsia" w:cstheme="majorBidi"/>
+        </w:rPr>
+      </w:pPr>
+      <w:r>
+        <w:rPr>
+          <w:rFonts w:eastAsiaTheme="majorEastAsia" w:cstheme="majorBidi"/>
+        </w:rPr>
+        <w:t>w_t_1,i = state of a node i at time t-1</w:t>
+      </w:r>
+    </w:p>
+    <w:p>
+      <w:pPr>
+        <w:ind w:left="-1080" w:right="-821"/>
+        <w:rPr>
+          <w:rFonts w:eastAsiaTheme="majorEastAsia" w:cstheme="majorBidi"/>
+        </w:rPr>
+      </w:pPr>
+      <w:r>
+        <w:rPr>
+          <w:rFonts w:eastAsiaTheme="majorEastAsia" w:cstheme="majorBidi"/>
+        </w:rPr>
+        <w:t>w_{t-1},n = sum of the state of the neighbor nodes for a given node at time t-1</w:t>
+      </w:r>
+    </w:p>
+    <w:p>
+      <w:pPr>
+        <w:ind w:left="-1080" w:right="-821"/>
+        <w:rPr>
+          <w:rFonts w:eastAsiaTheme="majorEastAsia" w:cstheme="majorBidi"/>
+        </w:rPr>
+      </w:pPr>
+      <w:r>
+        <w:rPr>
+          <w:rFonts w:eastAsiaTheme="majorEastAsia" w:cstheme="majorBidi"/>
+        </w:rPr>
+        <w:t>w_{t-1},a = sum of the state of the connected arcs for a given node at time t-1</w:t>
+      </w:r>
+    </w:p>
+    <w:p>
+      <w:pPr>
+        <w:ind w:left="-1080" w:right="-821"/>
+        <w:rPr>
+          <w:rFonts w:eastAsiaTheme="majorEastAsia" w:cstheme="majorBidi"/>
+        </w:rPr>
+      </w:pPr>
+      <w:r>
+        <w:rPr>
+          <w:rFonts w:eastAsiaTheme="majorEastAsia" w:cstheme="majorBidi"/>
+        </w:rPr>
+        <w:t>w_{t-1},d = sum of the state of the dependee nodes for a given node at time t-1</w:t>
+      </w:r>
+    </w:p>
+    <w:p>
+      <w:pPr>
+        <w:ind w:left="-1080" w:right="-821"/>
+        <w:rPr>
+          <w:rFonts w:eastAsiaTheme="majorEastAsia" w:cstheme="majorBidi"/>
+        </w:rPr>
+      </w:pPr>
       <w:r>
         <w:rPr>
           <w:rFonts w:eastAsiaTheme="majorEastAsia" w:cstheme="majorBidi"/>
         </w:rPr>
         <w:t>y_t</w:t>
       </w:r>
-      <w:proofErr w:type="gramStart"/>
       <w:r>
         <w:rPr>
           <w:rFonts w:eastAsiaTheme="majorEastAsia" w:cstheme="majorBidi"/>
@@ -7776,15 +7362,7 @@
         <w:rPr>
           <w:rFonts w:eastAsiaTheme="majorEastAsia" w:cstheme="majorBidi"/>
         </w:rPr>
-        <w:t>i</w:t>
-      </w:r>
-      <w:proofErr w:type="spellEnd"/>
-      <w:proofErr w:type="gramEnd"/>
-      <w:r>
-        <w:rPr>
-          <w:rFonts w:eastAsiaTheme="majorEastAsia" w:cstheme="majorBidi"/>
-        </w:rPr>
-        <w:t xml:space="preserve"> = state of a</w:t>
+        <w:t>i = state of a</w:t>
       </w:r>
       <w:r>
         <w:rPr>
@@ -7796,21 +7374,7 @@
         <w:rPr>
           <w:rFonts w:eastAsiaTheme="majorEastAsia" w:cstheme="majorBidi"/>
         </w:rPr>
-        <w:t xml:space="preserve"> arc </w:t>
-      </w:r>
-      <w:proofErr w:type="spellStart"/>
-      <w:r>
-        <w:rPr>
-          <w:rFonts w:eastAsiaTheme="majorEastAsia" w:cstheme="majorBidi"/>
-        </w:rPr>
-        <w:t>i</w:t>
-      </w:r>
-      <w:proofErr w:type="spellEnd"/>
-      <w:r>
-        <w:rPr>
-          <w:rFonts w:eastAsiaTheme="majorEastAsia" w:cstheme="majorBidi"/>
-        </w:rPr>
-        <w:t xml:space="preserve"> at time t </w:t>
+        <w:t xml:space="preserve"> arc i at time t </w:t>
       </w:r>
     </w:p>
     <w:p>
@@ -7826,33 +7390,17 @@
         </w:rPr>
         <w:t>y</w:t>
       </w:r>
-      <w:proofErr w:type="gramStart"/>
-      <w:r>
-        <w:rPr>
-          <w:rFonts w:eastAsiaTheme="majorEastAsia" w:cstheme="majorBidi"/>
-        </w:rPr>
-        <w:t>_{</w:t>
-      </w:r>
-      <w:proofErr w:type="gramEnd"/>
-      <w:r>
-        <w:rPr>
-          <w:rFonts w:eastAsiaTheme="majorEastAsia" w:cstheme="majorBidi"/>
-        </w:rPr>
-        <w:t>t-1},</w:t>
-      </w:r>
-      <w:proofErr w:type="spellStart"/>
-      <w:r>
-        <w:rPr>
-          <w:rFonts w:eastAsiaTheme="majorEastAsia" w:cstheme="majorBidi"/>
-        </w:rPr>
-        <w:t>i</w:t>
-      </w:r>
-      <w:proofErr w:type="spellEnd"/>
-      <w:r>
-        <w:rPr>
-          <w:rFonts w:eastAsiaTheme="majorEastAsia" w:cstheme="majorBidi"/>
-        </w:rPr>
-        <w:t xml:space="preserve"> = state of a</w:t>
+      <w:r>
+        <w:rPr>
+          <w:rFonts w:eastAsiaTheme="majorEastAsia" w:cstheme="majorBidi"/>
+        </w:rPr>
+        <w:t>_{t-1},</w:t>
+      </w:r>
+      <w:r>
+        <w:rPr>
+          <w:rFonts w:eastAsiaTheme="majorEastAsia" w:cstheme="majorBidi"/>
+        </w:rPr>
+        <w:t>i = state of a</w:t>
       </w:r>
       <w:r>
         <w:rPr>
@@ -7864,49 +7412,21 @@
         <w:rPr>
           <w:rFonts w:eastAsiaTheme="majorEastAsia" w:cstheme="majorBidi"/>
         </w:rPr>
-        <w:t xml:space="preserve"> arc </w:t>
-      </w:r>
-      <w:proofErr w:type="spellStart"/>
-      <w:r>
-        <w:rPr>
-          <w:rFonts w:eastAsiaTheme="majorEastAsia" w:cstheme="majorBidi"/>
-        </w:rPr>
-        <w:t>i</w:t>
-      </w:r>
-      <w:proofErr w:type="spellEnd"/>
-      <w:r>
-        <w:rPr>
-          <w:rFonts w:eastAsiaTheme="majorEastAsia" w:cstheme="majorBidi"/>
-        </w:rPr>
-        <w:t xml:space="preserve"> at time t-1</w:t>
-      </w:r>
-    </w:p>
-    <w:p>
-      <w:pPr>
-        <w:ind w:left="-1080" w:right="-821"/>
-        <w:rPr>
-          <w:rFonts w:eastAsiaTheme="majorEastAsia" w:cstheme="majorBidi"/>
-        </w:rPr>
-      </w:pPr>
-      <w:r>
-        <w:rPr>
-          <w:rFonts w:eastAsiaTheme="majorEastAsia" w:cstheme="majorBidi"/>
-        </w:rPr>
-        <w:t>y</w:t>
-      </w:r>
-      <w:proofErr w:type="gramStart"/>
-      <w:r>
-        <w:rPr>
-          <w:rFonts w:eastAsiaTheme="majorEastAsia" w:cstheme="majorBidi"/>
-        </w:rPr>
-        <w:t>_{</w:t>
-      </w:r>
-      <w:proofErr w:type="gramEnd"/>
-      <w:r>
-        <w:rPr>
-          <w:rFonts w:eastAsiaTheme="majorEastAsia" w:cstheme="majorBidi"/>
-        </w:rPr>
-        <w:t>t-1}</w:t>
+        <w:t xml:space="preserve"> arc i at time t-1</w:t>
+      </w:r>
+    </w:p>
+    <w:p>
+      <w:pPr>
+        <w:ind w:left="-1080" w:right="-821"/>
+        <w:rPr>
+          <w:rFonts w:eastAsiaTheme="majorEastAsia" w:cstheme="majorBidi"/>
+        </w:rPr>
+      </w:pPr>
+      <w:r>
+        <w:rPr>
+          <w:rFonts w:eastAsiaTheme="majorEastAsia" w:cstheme="majorBidi"/>
+        </w:rPr>
+        <w:t>y_{t-1}</w:t>
       </w:r>
       <w:r>
         <w:rPr>
@@ -8728,30 +8248,26 @@
           <w:rFonts w:eastAsiaTheme="majorEastAsia" w:cstheme="majorBidi"/>
         </w:rPr>
       </w:pPr>
-      <w:proofErr w:type="gramStart"/>
       <w:r>
         <w:rPr>
           <w:rFonts w:eastAsiaTheme="majorEastAsia" w:cstheme="majorBidi"/>
         </w:rPr>
         <w:t>where</w:t>
       </w:r>
-      <w:proofErr w:type="gramEnd"/>
-    </w:p>
-    <w:p>
-      <w:pPr>
-        <w:ind w:left="-1080" w:right="-821"/>
-        <w:rPr>
-          <w:rFonts w:eastAsiaTheme="majorEastAsia" w:cstheme="majorBidi"/>
-        </w:rPr>
-      </w:pPr>
-      <w:proofErr w:type="spellStart"/>
+    </w:p>
+    <w:p>
+      <w:pPr>
+        <w:ind w:left="-1080" w:right="-821"/>
+        <w:rPr>
+          <w:rFonts w:eastAsiaTheme="majorEastAsia" w:cstheme="majorBidi"/>
+        </w:rPr>
+      </w:pPr>
       <w:r>
         <w:rPr>
           <w:rFonts w:eastAsiaTheme="majorEastAsia" w:cstheme="majorBidi"/>
         </w:rPr>
         <w:t>w_t</w:t>
       </w:r>
-      <w:proofErr w:type="gramStart"/>
       <w:r>
         <w:rPr>
           <w:rFonts w:eastAsiaTheme="majorEastAsia" w:cstheme="majorBidi"/>
@@ -8762,29 +8278,7 @@
         <w:rPr>
           <w:rFonts w:eastAsiaTheme="majorEastAsia" w:cstheme="majorBidi"/>
         </w:rPr>
-        <w:t>i</w:t>
-      </w:r>
-      <w:proofErr w:type="spellEnd"/>
-      <w:proofErr w:type="gramEnd"/>
-      <w:r>
-        <w:rPr>
-          <w:rFonts w:eastAsiaTheme="majorEastAsia" w:cstheme="majorBidi"/>
-        </w:rPr>
-        <w:t xml:space="preserve"> = state of a node </w:t>
-      </w:r>
-      <w:proofErr w:type="spellStart"/>
-      <w:r>
-        <w:rPr>
-          <w:rFonts w:eastAsiaTheme="majorEastAsia" w:cstheme="majorBidi"/>
-        </w:rPr>
-        <w:t>i</w:t>
-      </w:r>
-      <w:proofErr w:type="spellEnd"/>
-      <w:r>
-        <w:rPr>
-          <w:rFonts w:eastAsiaTheme="majorEastAsia" w:cstheme="majorBidi"/>
-        </w:rPr>
-        <w:t xml:space="preserve"> at time t </w:t>
+        <w:t xml:space="preserve">i = state of a node i at time t </w:t>
       </w:r>
     </w:p>
     <w:p>
@@ -8800,7 +8294,6 @@
         </w:rPr>
         <w:t>w_t_1</w:t>
       </w:r>
-      <w:proofErr w:type="gramStart"/>
       <w:r>
         <w:rPr>
           <w:rFonts w:eastAsiaTheme="majorEastAsia" w:cstheme="majorBidi"/>
@@ -8811,56 +8304,21 @@
         <w:rPr>
           <w:rFonts w:eastAsiaTheme="majorEastAsia" w:cstheme="majorBidi"/>
         </w:rPr>
-        <w:t>i</w:t>
-      </w:r>
-      <w:proofErr w:type="gramEnd"/>
-      <w:r>
-        <w:rPr>
-          <w:rFonts w:eastAsiaTheme="majorEastAsia" w:cstheme="majorBidi"/>
-        </w:rPr>
-        <w:t xml:space="preserve"> = state of a node </w:t>
-      </w:r>
-      <w:proofErr w:type="spellStart"/>
-      <w:r>
-        <w:rPr>
-          <w:rFonts w:eastAsiaTheme="majorEastAsia" w:cstheme="majorBidi"/>
-        </w:rPr>
-        <w:t>i</w:t>
-      </w:r>
-      <w:proofErr w:type="spellEnd"/>
-      <w:r>
-        <w:rPr>
-          <w:rFonts w:eastAsiaTheme="majorEastAsia" w:cstheme="majorBidi"/>
-        </w:rPr>
-        <w:t xml:space="preserve"> at time t-1</w:t>
-      </w:r>
-    </w:p>
-    <w:p>
-      <w:pPr>
-        <w:ind w:left="-1080" w:right="-821"/>
-        <w:rPr>
-          <w:rFonts w:eastAsiaTheme="majorEastAsia" w:cstheme="majorBidi"/>
-        </w:rPr>
-      </w:pPr>
-      <w:r>
-        <w:rPr>
-          <w:rFonts w:eastAsiaTheme="majorEastAsia" w:cstheme="majorBidi"/>
-        </w:rPr>
-        <w:t>w</w:t>
-      </w:r>
-      <w:proofErr w:type="gramStart"/>
-      <w:r>
-        <w:rPr>
-          <w:rFonts w:eastAsiaTheme="majorEastAsia" w:cstheme="majorBidi"/>
-        </w:rPr>
-        <w:t>_{</w:t>
-      </w:r>
-      <w:proofErr w:type="gramEnd"/>
-      <w:r>
-        <w:rPr>
-          <w:rFonts w:eastAsiaTheme="majorEastAsia" w:cstheme="majorBidi"/>
-        </w:rPr>
-        <w:t>t-1}</w:t>
+        <w:t>i = state of a node i at time t-1</w:t>
+      </w:r>
+    </w:p>
+    <w:p>
+      <w:pPr>
+        <w:ind w:left="-1080" w:right="-821"/>
+        <w:rPr>
+          <w:rFonts w:eastAsiaTheme="majorEastAsia" w:cstheme="majorBidi"/>
+        </w:rPr>
+      </w:pPr>
+      <w:r>
+        <w:rPr>
+          <w:rFonts w:eastAsiaTheme="majorEastAsia" w:cstheme="majorBidi"/>
+        </w:rPr>
+        <w:t>w_{t-1}</w:t>
       </w:r>
       <w:r>
         <w:rPr>
@@ -8886,21 +8344,7 @@
         <w:rPr>
           <w:rFonts w:eastAsiaTheme="majorEastAsia" w:cstheme="majorBidi"/>
         </w:rPr>
-        <w:t>w</w:t>
-      </w:r>
-      <w:proofErr w:type="gramStart"/>
-      <w:r>
-        <w:rPr>
-          <w:rFonts w:eastAsiaTheme="majorEastAsia" w:cstheme="majorBidi"/>
-        </w:rPr>
-        <w:t>_{</w:t>
-      </w:r>
-      <w:proofErr w:type="gramEnd"/>
-      <w:r>
-        <w:rPr>
-          <w:rFonts w:eastAsiaTheme="majorEastAsia" w:cstheme="majorBidi"/>
-        </w:rPr>
-        <w:t>t-1}</w:t>
+        <w:t>w_{t-1}</w:t>
       </w:r>
       <w:r>
         <w:rPr>
@@ -8926,21 +8370,7 @@
         <w:rPr>
           <w:rFonts w:eastAsiaTheme="majorEastAsia" w:cstheme="majorBidi"/>
         </w:rPr>
-        <w:t>w</w:t>
-      </w:r>
-      <w:proofErr w:type="gramStart"/>
-      <w:r>
-        <w:rPr>
-          <w:rFonts w:eastAsiaTheme="majorEastAsia" w:cstheme="majorBidi"/>
-        </w:rPr>
-        <w:t>_{</w:t>
-      </w:r>
-      <w:proofErr w:type="gramEnd"/>
-      <w:r>
-        <w:rPr>
-          <w:rFonts w:eastAsiaTheme="majorEastAsia" w:cstheme="majorBidi"/>
-        </w:rPr>
-        <w:t>t-1}</w:t>
+        <w:t>w_{t-1}</w:t>
       </w:r>
       <w:r>
         <w:rPr>
@@ -8966,21 +8396,7 @@
         <w:rPr>
           <w:rFonts w:eastAsiaTheme="majorEastAsia" w:cstheme="majorBidi"/>
         </w:rPr>
-        <w:t>w</w:t>
-      </w:r>
-      <w:proofErr w:type="gramStart"/>
-      <w:r>
-        <w:rPr>
-          <w:rFonts w:eastAsiaTheme="majorEastAsia" w:cstheme="majorBidi"/>
-        </w:rPr>
-        <w:t>_{</w:t>
-      </w:r>
-      <w:proofErr w:type="gramEnd"/>
-      <w:r>
-        <w:rPr>
-          <w:rFonts w:eastAsiaTheme="majorEastAsia" w:cstheme="majorBidi"/>
-        </w:rPr>
-        <w:t>t-1}</w:t>
+        <w:t>w_{t-1}</w:t>
       </w:r>
       <w:r>
         <w:rPr>
@@ -9018,21 +8434,7 @@
         <w:rPr>
           <w:rFonts w:eastAsiaTheme="majorEastAsia" w:cstheme="majorBidi"/>
         </w:rPr>
-        <w:t>w</w:t>
-      </w:r>
-      <w:proofErr w:type="gramStart"/>
-      <w:r>
-        <w:rPr>
-          <w:rFonts w:eastAsiaTheme="majorEastAsia" w:cstheme="majorBidi"/>
-        </w:rPr>
-        <w:t>_{</w:t>
-      </w:r>
-      <w:proofErr w:type="gramEnd"/>
-      <w:r>
-        <w:rPr>
-          <w:rFonts w:eastAsiaTheme="majorEastAsia" w:cstheme="majorBidi"/>
-        </w:rPr>
-        <w:t>t-1},d = sum of the state of the dependee nodes for a given node at time t-1</w:t>
+        <w:t>w_{t-1},d = sum of the state of the dependee nodes for a given node at time t-1</w:t>
       </w:r>
     </w:p>
     <w:p>
@@ -9062,23 +8464,7 @@
           <w:rFonts w:eastAsiaTheme="majorEastAsia" w:cstheme="majorBidi"/>
           <w:color w:val="FF0000"/>
         </w:rPr>
-        <w:t xml:space="preserve"> over data points except when </w:t>
-      </w:r>
-      <w:proofErr w:type="spellStart"/>
-      <w:r>
-        <w:rPr>
-          <w:rFonts w:eastAsiaTheme="majorEastAsia" w:cstheme="majorBidi"/>
-          <w:color w:val="FF0000"/>
-        </w:rPr>
-        <w:t>w_t_i</w:t>
-      </w:r>
-      <w:proofErr w:type="spellEnd"/>
-      <w:r>
-        <w:rPr>
-          <w:rFonts w:eastAsiaTheme="majorEastAsia" w:cstheme="majorBidi"/>
-          <w:color w:val="FF0000"/>
-        </w:rPr>
-        <w:t>=1 and w_t_1_i=1</w:t>
+        <w:t xml:space="preserve"> over data points except when w_t_i=1 and w_t_1_i=1</w:t>
       </w:r>
       <w:r>
         <w:rPr>
@@ -9779,30 +9165,26 @@
           <w:rFonts w:eastAsiaTheme="majorEastAsia" w:cstheme="majorBidi"/>
         </w:rPr>
       </w:pPr>
-      <w:proofErr w:type="gramStart"/>
       <w:r>
         <w:rPr>
           <w:rFonts w:eastAsiaTheme="majorEastAsia" w:cstheme="majorBidi"/>
         </w:rPr>
         <w:t>where</w:t>
       </w:r>
-      <w:proofErr w:type="gramEnd"/>
-    </w:p>
-    <w:p>
-      <w:pPr>
-        <w:ind w:left="-1080" w:right="-821"/>
-        <w:rPr>
-          <w:rFonts w:eastAsiaTheme="majorEastAsia" w:cstheme="majorBidi"/>
-        </w:rPr>
-      </w:pPr>
-      <w:proofErr w:type="spellStart"/>
+    </w:p>
+    <w:p>
+      <w:pPr>
+        <w:ind w:left="-1080" w:right="-821"/>
+        <w:rPr>
+          <w:rFonts w:eastAsiaTheme="majorEastAsia" w:cstheme="majorBidi"/>
+        </w:rPr>
+      </w:pPr>
       <w:r>
         <w:rPr>
           <w:rFonts w:eastAsiaTheme="majorEastAsia" w:cstheme="majorBidi"/>
         </w:rPr>
         <w:t>w_t</w:t>
       </w:r>
-      <w:proofErr w:type="gramStart"/>
       <w:r>
         <w:rPr>
           <w:rFonts w:eastAsiaTheme="majorEastAsia" w:cstheme="majorBidi"/>
@@ -9813,169 +9195,63 @@
         <w:rPr>
           <w:rFonts w:eastAsiaTheme="majorEastAsia" w:cstheme="majorBidi"/>
         </w:rPr>
-        <w:t>i</w:t>
-      </w:r>
-      <w:proofErr w:type="spellEnd"/>
-      <w:proofErr w:type="gramEnd"/>
-      <w:r>
-        <w:rPr>
-          <w:rFonts w:eastAsiaTheme="majorEastAsia" w:cstheme="majorBidi"/>
-        </w:rPr>
-        <w:t xml:space="preserve"> = state of a node </w:t>
-      </w:r>
-      <w:proofErr w:type="spellStart"/>
-      <w:r>
-        <w:rPr>
-          <w:rFonts w:eastAsiaTheme="majorEastAsia" w:cstheme="majorBidi"/>
-        </w:rPr>
-        <w:t>i</w:t>
-      </w:r>
-      <w:proofErr w:type="spellEnd"/>
-      <w:r>
-        <w:rPr>
-          <w:rFonts w:eastAsiaTheme="majorEastAsia" w:cstheme="majorBidi"/>
-        </w:rPr>
-        <w:t xml:space="preserve"> at time t </w:t>
-      </w:r>
-    </w:p>
-    <w:p>
-      <w:pPr>
-        <w:ind w:left="-1080" w:right="-821"/>
-        <w:rPr>
-          <w:rFonts w:eastAsiaTheme="majorEastAsia" w:cstheme="majorBidi"/>
-        </w:rPr>
-      </w:pPr>
-      <w:r>
-        <w:rPr>
-          <w:rFonts w:eastAsiaTheme="majorEastAsia" w:cstheme="majorBidi"/>
-        </w:rPr>
-        <w:t>w</w:t>
-      </w:r>
-      <w:proofErr w:type="gramStart"/>
-      <w:r>
-        <w:rPr>
-          <w:rFonts w:eastAsiaTheme="majorEastAsia" w:cstheme="majorBidi"/>
-        </w:rPr>
-        <w:t>_{</w:t>
-      </w:r>
-      <w:proofErr w:type="gramEnd"/>
-      <w:r>
-        <w:rPr>
-          <w:rFonts w:eastAsiaTheme="majorEastAsia" w:cstheme="majorBidi"/>
-        </w:rPr>
-        <w:t>&lt;t },</w:t>
-      </w:r>
-      <w:proofErr w:type="spellStart"/>
-      <w:r>
-        <w:rPr>
-          <w:rFonts w:eastAsiaTheme="majorEastAsia" w:cstheme="majorBidi"/>
-        </w:rPr>
-        <w:t>i</w:t>
-      </w:r>
-      <w:proofErr w:type="spellEnd"/>
-      <w:r>
-        <w:rPr>
-          <w:rFonts w:eastAsiaTheme="majorEastAsia" w:cstheme="majorBidi"/>
-        </w:rPr>
-        <w:t xml:space="preserve"> = sum of the states of a node </w:t>
-      </w:r>
-      <w:proofErr w:type="spellStart"/>
-      <w:r>
-        <w:rPr>
-          <w:rFonts w:eastAsiaTheme="majorEastAsia" w:cstheme="majorBidi"/>
-        </w:rPr>
-        <w:t>i</w:t>
-      </w:r>
-      <w:proofErr w:type="spellEnd"/>
-      <w:r>
-        <w:rPr>
-          <w:rFonts w:eastAsiaTheme="majorEastAsia" w:cstheme="majorBidi"/>
-        </w:rPr>
-        <w:t xml:space="preserve"> for time&lt;t </w:t>
-      </w:r>
-    </w:p>
-    <w:p>
-      <w:pPr>
-        <w:ind w:left="-1080" w:right="-821"/>
-        <w:rPr>
-          <w:rFonts w:eastAsiaTheme="majorEastAsia" w:cstheme="majorBidi"/>
-        </w:rPr>
-      </w:pPr>
-      <w:r>
-        <w:rPr>
-          <w:rFonts w:eastAsiaTheme="majorEastAsia" w:cstheme="majorBidi"/>
-        </w:rPr>
-        <w:t>w</w:t>
-      </w:r>
-      <w:proofErr w:type="gramStart"/>
-      <w:r>
-        <w:rPr>
-          <w:rFonts w:eastAsiaTheme="majorEastAsia" w:cstheme="majorBidi"/>
-        </w:rPr>
-        <w:t>_{</w:t>
-      </w:r>
-      <w:proofErr w:type="gramEnd"/>
-      <w:r>
-        <w:rPr>
-          <w:rFonts w:eastAsiaTheme="majorEastAsia" w:cstheme="majorBidi"/>
-        </w:rPr>
-        <w:t>&lt;t },n = sum of the state of the neighbor nodes for a given node for time&lt;t</w:t>
-      </w:r>
-    </w:p>
-    <w:p>
-      <w:pPr>
-        <w:ind w:left="-1080" w:right="-821"/>
-        <w:rPr>
-          <w:rFonts w:eastAsiaTheme="majorEastAsia" w:cstheme="majorBidi"/>
-        </w:rPr>
-      </w:pPr>
-      <w:r>
-        <w:rPr>
-          <w:rFonts w:eastAsiaTheme="majorEastAsia" w:cstheme="majorBidi"/>
-        </w:rPr>
-        <w:t>w</w:t>
-      </w:r>
-      <w:proofErr w:type="gramStart"/>
-      <w:r>
-        <w:rPr>
-          <w:rFonts w:eastAsiaTheme="majorEastAsia" w:cstheme="majorBidi"/>
-        </w:rPr>
-        <w:t>_{</w:t>
-      </w:r>
-      <w:proofErr w:type="gramEnd"/>
-      <w:r>
-        <w:rPr>
-          <w:rFonts w:eastAsiaTheme="majorEastAsia" w:cstheme="majorBidi"/>
-        </w:rPr>
-        <w:t>&lt;t },a = sum of the state of the connected arcs for a given node for time&lt;t</w:t>
-      </w:r>
-    </w:p>
-    <w:p>
-      <w:pPr>
-        <w:ind w:left="-1080" w:right="-821"/>
-        <w:rPr>
-          <w:rFonts w:eastAsiaTheme="majorEastAsia" w:cstheme="majorBidi"/>
-        </w:rPr>
-      </w:pPr>
-      <w:r>
-        <w:rPr>
-          <w:rFonts w:eastAsiaTheme="majorEastAsia" w:cstheme="majorBidi"/>
-        </w:rPr>
-        <w:t>w</w:t>
-      </w:r>
-      <w:proofErr w:type="gramStart"/>
-      <w:r>
-        <w:rPr>
-          <w:rFonts w:eastAsiaTheme="majorEastAsia" w:cstheme="majorBidi"/>
-        </w:rPr>
-        <w:t>_{</w:t>
-      </w:r>
-      <w:proofErr w:type="gramEnd"/>
-      <w:r>
-        <w:rPr>
-          <w:rFonts w:eastAsiaTheme="majorEastAsia" w:cstheme="majorBidi"/>
-        </w:rPr>
-        <w:t>&lt;t },h = sum of the state of the nodes (in the same layer) with highest absolute demand or supply</w:t>
+        <w:t xml:space="preserve">i = state of a node i at time t </w:t>
+      </w:r>
+    </w:p>
+    <w:p>
+      <w:pPr>
+        <w:ind w:left="-1080" w:right="-821"/>
+        <w:rPr>
+          <w:rFonts w:eastAsiaTheme="majorEastAsia" w:cstheme="majorBidi"/>
+        </w:rPr>
+      </w:pPr>
+      <w:r>
+        <w:rPr>
+          <w:rFonts w:eastAsiaTheme="majorEastAsia" w:cstheme="majorBidi"/>
+        </w:rPr>
+        <w:t xml:space="preserve">w_{&lt;t },i = sum of the states of a node i for time&lt;t </w:t>
+      </w:r>
+    </w:p>
+    <w:p>
+      <w:pPr>
+        <w:ind w:left="-1080" w:right="-821"/>
+        <w:rPr>
+          <w:rFonts w:eastAsiaTheme="majorEastAsia" w:cstheme="majorBidi"/>
+        </w:rPr>
+      </w:pPr>
+      <w:r>
+        <w:rPr>
+          <w:rFonts w:eastAsiaTheme="majorEastAsia" w:cstheme="majorBidi"/>
+        </w:rPr>
+        <w:t>w_{&lt;t },n = sum of the state of the neighbor nodes for a given node for time&lt;t</w:t>
+      </w:r>
+    </w:p>
+    <w:p>
+      <w:pPr>
+        <w:ind w:left="-1080" w:right="-821"/>
+        <w:rPr>
+          <w:rFonts w:eastAsiaTheme="majorEastAsia" w:cstheme="majorBidi"/>
+        </w:rPr>
+      </w:pPr>
+      <w:r>
+        <w:rPr>
+          <w:rFonts w:eastAsiaTheme="majorEastAsia" w:cstheme="majorBidi"/>
+        </w:rPr>
+        <w:t>w_{&lt;t },a = sum of the state of the connected arcs for a given node for time&lt;t</w:t>
+      </w:r>
+    </w:p>
+    <w:p>
+      <w:pPr>
+        <w:ind w:left="-1080" w:right="-821"/>
+        <w:rPr>
+          <w:rFonts w:eastAsiaTheme="majorEastAsia" w:cstheme="majorBidi"/>
+        </w:rPr>
+      </w:pPr>
+      <w:r>
+        <w:rPr>
+          <w:rFonts w:eastAsiaTheme="majorEastAsia" w:cstheme="majorBidi"/>
+        </w:rPr>
+        <w:t>w_{&lt;t },h = sum of the state of the nodes (in the same layer) with highest absolute demand or supply</w:t>
       </w:r>
       <w:r>
         <w:rPr>
@@ -10001,21 +9277,7 @@
         <w:rPr>
           <w:rFonts w:eastAsiaTheme="majorEastAsia" w:cstheme="majorBidi"/>
         </w:rPr>
-        <w:t>w</w:t>
-      </w:r>
-      <w:proofErr w:type="gramStart"/>
-      <w:r>
-        <w:rPr>
-          <w:rFonts w:eastAsiaTheme="majorEastAsia" w:cstheme="majorBidi"/>
-        </w:rPr>
-        <w:t>_{</w:t>
-      </w:r>
-      <w:proofErr w:type="gramEnd"/>
-      <w:r>
-        <w:rPr>
-          <w:rFonts w:eastAsiaTheme="majorEastAsia" w:cstheme="majorBidi"/>
-        </w:rPr>
-        <w:t>&lt;t },c = sum of the state of all nodes (in the same layer) at</w:t>
+        <w:t>w_{&lt;t },c = sum of the state of all nodes (in the same layer) at</w:t>
       </w:r>
       <w:r>
         <w:rPr>
@@ -10041,21 +9303,7 @@
         <w:rPr>
           <w:rFonts w:eastAsiaTheme="majorEastAsia" w:cstheme="majorBidi"/>
         </w:rPr>
-        <w:t>w</w:t>
-      </w:r>
-      <w:proofErr w:type="gramStart"/>
-      <w:r>
-        <w:rPr>
-          <w:rFonts w:eastAsiaTheme="majorEastAsia" w:cstheme="majorBidi"/>
-        </w:rPr>
-        <w:t>_{</w:t>
-      </w:r>
-      <w:proofErr w:type="gramEnd"/>
-      <w:r>
-        <w:rPr>
-          <w:rFonts w:eastAsiaTheme="majorEastAsia" w:cstheme="majorBidi"/>
-        </w:rPr>
-        <w:t>&lt;t },d = sum of the state of the dependee nodes for a given node for time&lt;t</w:t>
+        <w:t>w_{&lt;t },d = sum of the state of the dependee nodes for a given node for time&lt;t</w:t>
       </w:r>
     </w:p>
     <w:p>
@@ -10085,23 +9333,7 @@
           <w:rFonts w:eastAsiaTheme="majorEastAsia" w:cstheme="majorBidi"/>
           <w:color w:val="FF0000"/>
         </w:rPr>
-        <w:t xml:space="preserve"> over data points except when </w:t>
-      </w:r>
-      <w:proofErr w:type="spellStart"/>
-      <w:r>
-        <w:rPr>
-          <w:rFonts w:eastAsiaTheme="majorEastAsia" w:cstheme="majorBidi"/>
-          <w:color w:val="FF0000"/>
-        </w:rPr>
-        <w:t>w_t_i</w:t>
-      </w:r>
-      <w:proofErr w:type="spellEnd"/>
-      <w:r>
-        <w:rPr>
-          <w:rFonts w:eastAsiaTheme="majorEastAsia" w:cstheme="majorBidi"/>
-          <w:color w:val="FF0000"/>
-        </w:rPr>
-        <w:t>=1 and w_t_1_i=1</w:t>
+        <w:t xml:space="preserve"> over data points except when w_t_i=1 and w_t_1_i=1</w:t>
       </w:r>
       <w:r>
         <w:rPr>
@@ -10865,30 +10097,26 @@
           <w:rFonts w:eastAsiaTheme="majorEastAsia" w:cstheme="majorBidi"/>
         </w:rPr>
       </w:pPr>
-      <w:proofErr w:type="gramStart"/>
       <w:r>
         <w:rPr>
           <w:rFonts w:eastAsiaTheme="majorEastAsia" w:cstheme="majorBidi"/>
         </w:rPr>
         <w:t>where</w:t>
       </w:r>
-      <w:proofErr w:type="gramEnd"/>
-    </w:p>
-    <w:p>
-      <w:pPr>
-        <w:ind w:left="-1080" w:right="-821"/>
-        <w:rPr>
-          <w:rFonts w:eastAsiaTheme="majorEastAsia" w:cstheme="majorBidi"/>
-        </w:rPr>
-      </w:pPr>
-      <w:proofErr w:type="spellStart"/>
+    </w:p>
+    <w:p>
+      <w:pPr>
+        <w:ind w:left="-1080" w:right="-821"/>
+        <w:rPr>
+          <w:rFonts w:eastAsiaTheme="majorEastAsia" w:cstheme="majorBidi"/>
+        </w:rPr>
+      </w:pPr>
       <w:r>
         <w:rPr>
           <w:rFonts w:eastAsiaTheme="majorEastAsia" w:cstheme="majorBidi"/>
         </w:rPr>
         <w:t>w_t</w:t>
       </w:r>
-      <w:proofErr w:type="gramStart"/>
       <w:r>
         <w:rPr>
           <w:rFonts w:eastAsiaTheme="majorEastAsia" w:cstheme="majorBidi"/>
@@ -10899,141 +10127,63 @@
         <w:rPr>
           <w:rFonts w:eastAsiaTheme="majorEastAsia" w:cstheme="majorBidi"/>
         </w:rPr>
-        <w:t>i</w:t>
-      </w:r>
-      <w:proofErr w:type="spellEnd"/>
-      <w:proofErr w:type="gramEnd"/>
-      <w:r>
-        <w:rPr>
-          <w:rFonts w:eastAsiaTheme="majorEastAsia" w:cstheme="majorBidi"/>
-        </w:rPr>
-        <w:t xml:space="preserve"> = state of a node </w:t>
-      </w:r>
-      <w:proofErr w:type="spellStart"/>
-      <w:r>
-        <w:rPr>
-          <w:rFonts w:eastAsiaTheme="majorEastAsia" w:cstheme="majorBidi"/>
-        </w:rPr>
-        <w:t>i</w:t>
-      </w:r>
-      <w:proofErr w:type="spellEnd"/>
-      <w:r>
-        <w:rPr>
-          <w:rFonts w:eastAsiaTheme="majorEastAsia" w:cstheme="majorBidi"/>
-        </w:rPr>
-        <w:t xml:space="preserve"> at time t </w:t>
-      </w:r>
-    </w:p>
-    <w:p>
-      <w:pPr>
-        <w:ind w:left="-1080" w:right="-821"/>
-        <w:rPr>
-          <w:rFonts w:eastAsiaTheme="majorEastAsia" w:cstheme="majorBidi"/>
-        </w:rPr>
-      </w:pPr>
-      <w:r>
-        <w:rPr>
-          <w:rFonts w:eastAsiaTheme="majorEastAsia" w:cstheme="majorBidi"/>
-        </w:rPr>
-        <w:t>w</w:t>
-      </w:r>
-      <w:proofErr w:type="gramStart"/>
-      <w:r>
-        <w:rPr>
-          <w:rFonts w:eastAsiaTheme="majorEastAsia" w:cstheme="majorBidi"/>
-        </w:rPr>
-        <w:t>_{</w:t>
-      </w:r>
-      <w:proofErr w:type="gramEnd"/>
-      <w:r>
-        <w:rPr>
-          <w:rFonts w:eastAsiaTheme="majorEastAsia" w:cstheme="majorBidi"/>
-        </w:rPr>
-        <w:t>t-1},n = state of the neighbor node n at time t-1</w:t>
-      </w:r>
-    </w:p>
-    <w:p>
-      <w:pPr>
-        <w:ind w:left="-1080" w:right="-821"/>
-        <w:rPr>
-          <w:rFonts w:eastAsiaTheme="majorEastAsia" w:cstheme="majorBidi"/>
-        </w:rPr>
-      </w:pPr>
-      <w:r>
-        <w:rPr>
-          <w:rFonts w:eastAsiaTheme="majorEastAsia" w:cstheme="majorBidi"/>
-        </w:rPr>
-        <w:t>w</w:t>
-      </w:r>
-      <w:proofErr w:type="gramStart"/>
-      <w:r>
-        <w:rPr>
-          <w:rFonts w:eastAsiaTheme="majorEastAsia" w:cstheme="majorBidi"/>
-        </w:rPr>
-        <w:t>_{</w:t>
-      </w:r>
-      <w:proofErr w:type="gramEnd"/>
-      <w:r>
-        <w:rPr>
-          <w:rFonts w:eastAsiaTheme="majorEastAsia" w:cstheme="majorBidi"/>
-        </w:rPr>
-        <w:t>t-1},a = state of the connected arcs a at time t-1</w:t>
-      </w:r>
-    </w:p>
-    <w:p>
-      <w:pPr>
-        <w:ind w:left="-1080" w:right="-821"/>
-        <w:rPr>
-          <w:rFonts w:eastAsiaTheme="majorEastAsia" w:cstheme="majorBidi"/>
-        </w:rPr>
-      </w:pPr>
-      <w:r>
-        <w:rPr>
-          <w:rFonts w:eastAsiaTheme="majorEastAsia" w:cstheme="majorBidi"/>
-        </w:rPr>
-        <w:t>w</w:t>
-      </w:r>
-      <w:proofErr w:type="gramStart"/>
-      <w:r>
-        <w:rPr>
-          <w:rFonts w:eastAsiaTheme="majorEastAsia" w:cstheme="majorBidi"/>
-        </w:rPr>
-        <w:t>_{</w:t>
-      </w:r>
-      <w:proofErr w:type="gramEnd"/>
-      <w:r>
-        <w:rPr>
-          <w:rFonts w:eastAsiaTheme="majorEastAsia" w:cstheme="majorBidi"/>
-        </w:rPr>
-        <w:t>t-1},h = state of the node h (in the same layer) with highest absolute demand or supply at time t-1</w:t>
-      </w:r>
-    </w:p>
-    <w:p>
-      <w:pPr>
-        <w:ind w:left="-1080" w:right="-821"/>
-        <w:rPr>
-          <w:rFonts w:eastAsiaTheme="majorEastAsia" w:cstheme="majorBidi"/>
-        </w:rPr>
-      </w:pPr>
-      <w:r>
-        <w:rPr>
-          <w:rFonts w:eastAsiaTheme="majorEastAsia" w:cstheme="majorBidi"/>
-        </w:rPr>
-        <w:t>w</w:t>
-      </w:r>
-      <w:proofErr w:type="gramStart"/>
-      <w:r>
-        <w:rPr>
-          <w:rFonts w:eastAsiaTheme="majorEastAsia" w:cstheme="majorBidi"/>
-        </w:rPr>
-        <w:t>_{</w:t>
-      </w:r>
-      <w:proofErr w:type="gramEnd"/>
-      <w:r>
-        <w:rPr>
-          <w:rFonts w:eastAsiaTheme="majorEastAsia" w:cstheme="majorBidi"/>
-        </w:rPr>
-        <w:t>t-1},d = state of the dependee node d at time t-1</w:t>
+        <w:t xml:space="preserve">i = state of a node i at time t </w:t>
+      </w:r>
+    </w:p>
+    <w:p>
+      <w:pPr>
+        <w:ind w:left="-1080" w:right="-821"/>
+        <w:rPr>
+          <w:rFonts w:eastAsiaTheme="majorEastAsia" w:cstheme="majorBidi"/>
+        </w:rPr>
+      </w:pPr>
+      <w:r>
+        <w:rPr>
+          <w:rFonts w:eastAsiaTheme="majorEastAsia" w:cstheme="majorBidi"/>
+        </w:rPr>
+        <w:t>w_{t-1},n = state of the neighbor node n at time t-1</w:t>
+      </w:r>
+    </w:p>
+    <w:p>
+      <w:pPr>
+        <w:ind w:left="-1080" w:right="-821"/>
+        <w:rPr>
+          <w:rFonts w:eastAsiaTheme="majorEastAsia" w:cstheme="majorBidi"/>
+        </w:rPr>
+      </w:pPr>
+      <w:r>
+        <w:rPr>
+          <w:rFonts w:eastAsiaTheme="majorEastAsia" w:cstheme="majorBidi"/>
+        </w:rPr>
+        <w:t>w_{t-1},a = state of the connected arcs a at time t-1</w:t>
+      </w:r>
+    </w:p>
+    <w:p>
+      <w:pPr>
+        <w:ind w:left="-1080" w:right="-821"/>
+        <w:rPr>
+          <w:rFonts w:eastAsiaTheme="majorEastAsia" w:cstheme="majorBidi"/>
+        </w:rPr>
+      </w:pPr>
+      <w:r>
+        <w:rPr>
+          <w:rFonts w:eastAsiaTheme="majorEastAsia" w:cstheme="majorBidi"/>
+        </w:rPr>
+        <w:t>w_{t-1},h = state of the node h (in the same layer) with highest absolute demand or supply at time t-1</w:t>
+      </w:r>
+    </w:p>
+    <w:p>
+      <w:pPr>
+        <w:ind w:left="-1080" w:right="-821"/>
+        <w:rPr>
+          <w:rFonts w:eastAsiaTheme="majorEastAsia" w:cstheme="majorBidi"/>
+        </w:rPr>
+      </w:pPr>
+      <w:r>
+        <w:rPr>
+          <w:rFonts w:eastAsiaTheme="majorEastAsia" w:cstheme="majorBidi"/>
+        </w:rPr>
+        <w:t>w_{t-1},d = state of the dependee node d at time t-1</w:t>
       </w:r>
     </w:p>
     <w:p>
@@ -11070,23 +10220,7 @@
           <w:rFonts w:eastAsiaTheme="majorEastAsia" w:cstheme="majorBidi"/>
           <w:color w:val="FF0000"/>
         </w:rPr>
-        <w:t xml:space="preserve"> </w:t>
-      </w:r>
-      <w:proofErr w:type="spellStart"/>
-      <w:r>
-        <w:rPr>
-          <w:rFonts w:eastAsiaTheme="majorEastAsia" w:cstheme="majorBidi"/>
-          <w:color w:val="FF0000"/>
-        </w:rPr>
-        <w:t>w_t_i</w:t>
-      </w:r>
-      <w:proofErr w:type="spellEnd"/>
-      <w:r>
-        <w:rPr>
-          <w:rFonts w:eastAsiaTheme="majorEastAsia" w:cstheme="majorBidi"/>
-          <w:color w:val="FF0000"/>
-        </w:rPr>
-        <w:t xml:space="preserve">=1 and </w:t>
+        <w:t xml:space="preserve"> w_t_i=1 and </w:t>
       </w:r>
       <w:r>
         <w:rPr>
@@ -12056,57 +11190,25 @@
           <w:rFonts w:eastAsiaTheme="majorEastAsia" w:cstheme="majorBidi"/>
         </w:rPr>
       </w:pPr>
-      <w:proofErr w:type="gramStart"/>
       <w:r>
         <w:rPr>
           <w:rFonts w:eastAsiaTheme="majorEastAsia" w:cstheme="majorBidi"/>
         </w:rPr>
         <w:t>where</w:t>
       </w:r>
-      <w:proofErr w:type="gramEnd"/>
-    </w:p>
-    <w:p>
-      <w:pPr>
-        <w:ind w:left="-1080" w:right="-821"/>
-        <w:rPr>
-          <w:rFonts w:eastAsiaTheme="majorEastAsia" w:cstheme="majorBidi"/>
-        </w:rPr>
-      </w:pPr>
-      <w:proofErr w:type="spellStart"/>
-      <w:r>
-        <w:rPr>
-          <w:rFonts w:eastAsiaTheme="majorEastAsia" w:cstheme="majorBidi"/>
-        </w:rPr>
-        <w:t>w_t</w:t>
-      </w:r>
-      <w:proofErr w:type="gramStart"/>
-      <w:r>
-        <w:rPr>
-          <w:rFonts w:eastAsiaTheme="majorEastAsia" w:cstheme="majorBidi"/>
-        </w:rPr>
-        <w:t>,i</w:t>
-      </w:r>
-      <w:proofErr w:type="spellEnd"/>
-      <w:proofErr w:type="gramEnd"/>
-      <w:r>
-        <w:rPr>
-          <w:rFonts w:eastAsiaTheme="majorEastAsia" w:cstheme="majorBidi"/>
-        </w:rPr>
-        <w:t xml:space="preserve"> = state of a node </w:t>
-      </w:r>
-      <w:proofErr w:type="spellStart"/>
-      <w:r>
-        <w:rPr>
-          <w:rFonts w:eastAsiaTheme="majorEastAsia" w:cstheme="majorBidi"/>
-        </w:rPr>
-        <w:t>i</w:t>
-      </w:r>
-      <w:proofErr w:type="spellEnd"/>
-      <w:r>
-        <w:rPr>
-          <w:rFonts w:eastAsiaTheme="majorEastAsia" w:cstheme="majorBidi"/>
-        </w:rPr>
-        <w:t xml:space="preserve"> at time t </w:t>
+    </w:p>
+    <w:p>
+      <w:pPr>
+        <w:ind w:left="-1080" w:right="-821"/>
+        <w:rPr>
+          <w:rFonts w:eastAsiaTheme="majorEastAsia" w:cstheme="majorBidi"/>
+        </w:rPr>
+      </w:pPr>
+      <w:r>
+        <w:rPr>
+          <w:rFonts w:eastAsiaTheme="majorEastAsia" w:cstheme="majorBidi"/>
+        </w:rPr>
+        <w:t xml:space="preserve">w_t,i = state of a node i at time t </w:t>
       </w:r>
     </w:p>
     <w:p>
@@ -12122,364 +11224,160 @@
           <w:rFonts w:eastAsiaTheme="majorEastAsia" w:cstheme="majorBidi"/>
           <w:strike/>
         </w:rPr>
-        <w:t>w</w:t>
-      </w:r>
-      <w:proofErr w:type="gramStart"/>
-      <w:r>
+        <w:t xml:space="preserve">w_{&lt;t },i = sum of the states of a node i for time&lt;t </w:t>
+      </w:r>
+    </w:p>
+    <w:p>
+      <w:pPr>
+        <w:ind w:left="-1080" w:right="-821"/>
+        <w:rPr>
+          <w:rFonts w:eastAsiaTheme="majorEastAsia" w:cstheme="majorBidi"/>
+        </w:rPr>
+      </w:pPr>
+      <w:r>
+        <w:rPr>
+          <w:rFonts w:eastAsiaTheme="majorEastAsia" w:cstheme="majorBidi"/>
+        </w:rPr>
+        <w:t>w_{&lt;t },n = sum of the state of the neighbor nodes for a given node for time&lt;t</w:t>
+      </w:r>
+    </w:p>
+    <w:p>
+      <w:pPr>
+        <w:ind w:left="-1080" w:right="-821"/>
+        <w:rPr>
+          <w:rFonts w:eastAsiaTheme="majorEastAsia" w:cstheme="majorBidi"/>
+        </w:rPr>
+      </w:pPr>
+      <w:r>
+        <w:rPr>
+          <w:rFonts w:eastAsiaTheme="majorEastAsia" w:cstheme="majorBidi"/>
+        </w:rPr>
+        <w:t>w_{&lt;t },a = sum of the state of the connected arcs for a given node for time&lt;t</w:t>
+      </w:r>
+    </w:p>
+    <w:p>
+      <w:pPr>
+        <w:ind w:left="-1080" w:right="-821"/>
+        <w:rPr>
+          <w:rFonts w:eastAsiaTheme="majorEastAsia" w:cstheme="majorBidi"/>
+        </w:rPr>
+      </w:pPr>
+      <w:r>
+        <w:rPr>
+          <w:rFonts w:eastAsiaTheme="majorEastAsia" w:cstheme="majorBidi"/>
+        </w:rPr>
+        <w:t>w_{&lt;t },h = sum of the state of the nodes (in the same layer) with highest absolute demand or supply</w:t>
+      </w:r>
+      <w:r>
+        <w:rPr>
+          <w:rFonts w:eastAsiaTheme="majorEastAsia" w:cstheme="majorBidi"/>
+        </w:rPr>
+        <w:t xml:space="preserve"> </w:t>
+      </w:r>
+      <w:r>
+        <w:rPr>
+          <w:rFonts w:eastAsiaTheme="majorEastAsia" w:cstheme="majorBidi"/>
+        </w:rPr>
+        <w:t>for time&lt;t</w:t>
+      </w:r>
+    </w:p>
+    <w:p>
+      <w:pPr>
+        <w:ind w:left="-1080" w:right="-821"/>
+        <w:rPr>
+          <w:rFonts w:eastAsiaTheme="majorEastAsia" w:cstheme="majorBidi"/>
+        </w:rPr>
+      </w:pPr>
+      <w:r>
+        <w:rPr>
+          <w:rFonts w:eastAsiaTheme="majorEastAsia" w:cstheme="majorBidi"/>
+        </w:rPr>
+        <w:t>w_{&lt;t },c = sum of the state of all nodes (in the same layer) for time&lt;t</w:t>
+      </w:r>
+    </w:p>
+    <w:p>
+      <w:pPr>
+        <w:ind w:left="-1080" w:right="-821"/>
+        <w:rPr>
+          <w:rFonts w:eastAsiaTheme="majorEastAsia" w:cstheme="majorBidi"/>
+        </w:rPr>
+      </w:pPr>
+      <w:r>
+        <w:rPr>
+          <w:rFonts w:eastAsiaTheme="majorEastAsia" w:cstheme="majorBidi"/>
+        </w:rPr>
+        <w:t>w_{&lt;t },d = sum of the state of the dependee nodes for a given node for time&lt;t</w:t>
+      </w:r>
+    </w:p>
+    <w:p>
+      <w:pPr>
+        <w:ind w:left="-1080" w:right="-821"/>
+        <w:rPr>
+          <w:rFonts w:eastAsiaTheme="majorEastAsia" w:cstheme="majorBidi"/>
+        </w:rPr>
+      </w:pPr>
+      <w:r>
+        <w:rPr>
+          <w:rFonts w:eastAsiaTheme="majorEastAsia" w:cstheme="majorBidi"/>
+        </w:rPr>
+        <w:t xml:space="preserve">y_t,i = state of an arc i at time t </w:t>
+      </w:r>
+    </w:p>
+    <w:p>
+      <w:pPr>
+        <w:ind w:left="-1080" w:right="-821"/>
         <w:rPr>
           <w:rFonts w:eastAsiaTheme="majorEastAsia" w:cstheme="majorBidi"/>
           <w:strike/>
         </w:rPr>
-        <w:t>_{</w:t>
-      </w:r>
-      <w:proofErr w:type="gramEnd"/>
+      </w:pPr>
       <w:r>
         <w:rPr>
           <w:rFonts w:eastAsiaTheme="majorEastAsia" w:cstheme="majorBidi"/>
           <w:strike/>
         </w:rPr>
-        <w:t>&lt;t },</w:t>
-      </w:r>
-      <w:proofErr w:type="spellStart"/>
+        <w:t xml:space="preserve">y_{&lt;t},i = state of an arc i </w:t>
+      </w:r>
       <w:r>
         <w:rPr>
           <w:rFonts w:eastAsiaTheme="majorEastAsia" w:cstheme="majorBidi"/>
           <w:strike/>
         </w:rPr>
-        <w:t>i</w:t>
-      </w:r>
-      <w:proofErr w:type="spellEnd"/>
+        <w:t>for</w:t>
+      </w:r>
       <w:r>
         <w:rPr>
           <w:rFonts w:eastAsiaTheme="majorEastAsia" w:cstheme="majorBidi"/>
           <w:strike/>
         </w:rPr>
-        <w:t xml:space="preserve"> = sum of the states of a node </w:t>
-      </w:r>
-      <w:proofErr w:type="spellStart"/>
+        <w:t xml:space="preserve"> time</w:t>
+      </w:r>
       <w:r>
         <w:rPr>
           <w:rFonts w:eastAsiaTheme="majorEastAsia" w:cstheme="majorBidi"/>
           <w:strike/>
         </w:rPr>
-        <w:t>i</w:t>
-      </w:r>
-      <w:proofErr w:type="spellEnd"/>
-      <w:r>
-        <w:rPr>
-          <w:rFonts w:eastAsiaTheme="majorEastAsia" w:cstheme="majorBidi"/>
-          <w:strike/>
-        </w:rPr>
-        <w:t xml:space="preserve"> for time&lt;t </w:t>
-      </w:r>
-    </w:p>
-    <w:p>
-      <w:pPr>
-        <w:ind w:left="-1080" w:right="-821"/>
-        <w:rPr>
-          <w:rFonts w:eastAsiaTheme="majorEastAsia" w:cstheme="majorBidi"/>
-        </w:rPr>
-      </w:pPr>
-      <w:r>
-        <w:rPr>
-          <w:rFonts w:eastAsiaTheme="majorEastAsia" w:cstheme="majorBidi"/>
-        </w:rPr>
-        <w:t>w</w:t>
-      </w:r>
-      <w:proofErr w:type="gramStart"/>
-      <w:r>
-        <w:rPr>
-          <w:rFonts w:eastAsiaTheme="majorEastAsia" w:cstheme="majorBidi"/>
-        </w:rPr>
-        <w:t>_{</w:t>
-      </w:r>
-      <w:proofErr w:type="gramEnd"/>
-      <w:r>
-        <w:rPr>
-          <w:rFonts w:eastAsiaTheme="majorEastAsia" w:cstheme="majorBidi"/>
-        </w:rPr>
-        <w:t>&lt;t },n = sum of the state of the neighbor nodes for a given node for time&lt;t</w:t>
-      </w:r>
-    </w:p>
-    <w:p>
-      <w:pPr>
-        <w:ind w:left="-1080" w:right="-821"/>
-        <w:rPr>
-          <w:rFonts w:eastAsiaTheme="majorEastAsia" w:cstheme="majorBidi"/>
-        </w:rPr>
-      </w:pPr>
-      <w:r>
-        <w:rPr>
-          <w:rFonts w:eastAsiaTheme="majorEastAsia" w:cstheme="majorBidi"/>
-        </w:rPr>
-        <w:t>w</w:t>
-      </w:r>
-      <w:proofErr w:type="gramStart"/>
-      <w:r>
-        <w:rPr>
-          <w:rFonts w:eastAsiaTheme="majorEastAsia" w:cstheme="majorBidi"/>
-        </w:rPr>
-        <w:t>_{</w:t>
-      </w:r>
-      <w:proofErr w:type="gramEnd"/>
-      <w:r>
-        <w:rPr>
-          <w:rFonts w:eastAsiaTheme="majorEastAsia" w:cstheme="majorBidi"/>
-        </w:rPr>
-        <w:t>&lt;t },a = sum of the state of the connected arcs for a given node for time&lt;t</w:t>
-      </w:r>
-    </w:p>
-    <w:p>
-      <w:pPr>
-        <w:ind w:left="-1080" w:right="-821"/>
-        <w:rPr>
-          <w:rFonts w:eastAsiaTheme="majorEastAsia" w:cstheme="majorBidi"/>
-        </w:rPr>
-      </w:pPr>
-      <w:r>
-        <w:rPr>
-          <w:rFonts w:eastAsiaTheme="majorEastAsia" w:cstheme="majorBidi"/>
-        </w:rPr>
-        <w:t>w</w:t>
-      </w:r>
-      <w:proofErr w:type="gramStart"/>
-      <w:r>
-        <w:rPr>
-          <w:rFonts w:eastAsiaTheme="majorEastAsia" w:cstheme="majorBidi"/>
-        </w:rPr>
-        <w:t>_{</w:t>
-      </w:r>
-      <w:proofErr w:type="gramEnd"/>
-      <w:r>
-        <w:rPr>
-          <w:rFonts w:eastAsiaTheme="majorEastAsia" w:cstheme="majorBidi"/>
-        </w:rPr>
-        <w:t>&lt;t },h = sum of the state of the nodes (in the same layer) with highest absolute demand or supply</w:t>
-      </w:r>
-      <w:r>
-        <w:rPr>
-          <w:rFonts w:eastAsiaTheme="majorEastAsia" w:cstheme="majorBidi"/>
-        </w:rPr>
-        <w:t xml:space="preserve"> </w:t>
-      </w:r>
-      <w:r>
-        <w:rPr>
-          <w:rFonts w:eastAsiaTheme="majorEastAsia" w:cstheme="majorBidi"/>
-        </w:rPr>
-        <w:t>for time&lt;t</w:t>
-      </w:r>
-    </w:p>
-    <w:p>
-      <w:pPr>
-        <w:ind w:left="-1080" w:right="-821"/>
-        <w:rPr>
-          <w:rFonts w:eastAsiaTheme="majorEastAsia" w:cstheme="majorBidi"/>
-        </w:rPr>
-      </w:pPr>
-      <w:r>
-        <w:rPr>
-          <w:rFonts w:eastAsiaTheme="majorEastAsia" w:cstheme="majorBidi"/>
-        </w:rPr>
-        <w:t>w</w:t>
-      </w:r>
-      <w:proofErr w:type="gramStart"/>
-      <w:r>
-        <w:rPr>
-          <w:rFonts w:eastAsiaTheme="majorEastAsia" w:cstheme="majorBidi"/>
-        </w:rPr>
-        <w:t>_{</w:t>
-      </w:r>
-      <w:proofErr w:type="gramEnd"/>
-      <w:r>
-        <w:rPr>
-          <w:rFonts w:eastAsiaTheme="majorEastAsia" w:cstheme="majorBidi"/>
-        </w:rPr>
-        <w:t>&lt;t },c = sum of the state of all nodes (in the same layer) for time&lt;t</w:t>
-      </w:r>
-    </w:p>
-    <w:p>
-      <w:pPr>
-        <w:ind w:left="-1080" w:right="-821"/>
-        <w:rPr>
-          <w:rFonts w:eastAsiaTheme="majorEastAsia" w:cstheme="majorBidi"/>
-        </w:rPr>
-      </w:pPr>
-      <w:r>
-        <w:rPr>
-          <w:rFonts w:eastAsiaTheme="majorEastAsia" w:cstheme="majorBidi"/>
-        </w:rPr>
-        <w:t>w</w:t>
-      </w:r>
-      <w:proofErr w:type="gramStart"/>
-      <w:r>
-        <w:rPr>
-          <w:rFonts w:eastAsiaTheme="majorEastAsia" w:cstheme="majorBidi"/>
-        </w:rPr>
-        <w:t>_{</w:t>
-      </w:r>
-      <w:proofErr w:type="gramEnd"/>
-      <w:r>
-        <w:rPr>
-          <w:rFonts w:eastAsiaTheme="majorEastAsia" w:cstheme="majorBidi"/>
-        </w:rPr>
-        <w:t>&lt;t },d = sum of the state of the dependee nodes for a given node for time&lt;t</w:t>
-      </w:r>
-    </w:p>
-    <w:p>
-      <w:pPr>
-        <w:ind w:left="-1080" w:right="-821"/>
-        <w:rPr>
-          <w:rFonts w:eastAsiaTheme="majorEastAsia" w:cstheme="majorBidi"/>
-        </w:rPr>
-      </w:pPr>
-      <w:proofErr w:type="spellStart"/>
-      <w:r>
-        <w:rPr>
-          <w:rFonts w:eastAsiaTheme="majorEastAsia" w:cstheme="majorBidi"/>
-        </w:rPr>
-        <w:t>y_t</w:t>
-      </w:r>
-      <w:proofErr w:type="gramStart"/>
-      <w:r>
-        <w:rPr>
-          <w:rFonts w:eastAsiaTheme="majorEastAsia" w:cstheme="majorBidi"/>
-        </w:rPr>
-        <w:t>,i</w:t>
-      </w:r>
-      <w:proofErr w:type="spellEnd"/>
-      <w:proofErr w:type="gramEnd"/>
-      <w:r>
-        <w:rPr>
-          <w:rFonts w:eastAsiaTheme="majorEastAsia" w:cstheme="majorBidi"/>
-        </w:rPr>
-        <w:t xml:space="preserve"> = state of an arc </w:t>
-      </w:r>
-      <w:proofErr w:type="spellStart"/>
-      <w:r>
-        <w:rPr>
-          <w:rFonts w:eastAsiaTheme="majorEastAsia" w:cstheme="majorBidi"/>
-        </w:rPr>
-        <w:t>i</w:t>
-      </w:r>
-      <w:proofErr w:type="spellEnd"/>
-      <w:r>
-        <w:rPr>
-          <w:rFonts w:eastAsiaTheme="majorEastAsia" w:cstheme="majorBidi"/>
-        </w:rPr>
-        <w:t xml:space="preserve"> at time t </w:t>
-      </w:r>
-    </w:p>
-    <w:p>
-      <w:pPr>
-        <w:ind w:left="-1080" w:right="-821"/>
-        <w:rPr>
-          <w:rFonts w:eastAsiaTheme="majorEastAsia" w:cstheme="majorBidi"/>
-          <w:strike/>
-        </w:rPr>
-      </w:pPr>
-      <w:r>
-        <w:rPr>
-          <w:rFonts w:eastAsiaTheme="majorEastAsia" w:cstheme="majorBidi"/>
-          <w:strike/>
+        <w:t>&lt;t</w:t>
+      </w:r>
+    </w:p>
+    <w:p>
+      <w:pPr>
+        <w:ind w:left="-1080" w:right="-821"/>
+        <w:rPr>
+          <w:rFonts w:eastAsiaTheme="majorEastAsia" w:cstheme="majorBidi"/>
+        </w:rPr>
+      </w:pPr>
+      <w:r>
+        <w:rPr>
+          <w:rFonts w:eastAsiaTheme="majorEastAsia" w:cstheme="majorBidi"/>
         </w:rPr>
         <w:t>y</w:t>
       </w:r>
-      <w:proofErr w:type="gramStart"/>
-      <w:r>
-        <w:rPr>
-          <w:rFonts w:eastAsiaTheme="majorEastAsia" w:cstheme="majorBidi"/>
-          <w:strike/>
-        </w:rPr>
-        <w:t>_{</w:t>
-      </w:r>
-      <w:proofErr w:type="gramEnd"/>
-      <w:r>
-        <w:rPr>
-          <w:rFonts w:eastAsiaTheme="majorEastAsia" w:cstheme="majorBidi"/>
-          <w:strike/>
-        </w:rPr>
-        <w:t>&lt;t},</w:t>
-      </w:r>
-      <w:proofErr w:type="spellStart"/>
-      <w:r>
-        <w:rPr>
-          <w:rFonts w:eastAsiaTheme="majorEastAsia" w:cstheme="majorBidi"/>
-          <w:strike/>
-        </w:rPr>
-        <w:t>i</w:t>
-      </w:r>
-      <w:proofErr w:type="spellEnd"/>
-      <w:r>
-        <w:rPr>
-          <w:rFonts w:eastAsiaTheme="majorEastAsia" w:cstheme="majorBidi"/>
-          <w:strike/>
-        </w:rPr>
-        <w:t xml:space="preserve"> = state of an arc </w:t>
-      </w:r>
-      <w:proofErr w:type="spellStart"/>
-      <w:r>
-        <w:rPr>
-          <w:rFonts w:eastAsiaTheme="majorEastAsia" w:cstheme="majorBidi"/>
-          <w:strike/>
-        </w:rPr>
-        <w:t>i</w:t>
-      </w:r>
-      <w:proofErr w:type="spellEnd"/>
-      <w:r>
-        <w:rPr>
-          <w:rFonts w:eastAsiaTheme="majorEastAsia" w:cstheme="majorBidi"/>
-          <w:strike/>
-        </w:rPr>
-        <w:t xml:space="preserve"> </w:t>
-      </w:r>
-      <w:r>
-        <w:rPr>
-          <w:rFonts w:eastAsiaTheme="majorEastAsia" w:cstheme="majorBidi"/>
-          <w:strike/>
-        </w:rPr>
-        <w:t>for</w:t>
-      </w:r>
-      <w:r>
-        <w:rPr>
-          <w:rFonts w:eastAsiaTheme="majorEastAsia" w:cstheme="majorBidi"/>
-          <w:strike/>
-        </w:rPr>
-        <w:t xml:space="preserve"> time</w:t>
-      </w:r>
-      <w:r>
-        <w:rPr>
-          <w:rFonts w:eastAsiaTheme="majorEastAsia" w:cstheme="majorBidi"/>
-          <w:strike/>
-        </w:rPr>
-        <w:t>&lt;t</w:t>
-      </w:r>
-    </w:p>
-    <w:p>
-      <w:pPr>
-        <w:ind w:left="-1080" w:right="-821"/>
-        <w:rPr>
-          <w:rFonts w:eastAsiaTheme="majorEastAsia" w:cstheme="majorBidi"/>
-        </w:rPr>
-      </w:pPr>
-      <w:r>
-        <w:rPr>
-          <w:rFonts w:eastAsiaTheme="majorEastAsia" w:cstheme="majorBidi"/>
-        </w:rPr>
-        <w:t>y</w:t>
-      </w:r>
-      <w:proofErr w:type="gramStart"/>
-      <w:r>
-        <w:rPr>
-          <w:rFonts w:eastAsiaTheme="majorEastAsia" w:cstheme="majorBidi"/>
-        </w:rPr>
-        <w:t>_{</w:t>
-      </w:r>
-      <w:proofErr w:type="gramEnd"/>
-      <w:r>
-        <w:rPr>
-          <w:rFonts w:eastAsiaTheme="majorEastAsia" w:cstheme="majorBidi"/>
-        </w:rPr>
-        <w:t>&lt;t</w:t>
+      <w:r>
+        <w:rPr>
+          <w:rFonts w:eastAsiaTheme="majorEastAsia" w:cstheme="majorBidi"/>
+        </w:rPr>
+        <w:t>_{&lt;t</w:t>
       </w:r>
       <w:r>
         <w:rPr>
@@ -12499,21 +11397,7 @@
         <w:rPr>
           <w:rFonts w:eastAsiaTheme="majorEastAsia" w:cstheme="majorBidi"/>
         </w:rPr>
-        <w:t>y</w:t>
-      </w:r>
-      <w:proofErr w:type="gramStart"/>
-      <w:r>
-        <w:rPr>
-          <w:rFonts w:eastAsiaTheme="majorEastAsia" w:cstheme="majorBidi"/>
-        </w:rPr>
-        <w:t>_{</w:t>
-      </w:r>
-      <w:proofErr w:type="gramEnd"/>
-      <w:r>
-        <w:rPr>
-          <w:rFonts w:eastAsiaTheme="majorEastAsia" w:cstheme="majorBidi"/>
-        </w:rPr>
-        <w:t>&lt;t },c = sum of the state of all arcs (in the same layer) for time&lt;t</w:t>
+        <w:t>y_{&lt;t },c = sum of the state of all arcs (in the same layer) for time&lt;t</w:t>
       </w:r>
     </w:p>
     <w:p>
@@ -12543,23 +11427,7 @@
           <w:rFonts w:eastAsiaTheme="majorEastAsia" w:cstheme="majorBidi"/>
           <w:color w:val="FF0000"/>
         </w:rPr>
-        <w:t xml:space="preserve"> over data points except when </w:t>
-      </w:r>
-      <w:proofErr w:type="spellStart"/>
-      <w:r>
-        <w:rPr>
-          <w:rFonts w:eastAsiaTheme="majorEastAsia" w:cstheme="majorBidi"/>
-          <w:color w:val="FF0000"/>
-        </w:rPr>
-        <w:t>w_t_i</w:t>
-      </w:r>
-      <w:proofErr w:type="spellEnd"/>
-      <w:r>
-        <w:rPr>
-          <w:rFonts w:eastAsiaTheme="majorEastAsia" w:cstheme="majorBidi"/>
-          <w:color w:val="FF0000"/>
-        </w:rPr>
-        <w:t>=1 and w_t_1_i=1 (the same for arcs)</w:t>
+        <w:t xml:space="preserve"> over data points except when w_t_i=1 and w_t_1_i=1 (the same for arcs)</w:t>
       </w:r>
       <w:r>
         <w:rPr>
@@ -13411,323 +12279,151 @@
           <w:rFonts w:eastAsiaTheme="majorEastAsia" w:cstheme="majorBidi"/>
         </w:rPr>
       </w:pPr>
-      <w:proofErr w:type="gramStart"/>
       <w:r>
         <w:rPr>
           <w:rFonts w:eastAsiaTheme="majorEastAsia" w:cstheme="majorBidi"/>
         </w:rPr>
         <w:t>where</w:t>
       </w:r>
-      <w:proofErr w:type="gramEnd"/>
-    </w:p>
-    <w:p>
-      <w:pPr>
-        <w:ind w:left="-1080" w:right="-821"/>
-        <w:rPr>
-          <w:rFonts w:eastAsiaTheme="majorEastAsia" w:cstheme="majorBidi"/>
-        </w:rPr>
-      </w:pPr>
-      <w:proofErr w:type="spellStart"/>
-      <w:r>
-        <w:rPr>
-          <w:rFonts w:eastAsiaTheme="majorEastAsia" w:cstheme="majorBidi"/>
-        </w:rPr>
-        <w:t>w_t</w:t>
-      </w:r>
-      <w:proofErr w:type="gramStart"/>
-      <w:r>
-        <w:rPr>
-          <w:rFonts w:eastAsiaTheme="majorEastAsia" w:cstheme="majorBidi"/>
-        </w:rPr>
-        <w:t>,i</w:t>
-      </w:r>
-      <w:proofErr w:type="spellEnd"/>
-      <w:proofErr w:type="gramEnd"/>
-      <w:r>
-        <w:rPr>
-          <w:rFonts w:eastAsiaTheme="majorEastAsia" w:cstheme="majorBidi"/>
-        </w:rPr>
-        <w:t xml:space="preserve"> = state of a node </w:t>
-      </w:r>
-      <w:proofErr w:type="spellStart"/>
-      <w:r>
-        <w:rPr>
-          <w:rFonts w:eastAsiaTheme="majorEastAsia" w:cstheme="majorBidi"/>
-        </w:rPr>
-        <w:t>i</w:t>
-      </w:r>
-      <w:proofErr w:type="spellEnd"/>
-      <w:r>
-        <w:rPr>
-          <w:rFonts w:eastAsiaTheme="majorEastAsia" w:cstheme="majorBidi"/>
-        </w:rPr>
-        <w:t xml:space="preserve"> at time t </w:t>
-      </w:r>
-    </w:p>
-    <w:p>
-      <w:pPr>
-        <w:ind w:left="-1080" w:right="-821"/>
-        <w:rPr>
-          <w:rFonts w:eastAsiaTheme="majorEastAsia" w:cstheme="majorBidi"/>
-        </w:rPr>
-      </w:pPr>
-      <w:r>
-        <w:rPr>
-          <w:rFonts w:eastAsiaTheme="majorEastAsia" w:cstheme="majorBidi"/>
-        </w:rPr>
-        <w:t>w_t_1</w:t>
-      </w:r>
-      <w:proofErr w:type="gramStart"/>
-      <w:r>
-        <w:rPr>
-          <w:rFonts w:eastAsiaTheme="majorEastAsia" w:cstheme="majorBidi"/>
-        </w:rPr>
-        <w:t>,i</w:t>
-      </w:r>
-      <w:proofErr w:type="gramEnd"/>
-      <w:r>
-        <w:rPr>
-          <w:rFonts w:eastAsiaTheme="majorEastAsia" w:cstheme="majorBidi"/>
-        </w:rPr>
-        <w:t xml:space="preserve"> = state of a node </w:t>
-      </w:r>
-      <w:proofErr w:type="spellStart"/>
-      <w:r>
-        <w:rPr>
-          <w:rFonts w:eastAsiaTheme="majorEastAsia" w:cstheme="majorBidi"/>
-        </w:rPr>
-        <w:t>i</w:t>
-      </w:r>
-      <w:proofErr w:type="spellEnd"/>
-      <w:r>
-        <w:rPr>
-          <w:rFonts w:eastAsiaTheme="majorEastAsia" w:cstheme="majorBidi"/>
-        </w:rPr>
-        <w:t xml:space="preserve"> at time t-1</w:t>
-      </w:r>
-    </w:p>
-    <w:p>
-      <w:pPr>
-        <w:ind w:left="-1080" w:right="-821"/>
-        <w:rPr>
-          <w:rFonts w:eastAsiaTheme="majorEastAsia" w:cstheme="majorBidi"/>
-        </w:rPr>
-      </w:pPr>
-      <w:r>
-        <w:rPr>
-          <w:rFonts w:eastAsiaTheme="majorEastAsia" w:cstheme="majorBidi"/>
-        </w:rPr>
-        <w:t>w</w:t>
-      </w:r>
-      <w:proofErr w:type="gramStart"/>
-      <w:r>
-        <w:rPr>
-          <w:rFonts w:eastAsiaTheme="majorEastAsia" w:cstheme="majorBidi"/>
-        </w:rPr>
-        <w:t>_{</w:t>
-      </w:r>
-      <w:proofErr w:type="gramEnd"/>
-      <w:r>
-        <w:rPr>
-          <w:rFonts w:eastAsiaTheme="majorEastAsia" w:cstheme="majorBidi"/>
-        </w:rPr>
-        <w:t>t-1},n = (normalized) sum of the state of the neighbor nodes for a given node at time t-1</w:t>
-      </w:r>
-    </w:p>
-    <w:p>
-      <w:pPr>
-        <w:ind w:left="-1080" w:right="-821"/>
-        <w:rPr>
-          <w:rFonts w:eastAsiaTheme="majorEastAsia" w:cstheme="majorBidi"/>
-        </w:rPr>
-      </w:pPr>
-      <w:r>
-        <w:rPr>
-          <w:rFonts w:eastAsiaTheme="majorEastAsia" w:cstheme="majorBidi"/>
-        </w:rPr>
-        <w:t>w</w:t>
-      </w:r>
-      <w:proofErr w:type="gramStart"/>
-      <w:r>
-        <w:rPr>
-          <w:rFonts w:eastAsiaTheme="majorEastAsia" w:cstheme="majorBidi"/>
-        </w:rPr>
-        <w:t>_{</w:t>
-      </w:r>
-      <w:proofErr w:type="gramEnd"/>
-      <w:r>
-        <w:rPr>
-          <w:rFonts w:eastAsiaTheme="majorEastAsia" w:cstheme="majorBidi"/>
-        </w:rPr>
-        <w:t>t-1},a = (normalized) sum of the state of the connected arcs for a given node at time t-1</w:t>
-      </w:r>
-    </w:p>
-    <w:p>
-      <w:pPr>
-        <w:ind w:left="-1080" w:right="-821"/>
-        <w:rPr>
-          <w:rFonts w:eastAsiaTheme="majorEastAsia" w:cstheme="majorBidi"/>
-        </w:rPr>
-      </w:pPr>
-      <w:r>
-        <w:rPr>
-          <w:rFonts w:eastAsiaTheme="majorEastAsia" w:cstheme="majorBidi"/>
-        </w:rPr>
-        <w:t>w</w:t>
-      </w:r>
-      <w:proofErr w:type="gramStart"/>
-      <w:r>
-        <w:rPr>
-          <w:rFonts w:eastAsiaTheme="majorEastAsia" w:cstheme="majorBidi"/>
-        </w:rPr>
-        <w:t>_{</w:t>
-      </w:r>
-      <w:proofErr w:type="gramEnd"/>
-      <w:r>
-        <w:rPr>
-          <w:rFonts w:eastAsiaTheme="majorEastAsia" w:cstheme="majorBidi"/>
-        </w:rPr>
-        <w:t>t-1},c = (normalized) sum of the state of all nodes (in the same layer) at time t-1</w:t>
-      </w:r>
-    </w:p>
-    <w:p>
-      <w:pPr>
-        <w:ind w:left="-1080" w:right="-821"/>
-        <w:rPr>
-          <w:rFonts w:eastAsiaTheme="majorEastAsia" w:cstheme="majorBidi"/>
-        </w:rPr>
-      </w:pPr>
-      <w:r>
-        <w:rPr>
-          <w:rFonts w:eastAsiaTheme="majorEastAsia" w:cstheme="majorBidi"/>
-        </w:rPr>
-        <w:t>w</w:t>
-      </w:r>
-      <w:proofErr w:type="gramStart"/>
-      <w:r>
-        <w:rPr>
-          <w:rFonts w:eastAsiaTheme="majorEastAsia" w:cstheme="majorBidi"/>
-        </w:rPr>
-        <w:t>_{</w:t>
-      </w:r>
-      <w:proofErr w:type="gramEnd"/>
-      <w:r>
-        <w:rPr>
-          <w:rFonts w:eastAsiaTheme="majorEastAsia" w:cstheme="majorBidi"/>
-        </w:rPr>
-        <w:t>t-1},d = (normalized) sum of the state of the dependee nodes for a given node at time t-1</w:t>
-      </w:r>
-    </w:p>
-    <w:p>
-      <w:pPr>
-        <w:ind w:left="-1080" w:right="-821"/>
-        <w:rPr>
-          <w:rFonts w:eastAsiaTheme="majorEastAsia" w:cstheme="majorBidi"/>
-        </w:rPr>
-      </w:pPr>
-      <w:r>
-        <w:rPr>
-          <w:rFonts w:eastAsiaTheme="majorEastAsia" w:cstheme="majorBidi"/>
-        </w:rPr>
-        <w:t>c</w:t>
-      </w:r>
-      <w:proofErr w:type="gramStart"/>
-      <w:r>
-        <w:rPr>
-          <w:rFonts w:eastAsiaTheme="majorEastAsia" w:cstheme="majorBidi"/>
-        </w:rPr>
-        <w:t>_{</w:t>
-      </w:r>
-      <w:proofErr w:type="gramEnd"/>
-      <w:r>
-        <w:rPr>
-          <w:rFonts w:eastAsiaTheme="majorEastAsia" w:cstheme="majorBidi"/>
-        </w:rPr>
-        <w:t>t-1},n = Node reconstruction cost for the entire interdependent network at time t-1</w:t>
-      </w:r>
-    </w:p>
-    <w:p>
-      <w:pPr>
-        <w:ind w:left="-1080" w:right="-821"/>
-        <w:rPr>
-          <w:rFonts w:eastAsiaTheme="majorEastAsia" w:cstheme="majorBidi"/>
-        </w:rPr>
-      </w:pPr>
-      <w:r>
-        <w:rPr>
-          <w:rFonts w:eastAsiaTheme="majorEastAsia" w:cstheme="majorBidi"/>
-        </w:rPr>
-        <w:t>c</w:t>
-      </w:r>
-      <w:proofErr w:type="gramStart"/>
-      <w:r>
-        <w:rPr>
-          <w:rFonts w:eastAsiaTheme="majorEastAsia" w:cstheme="majorBidi"/>
-        </w:rPr>
-        <w:t>_{</w:t>
-      </w:r>
-      <w:proofErr w:type="gramEnd"/>
-      <w:r>
-        <w:rPr>
-          <w:rFonts w:eastAsiaTheme="majorEastAsia" w:cstheme="majorBidi"/>
-        </w:rPr>
-        <w:t>t-1},us = Under supply penalties for the entire interdependent network at time t-1</w:t>
-      </w:r>
-    </w:p>
-    <w:p>
-      <w:pPr>
-        <w:ind w:left="-1080" w:right="-821"/>
-        <w:rPr>
-          <w:rFonts w:eastAsiaTheme="majorEastAsia" w:cstheme="majorBidi"/>
-        </w:rPr>
-      </w:pPr>
-      <w:r>
-        <w:rPr>
-          <w:rFonts w:eastAsiaTheme="majorEastAsia" w:cstheme="majorBidi"/>
-        </w:rPr>
-        <w:t>c</w:t>
-      </w:r>
-      <w:proofErr w:type="gramStart"/>
-      <w:r>
-        <w:rPr>
-          <w:rFonts w:eastAsiaTheme="majorEastAsia" w:cstheme="majorBidi"/>
-        </w:rPr>
-        <w:t>_{</w:t>
-      </w:r>
-      <w:proofErr w:type="gramEnd"/>
-      <w:r>
-        <w:rPr>
-          <w:rFonts w:eastAsiaTheme="majorEastAsia" w:cstheme="majorBidi"/>
-        </w:rPr>
-        <w:t>t-1},f = Flow cost for the entire interdependent network at time t-1</w:t>
-      </w:r>
-    </w:p>
-    <w:p>
-      <w:pPr>
-        <w:ind w:left="-1080" w:right="-821"/>
-        <w:rPr>
-          <w:rFonts w:eastAsiaTheme="majorEastAsia" w:cstheme="majorBidi"/>
-        </w:rPr>
-      </w:pPr>
-      <w:r>
-        <w:rPr>
-          <w:rFonts w:eastAsiaTheme="majorEastAsia" w:cstheme="majorBidi"/>
-        </w:rPr>
-        <w:t>c</w:t>
-      </w:r>
-      <w:proofErr w:type="gramStart"/>
-      <w:r>
-        <w:rPr>
-          <w:rFonts w:eastAsiaTheme="majorEastAsia" w:cstheme="majorBidi"/>
-        </w:rPr>
-        <w:t>_{</w:t>
-      </w:r>
-      <w:proofErr w:type="gramEnd"/>
-      <w:r>
-        <w:rPr>
-          <w:rFonts w:eastAsiaTheme="majorEastAsia" w:cstheme="majorBidi"/>
-        </w:rPr>
-        <w:t>t-1},a = Arc reconstruction cost for the entire interdependent network at time t-1</w:t>
+    </w:p>
+    <w:p>
+      <w:pPr>
+        <w:ind w:left="-1080" w:right="-821"/>
+        <w:rPr>
+          <w:rFonts w:eastAsiaTheme="majorEastAsia" w:cstheme="majorBidi"/>
+        </w:rPr>
+      </w:pPr>
+      <w:r>
+        <w:rPr>
+          <w:rFonts w:eastAsiaTheme="majorEastAsia" w:cstheme="majorBidi"/>
+        </w:rPr>
+        <w:t xml:space="preserve">w_t,i = state of a node i at time t </w:t>
+      </w:r>
+    </w:p>
+    <w:p>
+      <w:pPr>
+        <w:ind w:left="-1080" w:right="-821"/>
+        <w:rPr>
+          <w:rFonts w:eastAsiaTheme="majorEastAsia" w:cstheme="majorBidi"/>
+        </w:rPr>
+      </w:pPr>
+      <w:r>
+        <w:rPr>
+          <w:rFonts w:eastAsiaTheme="majorEastAsia" w:cstheme="majorBidi"/>
+        </w:rPr>
+        <w:t>w_t_1,i = state of a node i at time t-1</w:t>
+      </w:r>
+    </w:p>
+    <w:p>
+      <w:pPr>
+        <w:ind w:left="-1080" w:right="-821"/>
+        <w:rPr>
+          <w:rFonts w:eastAsiaTheme="majorEastAsia" w:cstheme="majorBidi"/>
+        </w:rPr>
+      </w:pPr>
+      <w:r>
+        <w:rPr>
+          <w:rFonts w:eastAsiaTheme="majorEastAsia" w:cstheme="majorBidi"/>
+        </w:rPr>
+        <w:t>w_{t-1},n = (normalized) sum of the state of the neighbor nodes for a given node at time t-1</w:t>
+      </w:r>
+    </w:p>
+    <w:p>
+      <w:pPr>
+        <w:ind w:left="-1080" w:right="-821"/>
+        <w:rPr>
+          <w:rFonts w:eastAsiaTheme="majorEastAsia" w:cstheme="majorBidi"/>
+        </w:rPr>
+      </w:pPr>
+      <w:r>
+        <w:rPr>
+          <w:rFonts w:eastAsiaTheme="majorEastAsia" w:cstheme="majorBidi"/>
+        </w:rPr>
+        <w:t>w_{t-1},a = (normalized) sum of the state of the connected arcs for a given node at time t-1</w:t>
+      </w:r>
+    </w:p>
+    <w:p>
+      <w:pPr>
+        <w:ind w:left="-1080" w:right="-821"/>
+        <w:rPr>
+          <w:rFonts w:eastAsiaTheme="majorEastAsia" w:cstheme="majorBidi"/>
+        </w:rPr>
+      </w:pPr>
+      <w:r>
+        <w:rPr>
+          <w:rFonts w:eastAsiaTheme="majorEastAsia" w:cstheme="majorBidi"/>
+        </w:rPr>
+        <w:t>w_{t-1},c = (normalized) sum of the state of all nodes (in the same layer) at time t-1</w:t>
+      </w:r>
+    </w:p>
+    <w:p>
+      <w:pPr>
+        <w:ind w:left="-1080" w:right="-821"/>
+        <w:rPr>
+          <w:rFonts w:eastAsiaTheme="majorEastAsia" w:cstheme="majorBidi"/>
+        </w:rPr>
+      </w:pPr>
+      <w:r>
+        <w:rPr>
+          <w:rFonts w:eastAsiaTheme="majorEastAsia" w:cstheme="majorBidi"/>
+        </w:rPr>
+        <w:t>w_{t-1},d = (normalized) sum of the state of the dependee nodes for a given node at time t-1</w:t>
+      </w:r>
+    </w:p>
+    <w:p>
+      <w:pPr>
+        <w:ind w:left="-1080" w:right="-821"/>
+        <w:rPr>
+          <w:rFonts w:eastAsiaTheme="majorEastAsia" w:cstheme="majorBidi"/>
+        </w:rPr>
+      </w:pPr>
+      <w:r>
+        <w:rPr>
+          <w:rFonts w:eastAsiaTheme="majorEastAsia" w:cstheme="majorBidi"/>
+        </w:rPr>
+        <w:t>c_{t-1},n = Node reconstruction cost for the entire interdependent network at time t-1</w:t>
+      </w:r>
+    </w:p>
+    <w:p>
+      <w:pPr>
+        <w:ind w:left="-1080" w:right="-821"/>
+        <w:rPr>
+          <w:rFonts w:eastAsiaTheme="majorEastAsia" w:cstheme="majorBidi"/>
+        </w:rPr>
+      </w:pPr>
+      <w:r>
+        <w:rPr>
+          <w:rFonts w:eastAsiaTheme="majorEastAsia" w:cstheme="majorBidi"/>
+        </w:rPr>
+        <w:t>c_{t-1},us = Under supply penalties for the entire interdependent network at time t-1</w:t>
+      </w:r>
+    </w:p>
+    <w:p>
+      <w:pPr>
+        <w:ind w:left="-1080" w:right="-821"/>
+        <w:rPr>
+          <w:rFonts w:eastAsiaTheme="majorEastAsia" w:cstheme="majorBidi"/>
+        </w:rPr>
+      </w:pPr>
+      <w:r>
+        <w:rPr>
+          <w:rFonts w:eastAsiaTheme="majorEastAsia" w:cstheme="majorBidi"/>
+        </w:rPr>
+        <w:t>c_{t-1},f = Flow cost for the entire interdependent network at time t-1</w:t>
+      </w:r>
+    </w:p>
+    <w:p>
+      <w:pPr>
+        <w:ind w:left="-1080" w:right="-821"/>
+        <w:rPr>
+          <w:rFonts w:eastAsiaTheme="majorEastAsia" w:cstheme="majorBidi"/>
+        </w:rPr>
+      </w:pPr>
+      <w:r>
+        <w:rPr>
+          <w:rFonts w:eastAsiaTheme="majorEastAsia" w:cstheme="majorBidi"/>
+        </w:rPr>
+        <w:t>c_{t-1},a = Arc reconstruction cost for the entire interdependent network at time t-1</w:t>
       </w:r>
     </w:p>
     <w:p>
@@ -13757,29 +12453,1126 @@
           <w:rFonts w:eastAsiaTheme="majorEastAsia" w:cstheme="majorBidi"/>
           <w:color w:val="FF0000"/>
         </w:rPr>
-        <w:t xml:space="preserve"> over data points except when </w:t>
-      </w:r>
-      <w:proofErr w:type="spellStart"/>
+        <w:t xml:space="preserve"> over data points except when w_t_i=1 and w_t_1_i=1</w:t>
+      </w:r>
       <w:r>
         <w:rPr>
           <w:rFonts w:eastAsiaTheme="majorEastAsia" w:cstheme="majorBidi"/>
           <w:color w:val="FF0000"/>
         </w:rPr>
-        <w:t>w_t_i</w:t>
-      </w:r>
-      <w:proofErr w:type="spellEnd"/>
-      <w:r>
+        <w:t>.</w:t>
+      </w:r>
+    </w:p>
+    <w:p>
+      <w:pPr>
+        <w:pStyle w:val="Heading2"/>
+        <w:ind w:left="-1080" w:right="-821"/>
+      </w:pPr>
+      <w:r>
+        <w:t>Results</w:t>
+      </w:r>
+    </w:p>
+    <w:p>
+      <w:pPr>
+        <w:ind w:left="-1080" w:right="-821"/>
+      </w:pPr>
+      <w:r>
+        <w:t>Acceptable</w:t>
+      </w:r>
+    </w:p>
+    <w:p>
+      <w:pPr>
+        <w:ind w:left="-1080" w:right="-821"/>
+      </w:pPr>
+      <w:r>
+        <w:t>Considering only local cost (for each layer) results in poorer predictions</w:t>
+      </w:r>
+      <w:r>
+        <w:t xml:space="preserve"> compared to the case with all global and local variables</w:t>
+      </w:r>
+      <w:r>
+        <w:t xml:space="preserve"> (average R2=12% as opposed to 15% on test data and average R2=26% as opposed to 34% on training data)</w:t>
+      </w:r>
+    </w:p>
+    <w:p>
+      <w:pPr>
+        <w:ind w:left="-1080" w:right="-821"/>
+      </w:pPr>
+      <w:r>
+        <w:t>Considering only global costs results in almost the same predictions as of the case when all global and local variables are considered.</w:t>
+      </w:r>
+    </w:p>
+    <w:p>
+      <w:r>
+        <w:br w:type="page"/>
+      </w:r>
+    </w:p>
+    <w:p>
+      <w:pPr>
+        <w:pStyle w:val="Heading1"/>
+        <w:ind w:left="-1080" w:right="-821"/>
+      </w:pPr>
+      <w:r>
+        <w:lastRenderedPageBreak/>
+        <w:t>Model 1</w:t>
+      </w:r>
+      <w:r>
+        <w:t>2</w:t>
+      </w:r>
+    </w:p>
+    <w:p>
+      <w:pPr>
+        <w:pStyle w:val="Heading2"/>
+        <w:ind w:left="-1080" w:right="-821"/>
+      </w:pPr>
+      <w:r>
+        <w:t>Model form</w:t>
+      </w:r>
+    </w:p>
+    <w:p>
+      <w:pPr>
+        <w:ind w:left="-1080" w:right="-821"/>
+        <w:rPr>
+          <w:rFonts w:eastAsiaTheme="majorEastAsia" w:cstheme="majorBidi"/>
+        </w:rPr>
+      </w:pPr>
+      <m:oMathPara>
+        <m:oMath>
+          <m:sSub>
+            <m:sSubPr>
+              <m:ctrlPr>
+                <w:rPr>
+                  <w:rFonts w:ascii="Cambria Math" w:hAnsi="Cambria Math"/>
+                  <w:i/>
+                </w:rPr>
+              </m:ctrlPr>
+            </m:sSubPr>
+            <m:e>
+              <m:r>
+                <w:rPr>
+                  <w:rFonts w:ascii="Cambria Math" w:hAnsi="Cambria Math"/>
+                </w:rPr>
+                <m:t>w</m:t>
+              </m:r>
+            </m:e>
+            <m:sub>
+              <m:r>
+                <w:rPr>
+                  <w:rFonts w:ascii="Cambria Math" w:hAnsi="Cambria Math"/>
+                </w:rPr>
+                <m:t>t,i</m:t>
+              </m:r>
+            </m:sub>
+          </m:sSub>
+          <m:r>
+            <w:rPr>
+              <w:rFonts w:ascii="Cambria Math" w:hAnsi="Cambria Math"/>
+            </w:rPr>
+            <m:t>=Bernulli</m:t>
+          </m:r>
+          <m:d>
+            <m:dPr>
+              <m:ctrlPr>
+                <w:rPr>
+                  <w:rFonts w:ascii="Cambria Math" w:hAnsi="Cambria Math"/>
+                  <w:i/>
+                </w:rPr>
+              </m:ctrlPr>
+            </m:dPr>
+            <m:e>
+              <m:sSub>
+                <m:sSubPr>
+                  <m:ctrlPr>
+                    <w:rPr>
+                      <w:rFonts w:ascii="Cambria Math" w:hAnsi="Cambria Math"/>
+                      <w:i/>
+                    </w:rPr>
+                  </m:ctrlPr>
+                </m:sSubPr>
+                <m:e>
+                  <m:r>
+                    <w:rPr>
+                      <w:rFonts w:ascii="Cambria Math" w:hAnsi="Cambria Math"/>
+                    </w:rPr>
+                    <m:t>p</m:t>
+                  </m:r>
+                </m:e>
+                <m:sub>
+                  <m:r>
+                    <w:rPr>
+                      <w:rFonts w:ascii="Cambria Math" w:hAnsi="Cambria Math"/>
+                    </w:rPr>
+                    <m:t>i</m:t>
+                  </m:r>
+                </m:sub>
+              </m:sSub>
+              <m:r>
+                <w:rPr>
+                  <w:rFonts w:ascii="Cambria Math" w:hAnsi="Cambria Math"/>
+                </w:rPr>
+                <m:t>=logistic</m:t>
+              </m:r>
+              <m:d>
+                <m:dPr>
+                  <m:ctrlPr>
+                    <w:rPr>
+                      <w:rFonts w:ascii="Cambria Math" w:hAnsi="Cambria Math"/>
+                      <w:i/>
+                    </w:rPr>
+                  </m:ctrlPr>
+                </m:dPr>
+                <m:e>
+                  <m:eqArr>
+                    <m:eqArrPr>
+                      <m:ctrlPr>
+                        <w:rPr>
+                          <w:rFonts w:ascii="Cambria Math" w:hAnsi="Cambria Math"/>
+                          <w:i/>
+                        </w:rPr>
+                      </m:ctrlPr>
+                    </m:eqArrPr>
+                    <m:e>
+                      <m:sSub>
+                        <m:sSubPr>
+                          <m:ctrlPr>
+                            <w:rPr>
+                              <w:rFonts w:ascii="Cambria Math" w:hAnsi="Cambria Math"/>
+                              <w:i/>
+                            </w:rPr>
+                          </m:ctrlPr>
+                        </m:sSubPr>
+                        <m:e>
+                          <m:sSub>
+                            <m:sSubPr>
+                              <m:ctrlPr>
+                                <w:rPr>
+                                  <w:rFonts w:ascii="Cambria Math" w:hAnsi="Cambria Math"/>
+                                  <w:i/>
+                                </w:rPr>
+                              </m:ctrlPr>
+                            </m:sSubPr>
+                            <m:e>
+                              <m:r>
+                                <w:rPr>
+                                  <w:rFonts w:ascii="Cambria Math" w:hAnsi="Cambria Math"/>
+                                </w:rPr>
+                                <m:t>β</m:t>
+                              </m:r>
+                            </m:e>
+                            <m:sub>
+                              <m:r>
+                                <w:rPr>
+                                  <w:rFonts w:ascii="Cambria Math" w:hAnsi="Cambria Math"/>
+                                </w:rPr>
+                                <m:t>0</m:t>
+                              </m:r>
+                            </m:sub>
+                          </m:sSub>
+                          <m:sSub>
+                            <m:sSubPr>
+                              <m:ctrlPr>
+                                <w:rPr>
+                                  <w:rFonts w:ascii="Cambria Math" w:hAnsi="Cambria Math"/>
+                                  <w:i/>
+                                </w:rPr>
+                              </m:ctrlPr>
+                            </m:sSubPr>
+                            <m:e>
+                              <m:r>
+                                <w:rPr>
+                                  <w:rFonts w:ascii="Cambria Math" w:hAnsi="Cambria Math"/>
+                                </w:rPr>
+                                <m:t>+</m:t>
+                              </m:r>
+                              <m:sSub>
+                                <m:sSubPr>
+                                  <m:ctrlPr>
+                                    <w:rPr>
+                                      <w:rFonts w:ascii="Cambria Math" w:hAnsi="Cambria Math"/>
+                                      <w:i/>
+                                    </w:rPr>
+                                  </m:ctrlPr>
+                                </m:sSubPr>
+                                <m:e>
+                                  <m:r>
+                                    <w:rPr>
+                                      <w:rFonts w:ascii="Cambria Math" w:hAnsi="Cambria Math"/>
+                                    </w:rPr>
+                                    <m:t>β</m:t>
+                                  </m:r>
+                                </m:e>
+                                <m:sub>
+                                  <m:r>
+                                    <w:rPr>
+                                      <w:rFonts w:ascii="Cambria Math" w:hAnsi="Cambria Math"/>
+                                    </w:rPr>
+                                    <m:t>1</m:t>
+                                  </m:r>
+                                </m:sub>
+                              </m:sSub>
+                              <m:r>
+                                <w:rPr>
+                                  <w:rFonts w:ascii="Cambria Math" w:hAnsi="Cambria Math"/>
+                                </w:rPr>
+                                <m:t>×w</m:t>
+                              </m:r>
+                            </m:e>
+                            <m:sub>
+                              <m:r>
+                                <w:rPr>
+                                  <w:rFonts w:ascii="Cambria Math" w:hAnsi="Cambria Math"/>
+                                </w:rPr>
+                                <m:t>t-1,i</m:t>
+                              </m:r>
+                            </m:sub>
+                          </m:sSub>
+                          <m:r>
+                            <w:rPr>
+                              <w:rFonts w:ascii="Cambria Math" w:hAnsi="Cambria Math"/>
+                            </w:rPr>
+                            <m:t>+</m:t>
+                          </m:r>
+                          <m:sSub>
+                            <m:sSubPr>
+                              <m:ctrlPr>
+                                <w:rPr>
+                                  <w:rFonts w:ascii="Cambria Math" w:hAnsi="Cambria Math"/>
+                                  <w:i/>
+                                </w:rPr>
+                              </m:ctrlPr>
+                            </m:sSubPr>
+                            <m:e>
+                              <m:r>
+                                <w:rPr>
+                                  <w:rFonts w:ascii="Cambria Math" w:hAnsi="Cambria Math"/>
+                                </w:rPr>
+                                <m:t>β</m:t>
+                              </m:r>
+                            </m:e>
+                            <m:sub>
+                              <m:r>
+                                <w:rPr>
+                                  <w:rFonts w:ascii="Cambria Math" w:hAnsi="Cambria Math"/>
+                                </w:rPr>
+                                <m:t>2</m:t>
+                              </m:r>
+                            </m:sub>
+                          </m:sSub>
+                          <m:r>
+                            <w:rPr>
+                              <w:rFonts w:ascii="Cambria Math" w:hAnsi="Cambria Math"/>
+                            </w:rPr>
+                            <m:t>×w</m:t>
+                          </m:r>
+                        </m:e>
+                        <m:sub>
+                          <m:r>
+                            <w:rPr>
+                              <w:rFonts w:ascii="Cambria Math" w:hAnsi="Cambria Math"/>
+                            </w:rPr>
+                            <m:t>t-1, n</m:t>
+                          </m:r>
+                        </m:sub>
+                      </m:sSub>
+                      <m:sSub>
+                        <m:sSubPr>
+                          <m:ctrlPr>
+                            <w:rPr>
+                              <w:rFonts w:ascii="Cambria Math" w:hAnsi="Cambria Math"/>
+                              <w:i/>
+                            </w:rPr>
+                          </m:ctrlPr>
+                        </m:sSubPr>
+                        <m:e>
+                          <m:r>
+                            <w:rPr>
+                              <w:rFonts w:ascii="Cambria Math" w:hAnsi="Cambria Math"/>
+                            </w:rPr>
+                            <m:t>+</m:t>
+                          </m:r>
+                          <m:sSub>
+                            <m:sSubPr>
+                              <m:ctrlPr>
+                                <w:rPr>
+                                  <w:rFonts w:ascii="Cambria Math" w:hAnsi="Cambria Math"/>
+                                  <w:i/>
+                                </w:rPr>
+                              </m:ctrlPr>
+                            </m:sSubPr>
+                            <m:e>
+                              <m:r>
+                                <w:rPr>
+                                  <w:rFonts w:ascii="Cambria Math" w:hAnsi="Cambria Math"/>
+                                </w:rPr>
+                                <m:t>β</m:t>
+                              </m:r>
+                            </m:e>
+                            <m:sub>
+                              <m:r>
+                                <w:rPr>
+                                  <w:rFonts w:ascii="Cambria Math" w:hAnsi="Cambria Math"/>
+                                </w:rPr>
+                                <m:t>3</m:t>
+                              </m:r>
+                            </m:sub>
+                          </m:sSub>
+                          <m:r>
+                            <w:rPr>
+                              <w:rFonts w:ascii="Cambria Math" w:hAnsi="Cambria Math"/>
+                            </w:rPr>
+                            <m:t>×w</m:t>
+                          </m:r>
+                        </m:e>
+                        <m:sub>
+                          <m:r>
+                            <w:rPr>
+                              <w:rFonts w:ascii="Cambria Math" w:hAnsi="Cambria Math"/>
+                            </w:rPr>
+                            <m:t>t-1, a</m:t>
+                          </m:r>
+                        </m:sub>
+                      </m:sSub>
+                    </m:e>
+                    <m:e>
+                      <m:sSub>
+                        <m:sSubPr>
+                          <m:ctrlPr>
+                            <w:rPr>
+                              <w:rFonts w:ascii="Cambria Math" w:hAnsi="Cambria Math"/>
+                              <w:i/>
+                            </w:rPr>
+                          </m:ctrlPr>
+                        </m:sSubPr>
+                        <m:e>
+                          <m:r>
+                            <w:rPr>
+                              <w:rFonts w:ascii="Cambria Math" w:hAnsi="Cambria Math"/>
+                            </w:rPr>
+                            <m:t>+</m:t>
+                          </m:r>
+                          <m:sSub>
+                            <m:sSubPr>
+                              <m:ctrlPr>
+                                <w:rPr>
+                                  <w:rFonts w:ascii="Cambria Math" w:hAnsi="Cambria Math"/>
+                                  <w:i/>
+                                </w:rPr>
+                              </m:ctrlPr>
+                            </m:sSubPr>
+                            <m:e>
+                              <m:r>
+                                <w:rPr>
+                                  <w:rFonts w:ascii="Cambria Math" w:hAnsi="Cambria Math"/>
+                                </w:rPr>
+                                <m:t>β</m:t>
+                              </m:r>
+                            </m:e>
+                            <m:sub>
+                              <m:r>
+                                <w:rPr>
+                                  <w:rFonts w:ascii="Cambria Math" w:hAnsi="Cambria Math"/>
+                                </w:rPr>
+                                <m:t>4</m:t>
+                              </m:r>
+                            </m:sub>
+                          </m:sSub>
+                          <m:r>
+                            <w:rPr>
+                              <w:rFonts w:ascii="Cambria Math" w:hAnsi="Cambria Math"/>
+                            </w:rPr>
+                            <m:t>×w</m:t>
+                          </m:r>
+                        </m:e>
+                        <m:sub>
+                          <m:r>
+                            <w:rPr>
+                              <w:rFonts w:ascii="Cambria Math" w:hAnsi="Cambria Math"/>
+                            </w:rPr>
+                            <m:t>t-1, c</m:t>
+                          </m:r>
+                        </m:sub>
+                      </m:sSub>
+                      <m:sSub>
+                        <m:sSubPr>
+                          <m:ctrlPr>
+                            <w:rPr>
+                              <w:rFonts w:ascii="Cambria Math" w:hAnsi="Cambria Math"/>
+                              <w:i/>
+                            </w:rPr>
+                          </m:ctrlPr>
+                        </m:sSubPr>
+                        <m:e>
+                          <m:r>
+                            <w:rPr>
+                              <w:rFonts w:ascii="Cambria Math" w:hAnsi="Cambria Math"/>
+                            </w:rPr>
+                            <m:t>+</m:t>
+                          </m:r>
+                          <m:sSub>
+                            <m:sSubPr>
+                              <m:ctrlPr>
+                                <w:rPr>
+                                  <w:rFonts w:ascii="Cambria Math" w:hAnsi="Cambria Math"/>
+                                  <w:i/>
+                                </w:rPr>
+                              </m:ctrlPr>
+                            </m:sSubPr>
+                            <m:e>
+                              <m:r>
+                                <w:rPr>
+                                  <w:rFonts w:ascii="Cambria Math" w:hAnsi="Cambria Math"/>
+                                </w:rPr>
+                                <m:t>β</m:t>
+                              </m:r>
+                            </m:e>
+                            <m:sub>
+                              <m:r>
+                                <w:rPr>
+                                  <w:rFonts w:ascii="Cambria Math" w:hAnsi="Cambria Math"/>
+                                </w:rPr>
+                                <m:t>5</m:t>
+                              </m:r>
+                            </m:sub>
+                          </m:sSub>
+                          <m:r>
+                            <w:rPr>
+                              <w:rFonts w:ascii="Cambria Math" w:hAnsi="Cambria Math"/>
+                            </w:rPr>
+                            <m:t>×w</m:t>
+                          </m:r>
+                        </m:e>
+                        <m:sub>
+                          <m:r>
+                            <w:rPr>
+                              <w:rFonts w:ascii="Cambria Math" w:hAnsi="Cambria Math"/>
+                            </w:rPr>
+                            <m:t>t-1,d</m:t>
+                          </m:r>
+                        </m:sub>
+                      </m:sSub>
+                      <m:sSub>
+                        <m:sSubPr>
+                          <m:ctrlPr>
+                            <w:rPr>
+                              <w:rFonts w:ascii="Cambria Math" w:hAnsi="Cambria Math"/>
+                              <w:i/>
+                            </w:rPr>
+                          </m:ctrlPr>
+                        </m:sSubPr>
+                        <m:e>
+                          <m:r>
+                            <w:rPr>
+                              <w:rFonts w:ascii="Cambria Math" w:hAnsi="Cambria Math"/>
+                            </w:rPr>
+                            <m:t>+</m:t>
+                          </m:r>
+                          <m:sSub>
+                            <m:sSubPr>
+                              <m:ctrlPr>
+                                <w:rPr>
+                                  <w:rFonts w:ascii="Cambria Math" w:hAnsi="Cambria Math"/>
+                                  <w:i/>
+                                </w:rPr>
+                              </m:ctrlPr>
+                            </m:sSubPr>
+                            <m:e>
+                              <m:r>
+                                <w:rPr>
+                                  <w:rFonts w:ascii="Cambria Math" w:hAnsi="Cambria Math"/>
+                                </w:rPr>
+                                <m:t>β</m:t>
+                              </m:r>
+                            </m:e>
+                            <m:sub>
+                              <m:r>
+                                <w:rPr>
+                                  <w:rFonts w:ascii="Cambria Math" w:hAnsi="Cambria Math"/>
+                                </w:rPr>
+                                <m:t>6</m:t>
+                              </m:r>
+                            </m:sub>
+                          </m:sSub>
+                          <m:r>
+                            <w:rPr>
+                              <w:rFonts w:ascii="Cambria Math" w:hAnsi="Cambria Math"/>
+                            </w:rPr>
+                            <m:t>×c</m:t>
+                          </m:r>
+                        </m:e>
+                        <m:sub>
+                          <m:r>
+                            <w:rPr>
+                              <w:rFonts w:ascii="Cambria Math" w:hAnsi="Cambria Math"/>
+                            </w:rPr>
+                            <m:t>t-1,n</m:t>
+                          </m:r>
+                        </m:sub>
+                      </m:sSub>
+                      <m:ctrlPr>
+                        <w:rPr>
+                          <w:rFonts w:ascii="Cambria Math" w:eastAsia="Cambria Math" w:hAnsi="Cambria Math" w:cs="Cambria Math"/>
+                          <w:i/>
+                        </w:rPr>
+                      </m:ctrlPr>
+                    </m:e>
+                    <m:e>
+                      <m:sSub>
+                        <m:sSubPr>
+                          <m:ctrlPr>
+                            <w:rPr>
+                              <w:rFonts w:ascii="Cambria Math" w:hAnsi="Cambria Math"/>
+                              <w:i/>
+                            </w:rPr>
+                          </m:ctrlPr>
+                        </m:sSubPr>
+                        <m:e>
+                          <m:r>
+                            <w:rPr>
+                              <w:rFonts w:ascii="Cambria Math" w:hAnsi="Cambria Math"/>
+                            </w:rPr>
+                            <m:t>+</m:t>
+                          </m:r>
+                          <m:sSub>
+                            <m:sSubPr>
+                              <m:ctrlPr>
+                                <w:rPr>
+                                  <w:rFonts w:ascii="Cambria Math" w:hAnsi="Cambria Math"/>
+                                  <w:i/>
+                                </w:rPr>
+                              </m:ctrlPr>
+                            </m:sSubPr>
+                            <m:e>
+                              <m:r>
+                                <w:rPr>
+                                  <w:rFonts w:ascii="Cambria Math" w:hAnsi="Cambria Math"/>
+                                </w:rPr>
+                                <m:t>β</m:t>
+                              </m:r>
+                            </m:e>
+                            <m:sub>
+                              <m:r>
+                                <w:rPr>
+                                  <w:rFonts w:ascii="Cambria Math" w:hAnsi="Cambria Math"/>
+                                </w:rPr>
+                                <m:t>7</m:t>
+                              </m:r>
+                            </m:sub>
+                          </m:sSub>
+                          <m:r>
+                            <w:rPr>
+                              <w:rFonts w:ascii="Cambria Math" w:hAnsi="Cambria Math"/>
+                            </w:rPr>
+                            <m:t>×c</m:t>
+                          </m:r>
+                        </m:e>
+                        <m:sub>
+                          <m:r>
+                            <w:rPr>
+                              <w:rFonts w:ascii="Cambria Math" w:hAnsi="Cambria Math"/>
+                            </w:rPr>
+                            <m:t>t-1,us</m:t>
+                          </m:r>
+                        </m:sub>
+                      </m:sSub>
+                      <m:sSub>
+                        <m:sSubPr>
+                          <m:ctrlPr>
+                            <w:rPr>
+                              <w:rFonts w:ascii="Cambria Math" w:hAnsi="Cambria Math"/>
+                              <w:i/>
+                            </w:rPr>
+                          </m:ctrlPr>
+                        </m:sSubPr>
+                        <m:e>
+                          <m:r>
+                            <w:rPr>
+                              <w:rFonts w:ascii="Cambria Math" w:hAnsi="Cambria Math"/>
+                            </w:rPr>
+                            <m:t>+</m:t>
+                          </m:r>
+                          <m:sSub>
+                            <m:sSubPr>
+                              <m:ctrlPr>
+                                <w:rPr>
+                                  <w:rFonts w:ascii="Cambria Math" w:hAnsi="Cambria Math"/>
+                                  <w:i/>
+                                </w:rPr>
+                              </m:ctrlPr>
+                            </m:sSubPr>
+                            <m:e>
+                              <m:r>
+                                <w:rPr>
+                                  <w:rFonts w:ascii="Cambria Math" w:hAnsi="Cambria Math"/>
+                                </w:rPr>
+                                <m:t>β</m:t>
+                              </m:r>
+                            </m:e>
+                            <m:sub>
+                              <m:r>
+                                <w:rPr>
+                                  <w:rFonts w:ascii="Cambria Math" w:hAnsi="Cambria Math"/>
+                                </w:rPr>
+                                <m:t>8</m:t>
+                              </m:r>
+                            </m:sub>
+                          </m:sSub>
+                          <m:r>
+                            <w:rPr>
+                              <w:rFonts w:ascii="Cambria Math" w:hAnsi="Cambria Math"/>
+                            </w:rPr>
+                            <m:t>×c</m:t>
+                          </m:r>
+                        </m:e>
+                        <m:sub>
+                          <m:r>
+                            <w:rPr>
+                              <w:rFonts w:ascii="Cambria Math" w:hAnsi="Cambria Math"/>
+                            </w:rPr>
+                            <m:t>t-1,f</m:t>
+                          </m:r>
+                        </m:sub>
+                      </m:sSub>
+                      <m:sSub>
+                        <m:sSubPr>
+                          <m:ctrlPr>
+                            <w:rPr>
+                              <w:rFonts w:ascii="Cambria Math" w:hAnsi="Cambria Math"/>
+                              <w:i/>
+                            </w:rPr>
+                          </m:ctrlPr>
+                        </m:sSubPr>
+                        <m:e>
+                          <m:r>
+                            <w:rPr>
+                              <w:rFonts w:ascii="Cambria Math" w:hAnsi="Cambria Math"/>
+                            </w:rPr>
+                            <m:t>+</m:t>
+                          </m:r>
+                          <m:sSub>
+                            <m:sSubPr>
+                              <m:ctrlPr>
+                                <w:rPr>
+                                  <w:rFonts w:ascii="Cambria Math" w:hAnsi="Cambria Math"/>
+                                  <w:i/>
+                                </w:rPr>
+                              </m:ctrlPr>
+                            </m:sSubPr>
+                            <m:e>
+                              <m:r>
+                                <w:rPr>
+                                  <w:rFonts w:ascii="Cambria Math" w:hAnsi="Cambria Math"/>
+                                </w:rPr>
+                                <m:t>β</m:t>
+                              </m:r>
+                            </m:e>
+                            <m:sub>
+                              <m:r>
+                                <w:rPr>
+                                  <w:rFonts w:ascii="Cambria Math" w:hAnsi="Cambria Math"/>
+                                </w:rPr>
+                                <m:t>9</m:t>
+                              </m:r>
+                            </m:sub>
+                          </m:sSub>
+                          <m:r>
+                            <w:rPr>
+                              <w:rFonts w:ascii="Cambria Math" w:hAnsi="Cambria Math"/>
+                            </w:rPr>
+                            <m:t>×c</m:t>
+                          </m:r>
+                        </m:e>
+                        <m:sub>
+                          <m:r>
+                            <w:rPr>
+                              <w:rFonts w:ascii="Cambria Math" w:hAnsi="Cambria Math"/>
+                            </w:rPr>
+                            <m:t>t-1,a</m:t>
+                          </m:r>
+                        </m:sub>
+                      </m:sSub>
+                      <m:ctrlPr>
+                        <w:rPr>
+                          <w:rFonts w:ascii="Cambria Math" w:eastAsia="Cambria Math" w:hAnsi="Cambria Math" w:cs="Cambria Math"/>
+                          <w:i/>
+                        </w:rPr>
+                      </m:ctrlPr>
+                    </m:e>
+                    <m:e>
+                      <m:sSub>
+                        <m:sSubPr>
+                          <m:ctrlPr>
+                            <w:rPr>
+                              <w:rFonts w:ascii="Cambria Math" w:hAnsi="Cambria Math"/>
+                              <w:i/>
+                            </w:rPr>
+                          </m:ctrlPr>
+                        </m:sSubPr>
+                        <m:e>
+                          <m:r>
+                            <w:rPr>
+                              <w:rFonts w:ascii="Cambria Math" w:hAnsi="Cambria Math"/>
+                            </w:rPr>
+                            <m:t>+</m:t>
+                          </m:r>
+                          <m:sSub>
+                            <m:sSubPr>
+                              <m:ctrlPr>
+                                <w:rPr>
+                                  <w:rFonts w:ascii="Cambria Math" w:hAnsi="Cambria Math"/>
+                                  <w:i/>
+                                </w:rPr>
+                              </m:ctrlPr>
+                            </m:sSubPr>
+                            <m:e>
+                              <m:r>
+                                <w:rPr>
+                                  <w:rFonts w:ascii="Cambria Math" w:hAnsi="Cambria Math"/>
+                                </w:rPr>
+                                <m:t>β</m:t>
+                              </m:r>
+                            </m:e>
+                            <m:sub>
+                              <m:r>
+                                <w:rPr>
+                                  <w:rFonts w:ascii="Cambria Math" w:hAnsi="Cambria Math"/>
+                                </w:rPr>
+                                <m:t>10</m:t>
+                              </m:r>
+                            </m:sub>
+                          </m:sSub>
+                          <m:r>
+                            <w:rPr>
+                              <w:rFonts w:ascii="Cambria Math" w:hAnsi="Cambria Math"/>
+                            </w:rPr>
+                            <m:t>×</m:t>
+                          </m:r>
+                          <m:r>
+                            <w:rPr>
+                              <w:rFonts w:ascii="Cambria Math" w:hAnsi="Cambria Math"/>
+                            </w:rPr>
+                            <m:t>R</m:t>
+                          </m:r>
+                        </m:e>
+                        <m:sub>
+                          <m:r>
+                            <w:rPr>
+                              <w:rFonts w:ascii="Cambria Math" w:hAnsi="Cambria Math"/>
+                            </w:rPr>
+                            <m:t>c</m:t>
+                          </m:r>
+                        </m:sub>
+                      </m:sSub>
+                      <m:r>
+                        <w:rPr>
+                          <w:rFonts w:ascii="Cambria Math" w:eastAsia="Cambria Math" w:hAnsi="Cambria Math" w:cs="Cambria Math"/>
+                        </w:rPr>
+                        <m:t xml:space="preserve"> </m:t>
+                      </m:r>
+                    </m:e>
+                  </m:eqArr>
+                </m:e>
+              </m:d>
+            </m:e>
+          </m:d>
+        </m:oMath>
+      </m:oMathPara>
+    </w:p>
+    <w:p>
+      <w:pPr>
+        <w:ind w:left="-1080" w:right="-821"/>
+        <w:rPr>
+          <w:rFonts w:eastAsiaTheme="majorEastAsia" w:cstheme="majorBidi"/>
+        </w:rPr>
+      </w:pPr>
+      <m:oMathPara>
+        <m:oMath>
+          <m:r>
+            <w:rPr>
+              <w:rFonts w:ascii="Cambria Math" w:hAnsi="Cambria Math"/>
+            </w:rPr>
+            <m:t>logistic</m:t>
+          </m:r>
+          <m:d>
+            <m:dPr>
+              <m:ctrlPr>
+                <w:rPr>
+                  <w:rFonts w:ascii="Cambria Math" w:hAnsi="Cambria Math"/>
+                  <w:i/>
+                </w:rPr>
+              </m:ctrlPr>
+            </m:dPr>
+            <m:e>
+              <m:r>
+                <w:rPr>
+                  <w:rFonts w:ascii="Cambria Math" w:hAnsi="Cambria Math"/>
+                </w:rPr>
+                <m:t>x</m:t>
+              </m:r>
+            </m:e>
+          </m:d>
+          <m:r>
+            <w:rPr>
+              <w:rFonts w:ascii="Cambria Math" w:hAnsi="Cambria Math"/>
+            </w:rPr>
+            <m:t>=</m:t>
+          </m:r>
+          <m:f>
+            <m:fPr>
+              <m:ctrlPr>
+                <w:rPr>
+                  <w:rFonts w:ascii="Cambria Math" w:hAnsi="Cambria Math"/>
+                  <w:i/>
+                </w:rPr>
+              </m:ctrlPr>
+            </m:fPr>
+            <m:num>
+              <m:r>
+                <w:rPr>
+                  <w:rFonts w:ascii="Cambria Math" w:hAnsi="Cambria Math"/>
+                </w:rPr>
+                <m:t>1</m:t>
+              </m:r>
+            </m:num>
+            <m:den>
+              <m:r>
+                <w:rPr>
+                  <w:rFonts w:ascii="Cambria Math" w:hAnsi="Cambria Math"/>
+                </w:rPr>
+                <m:t>1+</m:t>
+              </m:r>
+              <m:sSup>
+                <m:sSupPr>
+                  <m:ctrlPr>
+                    <w:rPr>
+                      <w:rFonts w:ascii="Cambria Math" w:hAnsi="Cambria Math"/>
+                      <w:i/>
+                    </w:rPr>
+                  </m:ctrlPr>
+                </m:sSupPr>
+                <m:e>
+                  <m:r>
+                    <w:rPr>
+                      <w:rFonts w:ascii="Cambria Math" w:hAnsi="Cambria Math"/>
+                    </w:rPr>
+                    <m:t>e</m:t>
+                  </m:r>
+                </m:e>
+                <m:sup>
+                  <m:r>
+                    <w:rPr>
+                      <w:rFonts w:ascii="Cambria Math" w:hAnsi="Cambria Math"/>
+                    </w:rPr>
+                    <m:t>-x</m:t>
+                  </m:r>
+                </m:sup>
+              </m:sSup>
+            </m:den>
+          </m:f>
+        </m:oMath>
+      </m:oMathPara>
+    </w:p>
+    <w:p>
+      <w:pPr>
+        <w:ind w:left="-1080" w:right="-821"/>
+        <w:rPr>
+          <w:rFonts w:eastAsiaTheme="majorEastAsia" w:cstheme="majorBidi"/>
+        </w:rPr>
+      </w:pPr>
+      <w:r>
+        <w:rPr>
+          <w:rFonts w:eastAsiaTheme="majorEastAsia" w:cstheme="majorBidi"/>
+        </w:rPr>
+        <w:t>where</w:t>
+      </w:r>
+    </w:p>
+    <w:p>
+      <w:pPr>
+        <w:ind w:left="-1080" w:right="-821"/>
+        <w:rPr>
+          <w:rFonts w:eastAsiaTheme="majorEastAsia" w:cstheme="majorBidi"/>
+        </w:rPr>
+      </w:pPr>
+      <w:r>
+        <w:rPr>
+          <w:rFonts w:eastAsiaTheme="majorEastAsia" w:cstheme="majorBidi"/>
+        </w:rPr>
+        <w:t xml:space="preserve">w_t,i = state of a node i at time t </w:t>
+      </w:r>
+    </w:p>
+    <w:p>
+      <w:pPr>
+        <w:ind w:left="-1080" w:right="-821"/>
+        <w:rPr>
+          <w:rFonts w:eastAsiaTheme="majorEastAsia" w:cstheme="majorBidi"/>
+        </w:rPr>
+      </w:pPr>
+      <w:r>
+        <w:rPr>
+          <w:rFonts w:eastAsiaTheme="majorEastAsia" w:cstheme="majorBidi"/>
+        </w:rPr>
+        <w:t>w_t_1,i = state of a node i at time t-1</w:t>
+      </w:r>
+    </w:p>
+    <w:p>
+      <w:pPr>
+        <w:ind w:left="-1080" w:right="-821"/>
+        <w:rPr>
+          <w:rFonts w:eastAsiaTheme="majorEastAsia" w:cstheme="majorBidi"/>
+        </w:rPr>
+      </w:pPr>
+      <w:r>
+        <w:rPr>
+          <w:rFonts w:eastAsiaTheme="majorEastAsia" w:cstheme="majorBidi"/>
+        </w:rPr>
+        <w:t>w_{t-1},n = (normalized) sum of the state of the neighbor nodes for a given node at time t-1</w:t>
+      </w:r>
+    </w:p>
+    <w:p>
+      <w:pPr>
+        <w:ind w:left="-1080" w:right="-821"/>
+        <w:rPr>
+          <w:rFonts w:eastAsiaTheme="majorEastAsia" w:cstheme="majorBidi"/>
+        </w:rPr>
+      </w:pPr>
+      <w:r>
+        <w:rPr>
+          <w:rFonts w:eastAsiaTheme="majorEastAsia" w:cstheme="majorBidi"/>
+        </w:rPr>
+        <w:t>w_{t-1},a = (normalized) sum of the state of the connected arcs for a given node at time t-1</w:t>
+      </w:r>
+    </w:p>
+    <w:p>
+      <w:pPr>
+        <w:ind w:left="-1080" w:right="-821"/>
+        <w:rPr>
+          <w:rFonts w:eastAsiaTheme="majorEastAsia" w:cstheme="majorBidi"/>
+        </w:rPr>
+      </w:pPr>
+      <w:r>
+        <w:rPr>
+          <w:rFonts w:eastAsiaTheme="majorEastAsia" w:cstheme="majorBidi"/>
+        </w:rPr>
+        <w:t>w_{t-1},c = (normalized) sum of the state of all nodes (in the same layer) at time t-1</w:t>
+      </w:r>
+    </w:p>
+    <w:p>
+      <w:pPr>
+        <w:ind w:left="-1080" w:right="-821"/>
+        <w:rPr>
+          <w:rFonts w:eastAsiaTheme="majorEastAsia" w:cstheme="majorBidi"/>
+        </w:rPr>
+      </w:pPr>
+      <w:r>
+        <w:rPr>
+          <w:rFonts w:eastAsiaTheme="majorEastAsia" w:cstheme="majorBidi"/>
+        </w:rPr>
+        <w:t>w_{t-1},d = (normalized) sum of the state of the dependee nodes for a given node at time t-1</w:t>
+      </w:r>
+    </w:p>
+    <w:p>
+      <w:pPr>
+        <w:ind w:left="-1080" w:right="-821"/>
+        <w:rPr>
+          <w:rFonts w:eastAsiaTheme="majorEastAsia" w:cstheme="majorBidi"/>
+        </w:rPr>
+      </w:pPr>
+      <w:r>
+        <w:rPr>
+          <w:rFonts w:eastAsiaTheme="majorEastAsia" w:cstheme="majorBidi"/>
+        </w:rPr>
+        <w:t>c_{t-1},n = Node reconstruction cost for the entire interdependent network at time t-1</w:t>
+      </w:r>
+    </w:p>
+    <w:p>
+      <w:pPr>
+        <w:ind w:left="-1080" w:right="-821"/>
+        <w:rPr>
+          <w:rFonts w:eastAsiaTheme="majorEastAsia" w:cstheme="majorBidi"/>
+        </w:rPr>
+      </w:pPr>
+      <w:r>
+        <w:rPr>
+          <w:rFonts w:eastAsiaTheme="majorEastAsia" w:cstheme="majorBidi"/>
+        </w:rPr>
+        <w:t>c_{t-1},us = Under supply penalties for the entire interdependent network at time t-1</w:t>
+      </w:r>
+    </w:p>
+    <w:p>
+      <w:pPr>
+        <w:ind w:left="-1080" w:right="-821"/>
+        <w:rPr>
+          <w:rFonts w:eastAsiaTheme="majorEastAsia" w:cstheme="majorBidi"/>
+        </w:rPr>
+      </w:pPr>
+      <w:r>
+        <w:rPr>
+          <w:rFonts w:eastAsiaTheme="majorEastAsia" w:cstheme="majorBidi"/>
+        </w:rPr>
+        <w:t>c_{t-1},f = Flow cost for the entire interdependent network at time t-1</w:t>
+      </w:r>
+    </w:p>
+    <w:p>
+      <w:pPr>
+        <w:ind w:left="-1080" w:right="-821"/>
+        <w:rPr>
+          <w:rFonts w:eastAsiaTheme="majorEastAsia" w:cstheme="majorBidi"/>
+        </w:rPr>
+      </w:pPr>
+      <w:r>
+        <w:rPr>
+          <w:rFonts w:eastAsiaTheme="majorEastAsia" w:cstheme="majorBidi"/>
+        </w:rPr>
+        <w:t>c_{t-1},a = Arc reconstruction cost for the entire interdependent network at time t-1</w:t>
+      </w:r>
+    </w:p>
+    <w:p>
+      <w:pPr>
+        <w:ind w:left="-1080" w:right="-821"/>
+        <w:rPr>
+          <w:rFonts w:eastAsiaTheme="majorEastAsia" w:cstheme="majorBidi"/>
+        </w:rPr>
+      </w:pPr>
+      <w:r>
+        <w:rPr>
+          <w:rFonts w:eastAsiaTheme="majorEastAsia" w:cstheme="majorBidi"/>
+        </w:rPr>
+        <w:t>R_c = Number of available resources</w:t>
+      </w:r>
+    </w:p>
+    <w:p>
+      <w:pPr>
+        <w:ind w:left="-1080" w:right="-821"/>
         <w:rPr>
           <w:rFonts w:eastAsiaTheme="majorEastAsia" w:cstheme="majorBidi"/>
           <w:color w:val="FF0000"/>
         </w:rPr>
-        <w:t>=1 and w_t_1_i=1</w:t>
-      </w:r>
+      </w:pPr>
       <w:r>
         <w:rPr>
           <w:rFonts w:eastAsiaTheme="majorEastAsia" w:cstheme="majorBidi"/>
           <w:color w:val="FF0000"/>
         </w:rPr>
+        <w:t>This model is</w:t>
+      </w:r>
+      <w:r>
+        <w:rPr>
+          <w:rFonts w:eastAsiaTheme="majorEastAsia" w:cstheme="majorBidi"/>
+          <w:color w:val="FF0000"/>
+        </w:rPr>
+        <w:t xml:space="preserve"> trained for each node</w:t>
+      </w:r>
+      <w:r>
+        <w:rPr>
+          <w:rFonts w:eastAsiaTheme="majorEastAsia" w:cstheme="majorBidi"/>
+          <w:color w:val="FF0000"/>
+        </w:rPr>
+        <w:t xml:space="preserve"> over data points except when w_t_i=1 and w_t_1_i=1</w:t>
+      </w:r>
+      <w:r>
+        <w:rPr>
+          <w:rFonts w:eastAsiaTheme="majorEastAsia" w:cstheme="majorBidi"/>
+          <w:color w:val="FF0000"/>
+        </w:rPr>
         <w:t>.</w:t>
       </w:r>
     </w:p>
@@ -13799,54 +13592,11 @@
       <w:r>
         <w:t>Acceptable</w:t>
       </w:r>
-    </w:p>
-    <w:p>
-      <w:pPr>
-        <w:ind w:left="-1080" w:right="-821"/>
-      </w:pPr>
-      <w:r>
-        <w:t>Considering only local cost (for each layer) results in poorer predictions</w:t>
-      </w:r>
-      <w:r>
-        <w:t xml:space="preserve"> compared to the case with</w:t>
+      <w:r>
+        <w:t xml:space="preserve"> (better than Model 11 in terms of R^2)</w:t>
       </w:r>
       <w:bookmarkStart w:id="0" w:name="_GoBack"/>
       <w:bookmarkEnd w:id="0"/>
-      <w:r>
-        <w:t xml:space="preserve"> all global and local variables</w:t>
-      </w:r>
-      <w:r>
-        <w:t xml:space="preserve"> (average R2=12% as opposed to 15% on test data and average R2=26% as opposed to 34% on training data)</w:t>
-      </w:r>
-    </w:p>
-    <w:p>
-      <w:pPr>
-        <w:ind w:left="-1080" w:right="-821"/>
-      </w:pPr>
-      <w:r>
-        <w:t xml:space="preserve">Considering only </w:t>
-      </w:r>
-      <w:r>
-        <w:t>global</w:t>
-      </w:r>
-      <w:r>
-        <w:t xml:space="preserve"> cost</w:t>
-      </w:r>
-      <w:r>
-        <w:t>s</w:t>
-      </w:r>
-      <w:r>
-        <w:t xml:space="preserve"> results in </w:t>
-      </w:r>
-      <w:r>
-        <w:t>almost the same</w:t>
-      </w:r>
-      <w:r>
-        <w:t xml:space="preserve"> predictions </w:t>
-      </w:r>
-      <w:r>
-        <w:t>as of the case when all global and local variables are considered.</w:t>
-      </w:r>
     </w:p>
     <w:p>
       <w:pPr>

</xml_diff>